<commit_message>
finished student part for users and teacher and notification part as well
</commit_message>
<xml_diff>
--- a/RoSys Program Manual.docx
+++ b/RoSys Program Manual.docx
@@ -380,6 +380,7 @@
       <w:r>
         <w:rPr>
           <w:noProof/>
+          <w:lang w:val="lv-LV" w:eastAsia="lv-LV"/>
         </w:rPr>
         <mc:AlternateContent>
           <mc:Choice Requires="wps">
@@ -436,14 +437,27 @@
                             <w:r>
                               <w:t xml:space="preserve">Picture </w:t>
                             </w:r>
-                            <w:fldSimple w:instr=" SEQ Picture \* ARABIC ">
-                              <w:r>
-                                <w:rPr>
-                                  <w:noProof/>
-                                </w:rPr>
-                                <w:t>1</w:t>
-                              </w:r>
-                            </w:fldSimple>
+                            <w:r>
+                              <w:fldChar w:fldCharType="begin"/>
+                            </w:r>
+                            <w:r>
+                              <w:instrText xml:space="preserve"> SEQ Picture \* ARABIC </w:instrText>
+                            </w:r>
+                            <w:r>
+                              <w:fldChar w:fldCharType="separate"/>
+                            </w:r>
+                            <w:r>
+                              <w:rPr>
+                                <w:noProof/>
+                              </w:rPr>
+                              <w:t>1</w:t>
+                            </w:r>
+                            <w:r>
+                              <w:rPr>
+                                <w:noProof/>
+                              </w:rPr>
+                              <w:fldChar w:fldCharType="end"/>
+                            </w:r>
                           </w:p>
                         </w:txbxContent>
                       </wps:txbx>
@@ -575,6 +589,7 @@
       <w:r>
         <w:rPr>
           <w:noProof/>
+          <w:lang w:val="lv-LV" w:eastAsia="lv-LV"/>
         </w:rPr>
         <mc:AlternateContent>
           <mc:Choice Requires="wps">
@@ -623,14 +638,27 @@
                             <w:r>
                               <w:t xml:space="preserve">Picture </w:t>
                             </w:r>
-                            <w:fldSimple w:instr=" SEQ Picture \* ARABIC ">
-                              <w:r>
-                                <w:rPr>
-                                  <w:noProof/>
-                                </w:rPr>
-                                <w:t>2</w:t>
-                              </w:r>
-                            </w:fldSimple>
+                            <w:r>
+                              <w:fldChar w:fldCharType="begin"/>
+                            </w:r>
+                            <w:r>
+                              <w:instrText xml:space="preserve"> SEQ Picture \* ARABIC </w:instrText>
+                            </w:r>
+                            <w:r>
+                              <w:fldChar w:fldCharType="separate"/>
+                            </w:r>
+                            <w:r>
+                              <w:rPr>
+                                <w:noProof/>
+                              </w:rPr>
+                              <w:t>2</w:t>
+                            </w:r>
+                            <w:r>
+                              <w:rPr>
+                                <w:noProof/>
+                              </w:rPr>
+                              <w:fldChar w:fldCharType="end"/>
+                            </w:r>
                           </w:p>
                         </w:txbxContent>
                       </wps:txbx>
@@ -717,10 +745,6 @@
     <w:p>
       <w:pPr>
         <w:rPr>
-          <w:rFonts w:asciiTheme="majorHAnsi" w:eastAsiaTheme="majorEastAsia" w:hAnsiTheme="majorHAnsi" w:cstheme="majorBidi"/>
-          <w:color w:val="2F5496" w:themeColor="accent1" w:themeShade="BF"/>
-          <w:sz w:val="32"/>
-          <w:szCs w:val="32"/>
           <w:lang w:val="en-US"/>
         </w:rPr>
       </w:pPr>
@@ -730,77 +754,13 @@
           <w:lang w:val="lv-LV" w:eastAsia="lv-LV"/>
         </w:rPr>
         <w:drawing>
-          <wp:anchor distT="0" distB="0" distL="114300" distR="114300" simplePos="0" relativeHeight="251669504" behindDoc="0" locked="0" layoutInCell="1" allowOverlap="1" wp14:anchorId="31F93F8A" wp14:editId="6E664BF7">
+          <wp:anchor distT="0" distB="0" distL="114300" distR="114300" simplePos="0" relativeHeight="251668480" behindDoc="0" locked="0" layoutInCell="1" allowOverlap="1" wp14:anchorId="7CD4691E" wp14:editId="69BAF4B4">
             <wp:simplePos x="0" y="0"/>
             <wp:positionH relativeFrom="column">
-              <wp:posOffset>3016250</wp:posOffset>
+              <wp:posOffset>2573655</wp:posOffset>
             </wp:positionH>
             <wp:positionV relativeFrom="paragraph">
-              <wp:posOffset>6635115</wp:posOffset>
-            </wp:positionV>
-            <wp:extent cx="3055620" cy="373380"/>
-            <wp:effectExtent l="19050" t="19050" r="11430" b="26670"/>
-            <wp:wrapSquare wrapText="bothSides"/>
-            <wp:docPr id="11" name="Picture 11"/>
-            <wp:cNvGraphicFramePr>
-              <a:graphicFrameLocks xmlns:a="http://schemas.openxmlformats.org/drawingml/2006/main" noChangeAspect="1"/>
-            </wp:cNvGraphicFramePr>
-            <a:graphic xmlns:a="http://schemas.openxmlformats.org/drawingml/2006/main">
-              <a:graphicData uri="http://schemas.openxmlformats.org/drawingml/2006/picture">
-                <pic:pic xmlns:pic="http://schemas.openxmlformats.org/drawingml/2006/picture">
-                  <pic:nvPicPr>
-                    <pic:cNvPr id="0" name="Picture 5"/>
-                    <pic:cNvPicPr>
-                      <a:picLocks noChangeAspect="1" noChangeArrowheads="1"/>
-                    </pic:cNvPicPr>
-                  </pic:nvPicPr>
-                  <pic:blipFill>
-                    <a:blip r:embed="rId7">
-                      <a:extLst>
-                        <a:ext uri="{28A0092B-C50C-407E-A947-70E740481C1C}">
-                          <a14:useLocalDpi xmlns:a14="http://schemas.microsoft.com/office/drawing/2010/main" val="0"/>
-                        </a:ext>
-                      </a:extLst>
-                    </a:blip>
-                    <a:srcRect/>
-                    <a:stretch>
-                      <a:fillRect/>
-                    </a:stretch>
-                  </pic:blipFill>
-                  <pic:spPr bwMode="auto">
-                    <a:xfrm>
-                      <a:off x="0" y="0"/>
-                      <a:ext cx="3055620" cy="373380"/>
-                    </a:xfrm>
-                    <a:prstGeom prst="rect">
-                      <a:avLst/>
-                    </a:prstGeom>
-                    <a:noFill/>
-                    <a:ln>
-                      <a:solidFill>
-                        <a:srgbClr val="0070C0"/>
-                      </a:solidFill>
-                    </a:ln>
-                  </pic:spPr>
-                </pic:pic>
-              </a:graphicData>
-            </a:graphic>
-          </wp:anchor>
-        </w:drawing>
-      </w:r>
-      <w:r>
-        <w:rPr>
-          <w:noProof/>
-          <w:lang w:val="lv-LV" w:eastAsia="lv-LV"/>
-        </w:rPr>
-        <w:drawing>
-          <wp:anchor distT="0" distB="0" distL="114300" distR="114300" simplePos="0" relativeHeight="251668480" behindDoc="0" locked="0" layoutInCell="1" allowOverlap="1" wp14:anchorId="7CD4691E" wp14:editId="24E85B55">
-            <wp:simplePos x="0" y="0"/>
-            <wp:positionH relativeFrom="column">
-              <wp:posOffset>2569845</wp:posOffset>
-            </wp:positionH>
-            <wp:positionV relativeFrom="paragraph">
-              <wp:posOffset>4471035</wp:posOffset>
+              <wp:posOffset>4402455</wp:posOffset>
             </wp:positionV>
             <wp:extent cx="3501390" cy="1965960"/>
             <wp:effectExtent l="19050" t="19050" r="22860" b="15240"/>
@@ -819,7 +779,7 @@
                     </pic:cNvPicPr>
                   </pic:nvPicPr>
                   <pic:blipFill>
-                    <a:blip r:embed="rId8">
+                    <a:blip r:embed="rId7">
                       <a:extLst>
                         <a:ext uri="{28A0092B-C50C-407E-A947-70E740481C1C}">
                           <a14:useLocalDpi xmlns:a14="http://schemas.microsoft.com/office/drawing/2010/main" val="0"/>
@@ -864,7 +824,7 @@
           <w:lang w:val="lv-LV" w:eastAsia="lv-LV"/>
         </w:rPr>
         <w:drawing>
-          <wp:anchor distT="0" distB="0" distL="114300" distR="114300" simplePos="0" relativeHeight="251667456" behindDoc="0" locked="0" layoutInCell="1" allowOverlap="1" wp14:anchorId="714C036C" wp14:editId="50D2E071">
+          <wp:anchor distT="0" distB="0" distL="114300" distR="114300" simplePos="0" relativeHeight="251667456" behindDoc="0" locked="0" layoutInCell="1" allowOverlap="1" wp14:anchorId="714C036C" wp14:editId="1570CAB2">
             <wp:simplePos x="0" y="0"/>
             <wp:positionH relativeFrom="column">
               <wp:posOffset>2569210</wp:posOffset>
@@ -889,7 +849,7 @@
                     </pic:cNvPicPr>
                   </pic:nvPicPr>
                   <pic:blipFill>
-                    <a:blip r:embed="rId9">
+                    <a:blip r:embed="rId8">
                       <a:extLst>
                         <a:ext uri="{28A0092B-C50C-407E-A947-70E740481C1C}">
                           <a14:useLocalDpi xmlns:a14="http://schemas.microsoft.com/office/drawing/2010/main" val="0"/>
@@ -931,6 +891,7 @@
       <w:r>
         <w:rPr>
           <w:noProof/>
+          <w:lang w:val="lv-LV" w:eastAsia="lv-LV"/>
         </w:rPr>
         <mc:AlternateContent>
           <mc:Choice Requires="wps">
@@ -979,14 +940,27 @@
                             <w:r>
                               <w:t xml:space="preserve">Picture </w:t>
                             </w:r>
-                            <w:fldSimple w:instr=" SEQ Picture \* ARABIC ">
-                              <w:r>
-                                <w:rPr>
-                                  <w:noProof/>
-                                </w:rPr>
-                                <w:t>3</w:t>
-                              </w:r>
-                            </w:fldSimple>
+                            <w:r>
+                              <w:fldChar w:fldCharType="begin"/>
+                            </w:r>
+                            <w:r>
+                              <w:instrText xml:space="preserve"> SEQ Picture \* ARABIC </w:instrText>
+                            </w:r>
+                            <w:r>
+                              <w:fldChar w:fldCharType="separate"/>
+                            </w:r>
+                            <w:r>
+                              <w:rPr>
+                                <w:noProof/>
+                              </w:rPr>
+                              <w:t>3</w:t>
+                            </w:r>
+                            <w:r>
+                              <w:rPr>
+                                <w:noProof/>
+                              </w:rPr>
+                              <w:fldChar w:fldCharType="end"/>
+                            </w:r>
                           </w:p>
                         </w:txbxContent>
                       </wps:txbx>
@@ -1068,7 +1042,7 @@
                     </pic:cNvPicPr>
                   </pic:nvPicPr>
                   <pic:blipFill>
-                    <a:blip r:embed="rId10">
+                    <a:blip r:embed="rId9">
                       <a:extLst>
                         <a:ext uri="{28A0092B-C50C-407E-A947-70E740481C1C}">
                           <a14:useLocalDpi xmlns:a14="http://schemas.microsoft.com/office/drawing/2010/main" val="0"/>
@@ -1138,7 +1112,84 @@
         <w:rPr>
           <w:lang w:val="en-US"/>
         </w:rPr>
-        <w:t xml:space="preserve"> . “Reserve Room” </w:t>
+        <w:t xml:space="preserve"> . </w:t>
+      </w:r>
+    </w:p>
+    <w:p>
+      <w:pPr>
+        <w:rPr>
+          <w:lang w:val="en-US"/>
+        </w:rPr>
+      </w:pPr>
+      <w:r>
+        <w:rPr>
+          <w:noProof/>
+          <w:lang w:val="lv-LV" w:eastAsia="lv-LV"/>
+        </w:rPr>
+        <w:drawing>
+          <wp:anchor distT="0" distB="0" distL="114300" distR="114300" simplePos="0" relativeHeight="251669504" behindDoc="0" locked="0" layoutInCell="1" allowOverlap="1" wp14:anchorId="31F93F8A" wp14:editId="1DB4E9DE">
+            <wp:simplePos x="0" y="0"/>
+            <wp:positionH relativeFrom="column">
+              <wp:posOffset>3014980</wp:posOffset>
+            </wp:positionH>
+            <wp:positionV relativeFrom="paragraph">
+              <wp:posOffset>5756910</wp:posOffset>
+            </wp:positionV>
+            <wp:extent cx="3055620" cy="373380"/>
+            <wp:effectExtent l="19050" t="19050" r="11430" b="26670"/>
+            <wp:wrapSquare wrapText="bothSides"/>
+            <wp:docPr id="11" name="Picture 11"/>
+            <wp:cNvGraphicFramePr>
+              <a:graphicFrameLocks xmlns:a="http://schemas.openxmlformats.org/drawingml/2006/main" noChangeAspect="1"/>
+            </wp:cNvGraphicFramePr>
+            <a:graphic xmlns:a="http://schemas.openxmlformats.org/drawingml/2006/main">
+              <a:graphicData uri="http://schemas.openxmlformats.org/drawingml/2006/picture">
+                <pic:pic xmlns:pic="http://schemas.openxmlformats.org/drawingml/2006/picture">
+                  <pic:nvPicPr>
+                    <pic:cNvPr id="0" name="Picture 5"/>
+                    <pic:cNvPicPr>
+                      <a:picLocks noChangeAspect="1" noChangeArrowheads="1"/>
+                    </pic:cNvPicPr>
+                  </pic:nvPicPr>
+                  <pic:blipFill>
+                    <a:blip r:embed="rId10">
+                      <a:extLst>
+                        <a:ext uri="{28A0092B-C50C-407E-A947-70E740481C1C}">
+                          <a14:useLocalDpi xmlns:a14="http://schemas.microsoft.com/office/drawing/2010/main" val="0"/>
+                        </a:ext>
+                      </a:extLst>
+                    </a:blip>
+                    <a:srcRect/>
+                    <a:stretch>
+                      <a:fillRect/>
+                    </a:stretch>
+                  </pic:blipFill>
+                  <pic:spPr bwMode="auto">
+                    <a:xfrm>
+                      <a:off x="0" y="0"/>
+                      <a:ext cx="3055620" cy="373380"/>
+                    </a:xfrm>
+                    <a:prstGeom prst="rect">
+                      <a:avLst/>
+                    </a:prstGeom>
+                    <a:noFill/>
+                    <a:ln>
+                      <a:solidFill>
+                        <a:srgbClr val="0070C0"/>
+                      </a:solidFill>
+                    </a:ln>
+                  </pic:spPr>
+                </pic:pic>
+              </a:graphicData>
+            </a:graphic>
+          </wp:anchor>
+        </w:drawing>
+      </w:r>
+      <w:r>
+        <w:rPr>
+          <w:lang w:val="en-US"/>
+        </w:rPr>
+        <w:t xml:space="preserve">“Reserve Room” </w:t>
       </w:r>
       <w:r>
         <w:rPr>
@@ -1170,31 +1221,31 @@
         <w:rPr>
           <w:lang w:val="en-US"/>
         </w:rPr>
-        <w:t xml:space="preserve"> The number of people that will be in the room are needed to be typed in the textbox. </w:t>
-      </w:r>
-      <w:r>
-        <w:rPr>
-          <w:lang w:val="en-US"/>
-        </w:rPr>
-        <w:t xml:space="preserve">The </w:t>
-      </w:r>
-      <w:r>
-        <w:rPr>
-          <w:lang w:val="en-US"/>
-        </w:rPr>
-        <w:t xml:space="preserve">“Select a date” </w:t>
-      </w:r>
-      <w:r>
-        <w:rPr>
-          <w:lang w:val="en-US"/>
-        </w:rPr>
-        <w:t>automatically is</w:t>
-      </w:r>
-      <w:r>
-        <w:rPr>
-          <w:lang w:val="en-US"/>
-        </w:rPr>
-        <w:t xml:space="preserve"> set to be today if not changed, but it is possible to select a specific date.  “From” and “To” are made for selecting time from which reservation will start and to what time it will last. If one of empty fields are still empty an exception will be thrown and will show a message like in </w:t>
+        <w:t xml:space="preserve"> The number of people that will be in the room are needed to be typed in the textbox. The “Select a date” automatically is set to be today if not changed</w:t>
+      </w:r>
+      <w:r>
+        <w:rPr>
+          <w:lang w:val="en-US"/>
+        </w:rPr>
+        <w:t xml:space="preserve"> manually by clicking on calendar icon and</w:t>
+      </w:r>
+      <w:r>
+        <w:rPr>
+          <w:lang w:val="en-US"/>
+        </w:rPr>
+        <w:t xml:space="preserve"> select</w:t>
+      </w:r>
+      <w:r>
+        <w:rPr>
+          <w:lang w:val="en-US"/>
+        </w:rPr>
+        <w:t>ing</w:t>
+      </w:r>
+      <w:r>
+        <w:rPr>
+          <w:lang w:val="en-US"/>
+        </w:rPr>
+        <w:t xml:space="preserve"> a specific date.  “From” and “To” are made for selecting time from which reservation will start and to what time it will last. If one of empty fields are still empty an exception will be thrown and will show a message like in </w:t>
       </w:r>
       <w:r>
         <w:rPr>
@@ -1232,13 +1283,215 @@
         <w:rPr>
           <w:lang w:val="en-US"/>
         </w:rPr>
-        <w:br w:type="page"/>
+        <w:t xml:space="preserve"> If in the system there is free room with matching parameters as inputted</w:t>
+      </w:r>
+      <w:r>
+        <w:rPr>
+          <w:lang w:val="en-US"/>
+        </w:rPr>
+        <w:t xml:space="preserve">, a message will be displayed, saying that user has been assigned to room as shown in </w:t>
+      </w:r>
+      <w:r>
+        <w:rPr>
+          <w:color w:val="FF0000"/>
+          <w:lang w:val="en-US"/>
+        </w:rPr>
+        <w:t>Picture</w:t>
+      </w:r>
+      <w:r>
+        <w:rPr>
+          <w:lang w:val="en-US"/>
+        </w:rPr>
+        <w:t>, if not, a message will appear, that there are no free rooms.</w:t>
+      </w:r>
+    </w:p>
+    <w:p>
+      <w:pPr>
+        <w:rPr>
+          <w:lang w:val="en-US"/>
+        </w:rPr>
+      </w:pPr>
+      <w:r>
+        <w:rPr>
+          <w:lang w:val="en-US"/>
+        </w:rPr>
+        <w:t xml:space="preserve">To see the reservation that student user has made he or she needs to press button </w:t>
+      </w:r>
+      <w:r>
+        <w:rPr>
+          <w:lang w:val="en-US"/>
+        </w:rPr>
+        <w:t>“See My Reservation”</w:t>
+      </w:r>
+      <w:r>
+        <w:rPr>
+          <w:lang w:val="en-US"/>
+        </w:rPr>
+        <w:t xml:space="preserve">, </w:t>
+      </w:r>
+      <w:r>
+        <w:rPr>
+          <w:color w:val="FF0000"/>
+          <w:lang w:val="en-US"/>
+        </w:rPr>
+        <w:t>Picture</w:t>
+      </w:r>
+      <w:r>
+        <w:rPr>
+          <w:lang w:val="en-US"/>
+        </w:rPr>
+        <w:t xml:space="preserve">. One list item shows one reservation starting with room that’s reserved followed by date, hours and the username of the user who reserved room. If user doesn’t need reservation, he or she can select specific reservation and press </w:t>
+      </w:r>
+      <w:r>
+        <w:rPr>
+          <w:lang w:val="en-US"/>
+        </w:rPr>
+        <w:t xml:space="preserve">button “Delete Reservation”, the reservation will be deleted from repository and database. </w:t>
+      </w:r>
+    </w:p>
+    <w:p>
+      <w:pPr>
+        <w:rPr>
+          <w:lang w:val="en-US"/>
+        </w:rPr>
+      </w:pPr>
+      <w:r>
+        <w:rPr>
+          <w:lang w:val="en-US"/>
+        </w:rPr>
+        <w:t xml:space="preserve">Teacher user as we mentioned earlier has the same buttons and messages, only difference is that teachers can reserve rooms with teacher permission level, which users cant as their level is smaller. </w:t>
+      </w:r>
+    </w:p>
+    <w:p>
+      <w:pPr>
+        <w:rPr>
+          <w:lang w:val="en-US"/>
+        </w:rPr>
+      </w:pPr>
+      <w:r>
+        <w:rPr>
+          <w:lang w:val="en-US"/>
+        </w:rPr>
+        <w:t xml:space="preserve">Every time there is reservation in 15 minutes a message box will appear with message saying that reservation will start after 15 minutes, </w:t>
+      </w:r>
+      <w:r>
+        <w:rPr>
+          <w:color w:val="FF0000"/>
+          <w:lang w:val="en-US"/>
+        </w:rPr>
+        <w:t>Picture</w:t>
+      </w:r>
+      <w:r>
+        <w:rPr>
+          <w:lang w:val="en-US"/>
+        </w:rPr>
+        <w:t>. By pressing button “Ok” message box will be closed.</w:t>
       </w:r>
       <w:bookmarkStart w:id="0" w:name="_GoBack"/>
       <w:bookmarkEnd w:id="0"/>
     </w:p>
     <w:p>
       <w:pPr>
+        <w:rPr>
+          <w:rFonts w:asciiTheme="majorHAnsi" w:eastAsiaTheme="majorEastAsia" w:hAnsiTheme="majorHAnsi" w:cstheme="majorBidi"/>
+          <w:color w:val="2F5496" w:themeColor="accent1" w:themeShade="BF"/>
+          <w:sz w:val="32"/>
+          <w:szCs w:val="32"/>
+          <w:lang w:val="en-US"/>
+        </w:rPr>
+      </w:pPr>
+      <w:r>
+        <w:rPr>
+          <w:lang w:val="en-US"/>
+        </w:rPr>
+        <w:br w:type="page"/>
+      </w:r>
+      <w:r>
+        <w:rPr>
+          <w:noProof/>
+          <w:lang w:val="lv-LV" w:eastAsia="lv-LV"/>
+        </w:rPr>
+        <w:lastRenderedPageBreak/>
+        <w:drawing>
+          <wp:anchor distT="0" distB="0" distL="114300" distR="114300" simplePos="0" relativeHeight="251670528" behindDoc="0" locked="0" layoutInCell="1" allowOverlap="1" wp14:anchorId="694B8210" wp14:editId="0819D85B">
+            <wp:simplePos x="0" y="0"/>
+            <wp:positionH relativeFrom="column">
+              <wp:posOffset>2290445</wp:posOffset>
+            </wp:positionH>
+            <wp:positionV relativeFrom="paragraph">
+              <wp:posOffset>0</wp:posOffset>
+            </wp:positionV>
+            <wp:extent cx="3503930" cy="1973580"/>
+            <wp:effectExtent l="0" t="0" r="1270" b="7620"/>
+            <wp:wrapSquare wrapText="bothSides"/>
+            <wp:docPr id="4" name="Picture 4"/>
+            <wp:cNvGraphicFramePr>
+              <a:graphicFrameLocks xmlns:a="http://schemas.openxmlformats.org/drawingml/2006/main" noChangeAspect="1"/>
+            </wp:cNvGraphicFramePr>
+            <a:graphic xmlns:a="http://schemas.openxmlformats.org/drawingml/2006/main">
+              <a:graphicData uri="http://schemas.openxmlformats.org/drawingml/2006/picture">
+                <pic:pic xmlns:pic="http://schemas.openxmlformats.org/drawingml/2006/picture">
+                  <pic:nvPicPr>
+                    <pic:cNvPr id="0" name="Picture 1"/>
+                    <pic:cNvPicPr>
+                      <a:picLocks noChangeAspect="1" noChangeArrowheads="1"/>
+                    </pic:cNvPicPr>
+                  </pic:nvPicPr>
+                  <pic:blipFill>
+                    <a:blip r:embed="rId11">
+                      <a:extLst>
+                        <a:ext uri="{28A0092B-C50C-407E-A947-70E740481C1C}">
+                          <a14:useLocalDpi xmlns:a14="http://schemas.microsoft.com/office/drawing/2010/main" val="0"/>
+                        </a:ext>
+                      </a:extLst>
+                    </a:blip>
+                    <a:srcRect/>
+                    <a:stretch>
+                      <a:fillRect/>
+                    </a:stretch>
+                  </pic:blipFill>
+                  <pic:spPr bwMode="auto">
+                    <a:xfrm>
+                      <a:off x="0" y="0"/>
+                      <a:ext cx="3503930" cy="1973580"/>
+                    </a:xfrm>
+                    <a:prstGeom prst="rect">
+                      <a:avLst/>
+                    </a:prstGeom>
+                    <a:noFill/>
+                    <a:ln>
+                      <a:noFill/>
+                    </a:ln>
+                  </pic:spPr>
+                </pic:pic>
+              </a:graphicData>
+            </a:graphic>
+            <wp14:sizeRelH relativeFrom="margin">
+              <wp14:pctWidth>0</wp14:pctWidth>
+            </wp14:sizeRelH>
+            <wp14:sizeRelV relativeFrom="margin">
+              <wp14:pctHeight>0</wp14:pctHeight>
+            </wp14:sizeRelV>
+          </wp:anchor>
+        </w:drawing>
+      </w:r>
+      <w:r>
+        <w:rPr>
+          <w:noProof/>
+          <w:lang w:val="lv-LV" w:eastAsia="lv-LV"/>
+        </w:rPr>
+        <w:softHyphen/>
+      </w:r>
+      <w:r>
+        <w:rPr>
+          <w:noProof/>
+          <w:lang w:val="lv-LV" w:eastAsia="lv-LV"/>
+        </w:rPr>
+        <w:softHyphen/>
+      </w:r>
+    </w:p>
+    <w:p>
+      <w:pPr>
         <w:pStyle w:val="Heading1"/>
         <w:rPr>
           <w:lang w:val="en-US"/>
@@ -1248,7 +1501,6 @@
         <w:rPr>
           <w:lang w:val="en-US"/>
         </w:rPr>
-        <w:lastRenderedPageBreak/>
         <w:t>Code</w:t>
       </w:r>
     </w:p>
@@ -1258,6 +1510,68 @@
           <w:lang w:val="en-US"/>
         </w:rPr>
       </w:pPr>
+      <w:r>
+        <w:rPr>
+          <w:noProof/>
+          <w:lang w:val="lv-LV" w:eastAsia="lv-LV"/>
+        </w:rPr>
+        <w:drawing>
+          <wp:anchor distT="0" distB="0" distL="114300" distR="114300" simplePos="0" relativeHeight="251671552" behindDoc="0" locked="0" layoutInCell="1" allowOverlap="1" wp14:anchorId="4087A0A5" wp14:editId="34BC72D0">
+            <wp:simplePos x="0" y="0"/>
+            <wp:positionH relativeFrom="column">
+              <wp:posOffset>57150</wp:posOffset>
+            </wp:positionH>
+            <wp:positionV relativeFrom="paragraph">
+              <wp:posOffset>600075</wp:posOffset>
+            </wp:positionV>
+            <wp:extent cx="3116580" cy="1584960"/>
+            <wp:effectExtent l="0" t="0" r="7620" b="0"/>
+            <wp:wrapSquare wrapText="bothSides"/>
+            <wp:docPr id="5" name="Picture 5"/>
+            <wp:cNvGraphicFramePr>
+              <a:graphicFrameLocks xmlns:a="http://schemas.openxmlformats.org/drawingml/2006/main" noChangeAspect="1"/>
+            </wp:cNvGraphicFramePr>
+            <a:graphic xmlns:a="http://schemas.openxmlformats.org/drawingml/2006/main">
+              <a:graphicData uri="http://schemas.openxmlformats.org/drawingml/2006/picture">
+                <pic:pic xmlns:pic="http://schemas.openxmlformats.org/drawingml/2006/picture">
+                  <pic:nvPicPr>
+                    <pic:cNvPr id="0" name="Picture 2"/>
+                    <pic:cNvPicPr>
+                      <a:picLocks noChangeAspect="1" noChangeArrowheads="1"/>
+                    </pic:cNvPicPr>
+                  </pic:nvPicPr>
+                  <pic:blipFill>
+                    <a:blip r:embed="rId12">
+                      <a:extLst>
+                        <a:ext uri="{28A0092B-C50C-407E-A947-70E740481C1C}">
+                          <a14:useLocalDpi xmlns:a14="http://schemas.microsoft.com/office/drawing/2010/main" val="0"/>
+                        </a:ext>
+                      </a:extLst>
+                    </a:blip>
+                    <a:srcRect/>
+                    <a:stretch>
+                      <a:fillRect/>
+                    </a:stretch>
+                  </pic:blipFill>
+                  <pic:spPr bwMode="auto">
+                    <a:xfrm>
+                      <a:off x="0" y="0"/>
+                      <a:ext cx="3116580" cy="1584960"/>
+                    </a:xfrm>
+                    <a:prstGeom prst="rect">
+                      <a:avLst/>
+                    </a:prstGeom>
+                    <a:noFill/>
+                    <a:ln>
+                      <a:noFill/>
+                    </a:ln>
+                  </pic:spPr>
+                </pic:pic>
+              </a:graphicData>
+            </a:graphic>
+          </wp:anchor>
+        </w:drawing>
+      </w:r>
       <w:r>
         <w:rPr>
           <w:lang w:val="en-US"/>

</xml_diff>

<commit_message>
finished the gui part of manual for users
</commit_message>
<xml_diff>
--- a/RoSys Program Manual.docx
+++ b/RoSys Program Manual.docx
@@ -122,7 +122,7 @@
         <mc:AlternateContent>
           <mc:Choice Requires="wpg">
             <w:drawing>
-              <wp:anchor distT="0" distB="0" distL="114300" distR="114300" simplePos="0" relativeHeight="251660288" behindDoc="0" locked="0" layoutInCell="1" allowOverlap="1" wp14:anchorId="2B212A48" wp14:editId="7E1FFE41">
+              <wp:anchor distT="0" distB="0" distL="114300" distR="114300" simplePos="0" relativeHeight="251644928" behindDoc="0" locked="0" layoutInCell="1" allowOverlap="1" wp14:anchorId="2B212A48" wp14:editId="419C810D">
                 <wp:simplePos x="0" y="0"/>
                 <wp:positionH relativeFrom="column">
                   <wp:posOffset>2503170</wp:posOffset>
@@ -214,27 +214,14 @@
                               <w:r>
                                 <w:t xml:space="preserve">Picture </w:t>
                               </w:r>
-                              <w:r>
-                                <w:fldChar w:fldCharType="begin"/>
-                              </w:r>
-                              <w:r>
-                                <w:instrText xml:space="preserve"> SEQ Picture \* ARABIC </w:instrText>
-                              </w:r>
-                              <w:r>
-                                <w:fldChar w:fldCharType="separate"/>
-                              </w:r>
-                              <w:r>
-                                <w:rPr>
-                                  <w:noProof/>
-                                </w:rPr>
-                                <w:t>1</w:t>
-                              </w:r>
-                              <w:r>
-                                <w:rPr>
-                                  <w:noProof/>
-                                </w:rPr>
-                                <w:fldChar w:fldCharType="end"/>
-                              </w:r>
+                              <w:fldSimple w:instr=" SEQ Picture \* ARABIC ">
+                                <w:r>
+                                  <w:rPr>
+                                    <w:noProof/>
+                                  </w:rPr>
+                                  <w:t>1</w:t>
+                                </w:r>
+                              </w:fldSimple>
                             </w:p>
                           </w:txbxContent>
                         </wps:txbx>
@@ -253,7 +240,7 @@
           </mc:Choice>
           <mc:Fallback>
             <w:pict>
-              <v:group w14:anchorId="2B212A48" id="Group 12" o:spid="_x0000_s1026" style="position:absolute;margin-left:197.1pt;margin-top:32.3pt;width:283.2pt;height:187.8pt;z-index:251660288" coordsize="35966,23850" o:gfxdata="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">
+              <v:group w14:anchorId="2B212A48" id="Group 12" o:spid="_x0000_s1026" style="position:absolute;margin-left:197.1pt;margin-top:32.3pt;width:283.2pt;height:187.8pt;z-index:251644928" coordsize="35966,23850" o:gfxdata="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">
                 <v:shapetype id="_x0000_t75" coordsize="21600,21600" o:spt="75" o:preferrelative="t" path="m@4@5l@4@11@9@11@9@5xe" filled="f" stroked="f">
                   <v:stroke joinstyle="miter"/>
                   <v:formulas>
@@ -294,27 +281,14 @@
                         <w:r>
                           <w:t xml:space="preserve">Picture </w:t>
                         </w:r>
-                        <w:r>
-                          <w:fldChar w:fldCharType="begin"/>
-                        </w:r>
-                        <w:r>
-                          <w:instrText xml:space="preserve"> SEQ Picture \* ARABIC </w:instrText>
-                        </w:r>
-                        <w:r>
-                          <w:fldChar w:fldCharType="separate"/>
-                        </w:r>
-                        <w:r>
-                          <w:rPr>
-                            <w:noProof/>
-                          </w:rPr>
-                          <w:t>1</w:t>
-                        </w:r>
-                        <w:r>
-                          <w:rPr>
-                            <w:noProof/>
-                          </w:rPr>
-                          <w:fldChar w:fldCharType="end"/>
-                        </w:r>
+                        <w:fldSimple w:instr=" SEQ Picture \* ARABIC ">
+                          <w:r>
+                            <w:rPr>
+                              <w:noProof/>
+                            </w:rPr>
+                            <w:t>1</w:t>
+                          </w:r>
+                        </w:fldSimple>
                       </w:p>
                     </w:txbxContent>
                   </v:textbox>
@@ -395,7 +369,7 @@
         <mc:AlternateContent>
           <mc:Choice Requires="wpg">
             <w:drawing>
-              <wp:anchor distT="0" distB="0" distL="114300" distR="114300" simplePos="0" relativeHeight="251663360" behindDoc="0" locked="0" layoutInCell="1" allowOverlap="1" wp14:anchorId="71FB1495" wp14:editId="2C69FDAC">
+              <wp:anchor distT="0" distB="0" distL="114300" distR="114300" simplePos="0" relativeHeight="251648000" behindDoc="0" locked="0" layoutInCell="1" allowOverlap="1" wp14:anchorId="71FB1495" wp14:editId="2C0FA598">
                 <wp:simplePos x="0" y="0"/>
                 <wp:positionH relativeFrom="column">
                   <wp:posOffset>2499493</wp:posOffset>
@@ -486,26 +460,354 @@
                               <w:r>
                                 <w:t xml:space="preserve">Picture </w:t>
                               </w:r>
-                              <w:r>
-                                <w:fldChar w:fldCharType="begin"/>
-                              </w:r>
-                              <w:r>
-                                <w:instrText xml:space="preserve"> SEQ Picture \* ARABIC </w:instrText>
-                              </w:r>
-                              <w:r>
-                                <w:fldChar w:fldCharType="separate"/>
-                              </w:r>
-                              <w:r>
+                              <w:fldSimple w:instr=" SEQ Picture \* ARABIC ">
+                                <w:r>
+                                  <w:rPr>
+                                    <w:noProof/>
+                                  </w:rPr>
+                                  <w:t>2</w:t>
+                                </w:r>
+                              </w:fldSimple>
+                            </w:p>
+                          </w:txbxContent>
+                        </wps:txbx>
+                        <wps:bodyPr rot="0" spcFirstLastPara="0" vertOverflow="overflow" horzOverflow="overflow" vert="horz" wrap="square" lIns="0" tIns="0" rIns="0" bIns="0" numCol="1" spcCol="0" rtlCol="0" fromWordArt="0" anchor="t" anchorCtr="0" forceAA="0" compatLnSpc="1">
+                          <a:prstTxWarp prst="textNoShape">
+                            <a:avLst/>
+                          </a:prstTxWarp>
+                          <a:noAutofit/>
+                        </wps:bodyPr>
+                      </wps:wsp>
+                    </wpg:wgp>
+                  </a:graphicData>
+                </a:graphic>
+              </wp:anchor>
+            </w:drawing>
+          </mc:Choice>
+          <mc:Fallback>
+            <w:pict>
+              <v:group w14:anchorId="71FB1495" id="Group 13" o:spid="_x0000_s1029" style="position:absolute;margin-left:196.8pt;margin-top:67.55pt;width:280.15pt;height:171.85pt;z-index:251648000" coordsize="35579,21826" o:gfxdata="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">
+                <v:shape id="Picture 2" o:spid="_x0000_s1030" type="#_x0000_t75" style="position:absolute;width:35579;height:19977;visibility:visible;mso-wrap-style:square" o:gfxdata="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" stroked="t" strokecolor="#0070c0">
+                  <v:imagedata r:id="rId8" o:title=""/>
+                  <v:path arrowok="t"/>
+                </v:shape>
+                <v:shape id="Text Box 7" o:spid="_x0000_s1031" type="#_x0000_t202" style="position:absolute;top:20302;width:35579;height:1524;visibility:visible;mso-wrap-style:square;v-text-anchor:top" o:gfxdata="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" stroked="f">
+                  <v:textbox inset="0,0,0,0">
+                    <w:txbxContent>
+                      <w:p>
+                        <w:pPr>
+                          <w:pStyle w:val="Caption"/>
+                          <w:rPr>
+                            <w:noProof/>
+                          </w:rPr>
+                        </w:pPr>
+                        <w:r>
+                          <w:t xml:space="preserve">Picture </w:t>
+                        </w:r>
+                        <w:fldSimple w:instr=" SEQ Picture \* ARABIC ">
+                          <w:r>
+                            <w:rPr>
+                              <w:noProof/>
+                            </w:rPr>
+                            <w:t>2</w:t>
+                          </w:r>
+                        </w:fldSimple>
+                      </w:p>
+                    </w:txbxContent>
+                  </v:textbox>
+                </v:shape>
+                <w10:wrap type="square"/>
+              </v:group>
+            </w:pict>
+          </mc:Fallback>
+        </mc:AlternateContent>
+      </w:r>
+      <w:r>
+        <w:rPr>
+          <w:lang w:val="en-US"/>
+        </w:rPr>
+        <w:t>When running the program, initially</w:t>
+      </w:r>
+      <w:r>
+        <w:rPr>
+          <w:lang w:val="en-US"/>
+        </w:rPr>
+        <w:t xml:space="preserve"> there are</w:t>
+      </w:r>
+      <w:r>
+        <w:rPr>
+          <w:lang w:val="en-US"/>
+        </w:rPr>
+        <w:t xml:space="preserve"> 3 options</w:t>
+      </w:r>
+      <w:r>
+        <w:rPr>
+          <w:lang w:val="en-US"/>
+        </w:rPr>
+        <w:t>, Picture 1</w:t>
+      </w:r>
+      <w:r>
+        <w:rPr>
+          <w:lang w:val="en-US"/>
+        </w:rPr>
+        <w:t xml:space="preserve">. </w:t>
+      </w:r>
+      <w:r>
+        <w:rPr>
+          <w:lang w:val="en-US"/>
+        </w:rPr>
+        <w:t>This is essentially our “login”, where select</w:t>
+      </w:r>
+      <w:r>
+        <w:rPr>
+          <w:lang w:val="en-US"/>
+        </w:rPr>
+        <w:t>ion is made of</w:t>
+      </w:r>
+      <w:r>
+        <w:rPr>
+          <w:lang w:val="en-US"/>
+        </w:rPr>
+        <w:t xml:space="preserve"> which type of user </w:t>
+      </w:r>
+      <w:r>
+        <w:rPr>
+          <w:lang w:val="en-US"/>
+        </w:rPr>
+        <w:t>will</w:t>
+      </w:r>
+      <w:r>
+        <w:rPr>
+          <w:lang w:val="en-US"/>
+        </w:rPr>
+        <w:t xml:space="preserve"> interact with the program.</w:t>
+      </w:r>
+    </w:p>
+    <w:p>
+      <w:pPr>
+        <w:rPr>
+          <w:lang w:val="en-US"/>
+        </w:rPr>
+      </w:pPr>
+      <w:r>
+        <w:rPr>
+          <w:lang w:val="en-US"/>
+        </w:rPr>
+        <w:t>The different types of users have some different functionality. Student and Teacher generally have the same features, but Teacher have access to more rooms.</w:t>
+      </w:r>
+    </w:p>
+    <w:p>
+      <w:pPr>
+        <w:rPr>
+          <w:lang w:val="en-US"/>
+        </w:rPr>
+      </w:pPr>
+      <w:r>
+        <w:rPr>
+          <w:lang w:val="en-US"/>
+        </w:rPr>
+        <w:t xml:space="preserve">Admin has some management features, like deleting </w:t>
+      </w:r>
+      <w:r>
+        <w:rPr>
+          <w:lang w:val="en-US"/>
+        </w:rPr>
+        <w:t xml:space="preserve">rooms and </w:t>
+      </w:r>
+      <w:r>
+        <w:rPr>
+          <w:lang w:val="en-US"/>
+        </w:rPr>
+        <w:t xml:space="preserve">reservations, registering new rooms, and access to </w:t>
+      </w:r>
+      <w:r>
+        <w:rPr>
+          <w:lang w:val="en-US"/>
+        </w:rPr>
+        <w:t>bigger variety</w:t>
+      </w:r>
+      <w:r>
+        <w:rPr>
+          <w:lang w:val="en-US"/>
+        </w:rPr>
+        <w:t xml:space="preserve"> </w:t>
+      </w:r>
+      <w:r>
+        <w:rPr>
+          <w:lang w:val="en-US"/>
+        </w:rPr>
+        <w:t xml:space="preserve">of </w:t>
+      </w:r>
+      <w:r>
+        <w:rPr>
+          <w:lang w:val="en-US"/>
+        </w:rPr>
+        <w:t>rooms</w:t>
+      </w:r>
+      <w:r>
+        <w:rPr>
+          <w:lang w:val="en-US"/>
+        </w:rPr>
+        <w:t xml:space="preserve"> to reserve</w:t>
+      </w:r>
+      <w:r>
+        <w:rPr>
+          <w:lang w:val="en-US"/>
+        </w:rPr>
+        <w:t>, and selecting specific rooms for the reservation.</w:t>
+      </w:r>
+    </w:p>
+    <w:p>
+      <w:pPr>
+        <w:rPr>
+          <w:lang w:val="en-US"/>
+        </w:rPr>
+      </w:pPr>
+      <w:r>
+        <w:rPr>
+          <w:lang w:val="en-US"/>
+        </w:rPr>
+        <w:t xml:space="preserve">By pressing “Delete Rooms” button in Picture 2 </w:t>
+      </w:r>
+      <w:r>
+        <w:rPr>
+          <w:lang w:val="en-US"/>
+        </w:rPr>
+        <w:t xml:space="preserve">a list of rooms appears, from which </w:t>
+      </w:r>
+      <w:r>
+        <w:rPr>
+          <w:lang w:val="en-US"/>
+        </w:rPr>
+        <w:t>a selection can be made, and then can be deleted, Picture 3.</w:t>
+      </w:r>
+      <w:r>
+        <w:rPr>
+          <w:lang w:val="en-US"/>
+        </w:rPr>
+        <w:t xml:space="preserve"> This will delete Rooms from repository and database</w:t>
+      </w:r>
+      <w:r>
+        <w:rPr>
+          <w:lang w:val="en-US"/>
+        </w:rPr>
+        <w:t xml:space="preserve"> also it will delete all reservations for that room from the program and database</w:t>
+      </w:r>
+      <w:r>
+        <w:rPr>
+          <w:lang w:val="en-US"/>
+        </w:rPr>
+        <w:t xml:space="preserve">. </w:t>
+      </w:r>
+    </w:p>
+    <w:p>
+      <w:pPr>
+        <w:rPr>
+          <w:lang w:val="en-US"/>
+        </w:rPr>
+      </w:pPr>
+      <w:r>
+        <w:rPr>
+          <w:noProof/>
+          <w:lang w:val="lv-LV" w:eastAsia="lv-LV"/>
+        </w:rPr>
+        <w:lastRenderedPageBreak/>
+        <mc:AlternateContent>
+          <mc:Choice Requires="wpg">
+            <w:drawing>
+              <wp:anchor distT="0" distB="0" distL="114300" distR="114300" simplePos="0" relativeHeight="251667456" behindDoc="0" locked="0" layoutInCell="1" allowOverlap="1" wp14:anchorId="09F6D082" wp14:editId="6F5071D6">
+                <wp:simplePos x="0" y="0"/>
+                <wp:positionH relativeFrom="column">
+                  <wp:posOffset>3865245</wp:posOffset>
+                </wp:positionH>
+                <wp:positionV relativeFrom="paragraph">
+                  <wp:posOffset>4426585</wp:posOffset>
+                </wp:positionV>
+                <wp:extent cx="2194560" cy="1807210"/>
+                <wp:effectExtent l="19050" t="19050" r="15240" b="2540"/>
+                <wp:wrapSquare wrapText="bothSides"/>
+                <wp:docPr id="23" name="Group 23"/>
+                <wp:cNvGraphicFramePr/>
+                <a:graphic xmlns:a="http://schemas.openxmlformats.org/drawingml/2006/main">
+                  <a:graphicData uri="http://schemas.microsoft.com/office/word/2010/wordprocessingGroup">
+                    <wpg:wgp>
+                      <wpg:cNvGrpSpPr/>
+                      <wpg:grpSpPr>
+                        <a:xfrm>
+                          <a:off x="0" y="0"/>
+                          <a:ext cx="2194560" cy="1807210"/>
+                          <a:chOff x="0" y="0"/>
+                          <a:chExt cx="2194560" cy="1807210"/>
+                        </a:xfrm>
+                      </wpg:grpSpPr>
+                      <pic:pic xmlns:pic="http://schemas.openxmlformats.org/drawingml/2006/picture">
+                        <pic:nvPicPr>
+                          <pic:cNvPr id="18" name="Picture 18"/>
+                          <pic:cNvPicPr>
+                            <a:picLocks noChangeAspect="1"/>
+                          </pic:cNvPicPr>
+                        </pic:nvPicPr>
+                        <pic:blipFill>
+                          <a:blip r:embed="rId9">
+                            <a:extLst>
+                              <a:ext uri="{28A0092B-C50C-407E-A947-70E740481C1C}">
+                                <a14:useLocalDpi xmlns:a14="http://schemas.microsoft.com/office/drawing/2010/main" val="0"/>
+                              </a:ext>
+                            </a:extLst>
+                          </a:blip>
+                          <a:srcRect/>
+                          <a:stretch>
+                            <a:fillRect/>
+                          </a:stretch>
+                        </pic:blipFill>
+                        <pic:spPr bwMode="auto">
+                          <a:xfrm>
+                            <a:off x="0" y="0"/>
+                            <a:ext cx="2194560" cy="1577340"/>
+                          </a:xfrm>
+                          <a:prstGeom prst="rect">
+                            <a:avLst/>
+                          </a:prstGeom>
+                          <a:noFill/>
+                          <a:ln>
+                            <a:solidFill>
+                              <a:schemeClr val="accent1"/>
+                            </a:solidFill>
+                          </a:ln>
+                        </pic:spPr>
+                      </pic:pic>
+                      <wps:wsp>
+                        <wps:cNvPr id="19" name="Text Box 19"/>
+                        <wps:cNvSpPr txBox="1"/>
+                        <wps:spPr>
+                          <a:xfrm>
+                            <a:off x="0" y="1638300"/>
+                            <a:ext cx="2194560" cy="168910"/>
+                          </a:xfrm>
+                          <a:prstGeom prst="rect">
+                            <a:avLst/>
+                          </a:prstGeom>
+                          <a:solidFill>
+                            <a:prstClr val="white"/>
+                          </a:solidFill>
+                          <a:ln>
+                            <a:noFill/>
+                          </a:ln>
+                        </wps:spPr>
+                        <wps:txbx>
+                          <w:txbxContent>
+                            <w:p>
+                              <w:pPr>
+                                <w:pStyle w:val="Caption"/>
                                 <w:rPr>
                                   <w:noProof/>
                                 </w:rPr>
-                                <w:t>2</w:t>
+                              </w:pPr>
+                              <w:r>
+                                <w:t xml:space="preserve">Picture </w:t>
                               </w:r>
                               <w:r>
-                                <w:rPr>
-                                  <w:noProof/>
-                                </w:rPr>
-                                <w:fldChar w:fldCharType="end"/>
+                                <w:t>5</w:t>
                               </w:r>
                             </w:p>
                           </w:txbxContent>
@@ -525,12 +827,12 @@
           </mc:Choice>
           <mc:Fallback>
             <w:pict>
-              <v:group w14:anchorId="71FB1495" id="Group 13" o:spid="_x0000_s1029" style="position:absolute;margin-left:196.8pt;margin-top:67.55pt;width:280.15pt;height:171.85pt;z-index:251663360" coordsize="35579,21826" o:gfxdata="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">
-                <v:shape id="Picture 2" o:spid="_x0000_s1030" type="#_x0000_t75" style="position:absolute;width:35579;height:19977;visibility:visible;mso-wrap-style:square" o:gfxdata="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" stroked="t" strokecolor="#0070c0">
-                  <v:imagedata r:id="rId8" o:title=""/>
+              <v:group w14:anchorId="09F6D082" id="Group 23" o:spid="_x0000_s1032" style="position:absolute;margin-left:304.35pt;margin-top:348.55pt;width:172.8pt;height:142.3pt;z-index:251667456" coordsize="21945,18072" o:gfxdata="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">
+                <v:shape id="Picture 18" o:spid="_x0000_s1033" type="#_x0000_t75" style="position:absolute;width:21945;height:15773;visibility:visible;mso-wrap-style:square" o:gfxdata="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" stroked="t" strokecolor="#4472c4 [3204]">
+                  <v:imagedata r:id="rId10" o:title=""/>
                   <v:path arrowok="t"/>
                 </v:shape>
-                <v:shape id="Text Box 7" o:spid="_x0000_s1031" type="#_x0000_t202" style="position:absolute;top:20302;width:35579;height:1524;visibility:visible;mso-wrap-style:square;v-text-anchor:top" o:gfxdata="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" stroked="f">
+                <v:shape id="Text Box 19" o:spid="_x0000_s1034" type="#_x0000_t202" style="position:absolute;top:16383;width:21945;height:1689;visibility:visible;mso-wrap-style:square;v-text-anchor:top" o:gfxdata="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" stroked="f">
                   <v:textbox inset="0,0,0,0">
                     <w:txbxContent>
                       <w:p>
@@ -544,25 +846,7 @@
                           <w:t xml:space="preserve">Picture </w:t>
                         </w:r>
                         <w:r>
-                          <w:fldChar w:fldCharType="begin"/>
-                        </w:r>
-                        <w:r>
-                          <w:instrText xml:space="preserve"> SEQ Picture \* ARABIC </w:instrText>
-                        </w:r>
-                        <w:r>
-                          <w:fldChar w:fldCharType="separate"/>
-                        </w:r>
-                        <w:r>
-                          <w:rPr>
-                            <w:noProof/>
-                          </w:rPr>
-                          <w:t>2</w:t>
-                        </w:r>
-                        <w:r>
-                          <w:rPr>
-                            <w:noProof/>
-                          </w:rPr>
-                          <w:fldChar w:fldCharType="end"/>
+                          <w:t>5</w:t>
                         </w:r>
                       </w:p>
                     </w:txbxContent>
@@ -576,201 +860,170 @@
       </w:r>
       <w:r>
         <w:rPr>
-          <w:lang w:val="en-US"/>
-        </w:rPr>
-        <w:t>When running the program, initially</w:t>
-      </w:r>
-      <w:r>
-        <w:rPr>
-          <w:lang w:val="en-US"/>
-        </w:rPr>
-        <w:t xml:space="preserve"> there are</w:t>
-      </w:r>
-      <w:r>
-        <w:rPr>
-          <w:lang w:val="en-US"/>
-        </w:rPr>
-        <w:t xml:space="preserve"> 3 options</w:t>
-      </w:r>
-      <w:r>
-        <w:rPr>
-          <w:lang w:val="en-US"/>
-        </w:rPr>
-        <w:t>, Picture 1</w:t>
-      </w:r>
-      <w:r>
-        <w:rPr>
-          <w:lang w:val="en-US"/>
-        </w:rPr>
-        <w:t xml:space="preserve">. </w:t>
-      </w:r>
-      <w:r>
-        <w:rPr>
-          <w:lang w:val="en-US"/>
-        </w:rPr>
-        <w:t>This is essentially our “login”, where select</w:t>
-      </w:r>
-      <w:r>
-        <w:rPr>
-          <w:lang w:val="en-US"/>
-        </w:rPr>
-        <w:t>ion is made of</w:t>
-      </w:r>
-      <w:r>
-        <w:rPr>
-          <w:lang w:val="en-US"/>
-        </w:rPr>
-        <w:t xml:space="preserve"> which type of user </w:t>
-      </w:r>
-      <w:r>
-        <w:rPr>
-          <w:lang w:val="en-US"/>
-        </w:rPr>
-        <w:t>will</w:t>
-      </w:r>
-      <w:r>
-        <w:rPr>
-          <w:lang w:val="en-US"/>
-        </w:rPr>
-        <w:t xml:space="preserve"> interact with the program.</w:t>
-      </w:r>
-    </w:p>
-    <w:p>
-      <w:pPr>
-        <w:rPr>
-          <w:lang w:val="en-US"/>
-        </w:rPr>
-      </w:pPr>
-      <w:r>
-        <w:rPr>
-          <w:lang w:val="en-US"/>
-        </w:rPr>
-        <w:t>The different types of users have some different functionality. Student and Teacher generally have the same features, but Teacher have access to more rooms.</w:t>
-      </w:r>
-    </w:p>
-    <w:p>
-      <w:pPr>
-        <w:rPr>
-          <w:lang w:val="en-US"/>
-        </w:rPr>
-      </w:pPr>
-      <w:r>
-        <w:rPr>
-          <w:lang w:val="en-US"/>
-        </w:rPr>
-        <w:t xml:space="preserve">Admin has some management features, like deleting </w:t>
-      </w:r>
-      <w:r>
-        <w:rPr>
-          <w:lang w:val="en-US"/>
-        </w:rPr>
-        <w:t xml:space="preserve">rooms and </w:t>
-      </w:r>
-      <w:r>
-        <w:rPr>
-          <w:lang w:val="en-US"/>
-        </w:rPr>
-        <w:t xml:space="preserve">reservations, registering new rooms, and access to </w:t>
-      </w:r>
-      <w:r>
-        <w:rPr>
-          <w:lang w:val="en-US"/>
-        </w:rPr>
-        <w:t>bigger variety</w:t>
-      </w:r>
-      <w:r>
-        <w:rPr>
-          <w:lang w:val="en-US"/>
-        </w:rPr>
-        <w:t xml:space="preserve"> </w:t>
-      </w:r>
-      <w:r>
-        <w:rPr>
-          <w:lang w:val="en-US"/>
-        </w:rPr>
-        <w:t xml:space="preserve">of </w:t>
-      </w:r>
-      <w:r>
-        <w:rPr>
-          <w:lang w:val="en-US"/>
-        </w:rPr>
-        <w:t>rooms</w:t>
-      </w:r>
-      <w:r>
-        <w:rPr>
-          <w:lang w:val="en-US"/>
-        </w:rPr>
-        <w:t xml:space="preserve"> to reserve</w:t>
-      </w:r>
-      <w:r>
-        <w:rPr>
-          <w:lang w:val="en-US"/>
-        </w:rPr>
-        <w:t>, and selecting specific rooms for the reservation.</w:t>
-      </w:r>
-    </w:p>
-    <w:p>
-      <w:pPr>
-        <w:rPr>
-          <w:lang w:val="en-US"/>
-        </w:rPr>
-      </w:pPr>
-      <w:r>
-        <w:rPr>
-          <w:lang w:val="en-US"/>
-        </w:rPr>
-        <w:t xml:space="preserve">By pressing “Delete Rooms” button in Picture 2 </w:t>
-      </w:r>
-      <w:r>
-        <w:rPr>
-          <w:lang w:val="en-US"/>
-        </w:rPr>
-        <w:t xml:space="preserve">a list of rooms appears, from which </w:t>
-      </w:r>
-      <w:r>
-        <w:rPr>
-          <w:lang w:val="en-US"/>
-        </w:rPr>
-        <w:t>a selection can be made, and then can be deleted, Picture 3.</w:t>
-      </w:r>
-      <w:r>
-        <w:rPr>
-          <w:lang w:val="en-US"/>
-        </w:rPr>
-        <w:t xml:space="preserve"> This will delete Rooms from repository and database. </w:t>
-      </w:r>
-    </w:p>
-    <w:p>
-      <w:pPr>
-        <w:rPr>
-          <w:color w:val="FF0000"/>
-          <w:lang w:val="en-US"/>
-        </w:rPr>
-      </w:pPr>
-    </w:p>
-    <w:p>
-      <w:pPr>
-        <w:rPr>
-          <w:lang w:val="en-US"/>
-        </w:rPr>
-      </w:pPr>
-      <w:bookmarkStart w:id="0" w:name="_GoBack"/>
-      <w:r>
-        <w:rPr>
           <w:noProof/>
           <w:lang w:val="lv-LV" w:eastAsia="lv-LV"/>
         </w:rPr>
-        <w:lastRenderedPageBreak/>
         <mc:AlternateContent>
           <mc:Choice Requires="wpg">
             <w:drawing>
-              <wp:anchor distT="0" distB="0" distL="114300" distR="114300" simplePos="0" relativeHeight="251666432" behindDoc="0" locked="0" layoutInCell="1" allowOverlap="1" wp14:anchorId="73CA1DE6" wp14:editId="6FE6945D">
+              <wp:anchor distT="0" distB="0" distL="114300" distR="114300" simplePos="0" relativeHeight="251663360" behindDoc="0" locked="0" layoutInCell="1" allowOverlap="1" wp14:anchorId="31D62CD9" wp14:editId="7C2C12BA">
                 <wp:simplePos x="0" y="0"/>
                 <wp:positionH relativeFrom="column">
-                  <wp:posOffset>2569832</wp:posOffset>
+                  <wp:posOffset>2534920</wp:posOffset>
                 </wp:positionH>
                 <wp:positionV relativeFrom="paragraph">
-                  <wp:posOffset>19703</wp:posOffset>
+                  <wp:posOffset>2232025</wp:posOffset>
+                </wp:positionV>
+                <wp:extent cx="3521075" cy="2192020"/>
+                <wp:effectExtent l="19050" t="19050" r="22225" b="0"/>
+                <wp:wrapSquare wrapText="bothSides"/>
+                <wp:docPr id="20" name="Group 20"/>
+                <wp:cNvGraphicFramePr/>
+                <a:graphic xmlns:a="http://schemas.openxmlformats.org/drawingml/2006/main">
+                  <a:graphicData uri="http://schemas.microsoft.com/office/word/2010/wordprocessingGroup">
+                    <wpg:wgp>
+                      <wpg:cNvGrpSpPr/>
+                      <wpg:grpSpPr>
+                        <a:xfrm>
+                          <a:off x="0" y="0"/>
+                          <a:ext cx="3521075" cy="2192020"/>
+                          <a:chOff x="0" y="0"/>
+                          <a:chExt cx="3521287" cy="2192020"/>
+                        </a:xfrm>
+                      </wpg:grpSpPr>
+                      <pic:pic xmlns:pic="http://schemas.openxmlformats.org/drawingml/2006/picture">
+                        <pic:nvPicPr>
+                          <pic:cNvPr id="15" name="Picture 15"/>
+                          <pic:cNvPicPr>
+                            <a:picLocks noChangeAspect="1"/>
+                          </pic:cNvPicPr>
+                        </pic:nvPicPr>
+                        <pic:blipFill>
+                          <a:blip r:embed="rId11">
+                            <a:extLst>
+                              <a:ext uri="{28A0092B-C50C-407E-A947-70E740481C1C}">
+                                <a14:useLocalDpi xmlns:a14="http://schemas.microsoft.com/office/drawing/2010/main" val="0"/>
+                              </a:ext>
+                            </a:extLst>
+                          </a:blip>
+                          <a:srcRect/>
+                          <a:stretch>
+                            <a:fillRect/>
+                          </a:stretch>
+                        </pic:blipFill>
+                        <pic:spPr bwMode="auto">
+                          <a:xfrm>
+                            <a:off x="8467" y="0"/>
+                            <a:ext cx="3512820" cy="1981200"/>
+                          </a:xfrm>
+                          <a:prstGeom prst="rect">
+                            <a:avLst/>
+                          </a:prstGeom>
+                          <a:noFill/>
+                          <a:ln>
+                            <a:solidFill>
+                              <a:schemeClr val="accent1"/>
+                            </a:solidFill>
+                          </a:ln>
+                        </pic:spPr>
+                      </pic:pic>
+                      <wps:wsp>
+                        <wps:cNvPr id="16" name="Text Box 16"/>
+                        <wps:cNvSpPr txBox="1"/>
+                        <wps:spPr>
+                          <a:xfrm>
+                            <a:off x="0" y="2032000"/>
+                            <a:ext cx="3512820" cy="160020"/>
+                          </a:xfrm>
+                          <a:prstGeom prst="rect">
+                            <a:avLst/>
+                          </a:prstGeom>
+                          <a:solidFill>
+                            <a:prstClr val="white"/>
+                          </a:solidFill>
+                          <a:ln>
+                            <a:noFill/>
+                          </a:ln>
+                        </wps:spPr>
+                        <wps:txbx>
+                          <w:txbxContent>
+                            <w:p>
+                              <w:pPr>
+                                <w:pStyle w:val="Caption"/>
+                                <w:rPr>
+                                  <w:noProof/>
+                                </w:rPr>
+                              </w:pPr>
+                              <w:r>
+                                <w:t xml:space="preserve">Picture </w:t>
+                              </w:r>
+                              <w:r>
+                                <w:t>4</w:t>
+                              </w:r>
+                            </w:p>
+                          </w:txbxContent>
+                        </wps:txbx>
+                        <wps:bodyPr rot="0" spcFirstLastPara="0" vertOverflow="overflow" horzOverflow="overflow" vert="horz" wrap="square" lIns="0" tIns="0" rIns="0" bIns="0" numCol="1" spcCol="0" rtlCol="0" fromWordArt="0" anchor="t" anchorCtr="0" forceAA="0" compatLnSpc="1">
+                          <a:prstTxWarp prst="textNoShape">
+                            <a:avLst/>
+                          </a:prstTxWarp>
+                          <a:noAutofit/>
+                        </wps:bodyPr>
+                      </wps:wsp>
+                    </wpg:wgp>
+                  </a:graphicData>
+                </a:graphic>
+              </wp:anchor>
+            </w:drawing>
+          </mc:Choice>
+          <mc:Fallback>
+            <w:pict>
+              <v:group w14:anchorId="31D62CD9" id="Group 20" o:spid="_x0000_s1035" style="position:absolute;margin-left:199.6pt;margin-top:175.75pt;width:277.25pt;height:172.6pt;z-index:251663360" coordsize="35212,21920" o:gfxdata="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">
+                <v:shape id="Picture 15" o:spid="_x0000_s1036" type="#_x0000_t75" style="position:absolute;left:84;width:35128;height:19812;visibility:visible;mso-wrap-style:square" o:gfxdata="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" stroked="t" strokecolor="#4472c4 [3204]">
+                  <v:imagedata r:id="rId12" o:title=""/>
+                  <v:path arrowok="t"/>
+                </v:shape>
+                <v:shape id="Text Box 16" o:spid="_x0000_s1037" type="#_x0000_t202" style="position:absolute;top:20320;width:35128;height:1600;visibility:visible;mso-wrap-style:square;v-text-anchor:top" o:gfxdata="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" stroked="f">
+                  <v:textbox inset="0,0,0,0">
+                    <w:txbxContent>
+                      <w:p>
+                        <w:pPr>
+                          <w:pStyle w:val="Caption"/>
+                          <w:rPr>
+                            <w:noProof/>
+                          </w:rPr>
+                        </w:pPr>
+                        <w:r>
+                          <w:t xml:space="preserve">Picture </w:t>
+                        </w:r>
+                        <w:r>
+                          <w:t>4</w:t>
+                        </w:r>
+                      </w:p>
+                    </w:txbxContent>
+                  </v:textbox>
+                </v:shape>
+                <w10:wrap type="square"/>
+              </v:group>
+            </w:pict>
+          </mc:Fallback>
+        </mc:AlternateContent>
+      </w:r>
+      <w:r>
+        <w:rPr>
+          <w:noProof/>
+          <w:lang w:val="lv-LV" w:eastAsia="lv-LV"/>
+        </w:rPr>
+        <mc:AlternateContent>
+          <mc:Choice Requires="wpg">
+            <w:drawing>
+              <wp:anchor distT="0" distB="0" distL="114300" distR="114300" simplePos="0" relativeHeight="251651072" behindDoc="0" locked="0" layoutInCell="1" allowOverlap="1" wp14:anchorId="73CA1DE6" wp14:editId="41D770AB">
+                <wp:simplePos x="0" y="0"/>
+                <wp:positionH relativeFrom="column">
+                  <wp:posOffset>2563495</wp:posOffset>
+                </wp:positionH>
+                <wp:positionV relativeFrom="paragraph">
+                  <wp:posOffset>19050</wp:posOffset>
                 </wp:positionV>
                 <wp:extent cx="3503317" cy="2136637"/>
                 <wp:effectExtent l="19050" t="19050" r="20955" b="0"/>
@@ -797,7 +1050,7 @@
                           </pic:cNvPicPr>
                         </pic:nvPicPr>
                         <pic:blipFill>
-                          <a:blip r:embed="rId9">
+                          <a:blip r:embed="rId13">
                             <a:extLst>
                               <a:ext uri="{28A0092B-C50C-407E-A947-70E740481C1C}">
                                 <a14:useLocalDpi xmlns:a14="http://schemas.microsoft.com/office/drawing/2010/main" val="0"/>
@@ -856,25 +1109,7 @@
                                 <w:t xml:space="preserve">Picture </w:t>
                               </w:r>
                               <w:r>
-                                <w:fldChar w:fldCharType="begin"/>
-                              </w:r>
-                              <w:r>
-                                <w:instrText xml:space="preserve"> SEQ Picture \* ARABIC </w:instrText>
-                              </w:r>
-                              <w:r>
-                                <w:fldChar w:fldCharType="separate"/>
-                              </w:r>
-                              <w:r>
-                                <w:rPr>
-                                  <w:noProof/>
-                                </w:rPr>
                                 <w:t>3</w:t>
-                              </w:r>
-                              <w:r>
-                                <w:rPr>
-                                  <w:noProof/>
-                                </w:rPr>
-                                <w:fldChar w:fldCharType="end"/>
                               </w:r>
                             </w:p>
                           </w:txbxContent>
@@ -894,12 +1129,12 @@
           </mc:Choice>
           <mc:Fallback>
             <w:pict>
-              <v:group w14:anchorId="73CA1DE6" id="Group 14" o:spid="_x0000_s1032" style="position:absolute;margin-left:202.35pt;margin-top:1.55pt;width:275.85pt;height:168.25pt;z-index:251666432" coordsize="35033,21366" o:gfxdata="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">
-                <v:shape id="Picture 3" o:spid="_x0000_s1033" type="#_x0000_t75" style="position:absolute;width:35001;height:19659;visibility:visible;mso-wrap-style:square" o:gfxdata="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" stroked="t" strokecolor="#0070c0">
-                  <v:imagedata r:id="rId10" o:title=""/>
+              <v:group w14:anchorId="73CA1DE6" id="Group 14" o:spid="_x0000_s1038" style="position:absolute;margin-left:201.85pt;margin-top:1.5pt;width:275.85pt;height:168.25pt;z-index:251651072" coordsize="35033,21366" o:gfxdata="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">
+                <v:shape id="Picture 3" o:spid="_x0000_s1039" type="#_x0000_t75" style="position:absolute;width:35001;height:19659;visibility:visible;mso-wrap-style:square" o:gfxdata="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" stroked="t" strokecolor="#0070c0">
+                  <v:imagedata r:id="rId14" o:title=""/>
                   <v:path arrowok="t"/>
                 </v:shape>
-                <v:shape id="Text Box 8" o:spid="_x0000_s1034" type="#_x0000_t202" style="position:absolute;left:31;top:19918;width:35002;height:1448;visibility:visible;mso-wrap-style:square;v-text-anchor:top" o:gfxdata="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" stroked="f">
+                <v:shape id="Text Box 8" o:spid="_x0000_s1040" type="#_x0000_t202" style="position:absolute;left:31;top:19918;width:35002;height:1448;visibility:visible;mso-wrap-style:square;v-text-anchor:top" o:gfxdata="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" stroked="f">
                   <v:textbox inset="0,0,0,0">
                     <w:txbxContent>
                       <w:p>
@@ -913,25 +1148,7 @@
                           <w:t xml:space="preserve">Picture </w:t>
                         </w:r>
                         <w:r>
-                          <w:fldChar w:fldCharType="begin"/>
-                        </w:r>
-                        <w:r>
-                          <w:instrText xml:space="preserve"> SEQ Picture \* ARABIC </w:instrText>
-                        </w:r>
-                        <w:r>
-                          <w:fldChar w:fldCharType="separate"/>
-                        </w:r>
-                        <w:r>
-                          <w:rPr>
-                            <w:noProof/>
-                          </w:rPr>
                           <w:t>3</w:t>
-                        </w:r>
-                        <w:r>
-                          <w:rPr>
-                            <w:noProof/>
-                          </w:rPr>
-                          <w:fldChar w:fldCharType="end"/>
                         </w:r>
                       </w:p>
                     </w:txbxContent>
@@ -943,179 +1160,761 @@
           </mc:Fallback>
         </mc:AlternateContent>
       </w:r>
-      <w:bookmarkEnd w:id="0"/>
+      <w:r>
+        <w:rPr>
+          <w:lang w:val="en-US"/>
+        </w:rPr>
+        <w:t xml:space="preserve">When pressed button “Delete Reservations” a </w:t>
+      </w:r>
+      <w:r>
+        <w:rPr>
+          <w:lang w:val="en-US"/>
+        </w:rPr>
+        <w:t>page</w:t>
+      </w:r>
+      <w:r>
+        <w:rPr>
+          <w:lang w:val="en-US"/>
+        </w:rPr>
+        <w:t xml:space="preserve"> “Manage Reservations” appears, Picture 4.</w:t>
+      </w:r>
+      <w:r>
+        <w:rPr>
+          <w:lang w:val="en-US"/>
+        </w:rPr>
+        <w:t xml:space="preserve"> If both select dates are empty as well as “Search by Username” the list shows all reservations. If only </w:t>
+      </w:r>
+      <w:r>
+        <w:rPr>
+          <w:lang w:val="en-US"/>
+        </w:rPr>
+        <w:t>“Search by Username”</w:t>
+      </w:r>
+      <w:r>
+        <w:rPr>
+          <w:lang w:val="en-US"/>
+        </w:rPr>
+        <w:t xml:space="preserve"> is filled than list shows all reservations for that specific </w:t>
+      </w:r>
+      <w:r>
+        <w:rPr>
+          <w:lang w:val="en-US"/>
+        </w:rPr>
+        <w:t>user</w:t>
+      </w:r>
+      <w:r>
+        <w:rPr>
+          <w:lang w:val="en-US"/>
+        </w:rPr>
+        <w:t>. If only</w:t>
+      </w:r>
+      <w:r>
+        <w:rPr>
+          <w:lang w:val="en-US"/>
+        </w:rPr>
+        <w:t xml:space="preserve"> one “S</w:t>
+      </w:r>
+      <w:r>
+        <w:rPr>
+          <w:lang w:val="en-US"/>
+        </w:rPr>
+        <w:t>elect</w:t>
+      </w:r>
+      <w:r>
+        <w:rPr>
+          <w:lang w:val="en-US"/>
+        </w:rPr>
+        <w:t xml:space="preserve"> a date”</w:t>
+      </w:r>
+      <w:r>
+        <w:rPr>
+          <w:lang w:val="en-US"/>
+        </w:rPr>
+        <w:t xml:space="preserve"> </w:t>
+      </w:r>
+      <w:r>
+        <w:rPr>
+          <w:lang w:val="en-US"/>
+        </w:rPr>
+        <w:t xml:space="preserve">is filled with specific date than list shows either all reservations from that date or until that date, depending on which date was filled in – from or to. If both </w:t>
+      </w:r>
+      <w:r>
+        <w:rPr>
+          <w:lang w:val="en-US"/>
+        </w:rPr>
+        <w:t>“Select a date”</w:t>
+      </w:r>
+      <w:r>
+        <w:rPr>
+          <w:lang w:val="en-US"/>
+        </w:rPr>
+        <w:t xml:space="preserve"> are filled in than list shows all </w:t>
+      </w:r>
+      <w:proofErr w:type="spellStart"/>
+      <w:r>
+        <w:rPr>
+          <w:lang w:val="en-US"/>
+        </w:rPr>
+        <w:t>reserve</w:t>
+      </w:r>
+      <w:r>
+        <w:rPr>
+          <w:lang w:val="en-US"/>
+        </w:rPr>
+        <w:t>ations</w:t>
+      </w:r>
+      <w:proofErr w:type="spellEnd"/>
+      <w:r>
+        <w:rPr>
+          <w:lang w:val="en-US"/>
+        </w:rPr>
+        <w:t xml:space="preserve"> for that period of time. </w:t>
+      </w:r>
+      <w:r>
+        <w:rPr>
+          <w:lang w:val="en-US"/>
+        </w:rPr>
+        <w:t xml:space="preserve">If only one “Select a date” is filled with specific date </w:t>
+      </w:r>
+      <w:r>
+        <w:rPr>
+          <w:lang w:val="en-US"/>
+        </w:rPr>
+        <w:t xml:space="preserve">and </w:t>
+      </w:r>
+      <w:r>
+        <w:rPr>
+          <w:lang w:val="en-US"/>
+        </w:rPr>
+        <w:t>“Search by Username”</w:t>
+      </w:r>
+      <w:r>
+        <w:rPr>
+          <w:lang w:val="en-US"/>
+        </w:rPr>
+        <w:t xml:space="preserve"> is filled than list shows either that users</w:t>
+      </w:r>
+      <w:r>
+        <w:rPr>
+          <w:lang w:val="en-US"/>
+        </w:rPr>
+        <w:t xml:space="preserve"> reservations from that date or until that date, depend</w:t>
+      </w:r>
+      <w:r>
+        <w:rPr>
+          <w:lang w:val="en-US"/>
+        </w:rPr>
+        <w:t xml:space="preserve">ing on which date was filled in, the same as previously. </w:t>
+      </w:r>
+      <w:r>
+        <w:rPr>
+          <w:lang w:val="en-US"/>
+        </w:rPr>
+        <w:t>And if all fields are filled in then list displays all reservations for that specific user in that specific period of time. If admin selects a reservation and presses button “Delete Reservation” that reservation will be removed from repository and database, and a message will appear, Picture 5</w:t>
+      </w:r>
+      <w:r>
+        <w:rPr>
+          <w:lang w:val="en-US"/>
+        </w:rPr>
+        <w:t>, to close it admin needs to press “OK” button</w:t>
+      </w:r>
+      <w:r>
+        <w:rPr>
+          <w:lang w:val="en-US"/>
+        </w:rPr>
+        <w:t>.</w:t>
+      </w:r>
+    </w:p>
+    <w:p>
+      <w:pPr>
+        <w:rPr>
+          <w:lang w:val="en-US"/>
+        </w:rPr>
+      </w:pPr>
       <w:r>
         <w:rPr>
           <w:noProof/>
           <w:lang w:val="lv-LV" w:eastAsia="lv-LV"/>
         </w:rPr>
-        <w:drawing>
-          <wp:anchor distT="0" distB="0" distL="114300" distR="114300" simplePos="0" relativeHeight="251668480" behindDoc="0" locked="0" layoutInCell="1" allowOverlap="1" wp14:anchorId="7CD4691E" wp14:editId="1546CDD0">
-            <wp:simplePos x="0" y="0"/>
-            <wp:positionH relativeFrom="column">
-              <wp:posOffset>2573655</wp:posOffset>
-            </wp:positionH>
-            <wp:positionV relativeFrom="paragraph">
-              <wp:posOffset>4402455</wp:posOffset>
-            </wp:positionV>
-            <wp:extent cx="3501390" cy="1965960"/>
-            <wp:effectExtent l="19050" t="19050" r="22860" b="15240"/>
-            <wp:wrapSquare wrapText="bothSides"/>
-            <wp:docPr id="10" name="Picture 10"/>
-            <wp:cNvGraphicFramePr>
-              <a:graphicFrameLocks xmlns:a="http://schemas.openxmlformats.org/drawingml/2006/main" noChangeAspect="1"/>
-            </wp:cNvGraphicFramePr>
-            <a:graphic xmlns:a="http://schemas.openxmlformats.org/drawingml/2006/main">
-              <a:graphicData uri="http://schemas.openxmlformats.org/drawingml/2006/picture">
-                <pic:pic xmlns:pic="http://schemas.openxmlformats.org/drawingml/2006/picture">
-                  <pic:nvPicPr>
-                    <pic:cNvPr id="0" name="Picture 4"/>
-                    <pic:cNvPicPr>
-                      <a:picLocks noChangeAspect="1" noChangeArrowheads="1"/>
-                    </pic:cNvPicPr>
-                  </pic:nvPicPr>
-                  <pic:blipFill>
-                    <a:blip r:embed="rId11">
-                      <a:extLst>
-                        <a:ext uri="{28A0092B-C50C-407E-A947-70E740481C1C}">
-                          <a14:useLocalDpi xmlns:a14="http://schemas.microsoft.com/office/drawing/2010/main" val="0"/>
-                        </a:ext>
-                      </a:extLst>
-                    </a:blip>
-                    <a:srcRect/>
-                    <a:stretch>
-                      <a:fillRect/>
-                    </a:stretch>
-                  </pic:blipFill>
-                  <pic:spPr bwMode="auto">
-                    <a:xfrm>
-                      <a:off x="0" y="0"/>
-                      <a:ext cx="3501390" cy="1965960"/>
-                    </a:xfrm>
-                    <a:prstGeom prst="rect">
-                      <a:avLst/>
-                    </a:prstGeom>
-                    <a:noFill/>
-                    <a:ln>
-                      <a:solidFill>
-                        <a:srgbClr val="0070C0"/>
-                      </a:solidFill>
-                    </a:ln>
-                  </pic:spPr>
-                </pic:pic>
-              </a:graphicData>
-            </a:graphic>
-            <wp14:sizeRelH relativeFrom="margin">
-              <wp14:pctWidth>0</wp14:pctWidth>
-            </wp14:sizeRelH>
-            <wp14:sizeRelV relativeFrom="margin">
-              <wp14:pctHeight>0</wp14:pctHeight>
-            </wp14:sizeRelV>
-          </wp:anchor>
-        </w:drawing>
+        <mc:AlternateContent>
+          <mc:Choice Requires="wpg">
+            <w:drawing>
+              <wp:anchor distT="0" distB="0" distL="114300" distR="114300" simplePos="0" relativeHeight="251671552" behindDoc="0" locked="0" layoutInCell="1" allowOverlap="1" wp14:anchorId="6DC2F558" wp14:editId="010A16C8">
+                <wp:simplePos x="0" y="0"/>
+                <wp:positionH relativeFrom="column">
+                  <wp:posOffset>2527724</wp:posOffset>
+                </wp:positionH>
+                <wp:positionV relativeFrom="paragraph">
+                  <wp:posOffset>1148715</wp:posOffset>
+                </wp:positionV>
+                <wp:extent cx="3520440" cy="2301240"/>
+                <wp:effectExtent l="19050" t="19050" r="22860" b="3810"/>
+                <wp:wrapSquare wrapText="bothSides"/>
+                <wp:docPr id="24" name="Group 24"/>
+                <wp:cNvGraphicFramePr/>
+                <a:graphic xmlns:a="http://schemas.openxmlformats.org/drawingml/2006/main">
+                  <a:graphicData uri="http://schemas.microsoft.com/office/word/2010/wordprocessingGroup">
+                    <wpg:wgp>
+                      <wpg:cNvGrpSpPr/>
+                      <wpg:grpSpPr>
+                        <a:xfrm>
+                          <a:off x="0" y="0"/>
+                          <a:ext cx="3520440" cy="2301240"/>
+                          <a:chOff x="0" y="0"/>
+                          <a:chExt cx="3520440" cy="2301240"/>
+                        </a:xfrm>
+                      </wpg:grpSpPr>
+                      <pic:pic xmlns:pic="http://schemas.openxmlformats.org/drawingml/2006/picture">
+                        <pic:nvPicPr>
+                          <pic:cNvPr id="21" name="Picture 21"/>
+                          <pic:cNvPicPr>
+                            <a:picLocks noChangeAspect="1"/>
+                          </pic:cNvPicPr>
+                        </pic:nvPicPr>
+                        <pic:blipFill>
+                          <a:blip r:embed="rId15">
+                            <a:extLst>
+                              <a:ext uri="{28A0092B-C50C-407E-A947-70E740481C1C}">
+                                <a14:useLocalDpi xmlns:a14="http://schemas.microsoft.com/office/drawing/2010/main" val="0"/>
+                              </a:ext>
+                            </a:extLst>
+                          </a:blip>
+                          <a:srcRect/>
+                          <a:stretch>
+                            <a:fillRect/>
+                          </a:stretch>
+                        </pic:blipFill>
+                        <pic:spPr bwMode="auto">
+                          <a:xfrm>
+                            <a:off x="0" y="0"/>
+                            <a:ext cx="3520440" cy="1982470"/>
+                          </a:xfrm>
+                          <a:prstGeom prst="rect">
+                            <a:avLst/>
+                          </a:prstGeom>
+                          <a:noFill/>
+                          <a:ln>
+                            <a:solidFill>
+                              <a:schemeClr val="accent1"/>
+                            </a:solidFill>
+                          </a:ln>
+                        </pic:spPr>
+                      </pic:pic>
+                      <wps:wsp>
+                        <wps:cNvPr id="22" name="Text Box 22"/>
+                        <wps:cNvSpPr txBox="1"/>
+                        <wps:spPr>
+                          <a:xfrm>
+                            <a:off x="0" y="2034540"/>
+                            <a:ext cx="3520440" cy="266700"/>
+                          </a:xfrm>
+                          <a:prstGeom prst="rect">
+                            <a:avLst/>
+                          </a:prstGeom>
+                          <a:solidFill>
+                            <a:prstClr val="white"/>
+                          </a:solidFill>
+                          <a:ln>
+                            <a:noFill/>
+                          </a:ln>
+                        </wps:spPr>
+                        <wps:txbx>
+                          <w:txbxContent>
+                            <w:p>
+                              <w:pPr>
+                                <w:pStyle w:val="Caption"/>
+                                <w:rPr>
+                                  <w:noProof/>
+                                </w:rPr>
+                              </w:pPr>
+                              <w:r>
+                                <w:t>Picture 6</w:t>
+                              </w:r>
+                            </w:p>
+                          </w:txbxContent>
+                        </wps:txbx>
+                        <wps:bodyPr rot="0" spcFirstLastPara="0" vertOverflow="overflow" horzOverflow="overflow" vert="horz" wrap="square" lIns="0" tIns="0" rIns="0" bIns="0" numCol="1" spcCol="0" rtlCol="0" fromWordArt="0" anchor="t" anchorCtr="0" forceAA="0" compatLnSpc="1">
+                          <a:prstTxWarp prst="textNoShape">
+                            <a:avLst/>
+                          </a:prstTxWarp>
+                          <a:spAutoFit/>
+                        </wps:bodyPr>
+                      </wps:wsp>
+                    </wpg:wgp>
+                  </a:graphicData>
+                </a:graphic>
+              </wp:anchor>
+            </w:drawing>
+          </mc:Choice>
+          <mc:Fallback>
+            <w:pict>
+              <v:group w14:anchorId="6DC2F558" id="Group 24" o:spid="_x0000_s1041" style="position:absolute;margin-left:199.05pt;margin-top:90.45pt;width:277.2pt;height:181.2pt;z-index:251671552" coordsize="35204,23012" o:gfxdata="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">
+                <v:shape id="Picture 21" o:spid="_x0000_s1042" type="#_x0000_t75" style="position:absolute;width:35204;height:19824;visibility:visible;mso-wrap-style:square" o:gfxdata="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" stroked="t" strokecolor="#4472c4 [3204]">
+                  <v:imagedata r:id="rId16" o:title=""/>
+                  <v:path arrowok="t"/>
+                </v:shape>
+                <v:shape id="Text Box 22" o:spid="_x0000_s1043" type="#_x0000_t202" style="position:absolute;top:20345;width:35204;height:2667;visibility:visible;mso-wrap-style:square;v-text-anchor:top" o:gfxdata="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" stroked="f">
+                  <v:textbox style="mso-fit-shape-to-text:t" inset="0,0,0,0">
+                    <w:txbxContent>
+                      <w:p>
+                        <w:pPr>
+                          <w:pStyle w:val="Caption"/>
+                          <w:rPr>
+                            <w:noProof/>
+                          </w:rPr>
+                        </w:pPr>
+                        <w:r>
+                          <w:t>Picture 6</w:t>
+                        </w:r>
+                      </w:p>
+                    </w:txbxContent>
+                  </v:textbox>
+                </v:shape>
+                <w10:wrap type="square"/>
+              </v:group>
+            </w:pict>
+          </mc:Fallback>
+        </mc:AlternateContent>
+      </w:r>
+      <w:r>
+        <w:rPr>
+          <w:lang w:val="en-US"/>
+        </w:rPr>
+        <w:t xml:space="preserve">To register new room in </w:t>
+      </w:r>
+      <w:proofErr w:type="spellStart"/>
+      <w:r>
+        <w:rPr>
+          <w:lang w:val="en-US"/>
+        </w:rPr>
+        <w:t>RoSys</w:t>
+      </w:r>
+      <w:proofErr w:type="spellEnd"/>
+      <w:r>
+        <w:rPr>
+          <w:lang w:val="en-US"/>
+        </w:rPr>
+        <w:t xml:space="preserve"> a “Register Room” is needed to be </w:t>
+      </w:r>
+      <w:proofErr w:type="spellStart"/>
+      <w:r>
+        <w:rPr>
+          <w:lang w:val="en-US"/>
+        </w:rPr>
+        <w:t>prest</w:t>
+      </w:r>
+      <w:proofErr w:type="spellEnd"/>
+      <w:r>
+        <w:rPr>
+          <w:lang w:val="en-US"/>
+        </w:rPr>
+        <w:t xml:space="preserve"> in Admins view, Picture 6. Before pressing the big “Register Room” button in “Register a new room” page all fields have to be filled, because an exception hasn’t been made yet. </w:t>
+      </w:r>
+      <w:r>
+        <w:rPr>
+          <w:lang w:val="en-US"/>
+        </w:rPr>
+        <w:t xml:space="preserve">In “Building” field can be inserted only one letter. If all fields are inputted and button </w:t>
+      </w:r>
+      <w:r>
+        <w:rPr>
+          <w:lang w:val="en-US"/>
+        </w:rPr>
+        <w:t>“Register Room”</w:t>
+      </w:r>
+      <w:r>
+        <w:rPr>
+          <w:lang w:val="en-US"/>
+        </w:rPr>
+        <w:t xml:space="preserve"> pressed a message will popup, Picture 7. </w:t>
+      </w:r>
+      <w:r>
+        <w:rPr>
+          <w:lang w:val="en-US"/>
+        </w:rPr>
+        <w:t>T</w:t>
+      </w:r>
+      <w:r>
+        <w:rPr>
+          <w:lang w:val="en-US"/>
+        </w:rPr>
+        <w:t>o close it admin needs to press “OK” button</w:t>
+      </w:r>
+      <w:r>
+        <w:rPr>
+          <w:lang w:val="en-US"/>
+        </w:rPr>
+        <w:t>.</w:t>
+      </w:r>
+    </w:p>
+    <w:p>
+      <w:pPr>
+        <w:rPr>
+          <w:lang w:val="en-US"/>
+        </w:rPr>
+      </w:pPr>
+      <w:r>
+        <w:rPr>
+          <w:lang w:val="en-US"/>
+        </w:rPr>
+        <w:t>Admin</w:t>
+      </w:r>
+      <w:r>
+        <w:rPr>
+          <w:lang w:val="en-US"/>
+        </w:rPr>
+        <w:t xml:space="preserve"> can reserve rooms also. All fields have to have an input. Date and times are automatically set to today and 9:00-10:00</w:t>
+      </w:r>
+      <w:r>
+        <w:rPr>
+          <w:lang w:val="en-US"/>
+        </w:rPr>
+        <w:t>. User needs to have a</w:t>
+      </w:r>
+      <w:r>
+        <w:rPr>
+          <w:lang w:val="en-US"/>
+        </w:rPr>
+        <w:t xml:space="preserve"> username in programs database and repositories</w:t>
+      </w:r>
+      <w:r>
+        <w:rPr>
+          <w:lang w:val="en-US"/>
+        </w:rPr>
+        <w:t xml:space="preserve"> and the text “</w:t>
+      </w:r>
+      <w:r>
+        <w:rPr>
+          <w:lang w:val="en-US"/>
+        </w:rPr>
+        <w:t>Enter a username</w:t>
+      </w:r>
+      <w:r>
+        <w:rPr>
+          <w:lang w:val="en-US"/>
+        </w:rPr>
+        <w:t>” has to be cleared before admin can input the username there</w:t>
+      </w:r>
+      <w:r>
+        <w:rPr>
+          <w:lang w:val="en-US"/>
+        </w:rPr>
+        <w:t xml:space="preserve">. Admin also needs to select room </w:t>
+      </w:r>
+      <w:r>
+        <w:rPr>
+          <w:lang w:val="en-US"/>
+        </w:rPr>
+        <w:t xml:space="preserve">he wants reservation on. If </w:t>
       </w:r>
       <w:r>
         <w:rPr>
           <w:noProof/>
           <w:lang w:val="lv-LV" w:eastAsia="lv-LV"/>
         </w:rPr>
-        <w:drawing>
-          <wp:anchor distT="0" distB="0" distL="114300" distR="114300" simplePos="0" relativeHeight="251667456" behindDoc="0" locked="0" layoutInCell="1" allowOverlap="1" wp14:anchorId="714C036C" wp14:editId="58524FF2">
-            <wp:simplePos x="0" y="0"/>
-            <wp:positionH relativeFrom="column">
-              <wp:posOffset>2569210</wp:posOffset>
-            </wp:positionH>
-            <wp:positionV relativeFrom="paragraph">
-              <wp:posOffset>2242185</wp:posOffset>
-            </wp:positionV>
-            <wp:extent cx="3505200" cy="1969770"/>
-            <wp:effectExtent l="19050" t="19050" r="19050" b="11430"/>
-            <wp:wrapSquare wrapText="bothSides"/>
-            <wp:docPr id="9" name="Picture 9"/>
-            <wp:cNvGraphicFramePr>
-              <a:graphicFrameLocks xmlns:a="http://schemas.openxmlformats.org/drawingml/2006/main" noChangeAspect="1"/>
-            </wp:cNvGraphicFramePr>
-            <a:graphic xmlns:a="http://schemas.openxmlformats.org/drawingml/2006/main">
-              <a:graphicData uri="http://schemas.openxmlformats.org/drawingml/2006/picture">
-                <pic:pic xmlns:pic="http://schemas.openxmlformats.org/drawingml/2006/picture">
-                  <pic:nvPicPr>
-                    <pic:cNvPr id="0" name="Picture 3"/>
-                    <pic:cNvPicPr>
-                      <a:picLocks noChangeAspect="1" noChangeArrowheads="1"/>
-                    </pic:cNvPicPr>
-                  </pic:nvPicPr>
-                  <pic:blipFill>
-                    <a:blip r:embed="rId12">
-                      <a:extLst>
-                        <a:ext uri="{28A0092B-C50C-407E-A947-70E740481C1C}">
-                          <a14:useLocalDpi xmlns:a14="http://schemas.microsoft.com/office/drawing/2010/main" val="0"/>
-                        </a:ext>
-                      </a:extLst>
-                    </a:blip>
-                    <a:srcRect/>
-                    <a:stretch>
-                      <a:fillRect/>
-                    </a:stretch>
-                  </pic:blipFill>
-                  <pic:spPr bwMode="auto">
-                    <a:xfrm>
-                      <a:off x="0" y="0"/>
-                      <a:ext cx="3505200" cy="1969770"/>
-                    </a:xfrm>
-                    <a:prstGeom prst="rect">
-                      <a:avLst/>
-                    </a:prstGeom>
-                    <a:noFill/>
-                    <a:ln>
-                      <a:solidFill>
-                        <a:schemeClr val="accent1"/>
-                      </a:solidFill>
-                    </a:ln>
-                  </pic:spPr>
-                </pic:pic>
-              </a:graphicData>
-            </a:graphic>
-            <wp14:sizeRelH relativeFrom="margin">
-              <wp14:pctWidth>0</wp14:pctWidth>
-            </wp14:sizeRelH>
-            <wp14:sizeRelV relativeFrom="margin">
-              <wp14:pctHeight>0</wp14:pctHeight>
-            </wp14:sizeRelV>
-          </wp:anchor>
-        </w:drawing>
-      </w:r>
-      <w:r>
-        <w:rPr>
-          <w:lang w:val="en-US"/>
-        </w:rPr>
-        <w:t xml:space="preserve">From menu in Picture 1 by pressing “Student” button pops up window </w:t>
-      </w:r>
-      <w:proofErr w:type="spellStart"/>
-      <w:r>
-        <w:rPr>
-          <w:lang w:val="en-US"/>
-        </w:rPr>
-        <w:t>RoSys</w:t>
-      </w:r>
-      <w:proofErr w:type="spellEnd"/>
-      <w:r>
-        <w:rPr>
-          <w:lang w:val="en-US"/>
-        </w:rPr>
-        <w:t xml:space="preserve">: Student, </w:t>
-      </w:r>
-      <w:r>
-        <w:rPr>
-          <w:color w:val="FF0000"/>
-          <w:lang w:val="en-US"/>
-        </w:rPr>
-        <w:t>Picture</w:t>
-      </w:r>
-      <w:r>
-        <w:rPr>
-          <w:lang w:val="en-US"/>
-        </w:rPr>
-        <w:t xml:space="preserve"> . </w:t>
+        <w:lastRenderedPageBreak/>
+        <mc:AlternateContent>
+          <mc:Choice Requires="wpg">
+            <w:drawing>
+              <wp:anchor distT="0" distB="0" distL="114300" distR="114300" simplePos="0" relativeHeight="251675648" behindDoc="0" locked="0" layoutInCell="1" allowOverlap="1" wp14:anchorId="26596D8B" wp14:editId="7B18B525">
+                <wp:simplePos x="0" y="0"/>
+                <wp:positionH relativeFrom="column">
+                  <wp:posOffset>3509010</wp:posOffset>
+                </wp:positionH>
+                <wp:positionV relativeFrom="paragraph">
+                  <wp:posOffset>19050</wp:posOffset>
+                </wp:positionV>
+                <wp:extent cx="2743200" cy="1775460"/>
+                <wp:effectExtent l="19050" t="19050" r="19050" b="0"/>
+                <wp:wrapSquare wrapText="bothSides"/>
+                <wp:docPr id="27" name="Group 27"/>
+                <wp:cNvGraphicFramePr/>
+                <a:graphic xmlns:a="http://schemas.openxmlformats.org/drawingml/2006/main">
+                  <a:graphicData uri="http://schemas.microsoft.com/office/word/2010/wordprocessingGroup">
+                    <wpg:wgp>
+                      <wpg:cNvGrpSpPr/>
+                      <wpg:grpSpPr>
+                        <a:xfrm>
+                          <a:off x="0" y="0"/>
+                          <a:ext cx="2743200" cy="1775460"/>
+                          <a:chOff x="0" y="0"/>
+                          <a:chExt cx="2743200" cy="1775460"/>
+                        </a:xfrm>
+                      </wpg:grpSpPr>
+                      <pic:pic xmlns:pic="http://schemas.openxmlformats.org/drawingml/2006/picture">
+                        <pic:nvPicPr>
+                          <pic:cNvPr id="25" name="Picture 25"/>
+                          <pic:cNvPicPr>
+                            <a:picLocks noChangeAspect="1"/>
+                          </pic:cNvPicPr>
+                        </pic:nvPicPr>
+                        <pic:blipFill>
+                          <a:blip r:embed="rId17">
+                            <a:extLst>
+                              <a:ext uri="{28A0092B-C50C-407E-A947-70E740481C1C}">
+                                <a14:useLocalDpi xmlns:a14="http://schemas.microsoft.com/office/drawing/2010/main" val="0"/>
+                              </a:ext>
+                            </a:extLst>
+                          </a:blip>
+                          <a:srcRect/>
+                          <a:stretch>
+                            <a:fillRect/>
+                          </a:stretch>
+                        </pic:blipFill>
+                        <pic:spPr bwMode="auto">
+                          <a:xfrm>
+                            <a:off x="0" y="0"/>
+                            <a:ext cx="2743200" cy="1554480"/>
+                          </a:xfrm>
+                          <a:prstGeom prst="rect">
+                            <a:avLst/>
+                          </a:prstGeom>
+                          <a:noFill/>
+                          <a:ln>
+                            <a:solidFill>
+                              <a:schemeClr val="accent1"/>
+                            </a:solidFill>
+                          </a:ln>
+                        </pic:spPr>
+                      </pic:pic>
+                      <wps:wsp>
+                        <wps:cNvPr id="26" name="Text Box 26"/>
+                        <wps:cNvSpPr txBox="1"/>
+                        <wps:spPr>
+                          <a:xfrm>
+                            <a:off x="0" y="1607820"/>
+                            <a:ext cx="2743200" cy="167640"/>
+                          </a:xfrm>
+                          <a:prstGeom prst="rect">
+                            <a:avLst/>
+                          </a:prstGeom>
+                          <a:solidFill>
+                            <a:prstClr val="white"/>
+                          </a:solidFill>
+                          <a:ln>
+                            <a:noFill/>
+                          </a:ln>
+                        </wps:spPr>
+                        <wps:txbx>
+                          <w:txbxContent>
+                            <w:p>
+                              <w:pPr>
+                                <w:pStyle w:val="Caption"/>
+                                <w:rPr>
+                                  <w:noProof/>
+                                </w:rPr>
+                              </w:pPr>
+                              <w:r>
+                                <w:t>Picture 7</w:t>
+                              </w:r>
+                            </w:p>
+                          </w:txbxContent>
+                        </wps:txbx>
+                        <wps:bodyPr rot="0" spcFirstLastPara="0" vertOverflow="overflow" horzOverflow="overflow" vert="horz" wrap="square" lIns="0" tIns="0" rIns="0" bIns="0" numCol="1" spcCol="0" rtlCol="0" fromWordArt="0" anchor="t" anchorCtr="0" forceAA="0" compatLnSpc="1">
+                          <a:prstTxWarp prst="textNoShape">
+                            <a:avLst/>
+                          </a:prstTxWarp>
+                          <a:noAutofit/>
+                        </wps:bodyPr>
+                      </wps:wsp>
+                    </wpg:wgp>
+                  </a:graphicData>
+                </a:graphic>
+              </wp:anchor>
+            </w:drawing>
+          </mc:Choice>
+          <mc:Fallback>
+            <w:pict>
+              <v:group w14:anchorId="26596D8B" id="Group 27" o:spid="_x0000_s1044" style="position:absolute;margin-left:276.3pt;margin-top:1.5pt;width:3in;height:139.8pt;z-index:251675648" coordsize="27432,17754" o:gfxdata="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">
+                <v:shape id="Picture 25" o:spid="_x0000_s1045" type="#_x0000_t75" style="position:absolute;width:27432;height:15544;visibility:visible;mso-wrap-style:square" o:gfxdata="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" stroked="t" strokecolor="#4472c4 [3204]">
+                  <v:imagedata r:id="rId18" o:title=""/>
+                  <v:path arrowok="t"/>
+                </v:shape>
+                <v:shape id="Text Box 26" o:spid="_x0000_s1046" type="#_x0000_t202" style="position:absolute;top:16078;width:27432;height:1676;visibility:visible;mso-wrap-style:square;v-text-anchor:top" o:gfxdata="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" stroked="f">
+                  <v:textbox inset="0,0,0,0">
+                    <w:txbxContent>
+                      <w:p>
+                        <w:pPr>
+                          <w:pStyle w:val="Caption"/>
+                          <w:rPr>
+                            <w:noProof/>
+                          </w:rPr>
+                        </w:pPr>
+                        <w:r>
+                          <w:t>Picture 7</w:t>
+                        </w:r>
+                      </w:p>
+                    </w:txbxContent>
+                  </v:textbox>
+                </v:shape>
+                <w10:wrap type="square"/>
+              </v:group>
+            </w:pict>
+          </mc:Fallback>
+        </mc:AlternateContent>
+      </w:r>
+      <w:r>
+        <w:rPr>
+          <w:lang w:val="en-US"/>
+        </w:rPr>
+        <w:t xml:space="preserve">everything is done right than message will appear, like in </w:t>
+      </w:r>
+      <w:r>
+        <w:rPr>
+          <w:noProof/>
+          <w:lang w:val="lv-LV" w:eastAsia="lv-LV"/>
+        </w:rPr>
+        <mc:AlternateContent>
+          <mc:Choice Requires="wpg">
+            <w:drawing>
+              <wp:anchor distT="0" distB="0" distL="114300" distR="114300" simplePos="0" relativeHeight="251679744" behindDoc="0" locked="0" layoutInCell="1" allowOverlap="1" wp14:anchorId="060C36E4" wp14:editId="7DEA3903">
+                <wp:simplePos x="0" y="0"/>
+                <wp:positionH relativeFrom="column">
+                  <wp:posOffset>-30480</wp:posOffset>
+                </wp:positionH>
+                <wp:positionV relativeFrom="paragraph">
+                  <wp:posOffset>499110</wp:posOffset>
+                </wp:positionV>
+                <wp:extent cx="3493770" cy="2186940"/>
+                <wp:effectExtent l="19050" t="19050" r="11430" b="3810"/>
+                <wp:wrapSquare wrapText="bothSides"/>
+                <wp:docPr id="30" name="Group 30"/>
+                <wp:cNvGraphicFramePr/>
+                <a:graphic xmlns:a="http://schemas.openxmlformats.org/drawingml/2006/main">
+                  <a:graphicData uri="http://schemas.microsoft.com/office/word/2010/wordprocessingGroup">
+                    <wpg:wgp>
+                      <wpg:cNvGrpSpPr/>
+                      <wpg:grpSpPr>
+                        <a:xfrm>
+                          <a:off x="0" y="0"/>
+                          <a:ext cx="3493770" cy="2186940"/>
+                          <a:chOff x="0" y="0"/>
+                          <a:chExt cx="3493770" cy="2186940"/>
+                        </a:xfrm>
+                      </wpg:grpSpPr>
+                      <pic:pic xmlns:pic="http://schemas.openxmlformats.org/drawingml/2006/picture">
+                        <pic:nvPicPr>
+                          <pic:cNvPr id="28" name="Picture 28"/>
+                          <pic:cNvPicPr>
+                            <a:picLocks noChangeAspect="1"/>
+                          </pic:cNvPicPr>
+                        </pic:nvPicPr>
+                        <pic:blipFill>
+                          <a:blip r:embed="rId19">
+                            <a:extLst>
+                              <a:ext uri="{28A0092B-C50C-407E-A947-70E740481C1C}">
+                                <a14:useLocalDpi xmlns:a14="http://schemas.microsoft.com/office/drawing/2010/main" val="0"/>
+                              </a:ext>
+                            </a:extLst>
+                          </a:blip>
+                          <a:srcRect/>
+                          <a:stretch>
+                            <a:fillRect/>
+                          </a:stretch>
+                        </pic:blipFill>
+                        <pic:spPr bwMode="auto">
+                          <a:xfrm>
+                            <a:off x="7620" y="0"/>
+                            <a:ext cx="3486150" cy="1968500"/>
+                          </a:xfrm>
+                          <a:prstGeom prst="rect">
+                            <a:avLst/>
+                          </a:prstGeom>
+                          <a:noFill/>
+                          <a:ln>
+                            <a:solidFill>
+                              <a:schemeClr val="accent1"/>
+                            </a:solidFill>
+                          </a:ln>
+                        </pic:spPr>
+                      </pic:pic>
+                      <wps:wsp>
+                        <wps:cNvPr id="29" name="Text Box 29"/>
+                        <wps:cNvSpPr txBox="1"/>
+                        <wps:spPr>
+                          <a:xfrm>
+                            <a:off x="0" y="2019300"/>
+                            <a:ext cx="3486150" cy="167640"/>
+                          </a:xfrm>
+                          <a:prstGeom prst="rect">
+                            <a:avLst/>
+                          </a:prstGeom>
+                          <a:solidFill>
+                            <a:prstClr val="white"/>
+                          </a:solidFill>
+                          <a:ln>
+                            <a:noFill/>
+                          </a:ln>
+                        </wps:spPr>
+                        <wps:txbx>
+                          <w:txbxContent>
+                            <w:p>
+                              <w:pPr>
+                                <w:pStyle w:val="Caption"/>
+                                <w:rPr>
+                                  <w:lang w:val="en-US"/>
+                                </w:rPr>
+                              </w:pPr>
+                              <w:r>
+                                <w:t xml:space="preserve">Picture </w:t>
+                              </w:r>
+                              <w:r>
+                                <w:t>8</w:t>
+                              </w:r>
+                            </w:p>
+                          </w:txbxContent>
+                        </wps:txbx>
+                        <wps:bodyPr rot="0" spcFirstLastPara="0" vertOverflow="overflow" horzOverflow="overflow" vert="horz" wrap="square" lIns="0" tIns="0" rIns="0" bIns="0" numCol="1" spcCol="0" rtlCol="0" fromWordArt="0" anchor="t" anchorCtr="0" forceAA="0" compatLnSpc="1">
+                          <a:prstTxWarp prst="textNoShape">
+                            <a:avLst/>
+                          </a:prstTxWarp>
+                          <a:noAutofit/>
+                        </wps:bodyPr>
+                      </wps:wsp>
+                    </wpg:wgp>
+                  </a:graphicData>
+                </a:graphic>
+              </wp:anchor>
+            </w:drawing>
+          </mc:Choice>
+          <mc:Fallback>
+            <w:pict>
+              <v:group w14:anchorId="060C36E4" id="Group 30" o:spid="_x0000_s1047" style="position:absolute;margin-left:-2.4pt;margin-top:39.3pt;width:275.1pt;height:172.2pt;z-index:251679744" coordsize="34937,21869" o:gfxdata="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">
+                <v:shape id="Picture 28" o:spid="_x0000_s1048" type="#_x0000_t75" style="position:absolute;left:76;width:34861;height:19685;visibility:visible;mso-wrap-style:square" o:gfxdata="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" stroked="t" strokecolor="#4472c4 [3204]">
+                  <v:imagedata r:id="rId20" o:title=""/>
+                  <v:path arrowok="t"/>
+                </v:shape>
+                <v:shape id="Text Box 29" o:spid="_x0000_s1049" type="#_x0000_t202" style="position:absolute;top:20193;width:34861;height:1676;visibility:visible;mso-wrap-style:square;v-text-anchor:top" o:gfxdata="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" stroked="f">
+                  <v:textbox inset="0,0,0,0">
+                    <w:txbxContent>
+                      <w:p>
+                        <w:pPr>
+                          <w:pStyle w:val="Caption"/>
+                          <w:rPr>
+                            <w:lang w:val="en-US"/>
+                          </w:rPr>
+                        </w:pPr>
+                        <w:r>
+                          <w:t xml:space="preserve">Picture </w:t>
+                        </w:r>
+                        <w:r>
+                          <w:t>8</w:t>
+                        </w:r>
+                      </w:p>
+                    </w:txbxContent>
+                  </v:textbox>
+                </v:shape>
+                <w10:wrap type="square"/>
+              </v:group>
+            </w:pict>
+          </mc:Fallback>
+        </mc:AlternateContent>
+      </w:r>
+      <w:r>
+        <w:rPr>
+          <w:lang w:val="en-US"/>
+        </w:rPr>
+        <w:t xml:space="preserve">Picture 9. </w:t>
       </w:r>
     </w:p>
     <w:p>
@@ -1129,183 +1928,145 @@
           <w:noProof/>
           <w:lang w:val="lv-LV" w:eastAsia="lv-LV"/>
         </w:rPr>
-        <w:drawing>
-          <wp:anchor distT="0" distB="0" distL="114300" distR="114300" simplePos="0" relativeHeight="251669504" behindDoc="0" locked="0" layoutInCell="1" allowOverlap="1" wp14:anchorId="31F93F8A" wp14:editId="68D1D745">
-            <wp:simplePos x="0" y="0"/>
-            <wp:positionH relativeFrom="column">
-              <wp:posOffset>3014980</wp:posOffset>
-            </wp:positionH>
-            <wp:positionV relativeFrom="paragraph">
-              <wp:posOffset>5756910</wp:posOffset>
-            </wp:positionV>
-            <wp:extent cx="3055620" cy="373380"/>
-            <wp:effectExtent l="19050" t="19050" r="11430" b="26670"/>
-            <wp:wrapSquare wrapText="bothSides"/>
-            <wp:docPr id="11" name="Picture 11"/>
-            <wp:cNvGraphicFramePr>
-              <a:graphicFrameLocks xmlns:a="http://schemas.openxmlformats.org/drawingml/2006/main" noChangeAspect="1"/>
-            </wp:cNvGraphicFramePr>
-            <a:graphic xmlns:a="http://schemas.openxmlformats.org/drawingml/2006/main">
-              <a:graphicData uri="http://schemas.openxmlformats.org/drawingml/2006/picture">
-                <pic:pic xmlns:pic="http://schemas.openxmlformats.org/drawingml/2006/picture">
-                  <pic:nvPicPr>
-                    <pic:cNvPr id="0" name="Picture 5"/>
-                    <pic:cNvPicPr>
-                      <a:picLocks noChangeAspect="1" noChangeArrowheads="1"/>
-                    </pic:cNvPicPr>
-                  </pic:nvPicPr>
-                  <pic:blipFill>
-                    <a:blip r:embed="rId13">
-                      <a:extLst>
-                        <a:ext uri="{28A0092B-C50C-407E-A947-70E740481C1C}">
-                          <a14:useLocalDpi xmlns:a14="http://schemas.microsoft.com/office/drawing/2010/main" val="0"/>
-                        </a:ext>
-                      </a:extLst>
-                    </a:blip>
-                    <a:srcRect/>
-                    <a:stretch>
-                      <a:fillRect/>
-                    </a:stretch>
-                  </pic:blipFill>
-                  <pic:spPr bwMode="auto">
-                    <a:xfrm>
-                      <a:off x="0" y="0"/>
-                      <a:ext cx="3055620" cy="373380"/>
-                    </a:xfrm>
-                    <a:prstGeom prst="rect">
-                      <a:avLst/>
-                    </a:prstGeom>
-                    <a:noFill/>
-                    <a:ln>
-                      <a:solidFill>
-                        <a:srgbClr val="0070C0"/>
-                      </a:solidFill>
-                    </a:ln>
-                  </pic:spPr>
-                </pic:pic>
-              </a:graphicData>
-            </a:graphic>
-          </wp:anchor>
-        </w:drawing>
-      </w:r>
-      <w:r>
-        <w:rPr>
-          <w:lang w:val="en-US"/>
-        </w:rPr>
-        <w:t xml:space="preserve">“Reserve Room” </w:t>
-      </w:r>
-      <w:r>
-        <w:rPr>
-          <w:lang w:val="en-US"/>
-        </w:rPr>
-        <w:t>button opens page with four parameters to reserve room</w:t>
-      </w:r>
-      <w:r>
-        <w:rPr>
-          <w:lang w:val="en-US"/>
-        </w:rPr>
-        <w:t xml:space="preserve">: Number of people, Select a date, From, </w:t>
-      </w:r>
-      <w:proofErr w:type="spellStart"/>
-      <w:r>
-        <w:rPr>
-          <w:lang w:val="en-US"/>
-        </w:rPr>
-        <w:t>To</w:t>
-      </w:r>
-      <w:proofErr w:type="spellEnd"/>
-      <w:r>
-        <w:rPr>
-          <w:lang w:val="en-US"/>
-        </w:rPr>
-        <w:t>.</w:t>
-      </w:r>
-      <w:r>
-        <w:rPr>
-          <w:lang w:val="en-US"/>
-        </w:rPr>
-        <w:t xml:space="preserve"> The number of people that will be in the room are needed to be typed in the textbox. The “Select a date” automatically is set to be today if not changed</w:t>
-      </w:r>
-      <w:r>
-        <w:rPr>
-          <w:lang w:val="en-US"/>
-        </w:rPr>
-        <w:t xml:space="preserve"> manually by clicking on calendar icon and</w:t>
-      </w:r>
-      <w:r>
-        <w:rPr>
-          <w:lang w:val="en-US"/>
-        </w:rPr>
-        <w:t xml:space="preserve"> select</w:t>
-      </w:r>
-      <w:r>
-        <w:rPr>
-          <w:lang w:val="en-US"/>
-        </w:rPr>
-        <w:t>ing</w:t>
-      </w:r>
-      <w:r>
-        <w:rPr>
-          <w:lang w:val="en-US"/>
-        </w:rPr>
-        <w:t xml:space="preserve"> a specific date.  “From” and “To” are made for selecting time from which reservation will start and to what time it will last. If one of empty fields are still empty an exception will be thrown and will show a message like in </w:t>
-      </w:r>
-      <w:r>
-        <w:rPr>
-          <w:color w:val="FF0000"/>
-          <w:lang w:val="en-US"/>
-        </w:rPr>
-        <w:t>Picture</w:t>
-      </w:r>
-      <w:r>
-        <w:rPr>
-          <w:lang w:val="en-US"/>
-        </w:rPr>
-        <w:t>. If a student user tries to reserve one more</w:t>
-      </w:r>
-      <w:r>
-        <w:rPr>
-          <w:lang w:val="en-US"/>
-        </w:rPr>
-        <w:t xml:space="preserve"> room at the same time and date, other exception will be thrown, </w:t>
-      </w:r>
-      <w:r>
-        <w:rPr>
-          <w:color w:val="FF0000"/>
-          <w:lang w:val="en-US"/>
-        </w:rPr>
-        <w:t>Picture</w:t>
-      </w:r>
-      <w:r>
-        <w:rPr>
-          <w:lang w:val="en-US"/>
-        </w:rPr>
-        <w:t>.</w:t>
-      </w:r>
-      <w:r>
-        <w:rPr>
-          <w:lang w:val="en-US"/>
-        </w:rPr>
-        <w:t xml:space="preserve"> If in the system there is free room with matching parameters as inputted</w:t>
-      </w:r>
-      <w:r>
-        <w:rPr>
-          <w:lang w:val="en-US"/>
-        </w:rPr>
-        <w:t xml:space="preserve">, a message will be displayed, saying that user has been assigned to room as shown in </w:t>
-      </w:r>
-      <w:r>
-        <w:rPr>
-          <w:color w:val="FF0000"/>
-          <w:lang w:val="en-US"/>
-        </w:rPr>
-        <w:t>Picture</w:t>
-      </w:r>
-      <w:r>
-        <w:rPr>
-          <w:lang w:val="en-US"/>
-        </w:rPr>
-        <w:t>, if not, a message will appear, that there are no free rooms.</w:t>
+        <mc:AlternateContent>
+          <mc:Choice Requires="wpg">
+            <w:drawing>
+              <wp:anchor distT="0" distB="0" distL="114300" distR="114300" simplePos="0" relativeHeight="251683840" behindDoc="0" locked="0" layoutInCell="1" allowOverlap="1" wp14:anchorId="531F2998" wp14:editId="1D9A151D">
+                <wp:simplePos x="0" y="0"/>
+                <wp:positionH relativeFrom="column">
+                  <wp:posOffset>4556760</wp:posOffset>
+                </wp:positionH>
+                <wp:positionV relativeFrom="paragraph">
+                  <wp:posOffset>1325880</wp:posOffset>
+                </wp:positionV>
+                <wp:extent cx="1699260" cy="1813560"/>
+                <wp:effectExtent l="19050" t="19050" r="15240" b="0"/>
+                <wp:wrapSquare wrapText="bothSides"/>
+                <wp:docPr id="33" name="Group 33"/>
+                <wp:cNvGraphicFramePr/>
+                <a:graphic xmlns:a="http://schemas.openxmlformats.org/drawingml/2006/main">
+                  <a:graphicData uri="http://schemas.microsoft.com/office/word/2010/wordprocessingGroup">
+                    <wpg:wgp>
+                      <wpg:cNvGrpSpPr/>
+                      <wpg:grpSpPr>
+                        <a:xfrm>
+                          <a:off x="0" y="0"/>
+                          <a:ext cx="1699260" cy="1813560"/>
+                          <a:chOff x="0" y="0"/>
+                          <a:chExt cx="1699260" cy="1813560"/>
+                        </a:xfrm>
+                      </wpg:grpSpPr>
+                      <pic:pic xmlns:pic="http://schemas.openxmlformats.org/drawingml/2006/picture">
+                        <pic:nvPicPr>
+                          <pic:cNvPr id="31" name="Picture 31"/>
+                          <pic:cNvPicPr>
+                            <a:picLocks noChangeAspect="1"/>
+                          </pic:cNvPicPr>
+                        </pic:nvPicPr>
+                        <pic:blipFill>
+                          <a:blip r:embed="rId21">
+                            <a:extLst>
+                              <a:ext uri="{28A0092B-C50C-407E-A947-70E740481C1C}">
+                                <a14:useLocalDpi xmlns:a14="http://schemas.microsoft.com/office/drawing/2010/main" val="0"/>
+                              </a:ext>
+                            </a:extLst>
+                          </a:blip>
+                          <a:srcRect/>
+                          <a:stretch>
+                            <a:fillRect/>
+                          </a:stretch>
+                        </pic:blipFill>
+                        <pic:spPr bwMode="auto">
+                          <a:xfrm>
+                            <a:off x="0" y="0"/>
+                            <a:ext cx="1699260" cy="1584960"/>
+                          </a:xfrm>
+                          <a:prstGeom prst="rect">
+                            <a:avLst/>
+                          </a:prstGeom>
+                          <a:noFill/>
+                          <a:ln>
+                            <a:solidFill>
+                              <a:schemeClr val="accent1"/>
+                            </a:solidFill>
+                          </a:ln>
+                        </pic:spPr>
+                      </pic:pic>
+                      <wps:wsp>
+                        <wps:cNvPr id="32" name="Text Box 32"/>
+                        <wps:cNvSpPr txBox="1"/>
+                        <wps:spPr>
+                          <a:xfrm>
+                            <a:off x="0" y="1638300"/>
+                            <a:ext cx="1699260" cy="175260"/>
+                          </a:xfrm>
+                          <a:prstGeom prst="rect">
+                            <a:avLst/>
+                          </a:prstGeom>
+                          <a:solidFill>
+                            <a:prstClr val="white"/>
+                          </a:solidFill>
+                          <a:ln>
+                            <a:noFill/>
+                          </a:ln>
+                        </wps:spPr>
+                        <wps:txbx>
+                          <w:txbxContent>
+                            <w:p>
+                              <w:pPr>
+                                <w:pStyle w:val="Caption"/>
+                                <w:rPr>
+                                  <w:noProof/>
+                                </w:rPr>
+                              </w:pPr>
+                              <w:r>
+                                <w:t>Picture 9</w:t>
+                              </w:r>
+                            </w:p>
+                          </w:txbxContent>
+                        </wps:txbx>
+                        <wps:bodyPr rot="0" spcFirstLastPara="0" vertOverflow="overflow" horzOverflow="overflow" vert="horz" wrap="square" lIns="0" tIns="0" rIns="0" bIns="0" numCol="1" spcCol="0" rtlCol="0" fromWordArt="0" anchor="t" anchorCtr="0" forceAA="0" compatLnSpc="1">
+                          <a:prstTxWarp prst="textNoShape">
+                            <a:avLst/>
+                          </a:prstTxWarp>
+                          <a:noAutofit/>
+                        </wps:bodyPr>
+                      </wps:wsp>
+                    </wpg:wgp>
+                  </a:graphicData>
+                </a:graphic>
+              </wp:anchor>
+            </w:drawing>
+          </mc:Choice>
+          <mc:Fallback>
+            <w:pict>
+              <v:group w14:anchorId="531F2998" id="Group 33" o:spid="_x0000_s1050" style="position:absolute;margin-left:358.8pt;margin-top:104.4pt;width:133.8pt;height:142.8pt;z-index:251683840" coordsize="16992,18135" o:gfxdata="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">
+                <v:shape id="Picture 31" o:spid="_x0000_s1051" type="#_x0000_t75" style="position:absolute;width:16992;height:15849;visibility:visible;mso-wrap-style:square" o:gfxdata="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" stroked="t" strokecolor="#4472c4 [3204]">
+                  <v:imagedata r:id="rId22" o:title=""/>
+                  <v:path arrowok="t"/>
+                </v:shape>
+                <v:shape id="Text Box 32" o:spid="_x0000_s1052" type="#_x0000_t202" style="position:absolute;top:16383;width:16992;height:1752;visibility:visible;mso-wrap-style:square;v-text-anchor:top" o:gfxdata="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" stroked="f">
+                  <v:textbox inset="0,0,0,0">
+                    <w:txbxContent>
+                      <w:p>
+                        <w:pPr>
+                          <w:pStyle w:val="Caption"/>
+                          <w:rPr>
+                            <w:noProof/>
+                          </w:rPr>
+                        </w:pPr>
+                        <w:r>
+                          <w:t>Picture 9</w:t>
+                        </w:r>
+                      </w:p>
+                    </w:txbxContent>
+                  </v:textbox>
+                </v:shape>
+                <w10:wrap type="square"/>
+              </v:group>
+            </w:pict>
+          </mc:Fallback>
+        </mc:AlternateContent>
       </w:r>
     </w:p>
     <w:p>
@@ -1314,43 +2075,6 @@
           <w:lang w:val="en-US"/>
         </w:rPr>
       </w:pPr>
-      <w:r>
-        <w:rPr>
-          <w:lang w:val="en-US"/>
-        </w:rPr>
-        <w:t xml:space="preserve">To see the reservation that student user has made he or she needs to press button </w:t>
-      </w:r>
-      <w:r>
-        <w:rPr>
-          <w:lang w:val="en-US"/>
-        </w:rPr>
-        <w:t>“See My Reservation”</w:t>
-      </w:r>
-      <w:r>
-        <w:rPr>
-          <w:lang w:val="en-US"/>
-        </w:rPr>
-        <w:t xml:space="preserve">, </w:t>
-      </w:r>
-      <w:r>
-        <w:rPr>
-          <w:color w:val="FF0000"/>
-          <w:lang w:val="en-US"/>
-        </w:rPr>
-        <w:t>Picture</w:t>
-      </w:r>
-      <w:r>
-        <w:rPr>
-          <w:lang w:val="en-US"/>
-        </w:rPr>
-        <w:t xml:space="preserve">. One list item shows one reservation starting with room that’s reserved followed by date, hours and the username of the user who reserved room. If user doesn’t need reservation, he or she can select specific reservation and press </w:t>
-      </w:r>
-      <w:r>
-        <w:rPr>
-          <w:lang w:val="en-US"/>
-        </w:rPr>
-        <w:t xml:space="preserve">button “Delete Reservation”, the reservation will be deleted from repository and database. </w:t>
-      </w:r>
     </w:p>
     <w:p>
       <w:pPr>
@@ -1358,12 +2082,6 @@
           <w:lang w:val="en-US"/>
         </w:rPr>
       </w:pPr>
-      <w:r>
-        <w:rPr>
-          <w:lang w:val="en-US"/>
-        </w:rPr>
-        <w:t xml:space="preserve">Teacher user as we mentioned earlier has the same buttons and messages, only difference is that teachers can reserve rooms with teacher permission level, which users cant as their level is smaller. </w:t>
-      </w:r>
     </w:p>
     <w:p>
       <w:pPr>
@@ -1371,6 +2089,1033 @@
           <w:lang w:val="en-US"/>
         </w:rPr>
       </w:pPr>
+    </w:p>
+    <w:p>
+      <w:pPr>
+        <w:rPr>
+          <w:lang w:val="en-US"/>
+        </w:rPr>
+      </w:pPr>
+      <w:r>
+        <w:rPr>
+          <w:lang w:val="en-US"/>
+        </w:rPr>
+        <w:t xml:space="preserve">From menu in Picture 1 by pressing “Student” button pops up window </w:t>
+      </w:r>
+      <w:proofErr w:type="spellStart"/>
+      <w:r>
+        <w:rPr>
+          <w:lang w:val="en-US"/>
+        </w:rPr>
+        <w:t>RoSys</w:t>
+      </w:r>
+      <w:proofErr w:type="spellEnd"/>
+      <w:r>
+        <w:rPr>
+          <w:lang w:val="en-US"/>
+        </w:rPr>
+        <w:t xml:space="preserve">: Student, </w:t>
+      </w:r>
+      <w:r>
+        <w:rPr>
+          <w:lang w:val="en-US"/>
+        </w:rPr>
+        <w:t xml:space="preserve">Picture </w:t>
+      </w:r>
+      <w:r>
+        <w:rPr>
+          <w:lang w:val="en-US"/>
+        </w:rPr>
+        <w:t>10</w:t>
+      </w:r>
+      <w:r>
+        <w:rPr>
+          <w:lang w:val="en-US"/>
+        </w:rPr>
+        <w:t xml:space="preserve">. </w:t>
+      </w:r>
+    </w:p>
+    <w:p>
+      <w:pPr>
+        <w:rPr>
+          <w:lang w:val="en-US"/>
+        </w:rPr>
+      </w:pPr>
+      <w:r>
+        <w:rPr>
+          <w:noProof/>
+          <w:lang w:val="lv-LV" w:eastAsia="lv-LV"/>
+        </w:rPr>
+        <mc:AlternateContent>
+          <mc:Choice Requires="wpg">
+            <w:drawing>
+              <wp:anchor distT="0" distB="0" distL="114300" distR="114300" simplePos="0" relativeHeight="251689984" behindDoc="0" locked="0" layoutInCell="1" allowOverlap="1" wp14:anchorId="0E6CFE8E" wp14:editId="3B28B81A">
+                <wp:simplePos x="0" y="0"/>
+                <wp:positionH relativeFrom="column">
+                  <wp:posOffset>2754630</wp:posOffset>
+                </wp:positionH>
+                <wp:positionV relativeFrom="paragraph">
+                  <wp:posOffset>2508250</wp:posOffset>
+                </wp:positionV>
+                <wp:extent cx="3501390" cy="2194560"/>
+                <wp:effectExtent l="19050" t="19050" r="22860" b="0"/>
+                <wp:wrapSquare wrapText="bothSides"/>
+                <wp:docPr id="37" name="Group 37"/>
+                <wp:cNvGraphicFramePr/>
+                <a:graphic xmlns:a="http://schemas.openxmlformats.org/drawingml/2006/main">
+                  <a:graphicData uri="http://schemas.microsoft.com/office/word/2010/wordprocessingGroup">
+                    <wpg:wgp>
+                      <wpg:cNvGrpSpPr/>
+                      <wpg:grpSpPr>
+                        <a:xfrm>
+                          <a:off x="0" y="0"/>
+                          <a:ext cx="3501390" cy="2194560"/>
+                          <a:chOff x="0" y="0"/>
+                          <a:chExt cx="3501390" cy="2194560"/>
+                        </a:xfrm>
+                      </wpg:grpSpPr>
+                      <pic:pic xmlns:pic="http://schemas.openxmlformats.org/drawingml/2006/picture">
+                        <pic:nvPicPr>
+                          <pic:cNvPr id="10" name="Picture 10"/>
+                          <pic:cNvPicPr>
+                            <a:picLocks noChangeAspect="1"/>
+                          </pic:cNvPicPr>
+                        </pic:nvPicPr>
+                        <pic:blipFill>
+                          <a:blip r:embed="rId23">
+                            <a:extLst>
+                              <a:ext uri="{28A0092B-C50C-407E-A947-70E740481C1C}">
+                                <a14:useLocalDpi xmlns:a14="http://schemas.microsoft.com/office/drawing/2010/main" val="0"/>
+                              </a:ext>
+                            </a:extLst>
+                          </a:blip>
+                          <a:srcRect/>
+                          <a:stretch>
+                            <a:fillRect/>
+                          </a:stretch>
+                        </pic:blipFill>
+                        <pic:spPr bwMode="auto">
+                          <a:xfrm>
+                            <a:off x="0" y="0"/>
+                            <a:ext cx="3501390" cy="1965960"/>
+                          </a:xfrm>
+                          <a:prstGeom prst="rect">
+                            <a:avLst/>
+                          </a:prstGeom>
+                          <a:noFill/>
+                          <a:ln>
+                            <a:solidFill>
+                              <a:srgbClr val="0070C0"/>
+                            </a:solidFill>
+                          </a:ln>
+                        </pic:spPr>
+                      </pic:pic>
+                      <wps:wsp>
+                        <wps:cNvPr id="36" name="Text Box 36"/>
+                        <wps:cNvSpPr txBox="1"/>
+                        <wps:spPr>
+                          <a:xfrm>
+                            <a:off x="0" y="2019300"/>
+                            <a:ext cx="3501390" cy="175260"/>
+                          </a:xfrm>
+                          <a:prstGeom prst="rect">
+                            <a:avLst/>
+                          </a:prstGeom>
+                          <a:solidFill>
+                            <a:prstClr val="white"/>
+                          </a:solidFill>
+                          <a:ln>
+                            <a:noFill/>
+                          </a:ln>
+                        </wps:spPr>
+                        <wps:txbx>
+                          <w:txbxContent>
+                            <w:p>
+                              <w:pPr>
+                                <w:pStyle w:val="Caption"/>
+                                <w:rPr>
+                                  <w:noProof/>
+                                </w:rPr>
+                              </w:pPr>
+                              <w:r>
+                                <w:t>Picture 11</w:t>
+                              </w:r>
+                            </w:p>
+                          </w:txbxContent>
+                        </wps:txbx>
+                        <wps:bodyPr rot="0" spcFirstLastPara="0" vertOverflow="overflow" horzOverflow="overflow" vert="horz" wrap="square" lIns="0" tIns="0" rIns="0" bIns="0" numCol="1" spcCol="0" rtlCol="0" fromWordArt="0" anchor="t" anchorCtr="0" forceAA="0" compatLnSpc="1">
+                          <a:prstTxWarp prst="textNoShape">
+                            <a:avLst/>
+                          </a:prstTxWarp>
+                          <a:noAutofit/>
+                        </wps:bodyPr>
+                      </wps:wsp>
+                    </wpg:wgp>
+                  </a:graphicData>
+                </a:graphic>
+              </wp:anchor>
+            </w:drawing>
+          </mc:Choice>
+          <mc:Fallback>
+            <w:pict>
+              <v:group w14:anchorId="0E6CFE8E" id="Group 37" o:spid="_x0000_s1053" style="position:absolute;margin-left:216.9pt;margin-top:197.5pt;width:275.7pt;height:172.8pt;z-index:251689984" coordsize="35013,21945" o:gfxdata="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">
+                <v:shape id="Picture 10" o:spid="_x0000_s1054" type="#_x0000_t75" style="position:absolute;width:35013;height:19659;visibility:visible;mso-wrap-style:square" o:gfxdata="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" stroked="t" strokecolor="#0070c0">
+                  <v:imagedata r:id="rId24" o:title=""/>
+                  <v:path arrowok="t"/>
+                </v:shape>
+                <v:shape id="Text Box 36" o:spid="_x0000_s1055" type="#_x0000_t202" style="position:absolute;top:20193;width:35013;height:1752;visibility:visible;mso-wrap-style:square;v-text-anchor:top" o:gfxdata="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" stroked="f">
+                  <v:textbox inset="0,0,0,0">
+                    <w:txbxContent>
+                      <w:p>
+                        <w:pPr>
+                          <w:pStyle w:val="Caption"/>
+                          <w:rPr>
+                            <w:noProof/>
+                          </w:rPr>
+                        </w:pPr>
+                        <w:r>
+                          <w:t>Picture 11</w:t>
+                        </w:r>
+                      </w:p>
+                    </w:txbxContent>
+                  </v:textbox>
+                </v:shape>
+                <w10:wrap type="square"/>
+              </v:group>
+            </w:pict>
+          </mc:Fallback>
+        </mc:AlternateContent>
+      </w:r>
+      <w:r>
+        <w:rPr>
+          <w:noProof/>
+          <w:lang w:val="lv-LV" w:eastAsia="lv-LV"/>
+        </w:rPr>
+        <mc:AlternateContent>
+          <mc:Choice Requires="wpg">
+            <w:drawing>
+              <wp:anchor distT="0" distB="0" distL="114300" distR="114300" simplePos="0" relativeHeight="251686912" behindDoc="0" locked="0" layoutInCell="1" allowOverlap="1" wp14:anchorId="22FEB52D" wp14:editId="242B8AA0">
+                <wp:simplePos x="0" y="0"/>
+                <wp:positionH relativeFrom="column">
+                  <wp:posOffset>2754630</wp:posOffset>
+                </wp:positionH>
+                <wp:positionV relativeFrom="paragraph">
+                  <wp:posOffset>283210</wp:posOffset>
+                </wp:positionV>
+                <wp:extent cx="3505200" cy="2186940"/>
+                <wp:effectExtent l="19050" t="19050" r="19050" b="3810"/>
+                <wp:wrapSquare wrapText="bothSides"/>
+                <wp:docPr id="35" name="Group 35"/>
+                <wp:cNvGraphicFramePr/>
+                <a:graphic xmlns:a="http://schemas.openxmlformats.org/drawingml/2006/main">
+                  <a:graphicData uri="http://schemas.microsoft.com/office/word/2010/wordprocessingGroup">
+                    <wpg:wgp>
+                      <wpg:cNvGrpSpPr/>
+                      <wpg:grpSpPr>
+                        <a:xfrm>
+                          <a:off x="0" y="0"/>
+                          <a:ext cx="3505200" cy="2186940"/>
+                          <a:chOff x="0" y="0"/>
+                          <a:chExt cx="3505200" cy="2186940"/>
+                        </a:xfrm>
+                      </wpg:grpSpPr>
+                      <pic:pic xmlns:pic="http://schemas.openxmlformats.org/drawingml/2006/picture">
+                        <pic:nvPicPr>
+                          <pic:cNvPr id="9" name="Picture 9"/>
+                          <pic:cNvPicPr>
+                            <a:picLocks noChangeAspect="1"/>
+                          </pic:cNvPicPr>
+                        </pic:nvPicPr>
+                        <pic:blipFill>
+                          <a:blip r:embed="rId25">
+                            <a:extLst>
+                              <a:ext uri="{28A0092B-C50C-407E-A947-70E740481C1C}">
+                                <a14:useLocalDpi xmlns:a14="http://schemas.microsoft.com/office/drawing/2010/main" val="0"/>
+                              </a:ext>
+                            </a:extLst>
+                          </a:blip>
+                          <a:srcRect/>
+                          <a:stretch>
+                            <a:fillRect/>
+                          </a:stretch>
+                        </pic:blipFill>
+                        <pic:spPr bwMode="auto">
+                          <a:xfrm>
+                            <a:off x="0" y="0"/>
+                            <a:ext cx="3505200" cy="1969770"/>
+                          </a:xfrm>
+                          <a:prstGeom prst="rect">
+                            <a:avLst/>
+                          </a:prstGeom>
+                          <a:noFill/>
+                          <a:ln>
+                            <a:solidFill>
+                              <a:schemeClr val="accent1"/>
+                            </a:solidFill>
+                          </a:ln>
+                        </pic:spPr>
+                      </pic:pic>
+                      <wps:wsp>
+                        <wps:cNvPr id="34" name="Text Box 34"/>
+                        <wps:cNvSpPr txBox="1"/>
+                        <wps:spPr>
+                          <a:xfrm>
+                            <a:off x="0" y="2026920"/>
+                            <a:ext cx="3505200" cy="160020"/>
+                          </a:xfrm>
+                          <a:prstGeom prst="rect">
+                            <a:avLst/>
+                          </a:prstGeom>
+                          <a:solidFill>
+                            <a:prstClr val="white"/>
+                          </a:solidFill>
+                          <a:ln>
+                            <a:noFill/>
+                          </a:ln>
+                        </wps:spPr>
+                        <wps:txbx>
+                          <w:txbxContent>
+                            <w:p>
+                              <w:pPr>
+                                <w:pStyle w:val="Caption"/>
+                                <w:rPr>
+                                  <w:noProof/>
+                                </w:rPr>
+                              </w:pPr>
+                              <w:r>
+                                <w:t>Picture 10</w:t>
+                              </w:r>
+                            </w:p>
+                          </w:txbxContent>
+                        </wps:txbx>
+                        <wps:bodyPr rot="0" spcFirstLastPara="0" vertOverflow="overflow" horzOverflow="overflow" vert="horz" wrap="square" lIns="0" tIns="0" rIns="0" bIns="0" numCol="1" spcCol="0" rtlCol="0" fromWordArt="0" anchor="t" anchorCtr="0" forceAA="0" compatLnSpc="1">
+                          <a:prstTxWarp prst="textNoShape">
+                            <a:avLst/>
+                          </a:prstTxWarp>
+                          <a:noAutofit/>
+                        </wps:bodyPr>
+                      </wps:wsp>
+                    </wpg:wgp>
+                  </a:graphicData>
+                </a:graphic>
+              </wp:anchor>
+            </w:drawing>
+          </mc:Choice>
+          <mc:Fallback>
+            <w:pict>
+              <v:group w14:anchorId="22FEB52D" id="Group 35" o:spid="_x0000_s1056" style="position:absolute;margin-left:216.9pt;margin-top:22.3pt;width:276pt;height:172.2pt;z-index:251686912" coordsize="35052,21869" o:gfxdata="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">
+                <v:shape id="Picture 9" o:spid="_x0000_s1057" type="#_x0000_t75" style="position:absolute;width:35052;height:19697;visibility:visible;mso-wrap-style:square" o:gfxdata="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" stroked="t" strokecolor="#4472c4 [3204]">
+                  <v:imagedata r:id="rId26" o:title=""/>
+                  <v:path arrowok="t"/>
+                </v:shape>
+                <v:shape id="Text Box 34" o:spid="_x0000_s1058" type="#_x0000_t202" style="position:absolute;top:20269;width:35052;height:1600;visibility:visible;mso-wrap-style:square;v-text-anchor:top" o:gfxdata="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" stroked="f">
+                  <v:textbox inset="0,0,0,0">
+                    <w:txbxContent>
+                      <w:p>
+                        <w:pPr>
+                          <w:pStyle w:val="Caption"/>
+                          <w:rPr>
+                            <w:noProof/>
+                          </w:rPr>
+                        </w:pPr>
+                        <w:r>
+                          <w:t>Picture 10</w:t>
+                        </w:r>
+                      </w:p>
+                    </w:txbxContent>
+                  </v:textbox>
+                </v:shape>
+                <w10:wrap type="square"/>
+              </v:group>
+            </w:pict>
+          </mc:Fallback>
+        </mc:AlternateContent>
+      </w:r>
+      <w:r>
+        <w:rPr>
+          <w:lang w:val="en-US"/>
+        </w:rPr>
+        <w:t xml:space="preserve">“Reserve Room” </w:t>
+      </w:r>
+      <w:r>
+        <w:rPr>
+          <w:lang w:val="en-US"/>
+        </w:rPr>
+        <w:t>button opens page with four parameters to reserve room</w:t>
+      </w:r>
+      <w:r>
+        <w:rPr>
+          <w:lang w:val="en-US"/>
+        </w:rPr>
+        <w:t>: Number of people, Select a date, From, To</w:t>
+      </w:r>
+      <w:r>
+        <w:rPr>
+          <w:lang w:val="en-US"/>
+        </w:rPr>
+        <w:t xml:space="preserve"> (Picture 11).</w:t>
+      </w:r>
+      <w:r>
+        <w:rPr>
+          <w:lang w:val="en-US"/>
+        </w:rPr>
+        <w:t xml:space="preserve"> The number of people that will be in the room are needed to be typed in the textbox. The “Select a date” automatically is set to be today if not changed</w:t>
+      </w:r>
+      <w:r>
+        <w:rPr>
+          <w:lang w:val="en-US"/>
+        </w:rPr>
+        <w:t xml:space="preserve"> manually by clicking on calendar icon and</w:t>
+      </w:r>
+      <w:r>
+        <w:rPr>
+          <w:lang w:val="en-US"/>
+        </w:rPr>
+        <w:t xml:space="preserve"> select</w:t>
+      </w:r>
+      <w:r>
+        <w:rPr>
+          <w:lang w:val="en-US"/>
+        </w:rPr>
+        <w:t>ing</w:t>
+      </w:r>
+      <w:r>
+        <w:rPr>
+          <w:lang w:val="en-US"/>
+        </w:rPr>
+        <w:t xml:space="preserve"> a specific date.  “From” and “To” are made for selecting time from which reservation will start and to what time it will last. If one of empty fields are still empty an exception </w:t>
+      </w:r>
+      <w:r>
+        <w:rPr>
+          <w:lang w:val="en-US"/>
+        </w:rPr>
+        <w:t>should</w:t>
+      </w:r>
+      <w:r>
+        <w:rPr>
+          <w:lang w:val="en-US"/>
+        </w:rPr>
+        <w:t xml:space="preserve"> be thrown and </w:t>
+      </w:r>
+      <w:r>
+        <w:rPr>
+          <w:lang w:val="en-US"/>
+        </w:rPr>
+        <w:t>should</w:t>
+      </w:r>
+      <w:r>
+        <w:rPr>
+          <w:lang w:val="en-US"/>
+        </w:rPr>
+        <w:t xml:space="preserve"> show a </w:t>
+      </w:r>
+      <w:r>
+        <w:rPr>
+          <w:lang w:val="en-US"/>
+        </w:rPr>
+        <w:t>message, but for some reasons it doesn’t</w:t>
+      </w:r>
+      <w:r>
+        <w:rPr>
+          <w:lang w:val="en-US"/>
+        </w:rPr>
+        <w:t>. If a student user tries to reserve one more</w:t>
+      </w:r>
+      <w:r>
+        <w:rPr>
+          <w:lang w:val="en-US"/>
+        </w:rPr>
+        <w:t xml:space="preserve"> room at the same time and date, other exception will be thrown, </w:t>
+      </w:r>
+      <w:r>
+        <w:rPr>
+          <w:lang w:val="en-US"/>
+        </w:rPr>
+        <w:t>Picture</w:t>
+      </w:r>
+      <w:r>
+        <w:rPr>
+          <w:lang w:val="en-US"/>
+        </w:rPr>
+        <w:t xml:space="preserve"> 12</w:t>
+      </w:r>
+      <w:r>
+        <w:rPr>
+          <w:lang w:val="en-US"/>
+        </w:rPr>
+        <w:t>.</w:t>
+      </w:r>
+      <w:r>
+        <w:rPr>
+          <w:lang w:val="en-US"/>
+        </w:rPr>
+        <w:t xml:space="preserve"> If in the system there is free room with matching parameters as inputted</w:t>
+      </w:r>
+      <w:r>
+        <w:rPr>
+          <w:lang w:val="en-US"/>
+        </w:rPr>
+        <w:t xml:space="preserve">, a message will be displayed, saying that user has been assigned to room as shown in </w:t>
+      </w:r>
+      <w:r>
+        <w:rPr>
+          <w:lang w:val="en-US"/>
+        </w:rPr>
+        <w:t>Picture</w:t>
+      </w:r>
+      <w:r>
+        <w:rPr>
+          <w:lang w:val="en-US"/>
+        </w:rPr>
+        <w:t xml:space="preserve"> 11</w:t>
+      </w:r>
+      <w:r>
+        <w:rPr>
+          <w:lang w:val="en-US"/>
+        </w:rPr>
+        <w:t>, if not, a message will appear, that there are no free rooms</w:t>
+      </w:r>
+      <w:r>
+        <w:rPr>
+          <w:lang w:val="en-US"/>
+        </w:rPr>
+        <w:t>, Picture 13</w:t>
+      </w:r>
+      <w:r>
+        <w:rPr>
+          <w:lang w:val="en-US"/>
+        </w:rPr>
+        <w:t>.</w:t>
+      </w:r>
+    </w:p>
+    <w:p>
+      <w:pPr>
+        <w:rPr>
+          <w:lang w:val="en-US"/>
+        </w:rPr>
+      </w:pPr>
+      <w:r>
+        <w:rPr>
+          <w:noProof/>
+          <w:lang w:val="lv-LV" w:eastAsia="lv-LV"/>
+        </w:rPr>
+        <mc:AlternateContent>
+          <mc:Choice Requires="wpg">
+            <w:drawing>
+              <wp:anchor distT="0" distB="0" distL="114300" distR="114300" simplePos="0" relativeHeight="251693056" behindDoc="0" locked="0" layoutInCell="1" allowOverlap="1" wp14:anchorId="6E9FC6E2" wp14:editId="3571D30C">
+                <wp:simplePos x="0" y="0"/>
+                <wp:positionH relativeFrom="column">
+                  <wp:posOffset>3196590</wp:posOffset>
+                </wp:positionH>
+                <wp:positionV relativeFrom="paragraph">
+                  <wp:posOffset>774700</wp:posOffset>
+                </wp:positionV>
+                <wp:extent cx="3063240" cy="556260"/>
+                <wp:effectExtent l="19050" t="19050" r="22860" b="0"/>
+                <wp:wrapSquare wrapText="bothSides"/>
+                <wp:docPr id="39" name="Group 39"/>
+                <wp:cNvGraphicFramePr/>
+                <a:graphic xmlns:a="http://schemas.openxmlformats.org/drawingml/2006/main">
+                  <a:graphicData uri="http://schemas.microsoft.com/office/word/2010/wordprocessingGroup">
+                    <wpg:wgp>
+                      <wpg:cNvGrpSpPr/>
+                      <wpg:grpSpPr>
+                        <a:xfrm>
+                          <a:off x="0" y="0"/>
+                          <a:ext cx="3063240" cy="556260"/>
+                          <a:chOff x="0" y="0"/>
+                          <a:chExt cx="3063240" cy="556260"/>
+                        </a:xfrm>
+                      </wpg:grpSpPr>
+                      <pic:pic xmlns:pic="http://schemas.openxmlformats.org/drawingml/2006/picture">
+                        <pic:nvPicPr>
+                          <pic:cNvPr id="11" name="Picture 11"/>
+                          <pic:cNvPicPr>
+                            <a:picLocks noChangeAspect="1"/>
+                          </pic:cNvPicPr>
+                        </pic:nvPicPr>
+                        <pic:blipFill>
+                          <a:blip r:embed="rId27">
+                            <a:extLst>
+                              <a:ext uri="{28A0092B-C50C-407E-A947-70E740481C1C}">
+                                <a14:useLocalDpi xmlns:a14="http://schemas.microsoft.com/office/drawing/2010/main" val="0"/>
+                              </a:ext>
+                            </a:extLst>
+                          </a:blip>
+                          <a:srcRect/>
+                          <a:stretch>
+                            <a:fillRect/>
+                          </a:stretch>
+                        </pic:blipFill>
+                        <pic:spPr bwMode="auto">
+                          <a:xfrm>
+                            <a:off x="7620" y="0"/>
+                            <a:ext cx="3055620" cy="373380"/>
+                          </a:xfrm>
+                          <a:prstGeom prst="rect">
+                            <a:avLst/>
+                          </a:prstGeom>
+                          <a:noFill/>
+                          <a:ln>
+                            <a:solidFill>
+                              <a:srgbClr val="0070C0"/>
+                            </a:solidFill>
+                          </a:ln>
+                        </pic:spPr>
+                      </pic:pic>
+                      <wps:wsp>
+                        <wps:cNvPr id="38" name="Text Box 38"/>
+                        <wps:cNvSpPr txBox="1"/>
+                        <wps:spPr>
+                          <a:xfrm>
+                            <a:off x="0" y="411480"/>
+                            <a:ext cx="3055620" cy="144780"/>
+                          </a:xfrm>
+                          <a:prstGeom prst="rect">
+                            <a:avLst/>
+                          </a:prstGeom>
+                          <a:solidFill>
+                            <a:prstClr val="white"/>
+                          </a:solidFill>
+                          <a:ln>
+                            <a:noFill/>
+                          </a:ln>
+                        </wps:spPr>
+                        <wps:txbx>
+                          <w:txbxContent>
+                            <w:p>
+                              <w:pPr>
+                                <w:pStyle w:val="Caption"/>
+                                <w:rPr>
+                                  <w:noProof/>
+                                </w:rPr>
+                              </w:pPr>
+                              <w:r>
+                                <w:t>Picture 12</w:t>
+                              </w:r>
+                            </w:p>
+                          </w:txbxContent>
+                        </wps:txbx>
+                        <wps:bodyPr rot="0" spcFirstLastPara="0" vertOverflow="overflow" horzOverflow="overflow" vert="horz" wrap="square" lIns="0" tIns="0" rIns="0" bIns="0" numCol="1" spcCol="0" rtlCol="0" fromWordArt="0" anchor="t" anchorCtr="0" forceAA="0" compatLnSpc="1">
+                          <a:prstTxWarp prst="textNoShape">
+                            <a:avLst/>
+                          </a:prstTxWarp>
+                          <a:noAutofit/>
+                        </wps:bodyPr>
+                      </wps:wsp>
+                    </wpg:wgp>
+                  </a:graphicData>
+                </a:graphic>
+              </wp:anchor>
+            </w:drawing>
+          </mc:Choice>
+          <mc:Fallback>
+            <w:pict>
+              <v:group w14:anchorId="6E9FC6E2" id="Group 39" o:spid="_x0000_s1059" style="position:absolute;margin-left:251.7pt;margin-top:61pt;width:241.2pt;height:43.8pt;z-index:251693056" coordsize="30632,5562" o:gfxdata="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">
+                <v:shape id="Picture 11" o:spid="_x0000_s1060" type="#_x0000_t75" style="position:absolute;left:76;width:30556;height:3733;visibility:visible;mso-wrap-style:square" o:gfxdata="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" stroked="t" strokecolor="#0070c0">
+                  <v:imagedata r:id="rId28" o:title=""/>
+                  <v:path arrowok="t"/>
+                </v:shape>
+                <v:shape id="Text Box 38" o:spid="_x0000_s1061" type="#_x0000_t202" style="position:absolute;top:4114;width:30556;height:1448;visibility:visible;mso-wrap-style:square;v-text-anchor:top" o:gfxdata="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" stroked="f">
+                  <v:textbox inset="0,0,0,0">
+                    <w:txbxContent>
+                      <w:p>
+                        <w:pPr>
+                          <w:pStyle w:val="Caption"/>
+                          <w:rPr>
+                            <w:noProof/>
+                          </w:rPr>
+                        </w:pPr>
+                        <w:r>
+                          <w:t>Picture 12</w:t>
+                        </w:r>
+                      </w:p>
+                    </w:txbxContent>
+                  </v:textbox>
+                </v:shape>
+                <w10:wrap type="square"/>
+              </v:group>
+            </w:pict>
+          </mc:Fallback>
+        </mc:AlternateContent>
+      </w:r>
+      <w:r>
+        <w:rPr>
+          <w:lang w:val="en-US"/>
+        </w:rPr>
+        <w:t xml:space="preserve">To see the reservation that student user has made he or she needs to press button </w:t>
+      </w:r>
+      <w:r>
+        <w:rPr>
+          <w:lang w:val="en-US"/>
+        </w:rPr>
+        <w:t>“See My Reservation”</w:t>
+      </w:r>
+      <w:r>
+        <w:rPr>
+          <w:lang w:val="en-US"/>
+        </w:rPr>
+        <w:t xml:space="preserve">, </w:t>
+      </w:r>
+      <w:r>
+        <w:rPr>
+          <w:lang w:val="en-US"/>
+        </w:rPr>
+        <w:t>Picture</w:t>
+      </w:r>
+      <w:r>
+        <w:rPr>
+          <w:lang w:val="en-US"/>
+        </w:rPr>
+        <w:t xml:space="preserve"> 14</w:t>
+      </w:r>
+      <w:r>
+        <w:rPr>
+          <w:lang w:val="en-US"/>
+        </w:rPr>
+        <w:t xml:space="preserve">. One list item shows one reservation starting with room that’s reserved followed by date, hours and the username of the user who reserved room. If user </w:t>
+      </w:r>
+      <w:r>
+        <w:rPr>
+          <w:lang w:val="en-US"/>
+        </w:rPr>
+        <w:lastRenderedPageBreak/>
+        <w:t xml:space="preserve">doesn’t need reservation, he or she can select specific </w:t>
+      </w:r>
+      <w:r>
+        <w:rPr>
+          <w:noProof/>
+          <w:lang w:val="lv-LV" w:eastAsia="lv-LV"/>
+        </w:rPr>
+        <mc:AlternateContent>
+          <mc:Choice Requires="wpg">
+            <w:drawing>
+              <wp:anchor distT="0" distB="0" distL="114300" distR="114300" simplePos="0" relativeHeight="251697152" behindDoc="0" locked="0" layoutInCell="1" allowOverlap="1" wp14:anchorId="3B0BA551" wp14:editId="6ABA52AA">
+                <wp:simplePos x="0" y="0"/>
+                <wp:positionH relativeFrom="column">
+                  <wp:posOffset>4629150</wp:posOffset>
+                </wp:positionH>
+                <wp:positionV relativeFrom="paragraph">
+                  <wp:posOffset>24765</wp:posOffset>
+                </wp:positionV>
+                <wp:extent cx="1470660" cy="563880"/>
+                <wp:effectExtent l="19050" t="19050" r="15240" b="7620"/>
+                <wp:wrapSquare wrapText="bothSides"/>
+                <wp:docPr id="42" name="Group 42"/>
+                <wp:cNvGraphicFramePr/>
+                <a:graphic xmlns:a="http://schemas.openxmlformats.org/drawingml/2006/main">
+                  <a:graphicData uri="http://schemas.microsoft.com/office/word/2010/wordprocessingGroup">
+                    <wpg:wgp>
+                      <wpg:cNvGrpSpPr/>
+                      <wpg:grpSpPr>
+                        <a:xfrm>
+                          <a:off x="0" y="0"/>
+                          <a:ext cx="1470660" cy="563880"/>
+                          <a:chOff x="0" y="0"/>
+                          <a:chExt cx="1470660" cy="563880"/>
+                        </a:xfrm>
+                      </wpg:grpSpPr>
+                      <pic:pic xmlns:pic="http://schemas.openxmlformats.org/drawingml/2006/picture">
+                        <pic:nvPicPr>
+                          <pic:cNvPr id="40" name="Picture 40"/>
+                          <pic:cNvPicPr>
+                            <a:picLocks noChangeAspect="1"/>
+                          </pic:cNvPicPr>
+                        </pic:nvPicPr>
+                        <pic:blipFill>
+                          <a:blip r:embed="rId29">
+                            <a:extLst>
+                              <a:ext uri="{28A0092B-C50C-407E-A947-70E740481C1C}">
+                                <a14:useLocalDpi xmlns:a14="http://schemas.microsoft.com/office/drawing/2010/main" val="0"/>
+                              </a:ext>
+                            </a:extLst>
+                          </a:blip>
+                          <a:srcRect/>
+                          <a:stretch>
+                            <a:fillRect/>
+                          </a:stretch>
+                        </pic:blipFill>
+                        <pic:spPr bwMode="auto">
+                          <a:xfrm>
+                            <a:off x="7620" y="0"/>
+                            <a:ext cx="1463040" cy="350520"/>
+                          </a:xfrm>
+                          <a:prstGeom prst="rect">
+                            <a:avLst/>
+                          </a:prstGeom>
+                          <a:noFill/>
+                          <a:ln>
+                            <a:solidFill>
+                              <a:schemeClr val="accent1"/>
+                            </a:solidFill>
+                          </a:ln>
+                        </pic:spPr>
+                      </pic:pic>
+                      <wps:wsp>
+                        <wps:cNvPr id="41" name="Text Box 41"/>
+                        <wps:cNvSpPr txBox="1"/>
+                        <wps:spPr>
+                          <a:xfrm>
+                            <a:off x="0" y="403860"/>
+                            <a:ext cx="1463040" cy="160020"/>
+                          </a:xfrm>
+                          <a:prstGeom prst="rect">
+                            <a:avLst/>
+                          </a:prstGeom>
+                          <a:solidFill>
+                            <a:prstClr val="white"/>
+                          </a:solidFill>
+                          <a:ln>
+                            <a:noFill/>
+                          </a:ln>
+                        </wps:spPr>
+                        <wps:txbx>
+                          <w:txbxContent>
+                            <w:p>
+                              <w:pPr>
+                                <w:pStyle w:val="Caption"/>
+                                <w:rPr>
+                                  <w:noProof/>
+                                </w:rPr>
+                              </w:pPr>
+                              <w:r>
+                                <w:t>Picture 13</w:t>
+                              </w:r>
+                            </w:p>
+                          </w:txbxContent>
+                        </wps:txbx>
+                        <wps:bodyPr rot="0" spcFirstLastPara="0" vertOverflow="overflow" horzOverflow="overflow" vert="horz" wrap="square" lIns="0" tIns="0" rIns="0" bIns="0" numCol="1" spcCol="0" rtlCol="0" fromWordArt="0" anchor="t" anchorCtr="0" forceAA="0" compatLnSpc="1">
+                          <a:prstTxWarp prst="textNoShape">
+                            <a:avLst/>
+                          </a:prstTxWarp>
+                          <a:noAutofit/>
+                        </wps:bodyPr>
+                      </wps:wsp>
+                    </wpg:wgp>
+                  </a:graphicData>
+                </a:graphic>
+              </wp:anchor>
+            </w:drawing>
+          </mc:Choice>
+          <mc:Fallback>
+            <w:pict>
+              <v:group w14:anchorId="3B0BA551" id="Group 42" o:spid="_x0000_s1062" style="position:absolute;margin-left:364.5pt;margin-top:1.95pt;width:115.8pt;height:44.4pt;z-index:251697152" coordsize="14706,5638" o:gfxdata="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">
+                <v:shape id="Picture 40" o:spid="_x0000_s1063" type="#_x0000_t75" style="position:absolute;left:76;width:14630;height:3505;visibility:visible;mso-wrap-style:square" o:gfxdata="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" stroked="t" strokecolor="#4472c4 [3204]">
+                  <v:imagedata r:id="rId30" o:title=""/>
+                  <v:path arrowok="t"/>
+                </v:shape>
+                <v:shape id="Text Box 41" o:spid="_x0000_s1064" type="#_x0000_t202" style="position:absolute;top:4038;width:14630;height:1600;visibility:visible;mso-wrap-style:square;v-text-anchor:top" o:gfxdata="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" stroked="f">
+                  <v:textbox inset="0,0,0,0">
+                    <w:txbxContent>
+                      <w:p>
+                        <w:pPr>
+                          <w:pStyle w:val="Caption"/>
+                          <w:rPr>
+                            <w:noProof/>
+                          </w:rPr>
+                        </w:pPr>
+                        <w:r>
+                          <w:t>Picture 13</w:t>
+                        </w:r>
+                      </w:p>
+                    </w:txbxContent>
+                  </v:textbox>
+                </v:shape>
+                <w10:wrap type="square"/>
+              </v:group>
+            </w:pict>
+          </mc:Fallback>
+        </mc:AlternateContent>
+      </w:r>
+      <w:r>
+        <w:rPr>
+          <w:lang w:val="en-US"/>
+        </w:rPr>
+        <w:t xml:space="preserve">reservation and press </w:t>
+      </w:r>
+      <w:r>
+        <w:rPr>
+          <w:lang w:val="en-US"/>
+        </w:rPr>
+        <w:t xml:space="preserve">button “Delete Reservation”, the reservation will be deleted from repository and database. </w:t>
+      </w:r>
+    </w:p>
+    <w:p>
+      <w:pPr>
+        <w:rPr>
+          <w:lang w:val="en-US"/>
+        </w:rPr>
+      </w:pPr>
+      <w:r>
+        <w:rPr>
+          <w:noProof/>
+          <w:lang w:val="lv-LV" w:eastAsia="lv-LV"/>
+        </w:rPr>
+        <mc:AlternateContent>
+          <mc:Choice Requires="wpg">
+            <w:drawing>
+              <wp:anchor distT="0" distB="0" distL="114300" distR="114300" simplePos="0" relativeHeight="251700224" behindDoc="0" locked="0" layoutInCell="1" allowOverlap="1" wp14:anchorId="1C7D3056" wp14:editId="090245C3">
+                <wp:simplePos x="0" y="0"/>
+                <wp:positionH relativeFrom="column">
+                  <wp:posOffset>2625090</wp:posOffset>
+                </wp:positionH>
+                <wp:positionV relativeFrom="paragraph">
+                  <wp:posOffset>164465</wp:posOffset>
+                </wp:positionV>
+                <wp:extent cx="3511550" cy="2209800"/>
+                <wp:effectExtent l="19050" t="19050" r="12700" b="0"/>
+                <wp:wrapSquare wrapText="bothSides"/>
+                <wp:docPr id="44" name="Group 44"/>
+                <wp:cNvGraphicFramePr/>
+                <a:graphic xmlns:a="http://schemas.openxmlformats.org/drawingml/2006/main">
+                  <a:graphicData uri="http://schemas.microsoft.com/office/word/2010/wordprocessingGroup">
+                    <wpg:wgp>
+                      <wpg:cNvGrpSpPr/>
+                      <wpg:grpSpPr>
+                        <a:xfrm>
+                          <a:off x="0" y="0"/>
+                          <a:ext cx="3511550" cy="2209800"/>
+                          <a:chOff x="0" y="0"/>
+                          <a:chExt cx="3511550" cy="2209800"/>
+                        </a:xfrm>
+                      </wpg:grpSpPr>
+                      <pic:pic xmlns:pic="http://schemas.openxmlformats.org/drawingml/2006/picture">
+                        <pic:nvPicPr>
+                          <pic:cNvPr id="4" name="Picture 4"/>
+                          <pic:cNvPicPr>
+                            <a:picLocks noChangeAspect="1"/>
+                          </pic:cNvPicPr>
+                        </pic:nvPicPr>
+                        <pic:blipFill>
+                          <a:blip r:embed="rId31">
+                            <a:extLst>
+                              <a:ext uri="{28A0092B-C50C-407E-A947-70E740481C1C}">
+                                <a14:useLocalDpi xmlns:a14="http://schemas.microsoft.com/office/drawing/2010/main" val="0"/>
+                              </a:ext>
+                            </a:extLst>
+                          </a:blip>
+                          <a:srcRect/>
+                          <a:stretch>
+                            <a:fillRect/>
+                          </a:stretch>
+                        </pic:blipFill>
+                        <pic:spPr bwMode="auto">
+                          <a:xfrm>
+                            <a:off x="7620" y="0"/>
+                            <a:ext cx="3503930" cy="1973580"/>
+                          </a:xfrm>
+                          <a:prstGeom prst="rect">
+                            <a:avLst/>
+                          </a:prstGeom>
+                          <a:noFill/>
+                          <a:ln>
+                            <a:solidFill>
+                              <a:schemeClr val="accent1"/>
+                            </a:solidFill>
+                          </a:ln>
+                        </pic:spPr>
+                      </pic:pic>
+                      <wps:wsp>
+                        <wps:cNvPr id="43" name="Text Box 43"/>
+                        <wps:cNvSpPr txBox="1"/>
+                        <wps:spPr>
+                          <a:xfrm>
+                            <a:off x="0" y="2026920"/>
+                            <a:ext cx="3503930" cy="182880"/>
+                          </a:xfrm>
+                          <a:prstGeom prst="rect">
+                            <a:avLst/>
+                          </a:prstGeom>
+                          <a:solidFill>
+                            <a:prstClr val="white"/>
+                          </a:solidFill>
+                          <a:ln>
+                            <a:noFill/>
+                          </a:ln>
+                        </wps:spPr>
+                        <wps:txbx>
+                          <w:txbxContent>
+                            <w:p>
+                              <w:pPr>
+                                <w:pStyle w:val="Caption"/>
+                                <w:rPr>
+                                  <w:noProof/>
+                                </w:rPr>
+                              </w:pPr>
+                              <w:r>
+                                <w:t>Picture 14</w:t>
+                              </w:r>
+                            </w:p>
+                          </w:txbxContent>
+                        </wps:txbx>
+                        <wps:bodyPr rot="0" spcFirstLastPara="0" vertOverflow="overflow" horzOverflow="overflow" vert="horz" wrap="square" lIns="0" tIns="0" rIns="0" bIns="0" numCol="1" spcCol="0" rtlCol="0" fromWordArt="0" anchor="t" anchorCtr="0" forceAA="0" compatLnSpc="1">
+                          <a:prstTxWarp prst="textNoShape">
+                            <a:avLst/>
+                          </a:prstTxWarp>
+                          <a:noAutofit/>
+                        </wps:bodyPr>
+                      </wps:wsp>
+                    </wpg:wgp>
+                  </a:graphicData>
+                </a:graphic>
+              </wp:anchor>
+            </w:drawing>
+          </mc:Choice>
+          <mc:Fallback>
+            <w:pict>
+              <v:group w14:anchorId="1C7D3056" id="Group 44" o:spid="_x0000_s1065" style="position:absolute;margin-left:206.7pt;margin-top:12.95pt;width:276.5pt;height:174pt;z-index:251700224" coordsize="35115,22098" o:gfxdata="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">
+                <v:shape id="Picture 4" o:spid="_x0000_s1066" type="#_x0000_t75" style="position:absolute;left:76;width:35039;height:19735;visibility:visible;mso-wrap-style:square" o:gfxdata="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" stroked="t" strokecolor="#4472c4 [3204]">
+                  <v:imagedata r:id="rId32" o:title=""/>
+                  <v:path arrowok="t"/>
+                </v:shape>
+                <v:shape id="Text Box 43" o:spid="_x0000_s1067" type="#_x0000_t202" style="position:absolute;top:20269;width:35039;height:1829;visibility:visible;mso-wrap-style:square;v-text-anchor:top" o:gfxdata="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" stroked="f">
+                  <v:textbox inset="0,0,0,0">
+                    <w:txbxContent>
+                      <w:p>
+                        <w:pPr>
+                          <w:pStyle w:val="Caption"/>
+                          <w:rPr>
+                            <w:noProof/>
+                          </w:rPr>
+                        </w:pPr>
+                        <w:r>
+                          <w:t>Picture 14</w:t>
+                        </w:r>
+                      </w:p>
+                    </w:txbxContent>
+                  </v:textbox>
+                </v:shape>
+                <w10:wrap type="square"/>
+              </v:group>
+            </w:pict>
+          </mc:Fallback>
+        </mc:AlternateContent>
+      </w:r>
+      <w:r>
+        <w:rPr>
+          <w:lang w:val="en-US"/>
+        </w:rPr>
+        <w:t>Teacher user as we mentioned earlier has the same buttons and messages, only difference is that teachers can reserve rooms with teacher permission level, which users can</w:t>
+      </w:r>
+      <w:r>
+        <w:rPr>
+          <w:lang w:val="en-US"/>
+        </w:rPr>
+        <w:t>’</w:t>
+      </w:r>
+      <w:r>
+        <w:rPr>
+          <w:lang w:val="en-US"/>
+        </w:rPr>
+        <w:t xml:space="preserve">t as their level is smaller. </w:t>
+      </w:r>
+    </w:p>
+    <w:p>
+      <w:pPr>
+        <w:rPr>
+          <w:lang w:val="en-US"/>
+        </w:rPr>
+      </w:pPr>
       <w:r>
         <w:rPr>
           <w:lang w:val="en-US"/>
@@ -1379,7 +3124,6 @@
       </w:r>
       <w:r>
         <w:rPr>
-          <w:color w:val="FF0000"/>
           <w:lang w:val="en-US"/>
         </w:rPr>
         <w:t>Picture</w:t>
@@ -1388,7 +3132,25 @@
         <w:rPr>
           <w:lang w:val="en-US"/>
         </w:rPr>
-        <w:t>. By pressing button “Ok” message box will be closed.</w:t>
+        <w:t xml:space="preserve"> 15</w:t>
+      </w:r>
+      <w:r>
+        <w:rPr>
+          <w:lang w:val="en-US"/>
+        </w:rPr>
+        <w:t>. By pressing button “O</w:t>
+      </w:r>
+      <w:r>
+        <w:rPr>
+          <w:lang w:val="en-US"/>
+        </w:rPr>
+        <w:t>K</w:t>
+      </w:r>
+      <w:r>
+        <w:rPr>
+          <w:lang w:val="en-US"/>
+        </w:rPr>
+        <w:t>” message box will be closed.</w:t>
       </w:r>
     </w:p>
     <w:p>
@@ -1401,86 +3163,165 @@
           <w:lang w:val="en-US"/>
         </w:rPr>
       </w:pPr>
-      <w:r>
-        <w:rPr>
-          <w:lang w:val="en-US"/>
-        </w:rPr>
-        <w:br w:type="page"/>
-      </w:r>
+      <w:bookmarkStart w:id="0" w:name="_GoBack"/>
+      <w:bookmarkEnd w:id="0"/>
       <w:r>
         <w:rPr>
           <w:noProof/>
           <w:lang w:val="lv-LV" w:eastAsia="lv-LV"/>
         </w:rPr>
-        <w:lastRenderedPageBreak/>
-        <w:drawing>
-          <wp:anchor distT="0" distB="0" distL="114300" distR="114300" simplePos="0" relativeHeight="251670528" behindDoc="0" locked="0" layoutInCell="1" allowOverlap="1" wp14:anchorId="694B8210" wp14:editId="0819D85B">
-            <wp:simplePos x="0" y="0"/>
-            <wp:positionH relativeFrom="column">
-              <wp:posOffset>2290445</wp:posOffset>
-            </wp:positionH>
-            <wp:positionV relativeFrom="paragraph">
-              <wp:posOffset>0</wp:posOffset>
-            </wp:positionV>
-            <wp:extent cx="3503930" cy="1973580"/>
-            <wp:effectExtent l="0" t="0" r="1270" b="7620"/>
-            <wp:wrapSquare wrapText="bothSides"/>
-            <wp:docPr id="4" name="Picture 4"/>
-            <wp:cNvGraphicFramePr>
-              <a:graphicFrameLocks xmlns:a="http://schemas.openxmlformats.org/drawingml/2006/main" noChangeAspect="1"/>
-            </wp:cNvGraphicFramePr>
-            <a:graphic xmlns:a="http://schemas.openxmlformats.org/drawingml/2006/main">
-              <a:graphicData uri="http://schemas.openxmlformats.org/drawingml/2006/picture">
-                <pic:pic xmlns:pic="http://schemas.openxmlformats.org/drawingml/2006/picture">
-                  <pic:nvPicPr>
-                    <pic:cNvPr id="0" name="Picture 1"/>
-                    <pic:cNvPicPr>
-                      <a:picLocks noChangeAspect="1" noChangeArrowheads="1"/>
-                    </pic:cNvPicPr>
-                  </pic:nvPicPr>
-                  <pic:blipFill>
-                    <a:blip r:embed="rId14">
-                      <a:extLst>
-                        <a:ext uri="{28A0092B-C50C-407E-A947-70E740481C1C}">
-                          <a14:useLocalDpi xmlns:a14="http://schemas.microsoft.com/office/drawing/2010/main" val="0"/>
-                        </a:ext>
-                      </a:extLst>
-                    </a:blip>
-                    <a:srcRect/>
-                    <a:stretch>
-                      <a:fillRect/>
-                    </a:stretch>
-                  </pic:blipFill>
-                  <pic:spPr bwMode="auto">
-                    <a:xfrm>
-                      <a:off x="0" y="0"/>
-                      <a:ext cx="3503930" cy="1973580"/>
-                    </a:xfrm>
-                    <a:prstGeom prst="rect">
-                      <a:avLst/>
-                    </a:prstGeom>
-                    <a:noFill/>
-                    <a:ln>
-                      <a:noFill/>
-                    </a:ln>
-                  </pic:spPr>
-                </pic:pic>
-              </a:graphicData>
-            </a:graphic>
-            <wp14:sizeRelH relativeFrom="margin">
-              <wp14:pctWidth>0</wp14:pctWidth>
-            </wp14:sizeRelH>
-            <wp14:sizeRelV relativeFrom="margin">
-              <wp14:pctHeight>0</wp14:pctHeight>
-            </wp14:sizeRelV>
-          </wp:anchor>
-        </w:drawing>
+        <mc:AlternateContent>
+          <mc:Choice Requires="wpg">
+            <w:drawing>
+              <wp:anchor distT="0" distB="0" distL="114300" distR="114300" simplePos="0" relativeHeight="251703296" behindDoc="0" locked="0" layoutInCell="1" allowOverlap="1" wp14:anchorId="00E32BFC" wp14:editId="4F27CD80">
+                <wp:simplePos x="0" y="0"/>
+                <wp:positionH relativeFrom="column">
+                  <wp:posOffset>3006090</wp:posOffset>
+                </wp:positionH>
+                <wp:positionV relativeFrom="paragraph">
+                  <wp:posOffset>375285</wp:posOffset>
+                </wp:positionV>
+                <wp:extent cx="3116580" cy="1805940"/>
+                <wp:effectExtent l="19050" t="19050" r="26670" b="3810"/>
+                <wp:wrapSquare wrapText="bothSides"/>
+                <wp:docPr id="46" name="Group 46"/>
+                <wp:cNvGraphicFramePr/>
+                <a:graphic xmlns:a="http://schemas.openxmlformats.org/drawingml/2006/main">
+                  <a:graphicData uri="http://schemas.microsoft.com/office/word/2010/wordprocessingGroup">
+                    <wpg:wgp>
+                      <wpg:cNvGrpSpPr/>
+                      <wpg:grpSpPr>
+                        <a:xfrm>
+                          <a:off x="0" y="0"/>
+                          <a:ext cx="3116580" cy="1805940"/>
+                          <a:chOff x="0" y="0"/>
+                          <a:chExt cx="3116580" cy="1805940"/>
+                        </a:xfrm>
+                      </wpg:grpSpPr>
+                      <pic:pic xmlns:pic="http://schemas.openxmlformats.org/drawingml/2006/picture">
+                        <pic:nvPicPr>
+                          <pic:cNvPr id="5" name="Picture 5"/>
+                          <pic:cNvPicPr>
+                            <a:picLocks noChangeAspect="1"/>
+                          </pic:cNvPicPr>
+                        </pic:nvPicPr>
+                        <pic:blipFill>
+                          <a:blip r:embed="rId33">
+                            <a:extLst>
+                              <a:ext uri="{28A0092B-C50C-407E-A947-70E740481C1C}">
+                                <a14:useLocalDpi xmlns:a14="http://schemas.microsoft.com/office/drawing/2010/main" val="0"/>
+                              </a:ext>
+                            </a:extLst>
+                          </a:blip>
+                          <a:srcRect/>
+                          <a:stretch>
+                            <a:fillRect/>
+                          </a:stretch>
+                        </pic:blipFill>
+                        <pic:spPr bwMode="auto">
+                          <a:xfrm>
+                            <a:off x="0" y="0"/>
+                            <a:ext cx="3116580" cy="1584960"/>
+                          </a:xfrm>
+                          <a:prstGeom prst="rect">
+                            <a:avLst/>
+                          </a:prstGeom>
+                          <a:noFill/>
+                          <a:ln>
+                            <a:solidFill>
+                              <a:schemeClr val="accent1"/>
+                            </a:solidFill>
+                          </a:ln>
+                        </pic:spPr>
+                      </pic:pic>
+                      <wps:wsp>
+                        <wps:cNvPr id="45" name="Text Box 45"/>
+                        <wps:cNvSpPr txBox="1"/>
+                        <wps:spPr>
+                          <a:xfrm>
+                            <a:off x="0" y="1638300"/>
+                            <a:ext cx="3116580" cy="167640"/>
+                          </a:xfrm>
+                          <a:prstGeom prst="rect">
+                            <a:avLst/>
+                          </a:prstGeom>
+                          <a:solidFill>
+                            <a:prstClr val="white"/>
+                          </a:solidFill>
+                          <a:ln>
+                            <a:noFill/>
+                          </a:ln>
+                        </wps:spPr>
+                        <wps:txbx>
+                          <w:txbxContent>
+                            <w:p>
+                              <w:pPr>
+                                <w:pStyle w:val="Caption"/>
+                                <w:rPr>
+                                  <w:noProof/>
+                                </w:rPr>
+                              </w:pPr>
+                              <w:r>
+                                <w:t>Picture 15</w:t>
+                              </w:r>
+                            </w:p>
+                          </w:txbxContent>
+                        </wps:txbx>
+                        <wps:bodyPr rot="0" spcFirstLastPara="0" vertOverflow="overflow" horzOverflow="overflow" vert="horz" wrap="square" lIns="0" tIns="0" rIns="0" bIns="0" numCol="1" spcCol="0" rtlCol="0" fromWordArt="0" anchor="t" anchorCtr="0" forceAA="0" compatLnSpc="1">
+                          <a:prstTxWarp prst="textNoShape">
+                            <a:avLst/>
+                          </a:prstTxWarp>
+                          <a:noAutofit/>
+                        </wps:bodyPr>
+                      </wps:wsp>
+                    </wpg:wgp>
+                  </a:graphicData>
+                </a:graphic>
+              </wp:anchor>
+            </w:drawing>
+          </mc:Choice>
+          <mc:Fallback>
+            <w:pict>
+              <v:group w14:anchorId="00E32BFC" id="Group 46" o:spid="_x0000_s1068" style="position:absolute;margin-left:236.7pt;margin-top:29.55pt;width:245.4pt;height:142.2pt;z-index:251703296" coordsize="31165,18059" o:gfxdata="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">
+                <v:shape id="Picture 5" o:spid="_x0000_s1069" type="#_x0000_t75" style="position:absolute;width:31165;height:15849;visibility:visible;mso-wrap-style:square" o:gfxdata="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" stroked="t" strokecolor="#4472c4 [3204]">
+                  <v:imagedata r:id="rId34" o:title=""/>
+                  <v:path arrowok="t"/>
+                </v:shape>
+                <v:shape id="Text Box 45" o:spid="_x0000_s1070" type="#_x0000_t202" style="position:absolute;top:16383;width:31165;height:1676;visibility:visible;mso-wrap-style:square;v-text-anchor:top" o:gfxdata="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" stroked="f">
+                  <v:textbox inset="0,0,0,0">
+                    <w:txbxContent>
+                      <w:p>
+                        <w:pPr>
+                          <w:pStyle w:val="Caption"/>
+                          <w:rPr>
+                            <w:noProof/>
+                          </w:rPr>
+                        </w:pPr>
+                        <w:r>
+                          <w:t>Picture 15</w:t>
+                        </w:r>
+                      </w:p>
+                    </w:txbxContent>
+                  </v:textbox>
+                </v:shape>
+                <w10:wrap type="square"/>
+              </v:group>
+            </w:pict>
+          </mc:Fallback>
+        </mc:AlternateContent>
+      </w:r>
+      <w:r>
+        <w:rPr>
+          <w:lang w:val="en-US"/>
+        </w:rPr>
+        <w:br w:type="page"/>
       </w:r>
       <w:r>
         <w:rPr>
           <w:noProof/>
           <w:lang w:val="lv-LV" w:eastAsia="lv-LV"/>
         </w:rPr>
+        <w:lastRenderedPageBreak/>
         <w:softHyphen/>
       </w:r>
       <w:r>
@@ -1511,68 +3352,6 @@
           <w:lang w:val="en-US"/>
         </w:rPr>
       </w:pPr>
-      <w:r>
-        <w:rPr>
-          <w:noProof/>
-          <w:lang w:val="lv-LV" w:eastAsia="lv-LV"/>
-        </w:rPr>
-        <w:drawing>
-          <wp:anchor distT="0" distB="0" distL="114300" distR="114300" simplePos="0" relativeHeight="251671552" behindDoc="0" locked="0" layoutInCell="1" allowOverlap="1" wp14:anchorId="4087A0A5" wp14:editId="34BC72D0">
-            <wp:simplePos x="0" y="0"/>
-            <wp:positionH relativeFrom="column">
-              <wp:posOffset>57150</wp:posOffset>
-            </wp:positionH>
-            <wp:positionV relativeFrom="paragraph">
-              <wp:posOffset>600075</wp:posOffset>
-            </wp:positionV>
-            <wp:extent cx="3116580" cy="1584960"/>
-            <wp:effectExtent l="0" t="0" r="7620" b="0"/>
-            <wp:wrapSquare wrapText="bothSides"/>
-            <wp:docPr id="5" name="Picture 5"/>
-            <wp:cNvGraphicFramePr>
-              <a:graphicFrameLocks xmlns:a="http://schemas.openxmlformats.org/drawingml/2006/main" noChangeAspect="1"/>
-            </wp:cNvGraphicFramePr>
-            <a:graphic xmlns:a="http://schemas.openxmlformats.org/drawingml/2006/main">
-              <a:graphicData uri="http://schemas.openxmlformats.org/drawingml/2006/picture">
-                <pic:pic xmlns:pic="http://schemas.openxmlformats.org/drawingml/2006/picture">
-                  <pic:nvPicPr>
-                    <pic:cNvPr id="0" name="Picture 2"/>
-                    <pic:cNvPicPr>
-                      <a:picLocks noChangeAspect="1" noChangeArrowheads="1"/>
-                    </pic:cNvPicPr>
-                  </pic:nvPicPr>
-                  <pic:blipFill>
-                    <a:blip r:embed="rId15">
-                      <a:extLst>
-                        <a:ext uri="{28A0092B-C50C-407E-A947-70E740481C1C}">
-                          <a14:useLocalDpi xmlns:a14="http://schemas.microsoft.com/office/drawing/2010/main" val="0"/>
-                        </a:ext>
-                      </a:extLst>
-                    </a:blip>
-                    <a:srcRect/>
-                    <a:stretch>
-                      <a:fillRect/>
-                    </a:stretch>
-                  </pic:blipFill>
-                  <pic:spPr bwMode="auto">
-                    <a:xfrm>
-                      <a:off x="0" y="0"/>
-                      <a:ext cx="3116580" cy="1584960"/>
-                    </a:xfrm>
-                    <a:prstGeom prst="rect">
-                      <a:avLst/>
-                    </a:prstGeom>
-                    <a:noFill/>
-                    <a:ln>
-                      <a:noFill/>
-                    </a:ln>
-                  </pic:spPr>
-                </pic:pic>
-              </a:graphicData>
-            </a:graphic>
-          </wp:anchor>
-        </w:drawing>
-      </w:r>
       <w:r>
         <w:rPr>
           <w:lang w:val="en-US"/>

</xml_diff>

<commit_message>
halfway done grammar checking
</commit_message>
<xml_diff>
--- a/RoSys Program Manual.docx
+++ b/RoSys Program Manual.docx
@@ -1,6 +1,6 @@
 
 <file path=word/document.xml><?xml version="1.0" encoding="utf-8"?>
-<w:document xmlns:wpc="http://schemas.microsoft.com/office/word/2010/wordprocessingCanvas" xmlns:cx="http://schemas.microsoft.com/office/drawing/2014/chartex" xmlns:cx1="http://schemas.microsoft.com/office/drawing/2015/9/8/chartex" xmlns:cx2="http://schemas.microsoft.com/office/drawing/2015/10/21/chartex" xmlns:cx3="http://schemas.microsoft.com/office/drawing/2016/5/9/chartex" xmlns:cx4="http://schemas.microsoft.com/office/drawing/2016/5/10/chartex" xmlns:cx5="http://schemas.microsoft.com/office/drawing/2016/5/11/chartex" xmlns:cx6="http://schemas.microsoft.com/office/drawing/2016/5/12/chartex" xmlns:cx7="http://schemas.microsoft.com/office/drawing/2016/5/13/chartex" xmlns:cx8="http://schemas.microsoft.com/office/drawing/2016/5/14/chartex" xmlns:mc="http://schemas.openxmlformats.org/markup-compatibility/2006" xmlns:o="urn:schemas-microsoft-com:office:office" xmlns:r="http://schemas.openxmlformats.org/officeDocument/2006/relationships" xmlns:m="http://schemas.openxmlformats.org/officeDocument/2006/math" xmlns:v="urn:schemas-microsoft-com:vml" xmlns:wp14="http://schemas.microsoft.com/office/word/2010/wordprocessingDrawing" xmlns:wp="http://schemas.openxmlformats.org/drawingml/2006/wordprocessingDrawing" xmlns:w10="urn:schemas-microsoft-com:office:word" xmlns:w="http://schemas.openxmlformats.org/wordprocessingml/2006/main" xmlns:w14="http://schemas.microsoft.com/office/word/2010/wordml" xmlns:w15="http://schemas.microsoft.com/office/word/2012/wordml" xmlns:w16se="http://schemas.microsoft.com/office/word/2015/wordml/symex" xmlns:wpg="http://schemas.microsoft.com/office/word/2010/wordprocessingGroup" xmlns:wpi="http://schemas.microsoft.com/office/word/2010/wordprocessingInk" xmlns:wne="http://schemas.microsoft.com/office/word/2006/wordml" xmlns:wps="http://schemas.microsoft.com/office/word/2010/wordprocessingShape" mc:Ignorable="w14 w15 w16se wp14">
+<w:document xmlns:wpc="http://schemas.microsoft.com/office/word/2010/wordprocessingCanvas" xmlns:cx="http://schemas.microsoft.com/office/drawing/2014/chartex" xmlns:cx1="http://schemas.microsoft.com/office/drawing/2015/9/8/chartex" xmlns:cx2="http://schemas.microsoft.com/office/drawing/2015/10/21/chartex" xmlns:cx3="http://schemas.microsoft.com/office/drawing/2016/5/9/chartex" xmlns:cx4="http://schemas.microsoft.com/office/drawing/2016/5/10/chartex" xmlns:cx5="http://schemas.microsoft.com/office/drawing/2016/5/11/chartex" xmlns:mc="http://schemas.openxmlformats.org/markup-compatibility/2006" xmlns:o="urn:schemas-microsoft-com:office:office" xmlns:r="http://schemas.openxmlformats.org/officeDocument/2006/relationships" xmlns:m="http://schemas.openxmlformats.org/officeDocument/2006/math" xmlns:v="urn:schemas-microsoft-com:vml" xmlns:wp14="http://schemas.microsoft.com/office/word/2010/wordprocessingDrawing" xmlns:wp="http://schemas.openxmlformats.org/drawingml/2006/wordprocessingDrawing" xmlns:w10="urn:schemas-microsoft-com:office:word" xmlns:w="http://schemas.openxmlformats.org/wordprocessingml/2006/main" xmlns:w14="http://schemas.microsoft.com/office/word/2010/wordml" xmlns:w15="http://schemas.microsoft.com/office/word/2012/wordml" xmlns:w16se="http://schemas.microsoft.com/office/word/2015/wordml/symex" xmlns:wpg="http://schemas.microsoft.com/office/word/2010/wordprocessingGroup" xmlns:wpi="http://schemas.microsoft.com/office/word/2010/wordprocessingInk" xmlns:wne="http://schemas.microsoft.com/office/word/2006/wordml" xmlns:wps="http://schemas.microsoft.com/office/word/2010/wordprocessingShape" mc:Ignorable="w14 w15 w16se wp14">
   <w:body>
     <w:p>
       <w:pPr>
@@ -55,13 +55,25 @@
         <w:rPr>
           <w:lang w:val="en-US"/>
         </w:rPr>
-        <w:t>This manual is a guide, that should help clarify some of the ideas we used throughout the program</w:t>
-      </w:r>
-      <w:r>
-        <w:rPr>
-          <w:lang w:val="en-US"/>
-        </w:rPr>
-        <w:t>. It should detail how some parts of the program works.</w:t>
+        <w:t>This manual is a guide</w:t>
+      </w:r>
+      <w:r>
+        <w:rPr>
+          <w:lang w:val="en-US"/>
+        </w:rPr>
+        <w:t xml:space="preserve"> that should help clarify some of the ideas we used throughout the program</w:t>
+      </w:r>
+      <w:r>
+        <w:rPr>
+          <w:lang w:val="en-US"/>
+        </w:rPr>
+        <w:t>. It will</w:t>
+      </w:r>
+      <w:r>
+        <w:rPr>
+          <w:lang w:val="en-US"/>
+        </w:rPr>
+        <w:t xml:space="preserve"> detail how some parts of the program works.</w:t>
       </w:r>
     </w:p>
     <w:p>
@@ -74,7 +86,43 @@
         <w:rPr>
           <w:lang w:val="en-US"/>
         </w:rPr>
-        <w:t xml:space="preserve">An important thing to keep in mind about our program, is that some parts, such as the user interface, where made purely to demonstrate the programs functionality. The main part of the program, was the “Core” project, which is meant to serve as a backend server to any/multiple user exposed interfaces. </w:t>
+        <w:t>An important thing to</w:t>
+      </w:r>
+      <w:r>
+        <w:rPr>
+          <w:lang w:val="en-US"/>
+        </w:rPr>
+        <w:t xml:space="preserve"> keep in mind about our program</w:t>
+      </w:r>
+      <w:r>
+        <w:rPr>
+          <w:lang w:val="en-US"/>
+        </w:rPr>
+        <w:t xml:space="preserve"> is that some parts</w:t>
+      </w:r>
+      <w:r>
+        <w:rPr>
+          <w:lang w:val="en-US"/>
+        </w:rPr>
+        <w:t>, such as the user interface, w</w:t>
+      </w:r>
+      <w:r>
+        <w:rPr>
+          <w:lang w:val="en-US"/>
+        </w:rPr>
+        <w:t>ere made purely to demonstrate the programs functionalit</w:t>
+      </w:r>
+      <w:r>
+        <w:rPr>
+          <w:lang w:val="en-US"/>
+        </w:rPr>
+        <w:t>y. The main part of the program</w:t>
+      </w:r>
+      <w:r>
+        <w:rPr>
+          <w:lang w:val="en-US"/>
+        </w:rPr>
+        <w:t xml:space="preserve"> was the “Core” project, which is meant to serve as a backend server to any/multiple user exposed interfaces. </w:t>
       </w:r>
       <w:r>
         <w:rPr>
@@ -117,7 +165,7 @@
       <w:r>
         <w:rPr>
           <w:noProof/>
-          <w:lang w:val="lv-LV" w:eastAsia="lv-LV"/>
+          <w:lang w:val="en-US"/>
         </w:rPr>
         <mc:AlternateContent>
           <mc:Choice Requires="wpg">
@@ -214,14 +262,27 @@
                               <w:r>
                                 <w:t xml:space="preserve">Picture </w:t>
                               </w:r>
-                              <w:fldSimple w:instr=" SEQ Picture \* ARABIC ">
-                                <w:r>
-                                  <w:rPr>
-                                    <w:noProof/>
-                                  </w:rPr>
-                                  <w:t>1</w:t>
-                                </w:r>
-                              </w:fldSimple>
+                              <w:r>
+                                <w:fldChar w:fldCharType="begin"/>
+                              </w:r>
+                              <w:r>
+                                <w:instrText xml:space="preserve"> SEQ Picture \* ARABIC </w:instrText>
+                              </w:r>
+                              <w:r>
+                                <w:fldChar w:fldCharType="separate"/>
+                              </w:r>
+                              <w:r>
+                                <w:rPr>
+                                  <w:noProof/>
+                                </w:rPr>
+                                <w:t>1</w:t>
+                              </w:r>
+                              <w:r>
+                                <w:rPr>
+                                  <w:noProof/>
+                                </w:rPr>
+                                <w:fldChar w:fldCharType="end"/>
+                              </w:r>
                             </w:p>
                           </w:txbxContent>
                         </wps:txbx>
@@ -238,7 +299,7 @@
               </wp:anchor>
             </w:drawing>
           </mc:Choice>
-          <mc:Fallback>
+          <mc:Fallback xmlns:cx8="http://schemas.microsoft.com/office/drawing/2016/5/14/chartex" xmlns:cx7="http://schemas.microsoft.com/office/drawing/2016/5/13/chartex" xmlns:cx6="http://schemas.microsoft.com/office/drawing/2016/5/12/chartex">
             <w:pict>
               <v:group w14:anchorId="2B212A48" id="Group 12" o:spid="_x0000_s1026" style="position:absolute;margin-left:197.1pt;margin-top:32.3pt;width:283.2pt;height:187.8pt;z-index:251644928" coordsize="35966,23850" o:gfxdata="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">
                 <v:shapetype id="_x0000_t75" coordsize="21600,21600" o:spt="75" o:preferrelative="t" path="m@4@5l@4@11@9@11@9@5xe" filled="f" stroked="f">
@@ -303,7 +364,19 @@
         <w:rPr>
           <w:lang w:val="en-US"/>
         </w:rPr>
-        <w:t xml:space="preserve">This focus on being able to integrate the program, as well as wishing to demonstrate the programs functions, on its own, was a greater challenge than expected. </w:t>
+        <w:t>This focus on being able to integrate the program, as well as wishing to dem</w:t>
+      </w:r>
+      <w:r>
+        <w:rPr>
+          <w:lang w:val="en-US"/>
+        </w:rPr>
+        <w:t>onstrate the programs functions</w:t>
+      </w:r>
+      <w:r>
+        <w:rPr>
+          <w:lang w:val="en-US"/>
+        </w:rPr>
+        <w:t xml:space="preserve"> on its own, was a greater challenge than expected. </w:t>
       </w:r>
     </w:p>
     <w:p>
@@ -364,7 +437,7 @@
       <w:r>
         <w:rPr>
           <w:noProof/>
-          <w:lang w:val="lv-LV" w:eastAsia="lv-LV"/>
+          <w:lang w:val="en-US"/>
         </w:rPr>
         <mc:AlternateContent>
           <mc:Choice Requires="wpg">
@@ -460,14 +533,27 @@
                               <w:r>
                                 <w:t xml:space="preserve">Picture </w:t>
                               </w:r>
-                              <w:fldSimple w:instr=" SEQ Picture \* ARABIC ">
-                                <w:r>
-                                  <w:rPr>
-                                    <w:noProof/>
-                                  </w:rPr>
-                                  <w:t>2</w:t>
-                                </w:r>
-                              </w:fldSimple>
+                              <w:r>
+                                <w:fldChar w:fldCharType="begin"/>
+                              </w:r>
+                              <w:r>
+                                <w:instrText xml:space="preserve"> SEQ Picture \* ARABIC </w:instrText>
+                              </w:r>
+                              <w:r>
+                                <w:fldChar w:fldCharType="separate"/>
+                              </w:r>
+                              <w:r>
+                                <w:rPr>
+                                  <w:noProof/>
+                                </w:rPr>
+                                <w:t>2</w:t>
+                              </w:r>
+                              <w:r>
+                                <w:rPr>
+                                  <w:noProof/>
+                                </w:rPr>
+                                <w:fldChar w:fldCharType="end"/>
+                              </w:r>
                             </w:p>
                           </w:txbxContent>
                         </wps:txbx>
@@ -484,7 +570,7 @@
               </wp:anchor>
             </w:drawing>
           </mc:Choice>
-          <mc:Fallback>
+          <mc:Fallback xmlns:cx8="http://schemas.microsoft.com/office/drawing/2016/5/14/chartex" xmlns:cx7="http://schemas.microsoft.com/office/drawing/2016/5/13/chartex" xmlns:cx6="http://schemas.microsoft.com/office/drawing/2016/5/12/chartex">
             <w:pict>
               <v:group w14:anchorId="71FB1495" id="Group 13" o:spid="_x0000_s1029" style="position:absolute;margin-left:196.8pt;margin-top:67.55pt;width:280.15pt;height:171.85pt;z-index:251648000" coordsize="35579,21826" o:gfxdata="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">
                 <v:shape id="Picture 2" o:spid="_x0000_s1030" type="#_x0000_t75" style="position:absolute;width:35579;height:19977;visibility:visible;mso-wrap-style:square" o:gfxdata="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" stroked="t" strokecolor="#0070c0">
@@ -526,7 +612,7 @@
         <w:rPr>
           <w:lang w:val="en-US"/>
         </w:rPr>
-        <w:t>When running the program, initially</w:t>
+        <w:t>When running the program,</w:t>
       </w:r>
       <w:r>
         <w:rPr>
@@ -538,13 +624,31 @@
         <w:rPr>
           <w:lang w:val="en-US"/>
         </w:rPr>
+        <w:t>, initially,</w:t>
+      </w:r>
+      <w:r>
+        <w:rPr>
+          <w:lang w:val="en-US"/>
+        </w:rPr>
         <w:t xml:space="preserve"> 3 options</w:t>
       </w:r>
       <w:r>
         <w:rPr>
           <w:lang w:val="en-US"/>
         </w:rPr>
-        <w:t>, Picture 1</w:t>
+        <w:t xml:space="preserve">, </w:t>
+      </w:r>
+      <w:r>
+        <w:rPr>
+          <w:lang w:val="en-US"/>
+        </w:rPr>
+        <w:t xml:space="preserve">as seen in </w:t>
+      </w:r>
+      <w:r>
+        <w:rPr>
+          <w:lang w:val="en-US"/>
+        </w:rPr>
+        <w:t>Picture 1</w:t>
       </w:r>
       <w:r>
         <w:rPr>
@@ -593,7 +697,43 @@
         <w:rPr>
           <w:lang w:val="en-US"/>
         </w:rPr>
-        <w:t>The different types of users have some different functionality. Student and Teacher generally have the same features, but Teacher have access to more rooms.</w:t>
+        <w:t xml:space="preserve">The different types of users </w:t>
+      </w:r>
+      <w:r>
+        <w:rPr>
+          <w:lang w:val="en-US"/>
+        </w:rPr>
+        <w:t>have</w:t>
+      </w:r>
+      <w:r>
+        <w:rPr>
+          <w:lang w:val="en-US"/>
+        </w:rPr>
+        <w:t xml:space="preserve"> different functionality. Student and Teacher generally have the</w:t>
+      </w:r>
+      <w:r>
+        <w:rPr>
+          <w:lang w:val="en-US"/>
+        </w:rPr>
+        <w:t xml:space="preserve"> same features, but Teacher has access to</w:t>
+      </w:r>
+      <w:r>
+        <w:rPr>
+          <w:lang w:val="en-US"/>
+        </w:rPr>
+        <w:t xml:space="preserve"> rooms</w:t>
+      </w:r>
+      <w:r>
+        <w:rPr>
+          <w:lang w:val="en-US"/>
+        </w:rPr>
+        <w:t xml:space="preserve"> that Student does not</w:t>
+      </w:r>
+      <w:r>
+        <w:rPr>
+          <w:lang w:val="en-US"/>
+        </w:rPr>
+        <w:t>.</w:t>
       </w:r>
     </w:p>
     <w:p>
@@ -618,13 +758,13 @@
         <w:rPr>
           <w:lang w:val="en-US"/>
         </w:rPr>
-        <w:t xml:space="preserve">reservations, registering new rooms, and access to </w:t>
-      </w:r>
-      <w:r>
-        <w:rPr>
-          <w:lang w:val="en-US"/>
-        </w:rPr>
-        <w:t>bigger variety</w:t>
+        <w:t>reservations, registering new rooms</w:t>
+      </w:r>
+      <w:r>
+        <w:rPr>
+          <w:lang w:val="en-US"/>
+        </w:rPr>
+        <w:t>,</w:t>
       </w:r>
       <w:r>
         <w:rPr>
@@ -636,25 +776,37 @@
         <w:rPr>
           <w:lang w:val="en-US"/>
         </w:rPr>
-        <w:t xml:space="preserve">of </w:t>
-      </w:r>
-      <w:r>
-        <w:rPr>
-          <w:lang w:val="en-US"/>
-        </w:rPr>
-        <w:t>rooms</w:t>
-      </w:r>
-      <w:r>
-        <w:rPr>
-          <w:lang w:val="en-US"/>
-        </w:rPr>
-        <w:t xml:space="preserve"> to reserve</w:t>
-      </w:r>
-      <w:r>
-        <w:rPr>
-          <w:lang w:val="en-US"/>
-        </w:rPr>
-        <w:t>, and selecting specific rooms for the reservation.</w:t>
+        <w:t>selecting specific rooms for a</w:t>
+      </w:r>
+      <w:r>
+        <w:rPr>
+          <w:lang w:val="en-US"/>
+        </w:rPr>
+        <w:t xml:space="preserve"> reservation</w:t>
+      </w:r>
+      <w:r>
+        <w:rPr>
+          <w:lang w:val="en-US"/>
+        </w:rPr>
+        <w:t xml:space="preserve"> and access to </w:t>
+      </w:r>
+      <w:r>
+        <w:rPr>
+          <w:lang w:val="en-US"/>
+        </w:rPr>
+        <w:t>a wider</w:t>
+      </w:r>
+      <w:r>
+        <w:rPr>
+          <w:lang w:val="en-US"/>
+        </w:rPr>
+        <w:t xml:space="preserve"> variety of rooms to reserve</w:t>
+      </w:r>
+      <w:r>
+        <w:rPr>
+          <w:lang w:val="en-US"/>
+        </w:rPr>
+        <w:t>.</w:t>
       </w:r>
     </w:p>
     <w:p>
@@ -667,7 +819,43 @@
         <w:rPr>
           <w:lang w:val="en-US"/>
         </w:rPr>
-        <w:t xml:space="preserve">By pressing “Delete Rooms” button in Picture 2 </w:t>
+        <w:t>By pressing</w:t>
+      </w:r>
+      <w:r>
+        <w:rPr>
+          <w:lang w:val="en-US"/>
+        </w:rPr>
+        <w:t xml:space="preserve"> the</w:t>
+      </w:r>
+      <w:r>
+        <w:rPr>
+          <w:lang w:val="en-US"/>
+        </w:rPr>
+        <w:t xml:space="preserve"> “Delete Rooms” button</w:t>
+      </w:r>
+      <w:r>
+        <w:rPr>
+          <w:lang w:val="en-US"/>
+        </w:rPr>
+        <w:t>,</w:t>
+      </w:r>
+      <w:r>
+        <w:rPr>
+          <w:lang w:val="en-US"/>
+        </w:rPr>
+        <w:t xml:space="preserve"> in Picture 2</w:t>
+      </w:r>
+      <w:r>
+        <w:rPr>
+          <w:lang w:val="en-US"/>
+        </w:rPr>
+        <w:t>,</w:t>
+      </w:r>
+      <w:r>
+        <w:rPr>
+          <w:lang w:val="en-US"/>
+        </w:rPr>
+        <w:t xml:space="preserve"> </w:t>
       </w:r>
       <w:r>
         <w:rPr>
@@ -685,13 +873,43 @@
         <w:rPr>
           <w:lang w:val="en-US"/>
         </w:rPr>
-        <w:t xml:space="preserve"> This will delete Rooms from repository and database</w:t>
-      </w:r>
-      <w:r>
-        <w:rPr>
-          <w:lang w:val="en-US"/>
-        </w:rPr>
-        <w:t xml:space="preserve"> also it will delete all reservations for that room from the program and database</w:t>
+        <w:t xml:space="preserve"> This will delete Rooms from</w:t>
+      </w:r>
+      <w:r>
+        <w:rPr>
+          <w:lang w:val="en-US"/>
+        </w:rPr>
+        <w:t xml:space="preserve"> the</w:t>
+      </w:r>
+      <w:r>
+        <w:rPr>
+          <w:lang w:val="en-US"/>
+        </w:rPr>
+        <w:t xml:space="preserve"> repository and database</w:t>
+      </w:r>
+      <w:r>
+        <w:rPr>
+          <w:lang w:val="en-US"/>
+        </w:rPr>
+        <w:t>. A</w:t>
+      </w:r>
+      <w:r>
+        <w:rPr>
+          <w:lang w:val="en-US"/>
+        </w:rPr>
+        <w:t>lso</w:t>
+      </w:r>
+      <w:r>
+        <w:rPr>
+          <w:lang w:val="en-US"/>
+        </w:rPr>
+        <w:t>,</w:t>
+      </w:r>
+      <w:r>
+        <w:rPr>
+          <w:lang w:val="en-US"/>
+        </w:rPr>
+        <w:t xml:space="preserve"> it will delete all reservations for that room from the program and database</w:t>
       </w:r>
       <w:r>
         <w:rPr>
@@ -709,7 +927,7 @@
       <w:r>
         <w:rPr>
           <w:noProof/>
-          <w:lang w:val="lv-LV" w:eastAsia="lv-LV"/>
+          <w:lang w:val="en-US"/>
         </w:rPr>
         <w:lastRenderedPageBreak/>
         <mc:AlternateContent>
@@ -825,7 +1043,7 @@
               </wp:anchor>
             </w:drawing>
           </mc:Choice>
-          <mc:Fallback>
+          <mc:Fallback xmlns:cx8="http://schemas.microsoft.com/office/drawing/2016/5/14/chartex" xmlns:cx7="http://schemas.microsoft.com/office/drawing/2016/5/13/chartex" xmlns:cx6="http://schemas.microsoft.com/office/drawing/2016/5/12/chartex">
             <w:pict>
               <v:group w14:anchorId="09F6D082" id="Group 23" o:spid="_x0000_s1032" style="position:absolute;margin-left:304.35pt;margin-top:348.55pt;width:172.8pt;height:142.3pt;z-index:251667456" coordsize="21945,18072" o:gfxdata="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">
                 <v:shape id="Picture 18" o:spid="_x0000_s1033" type="#_x0000_t75" style="position:absolute;width:21945;height:15773;visibility:visible;mso-wrap-style:square" o:gfxdata="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" stroked="t" strokecolor="#4472c4 [3204]">
@@ -861,7 +1079,7 @@
       <w:r>
         <w:rPr>
           <w:noProof/>
-          <w:lang w:val="lv-LV" w:eastAsia="lv-LV"/>
+          <w:lang w:val="en-US"/>
         </w:rPr>
         <mc:AlternateContent>
           <mc:Choice Requires="wpg">
@@ -976,7 +1194,7 @@
               </wp:anchor>
             </w:drawing>
           </mc:Choice>
-          <mc:Fallback>
+          <mc:Fallback xmlns:cx8="http://schemas.microsoft.com/office/drawing/2016/5/14/chartex" xmlns:cx7="http://schemas.microsoft.com/office/drawing/2016/5/13/chartex" xmlns:cx6="http://schemas.microsoft.com/office/drawing/2016/5/12/chartex">
             <w:pict>
               <v:group w14:anchorId="31D62CD9" id="Group 20" o:spid="_x0000_s1035" style="position:absolute;margin-left:199.6pt;margin-top:175.75pt;width:277.25pt;height:172.6pt;z-index:251663360" coordsize="35212,21920" o:gfxdata="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">
                 <v:shape id="Picture 15" o:spid="_x0000_s1036" type="#_x0000_t75" style="position:absolute;left:84;width:35128;height:19812;visibility:visible;mso-wrap-style:square" o:gfxdata="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" stroked="t" strokecolor="#4472c4 [3204]">
@@ -1012,7 +1230,7 @@
       <w:r>
         <w:rPr>
           <w:noProof/>
-          <w:lang w:val="lv-LV" w:eastAsia="lv-LV"/>
+          <w:lang w:val="en-US"/>
         </w:rPr>
         <mc:AlternateContent>
           <mc:Choice Requires="wpg">
@@ -1127,7 +1345,7 @@
               </wp:anchor>
             </w:drawing>
           </mc:Choice>
-          <mc:Fallback>
+          <mc:Fallback xmlns:cx8="http://schemas.microsoft.com/office/drawing/2016/5/14/chartex" xmlns:cx7="http://schemas.microsoft.com/office/drawing/2016/5/13/chartex" xmlns:cx6="http://schemas.microsoft.com/office/drawing/2016/5/12/chartex">
             <w:pict>
               <v:group w14:anchorId="73CA1DE6" id="Group 14" o:spid="_x0000_s1038" style="position:absolute;margin-left:201.85pt;margin-top:1.5pt;width:275.85pt;height:168.25pt;z-index:251651072" coordsize="35033,21366" o:gfxdata="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">
                 <v:shape id="Picture 3" o:spid="_x0000_s1039" type="#_x0000_t75" style="position:absolute;width:35001;height:19659;visibility:visible;mso-wrap-style:square" o:gfxdata="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" stroked="t" strokecolor="#0070c0">
@@ -1164,7 +1382,25 @@
         <w:rPr>
           <w:lang w:val="en-US"/>
         </w:rPr>
-        <w:t xml:space="preserve">When pressed button “Delete Reservations” a </w:t>
+        <w:t>When the</w:t>
+      </w:r>
+      <w:r>
+        <w:rPr>
+          <w:lang w:val="en-US"/>
+        </w:rPr>
+        <w:t xml:space="preserve"> “Delete Reservations”</w:t>
+      </w:r>
+      <w:r>
+        <w:rPr>
+          <w:lang w:val="en-US"/>
+        </w:rPr>
+        <w:t xml:space="preserve"> button is pressed,</w:t>
+      </w:r>
+      <w:r>
+        <w:rPr>
+          <w:lang w:val="en-US"/>
+        </w:rPr>
+        <w:t xml:space="preserve"> a </w:t>
       </w:r>
       <w:r>
         <w:rPr>
@@ -1176,25 +1412,55 @@
         <w:rPr>
           <w:lang w:val="en-US"/>
         </w:rPr>
-        <w:t xml:space="preserve"> “Manage Reservations” appears, Picture 4.</w:t>
-      </w:r>
-      <w:r>
-        <w:rPr>
-          <w:lang w:val="en-US"/>
-        </w:rPr>
-        <w:t xml:space="preserve"> If both select dates are empty as well as “Search by Username” the list shows all reservations. If only </w:t>
-      </w:r>
-      <w:r>
-        <w:rPr>
-          <w:lang w:val="en-US"/>
-        </w:rPr>
-        <w:t>“Search by Username”</w:t>
-      </w:r>
-      <w:r>
-        <w:rPr>
-          <w:lang w:val="en-US"/>
-        </w:rPr>
-        <w:t xml:space="preserve"> is filled than list shows all reservations for that specific </w:t>
+        <w:t>,</w:t>
+      </w:r>
+      <w:r>
+        <w:rPr>
+          <w:lang w:val="en-US"/>
+        </w:rPr>
+        <w:t xml:space="preserve"> “Manage Reservations”</w:t>
+      </w:r>
+      <w:r>
+        <w:rPr>
+          <w:lang w:val="en-US"/>
+        </w:rPr>
+        <w:t>,</w:t>
+      </w:r>
+      <w:r>
+        <w:rPr>
+          <w:lang w:val="en-US"/>
+        </w:rPr>
+        <w:t xml:space="preserve"> appears, Picture 4.</w:t>
+      </w:r>
+      <w:r>
+        <w:rPr>
+          <w:lang w:val="en-US"/>
+        </w:rPr>
+        <w:t xml:space="preserve"> If both select dates are empty as well as “Search by Username” the list shows all reservations. If only “S</w:t>
+      </w:r>
+      <w:r>
+        <w:rPr>
+          <w:lang w:val="en-US"/>
+        </w:rPr>
+        <w:t>earch by Username” is filled, the</w:t>
+      </w:r>
+      <w:r>
+        <w:rPr>
+          <w:lang w:val="en-US"/>
+        </w:rPr>
+        <w:t>n</w:t>
+      </w:r>
+      <w:r>
+        <w:rPr>
+          <w:lang w:val="en-US"/>
+        </w:rPr>
+        <w:t xml:space="preserve"> the</w:t>
+      </w:r>
+      <w:r>
+        <w:rPr>
+          <w:lang w:val="en-US"/>
+        </w:rPr>
+        <w:t xml:space="preserve"> list shows all reservations for that specific </w:t>
       </w:r>
       <w:r>
         <w:rPr>
@@ -1230,13 +1496,37 @@
         <w:rPr>
           <w:lang w:val="en-US"/>
         </w:rPr>
+        <w:t xml:space="preserve"> field</w:t>
+      </w:r>
+      <w:r>
+        <w:rPr>
+          <w:lang w:val="en-US"/>
+        </w:rPr>
         <w:t xml:space="preserve"> </w:t>
       </w:r>
       <w:r>
         <w:rPr>
           <w:lang w:val="en-US"/>
         </w:rPr>
-        <w:t xml:space="preserve">is filled with specific date than list shows either all reservations from that date or until that date, depending on which date was filled in – from or to. If both </w:t>
+        <w:t>is filled with a specific date, the</w:t>
+      </w:r>
+      <w:r>
+        <w:rPr>
+          <w:lang w:val="en-US"/>
+        </w:rPr>
+        <w:t>n</w:t>
+      </w:r>
+      <w:r>
+        <w:rPr>
+          <w:lang w:val="en-US"/>
+        </w:rPr>
+        <w:t xml:space="preserve"> the</w:t>
+      </w:r>
+      <w:r>
+        <w:rPr>
+          <w:lang w:val="en-US"/>
+        </w:rPr>
+        <w:t xml:space="preserve"> list shows either all reservations from that date or until that date, depending on which date was filled in – from or to. If both </w:t>
       </w:r>
       <w:r>
         <w:rPr>
@@ -1248,75 +1538,217 @@
         <w:rPr>
           <w:lang w:val="en-US"/>
         </w:rPr>
-        <w:t xml:space="preserve"> are filled in than list shows all </w:t>
-      </w:r>
-      <w:proofErr w:type="spellStart"/>
-      <w:r>
-        <w:rPr>
-          <w:lang w:val="en-US"/>
-        </w:rPr>
-        <w:t>reserve</w:t>
-      </w:r>
-      <w:r>
-        <w:rPr>
-          <w:lang w:val="en-US"/>
-        </w:rPr>
-        <w:t>ations</w:t>
-      </w:r>
-      <w:proofErr w:type="spellEnd"/>
-      <w:r>
-        <w:rPr>
-          <w:lang w:val="en-US"/>
-        </w:rPr>
-        <w:t xml:space="preserve"> for that period of time. </w:t>
-      </w:r>
-      <w:r>
-        <w:rPr>
-          <w:lang w:val="en-US"/>
-        </w:rPr>
-        <w:t xml:space="preserve">If only one “Select a date” is filled with specific date </w:t>
-      </w:r>
-      <w:r>
-        <w:rPr>
-          <w:lang w:val="en-US"/>
-        </w:rPr>
-        <w:t xml:space="preserve">and </w:t>
-      </w:r>
-      <w:r>
-        <w:rPr>
-          <w:lang w:val="en-US"/>
-        </w:rPr>
-        <w:t>“Search by Username”</w:t>
-      </w:r>
-      <w:r>
-        <w:rPr>
-          <w:lang w:val="en-US"/>
-        </w:rPr>
-        <w:t xml:space="preserve"> is filled than list shows either that users</w:t>
-      </w:r>
-      <w:r>
-        <w:rPr>
-          <w:lang w:val="en-US"/>
-        </w:rPr>
-        <w:t xml:space="preserve"> reservations from that date or until that date, depend</w:t>
-      </w:r>
-      <w:r>
-        <w:rPr>
-          <w:lang w:val="en-US"/>
-        </w:rPr>
-        <w:t xml:space="preserve">ing on which date was filled in, the same as previously. </w:t>
-      </w:r>
-      <w:r>
-        <w:rPr>
-          <w:lang w:val="en-US"/>
-        </w:rPr>
-        <w:t>And if all fields are filled in then list displays all reservations for that specific user in that specific period of time. If admin selects a reservation and presses button “Delete Reservation” that reservation will be removed from repository and database, and a message will appear, Picture 5</w:t>
-      </w:r>
-      <w:r>
-        <w:rPr>
-          <w:lang w:val="en-US"/>
-        </w:rPr>
-        <w:t>, to close it admin needs to press “OK” button</w:t>
+        <w:t xml:space="preserve"> fields</w:t>
+      </w:r>
+      <w:r>
+        <w:rPr>
+          <w:lang w:val="en-US"/>
+        </w:rPr>
+        <w:t xml:space="preserve"> are filled, the</w:t>
+      </w:r>
+      <w:r>
+        <w:rPr>
+          <w:lang w:val="en-US"/>
+        </w:rPr>
+        <w:t>n</w:t>
+      </w:r>
+      <w:r>
+        <w:rPr>
+          <w:lang w:val="en-US"/>
+        </w:rPr>
+        <w:t xml:space="preserve"> the</w:t>
+      </w:r>
+      <w:r>
+        <w:rPr>
+          <w:lang w:val="en-US"/>
+        </w:rPr>
+        <w:t xml:space="preserve"> list shows all </w:t>
+      </w:r>
+      <w:r>
+        <w:rPr>
+          <w:lang w:val="en-US"/>
+        </w:rPr>
+        <w:t>reserv</w:t>
+      </w:r>
+      <w:r>
+        <w:rPr>
+          <w:lang w:val="en-US"/>
+        </w:rPr>
+        <w:t xml:space="preserve">ations for that </w:t>
+      </w:r>
+      <w:r>
+        <w:rPr>
+          <w:lang w:val="en-US"/>
+        </w:rPr>
+        <w:t>period</w:t>
+      </w:r>
+      <w:r>
+        <w:rPr>
+          <w:lang w:val="en-US"/>
+        </w:rPr>
+        <w:t>. If only one “Select a date”</w:t>
+      </w:r>
+      <w:r>
+        <w:rPr>
+          <w:lang w:val="en-US"/>
+        </w:rPr>
+        <w:t xml:space="preserve"> field</w:t>
+      </w:r>
+      <w:r>
+        <w:rPr>
+          <w:lang w:val="en-US"/>
+        </w:rPr>
+        <w:t xml:space="preserve"> is filled with</w:t>
+      </w:r>
+      <w:r>
+        <w:rPr>
+          <w:lang w:val="en-US"/>
+        </w:rPr>
+        <w:t xml:space="preserve"> a</w:t>
+      </w:r>
+      <w:r>
+        <w:rPr>
+          <w:lang w:val="en-US"/>
+        </w:rPr>
+        <w:t xml:space="preserve"> specific date and “S</w:t>
+      </w:r>
+      <w:r>
+        <w:rPr>
+          <w:lang w:val="en-US"/>
+        </w:rPr>
+        <w:t>earch by Username” is filled, the</w:t>
+      </w:r>
+      <w:r>
+        <w:rPr>
+          <w:lang w:val="en-US"/>
+        </w:rPr>
+        <w:t>n</w:t>
+      </w:r>
+      <w:r>
+        <w:rPr>
+          <w:lang w:val="en-US"/>
+        </w:rPr>
+        <w:t xml:space="preserve"> the</w:t>
+      </w:r>
+      <w:r>
+        <w:rPr>
+          <w:lang w:val="en-US"/>
+        </w:rPr>
+        <w:t xml:space="preserve"> list shows either that users reservations from that date or until that date, depending on which date was filled in, the same as previously. </w:t>
+      </w:r>
+      <w:r>
+        <w:rPr>
+          <w:lang w:val="en-US"/>
+        </w:rPr>
+        <w:t>And if all fields are filled in</w:t>
+      </w:r>
+      <w:r>
+        <w:rPr>
+          <w:lang w:val="en-US"/>
+        </w:rPr>
+        <w:t>,</w:t>
+      </w:r>
+      <w:r>
+        <w:rPr>
+          <w:lang w:val="en-US"/>
+        </w:rPr>
+        <w:t xml:space="preserve"> then</w:t>
+      </w:r>
+      <w:r>
+        <w:rPr>
+          <w:lang w:val="en-US"/>
+        </w:rPr>
+        <w:t xml:space="preserve"> the</w:t>
+      </w:r>
+      <w:r>
+        <w:rPr>
+          <w:lang w:val="en-US"/>
+        </w:rPr>
+        <w:t xml:space="preserve"> list displays all reservations for that specific user</w:t>
+      </w:r>
+      <w:r>
+        <w:rPr>
+          <w:lang w:val="en-US"/>
+        </w:rPr>
+        <w:t xml:space="preserve"> in that specific period</w:t>
+      </w:r>
+      <w:r>
+        <w:rPr>
+          <w:lang w:val="en-US"/>
+        </w:rPr>
+        <w:t>. If</w:t>
+      </w:r>
+      <w:r>
+        <w:rPr>
+          <w:lang w:val="en-US"/>
+        </w:rPr>
+        <w:t xml:space="preserve"> an</w:t>
+      </w:r>
+      <w:r>
+        <w:rPr>
+          <w:lang w:val="en-US"/>
+        </w:rPr>
+        <w:t xml:space="preserve"> admin selects </w:t>
+      </w:r>
+      <w:r>
+        <w:rPr>
+          <w:lang w:val="en-US"/>
+        </w:rPr>
+        <w:t>a reservation and presses the</w:t>
+      </w:r>
+      <w:r>
+        <w:rPr>
+          <w:lang w:val="en-US"/>
+        </w:rPr>
+        <w:t xml:space="preserve"> “Delete Reservation” </w:t>
+      </w:r>
+      <w:r>
+        <w:rPr>
+          <w:lang w:val="en-US"/>
+        </w:rPr>
+        <w:t xml:space="preserve">button </w:t>
+      </w:r>
+      <w:r>
+        <w:rPr>
+          <w:lang w:val="en-US"/>
+        </w:rPr>
+        <w:t xml:space="preserve">that reservation will be removed from </w:t>
+      </w:r>
+      <w:r>
+        <w:rPr>
+          <w:lang w:val="en-US"/>
+        </w:rPr>
+        <w:t>the repository and database</w:t>
+      </w:r>
+      <w:r>
+        <w:rPr>
+          <w:lang w:val="en-US"/>
+        </w:rPr>
+        <w:t xml:space="preserve"> and a message will appear, Picture 5</w:t>
+      </w:r>
+      <w:r>
+        <w:rPr>
+          <w:lang w:val="en-US"/>
+        </w:rPr>
+        <w:t>. To close the message box, the</w:t>
+      </w:r>
+      <w:r>
+        <w:rPr>
+          <w:lang w:val="en-US"/>
+        </w:rPr>
+        <w:t xml:space="preserve"> admin needs to press</w:t>
+      </w:r>
+      <w:r>
+        <w:rPr>
+          <w:lang w:val="en-US"/>
+        </w:rPr>
+        <w:t xml:space="preserve"> the</w:t>
+      </w:r>
+      <w:r>
+        <w:rPr>
+          <w:lang w:val="en-US"/>
+        </w:rPr>
+        <w:t xml:space="preserve"> “OK” button</w:t>
       </w:r>
       <w:r>
         <w:rPr>
@@ -1334,7 +1766,7 @@
       <w:r>
         <w:rPr>
           <w:noProof/>
-          <w:lang w:val="lv-LV" w:eastAsia="lv-LV"/>
+          <w:lang w:val="en-US"/>
         </w:rPr>
         <mc:AlternateContent>
           <mc:Choice Requires="wpg">
@@ -1446,7 +1878,7 @@
               </wp:anchor>
             </w:drawing>
           </mc:Choice>
-          <mc:Fallback>
+          <mc:Fallback xmlns:cx8="http://schemas.microsoft.com/office/drawing/2016/5/14/chartex" xmlns:cx7="http://schemas.microsoft.com/office/drawing/2016/5/13/chartex" xmlns:cx6="http://schemas.microsoft.com/office/drawing/2016/5/12/chartex">
             <w:pict>
               <v:group w14:anchorId="6DC2F558" id="Group 24" o:spid="_x0000_s1041" style="position:absolute;margin-left:199.05pt;margin-top:90.45pt;width:277.2pt;height:181.2pt;z-index:251671552" coordsize="35204,23012" o:gfxdata="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">
                 <v:shape id="Picture 21" o:spid="_x0000_s1042" type="#_x0000_t75" style="position:absolute;width:35204;height:19824;visibility:visible;mso-wrap-style:square" o:gfxdata="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" stroked="t" strokecolor="#4472c4 [3204]">
@@ -1480,7 +1912,19 @@
         <w:rPr>
           <w:lang w:val="en-US"/>
         </w:rPr>
-        <w:t xml:space="preserve">To register new room in </w:t>
+        <w:t>To register</w:t>
+      </w:r>
+      <w:r>
+        <w:rPr>
+          <w:lang w:val="en-US"/>
+        </w:rPr>
+        <w:t xml:space="preserve"> a</w:t>
+      </w:r>
+      <w:r>
+        <w:rPr>
+          <w:lang w:val="en-US"/>
+        </w:rPr>
+        <w:t xml:space="preserve"> new room in </w:t>
       </w:r>
       <w:proofErr w:type="spellStart"/>
       <w:r>
@@ -1494,57 +1938,139 @@
         <w:rPr>
           <w:lang w:val="en-US"/>
         </w:rPr>
-        <w:t xml:space="preserve"> a “Register Room” is needed to be </w:t>
-      </w:r>
-      <w:proofErr w:type="spellStart"/>
-      <w:r>
-        <w:rPr>
-          <w:lang w:val="en-US"/>
-        </w:rPr>
-        <w:t>prest</w:t>
-      </w:r>
-      <w:proofErr w:type="spellEnd"/>
-      <w:r>
-        <w:rPr>
-          <w:lang w:val="en-US"/>
-        </w:rPr>
-        <w:t xml:space="preserve"> in Admins view, Picture 6. Before pressing the big “Register Room” button in “Register a new room” page all fields have to be filled, because an exception hasn’t been made yet. </w:t>
-      </w:r>
-      <w:r>
-        <w:rPr>
-          <w:lang w:val="en-US"/>
-        </w:rPr>
-        <w:t xml:space="preserve">In “Building” field can be inserted only one letter. If all fields are inputted and button </w:t>
-      </w:r>
-      <w:r>
-        <w:rPr>
-          <w:lang w:val="en-US"/>
-        </w:rPr>
-        <w:t>“Register Room”</w:t>
-      </w:r>
-      <w:r>
-        <w:rPr>
-          <w:lang w:val="en-US"/>
-        </w:rPr>
-        <w:t xml:space="preserve"> pressed a message will popup, Picture 7. </w:t>
-      </w:r>
-      <w:r>
-        <w:rPr>
-          <w:lang w:val="en-US"/>
-        </w:rPr>
-        <w:t>T</w:t>
-      </w:r>
-      <w:r>
-        <w:rPr>
-          <w:lang w:val="en-US"/>
-        </w:rPr>
-        <w:t>o close it admin needs to press “OK” button</w:t>
-      </w:r>
-      <w:r>
-        <w:rPr>
-          <w:lang w:val="en-US"/>
-        </w:rPr>
-        <w:t>.</w:t>
+        <w:t>,</w:t>
+      </w:r>
+      <w:r>
+        <w:rPr>
+          <w:lang w:val="en-US"/>
+        </w:rPr>
+        <w:t xml:space="preserve"> </w:t>
+      </w:r>
+      <w:r>
+        <w:rPr>
+          <w:lang w:val="en-US"/>
+        </w:rPr>
+        <w:t>an admin needs to press the “Register Room” button</w:t>
+      </w:r>
+      <w:r>
+        <w:rPr>
+          <w:lang w:val="en-US"/>
+        </w:rPr>
+        <w:t>, Pi</w:t>
+      </w:r>
+      <w:r>
+        <w:rPr>
+          <w:lang w:val="en-US"/>
+        </w:rPr>
+        <w:t>cture 6. Before pressing the</w:t>
+      </w:r>
+      <w:r>
+        <w:rPr>
+          <w:lang w:val="en-US"/>
+        </w:rPr>
+        <w:t xml:space="preserve"> “Register Room” button in</w:t>
+      </w:r>
+      <w:r>
+        <w:rPr>
+          <w:lang w:val="en-US"/>
+        </w:rPr>
+        <w:t xml:space="preserve"> the</w:t>
+      </w:r>
+      <w:r>
+        <w:rPr>
+          <w:lang w:val="en-US"/>
+        </w:rPr>
+        <w:t xml:space="preserve"> “Register a new room” page</w:t>
+      </w:r>
+      <w:r>
+        <w:rPr>
+          <w:lang w:val="en-US"/>
+        </w:rPr>
+        <w:t>, all fields must</w:t>
+      </w:r>
+      <w:r>
+        <w:rPr>
+          <w:lang w:val="en-US"/>
+        </w:rPr>
+        <w:t xml:space="preserve"> be filled, otherwise the program will crash</w:t>
+      </w:r>
+      <w:r>
+        <w:rPr>
+          <w:lang w:val="en-US"/>
+        </w:rPr>
+        <w:t xml:space="preserve">. </w:t>
+      </w:r>
+      <w:r>
+        <w:rPr>
+          <w:lang w:val="en-US"/>
+        </w:rPr>
+        <w:t>In</w:t>
+      </w:r>
+      <w:r>
+        <w:rPr>
+          <w:lang w:val="en-US"/>
+        </w:rPr>
+        <w:t xml:space="preserve"> the</w:t>
+      </w:r>
+      <w:r>
+        <w:rPr>
+          <w:lang w:val="en-US"/>
+        </w:rPr>
+        <w:t xml:space="preserve"> “Building” field</w:t>
+      </w:r>
+      <w:r>
+        <w:rPr>
+          <w:lang w:val="en-US"/>
+        </w:rPr>
+        <w:t>, only one letter can be inputted. If all fields are filled</w:t>
+      </w:r>
+      <w:r>
+        <w:rPr>
+          <w:lang w:val="en-US"/>
+        </w:rPr>
+        <w:t xml:space="preserve"> and</w:t>
+      </w:r>
+      <w:r>
+        <w:rPr>
+          <w:lang w:val="en-US"/>
+        </w:rPr>
+        <w:t xml:space="preserve"> the</w:t>
+      </w:r>
+      <w:r>
+        <w:rPr>
+          <w:lang w:val="en-US"/>
+        </w:rPr>
+        <w:t xml:space="preserve"> “Register Room”</w:t>
+      </w:r>
+      <w:r>
+        <w:rPr>
+          <w:lang w:val="en-US"/>
+        </w:rPr>
+        <w:t xml:space="preserve"> button is</w:t>
+      </w:r>
+      <w:r>
+        <w:rPr>
+          <w:lang w:val="en-US"/>
+        </w:rPr>
+        <w:t xml:space="preserve"> pressed</w:t>
+      </w:r>
+      <w:r>
+        <w:rPr>
+          <w:lang w:val="en-US"/>
+        </w:rPr>
+        <w:t>,</w:t>
+      </w:r>
+      <w:r>
+        <w:rPr>
+          <w:lang w:val="en-US"/>
+        </w:rPr>
+        <w:t xml:space="preserve"> a message will popup, Picture 7. </w:t>
+      </w:r>
+      <w:r>
+        <w:rPr>
+          <w:lang w:val="en-US"/>
+        </w:rPr>
+        <w:t>To close the message box, the admin needs to press the “OK” button.</w:t>
       </w:r>
     </w:p>
     <w:p>
@@ -1563,25 +2089,73 @@
         <w:rPr>
           <w:lang w:val="en-US"/>
         </w:rPr>
-        <w:t xml:space="preserve"> can reserve rooms also. All fields have to have an input. Date and times are automatically set to today and 9:00-10:00</w:t>
-      </w:r>
-      <w:r>
-        <w:rPr>
-          <w:lang w:val="en-US"/>
-        </w:rPr>
-        <w:t>. User needs to have a</w:t>
-      </w:r>
-      <w:r>
-        <w:rPr>
-          <w:lang w:val="en-US"/>
-        </w:rPr>
-        <w:t xml:space="preserve"> username in programs database and repositories</w:t>
-      </w:r>
-      <w:r>
-        <w:rPr>
-          <w:lang w:val="en-US"/>
-        </w:rPr>
-        <w:t xml:space="preserve"> and the text “</w:t>
+        <w:t>s can also reserve rooms</w:t>
+      </w:r>
+      <w:r>
+        <w:rPr>
+          <w:lang w:val="en-US"/>
+        </w:rPr>
+        <w:t xml:space="preserve">. All fields </w:t>
+      </w:r>
+      <w:r>
+        <w:rPr>
+          <w:lang w:val="en-US"/>
+        </w:rPr>
+        <w:t>must be filled</w:t>
+      </w:r>
+      <w:r>
+        <w:rPr>
+          <w:lang w:val="en-US"/>
+        </w:rPr>
+        <w:t>. Date and time</w:t>
+      </w:r>
+      <w:r>
+        <w:rPr>
+          <w:lang w:val="en-US"/>
+        </w:rPr>
+        <w:t>s are automatically set to today’s date</w:t>
+      </w:r>
+      <w:r>
+        <w:rPr>
+          <w:lang w:val="en-US"/>
+        </w:rPr>
+        <w:t xml:space="preserve"> and 9:00-10:00</w:t>
+      </w:r>
+      <w:r>
+        <w:rPr>
+          <w:lang w:val="en-US"/>
+        </w:rPr>
+        <w:t>, respectively</w:t>
+      </w:r>
+      <w:r>
+        <w:rPr>
+          <w:lang w:val="en-US"/>
+        </w:rPr>
+        <w:t xml:space="preserve">. </w:t>
+      </w:r>
+      <w:r>
+        <w:rPr>
+          <w:lang w:val="en-US"/>
+        </w:rPr>
+        <w:t>The user needs to exist in the database and repository</w:t>
+      </w:r>
+      <w:r>
+        <w:rPr>
+          <w:lang w:val="en-US"/>
+        </w:rPr>
+        <w:t xml:space="preserve"> and the text</w:t>
+      </w:r>
+      <w:r>
+        <w:rPr>
+          <w:lang w:val="en-US"/>
+        </w:rPr>
+        <w:t>,</w:t>
+      </w:r>
+      <w:r>
+        <w:rPr>
+          <w:lang w:val="en-US"/>
+        </w:rPr>
+        <w:t xml:space="preserve"> “</w:t>
       </w:r>
       <w:r>
         <w:rPr>
@@ -1593,26 +2167,104 @@
         <w:rPr>
           <w:lang w:val="en-US"/>
         </w:rPr>
-        <w:t>” has to be cleared before admin can input the username there</w:t>
-      </w:r>
-      <w:r>
-        <w:rPr>
-          <w:lang w:val="en-US"/>
-        </w:rPr>
-        <w:t xml:space="preserve">. Admin also needs to select room </w:t>
-      </w:r>
-      <w:r>
-        <w:rPr>
-          <w:lang w:val="en-US"/>
-        </w:rPr>
-        <w:t xml:space="preserve">he wants reservation on. If </w:t>
+        <w:t>”</w:t>
+      </w:r>
+      <w:r>
+        <w:rPr>
+          <w:lang w:val="en-US"/>
+        </w:rPr>
+        <w:t>, must</w:t>
+      </w:r>
+      <w:r>
+        <w:rPr>
+          <w:lang w:val="en-US"/>
+        </w:rPr>
+        <w:t xml:space="preserve"> be cleared before</w:t>
+      </w:r>
+      <w:r>
+        <w:rPr>
+          <w:lang w:val="en-US"/>
+        </w:rPr>
+        <w:t xml:space="preserve"> the</w:t>
+      </w:r>
+      <w:r>
+        <w:rPr>
+          <w:lang w:val="en-US"/>
+        </w:rPr>
+        <w:t xml:space="preserve"> ad</w:t>
+      </w:r>
+      <w:r>
+        <w:rPr>
+          <w:lang w:val="en-US"/>
+        </w:rPr>
+        <w:t>min can input the username</w:t>
+      </w:r>
+      <w:r>
+        <w:rPr>
+          <w:lang w:val="en-US"/>
+        </w:rPr>
+        <w:t xml:space="preserve">. </w:t>
+      </w:r>
+      <w:r>
+        <w:rPr>
+          <w:lang w:val="en-US"/>
+        </w:rPr>
+        <w:t>The a</w:t>
+      </w:r>
+      <w:r>
+        <w:rPr>
+          <w:lang w:val="en-US"/>
+        </w:rPr>
+        <w:t>dmin also needs to select</w:t>
+      </w:r>
+      <w:r>
+        <w:rPr>
+          <w:lang w:val="en-US"/>
+        </w:rPr>
+        <w:t xml:space="preserve"> which</w:t>
+      </w:r>
+      <w:r>
+        <w:rPr>
+          <w:lang w:val="en-US"/>
+        </w:rPr>
+        <w:t xml:space="preserve"> room </w:t>
+      </w:r>
+      <w:r>
+        <w:rPr>
+          <w:lang w:val="en-US"/>
+        </w:rPr>
+        <w:t>he wants</w:t>
+      </w:r>
+      <w:r>
+        <w:rPr>
+          <w:lang w:val="en-US"/>
+        </w:rPr>
+        <w:t xml:space="preserve"> the</w:t>
+      </w:r>
+      <w:r>
+        <w:rPr>
+          <w:lang w:val="en-US"/>
+        </w:rPr>
+        <w:t xml:space="preserve"> </w:t>
+      </w:r>
+      <w:r>
+        <w:rPr>
+          <w:lang w:val="en-US"/>
+        </w:rPr>
+        <w:lastRenderedPageBreak/>
+        <w:t>reservation to be in</w:t>
+      </w:r>
+      <w:r>
+        <w:rPr>
+          <w:lang w:val="en-US"/>
+        </w:rPr>
+        <w:t xml:space="preserve">. If </w:t>
       </w:r>
       <w:r>
         <w:rPr>
           <w:noProof/>
-          <w:lang w:val="lv-LV" w:eastAsia="lv-LV"/>
-        </w:rPr>
-        <w:lastRenderedPageBreak/>
+          <w:lang w:val="en-US"/>
+        </w:rPr>
         <mc:AlternateContent>
           <mc:Choice Requires="wpg">
             <w:drawing>
@@ -1723,7 +2375,7 @@
               </wp:anchor>
             </w:drawing>
           </mc:Choice>
-          <mc:Fallback>
+          <mc:Fallback xmlns:cx8="http://schemas.microsoft.com/office/drawing/2016/5/14/chartex" xmlns:cx7="http://schemas.microsoft.com/office/drawing/2016/5/13/chartex" xmlns:cx6="http://schemas.microsoft.com/office/drawing/2016/5/12/chartex">
             <w:pict>
               <v:group w14:anchorId="26596D8B" id="Group 27" o:spid="_x0000_s1044" style="position:absolute;margin-left:276.3pt;margin-top:1.5pt;width:3in;height:139.8pt;z-index:251675648" coordsize="27432,17754" o:gfxdata="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">
                 <v:shape id="Picture 25" o:spid="_x0000_s1045" type="#_x0000_t75" style="position:absolute;width:27432;height:15544;visibility:visible;mso-wrap-style:square" o:gfxdata="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" stroked="t" strokecolor="#4472c4 [3204]">
@@ -1757,12 +2409,18 @@
         <w:rPr>
           <w:lang w:val="en-US"/>
         </w:rPr>
-        <w:t xml:space="preserve">everything is done right than message will appear, like in </w:t>
+        <w:t>everything is done right, then a</w:t>
+      </w:r>
+      <w:r>
+        <w:rPr>
+          <w:lang w:val="en-US"/>
+        </w:rPr>
+        <w:t xml:space="preserve"> message will appear, like in </w:t>
       </w:r>
       <w:r>
         <w:rPr>
           <w:noProof/>
-          <w:lang w:val="lv-LV" w:eastAsia="lv-LV"/>
+          <w:lang w:val="en-US"/>
         </w:rPr>
         <mc:AlternateContent>
           <mc:Choice Requires="wpg">
@@ -1877,7 +2535,7 @@
               </wp:anchor>
             </w:drawing>
           </mc:Choice>
-          <mc:Fallback>
+          <mc:Fallback xmlns:cx8="http://schemas.microsoft.com/office/drawing/2016/5/14/chartex" xmlns:cx7="http://schemas.microsoft.com/office/drawing/2016/5/13/chartex" xmlns:cx6="http://schemas.microsoft.com/office/drawing/2016/5/12/chartex">
             <w:pict>
               <v:group w14:anchorId="060C36E4" id="Group 30" o:spid="_x0000_s1047" style="position:absolute;margin-left:-2.4pt;margin-top:39.3pt;width:275.1pt;height:172.2pt;z-index:251679744" coordsize="34937,21869" o:gfxdata="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">
                 <v:shape id="Picture 28" o:spid="_x0000_s1048" type="#_x0000_t75" style="position:absolute;left:76;width:34861;height:19685;visibility:visible;mso-wrap-style:square" o:gfxdata="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" stroked="t" strokecolor="#4472c4 [3204]">
@@ -1926,7 +2584,7 @@
       <w:r>
         <w:rPr>
           <w:noProof/>
-          <w:lang w:val="lv-LV" w:eastAsia="lv-LV"/>
+          <w:lang w:val="en-US"/>
         </w:rPr>
         <mc:AlternateContent>
           <mc:Choice Requires="wpg">
@@ -2038,7 +2696,7 @@
               </wp:anchor>
             </w:drawing>
           </mc:Choice>
-          <mc:Fallback>
+          <mc:Fallback xmlns:cx8="http://schemas.microsoft.com/office/drawing/2016/5/14/chartex" xmlns:cx7="http://schemas.microsoft.com/office/drawing/2016/5/13/chartex" xmlns:cx6="http://schemas.microsoft.com/office/drawing/2016/5/12/chartex">
             <w:pict>
               <v:group w14:anchorId="531F2998" id="Group 33" o:spid="_x0000_s1050" style="position:absolute;margin-left:358.8pt;margin-top:104.4pt;width:133.8pt;height:142.8pt;z-index:251683840" coordsize="16992,18135" o:gfxdata="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">
                 <v:shape id="Picture 31" o:spid="_x0000_s1051" type="#_x0000_t75" style="position:absolute;width:16992;height:15849;visibility:visible;mso-wrap-style:square" o:gfxdata="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" stroked="t" strokecolor="#4472c4 [3204]">
@@ -2132,8 +2790,10 @@
         <w:rPr>
           <w:lang w:val="en-US"/>
         </w:rPr>
-        <w:t xml:space="preserve">. </w:t>
-      </w:r>
+        <w:t>.</w:t>
+      </w:r>
+      <w:bookmarkStart w:id="0" w:name="_GoBack"/>
+      <w:bookmarkEnd w:id="0"/>
     </w:p>
     <w:p>
       <w:pPr>
@@ -2144,7 +2804,7 @@
       <w:r>
         <w:rPr>
           <w:noProof/>
-          <w:lang w:val="lv-LV" w:eastAsia="lv-LV"/>
+          <w:lang w:val="en-US"/>
         </w:rPr>
         <mc:AlternateContent>
           <mc:Choice Requires="wpg">
@@ -2256,7 +2916,7 @@
               </wp:anchor>
             </w:drawing>
           </mc:Choice>
-          <mc:Fallback>
+          <mc:Fallback xmlns:cx8="http://schemas.microsoft.com/office/drawing/2016/5/14/chartex" xmlns:cx7="http://schemas.microsoft.com/office/drawing/2016/5/13/chartex" xmlns:cx6="http://schemas.microsoft.com/office/drawing/2016/5/12/chartex">
             <w:pict>
               <v:group w14:anchorId="0E6CFE8E" id="Group 37" o:spid="_x0000_s1053" style="position:absolute;margin-left:216.9pt;margin-top:197.5pt;width:275.7pt;height:172.8pt;z-index:251689984" coordsize="35013,21945" o:gfxdata="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">
                 <v:shape id="Picture 10" o:spid="_x0000_s1054" type="#_x0000_t75" style="position:absolute;width:35013;height:19659;visibility:visible;mso-wrap-style:square" o:gfxdata="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" stroked="t" strokecolor="#0070c0">
@@ -2289,7 +2949,7 @@
       <w:r>
         <w:rPr>
           <w:noProof/>
-          <w:lang w:val="lv-LV" w:eastAsia="lv-LV"/>
+          <w:lang w:val="en-US"/>
         </w:rPr>
         <mc:AlternateContent>
           <mc:Choice Requires="wpg">
@@ -2401,7 +3061,7 @@
               </wp:anchor>
             </w:drawing>
           </mc:Choice>
-          <mc:Fallback>
+          <mc:Fallback xmlns:cx8="http://schemas.microsoft.com/office/drawing/2016/5/14/chartex" xmlns:cx7="http://schemas.microsoft.com/office/drawing/2016/5/13/chartex" xmlns:cx6="http://schemas.microsoft.com/office/drawing/2016/5/12/chartex">
             <w:pict>
               <v:group w14:anchorId="22FEB52D" id="Group 35" o:spid="_x0000_s1056" style="position:absolute;margin-left:216.9pt;margin-top:22.3pt;width:276pt;height:172.2pt;z-index:251686912" coordsize="35052,21869" o:gfxdata="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">
                 <v:shape id="Picture 9" o:spid="_x0000_s1057" type="#_x0000_t75" style="position:absolute;width:35052;height:19697;visibility:visible;mso-wrap-style:square" o:gfxdata="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" stroked="t" strokecolor="#4472c4 [3204]">
@@ -2597,7 +3257,7 @@
       <w:r>
         <w:rPr>
           <w:noProof/>
-          <w:lang w:val="lv-LV" w:eastAsia="lv-LV"/>
+          <w:lang w:val="en-US"/>
         </w:rPr>
         <mc:AlternateContent>
           <mc:Choice Requires="wpg">
@@ -2709,7 +3369,7 @@
               </wp:anchor>
             </w:drawing>
           </mc:Choice>
-          <mc:Fallback>
+          <mc:Fallback xmlns:cx8="http://schemas.microsoft.com/office/drawing/2016/5/14/chartex" xmlns:cx7="http://schemas.microsoft.com/office/drawing/2016/5/13/chartex" xmlns:cx6="http://schemas.microsoft.com/office/drawing/2016/5/12/chartex">
             <w:pict>
               <v:group w14:anchorId="6E9FC6E2" id="Group 39" o:spid="_x0000_s1059" style="position:absolute;margin-left:251.7pt;margin-top:61pt;width:241.2pt;height:43.8pt;z-index:251693056" coordsize="30632,5562" o:gfxdata="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">
                 <v:shape id="Picture 11" o:spid="_x0000_s1060" type="#_x0000_t75" style="position:absolute;left:76;width:30556;height:3733;visibility:visible;mso-wrap-style:square" o:gfxdata="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" stroked="t" strokecolor="#0070c0">
@@ -2785,7 +3445,7 @@
       <w:r>
         <w:rPr>
           <w:noProof/>
-          <w:lang w:val="lv-LV" w:eastAsia="lv-LV"/>
+          <w:lang w:val="en-US"/>
         </w:rPr>
         <mc:AlternateContent>
           <mc:Choice Requires="wpg">
@@ -2897,7 +3557,7 @@
               </wp:anchor>
             </w:drawing>
           </mc:Choice>
-          <mc:Fallback>
+          <mc:Fallback xmlns:cx8="http://schemas.microsoft.com/office/drawing/2016/5/14/chartex" xmlns:cx7="http://schemas.microsoft.com/office/drawing/2016/5/13/chartex" xmlns:cx6="http://schemas.microsoft.com/office/drawing/2016/5/12/chartex">
             <w:pict>
               <v:group w14:anchorId="3B0BA551" id="Group 42" o:spid="_x0000_s1062" style="position:absolute;margin-left:364.5pt;margin-top:1.95pt;width:115.8pt;height:44.4pt;z-index:251697152" coordsize="14706,5638" o:gfxdata="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">
                 <v:shape id="Picture 40" o:spid="_x0000_s1063" type="#_x0000_t75" style="position:absolute;left:76;width:14630;height:3505;visibility:visible;mso-wrap-style:square" o:gfxdata="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" stroked="t" strokecolor="#4472c4 [3204]">
@@ -2949,7 +3609,7 @@
       <w:r>
         <w:rPr>
           <w:noProof/>
-          <w:lang w:val="lv-LV" w:eastAsia="lv-LV"/>
+          <w:lang w:val="en-US"/>
         </w:rPr>
         <mc:AlternateContent>
           <mc:Choice Requires="wpg">
@@ -3061,7 +3721,7 @@
               </wp:anchor>
             </w:drawing>
           </mc:Choice>
-          <mc:Fallback>
+          <mc:Fallback xmlns:cx8="http://schemas.microsoft.com/office/drawing/2016/5/14/chartex" xmlns:cx7="http://schemas.microsoft.com/office/drawing/2016/5/13/chartex" xmlns:cx6="http://schemas.microsoft.com/office/drawing/2016/5/12/chartex">
             <w:pict>
               <v:group w14:anchorId="1C7D3056" id="Group 44" o:spid="_x0000_s1065" style="position:absolute;margin-left:206.7pt;margin-top:12.95pt;width:276.5pt;height:174pt;z-index:251700224" coordsize="35115,22098" o:gfxdata="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">
                 <v:shape id="Picture 4" o:spid="_x0000_s1066" type="#_x0000_t75" style="position:absolute;left:76;width:35039;height:19735;visibility:visible;mso-wrap-style:square" o:gfxdata="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" stroked="t" strokecolor="#4472c4 [3204]">
@@ -3163,12 +3823,10 @@
           <w:lang w:val="en-US"/>
         </w:rPr>
       </w:pPr>
-      <w:bookmarkStart w:id="0" w:name="_GoBack"/>
-      <w:bookmarkEnd w:id="0"/>
       <w:r>
         <w:rPr>
           <w:noProof/>
-          <w:lang w:val="lv-LV" w:eastAsia="lv-LV"/>
+          <w:lang w:val="en-US"/>
         </w:rPr>
         <mc:AlternateContent>
           <mc:Choice Requires="wpg">
@@ -3280,7 +3938,7 @@
               </wp:anchor>
             </w:drawing>
           </mc:Choice>
-          <mc:Fallback>
+          <mc:Fallback xmlns:cx8="http://schemas.microsoft.com/office/drawing/2016/5/14/chartex" xmlns:cx7="http://schemas.microsoft.com/office/drawing/2016/5/13/chartex" xmlns:cx6="http://schemas.microsoft.com/office/drawing/2016/5/12/chartex">
             <w:pict>
               <v:group w14:anchorId="00E32BFC" id="Group 46" o:spid="_x0000_s1068" style="position:absolute;margin-left:236.7pt;margin-top:29.55pt;width:245.4pt;height:142.2pt;z-index:251703296" coordsize="31165,18059" o:gfxdata="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">
                 <v:shape id="Picture 5" o:spid="_x0000_s1069" type="#_x0000_t75" style="position:absolute;width:31165;height:15849;visibility:visible;mso-wrap-style:square" o:gfxdata="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" stroked="t" strokecolor="#4472c4 [3204]">
@@ -3561,7 +4219,7 @@
 </file>
 
 <file path=word/numbering.xml><?xml version="1.0" encoding="utf-8"?>
-<w:numbering xmlns:wpc="http://schemas.microsoft.com/office/word/2010/wordprocessingCanvas" xmlns:cx="http://schemas.microsoft.com/office/drawing/2014/chartex" xmlns:cx1="http://schemas.microsoft.com/office/drawing/2015/9/8/chartex" xmlns:cx2="http://schemas.microsoft.com/office/drawing/2015/10/21/chartex" xmlns:cx3="http://schemas.microsoft.com/office/drawing/2016/5/9/chartex" xmlns:cx4="http://schemas.microsoft.com/office/drawing/2016/5/10/chartex" xmlns:cx5="http://schemas.microsoft.com/office/drawing/2016/5/11/chartex" xmlns:cx6="http://schemas.microsoft.com/office/drawing/2016/5/12/chartex" xmlns:cx7="http://schemas.microsoft.com/office/drawing/2016/5/13/chartex" xmlns:cx8="http://schemas.microsoft.com/office/drawing/2016/5/14/chartex" xmlns:mc="http://schemas.openxmlformats.org/markup-compatibility/2006" xmlns:o="urn:schemas-microsoft-com:office:office" xmlns:r="http://schemas.openxmlformats.org/officeDocument/2006/relationships" xmlns:m="http://schemas.openxmlformats.org/officeDocument/2006/math" xmlns:v="urn:schemas-microsoft-com:vml" xmlns:wp14="http://schemas.microsoft.com/office/word/2010/wordprocessingDrawing" xmlns:wp="http://schemas.openxmlformats.org/drawingml/2006/wordprocessingDrawing" xmlns:w10="urn:schemas-microsoft-com:office:word" xmlns:w="http://schemas.openxmlformats.org/wordprocessingml/2006/main" xmlns:w14="http://schemas.microsoft.com/office/word/2010/wordml" xmlns:w15="http://schemas.microsoft.com/office/word/2012/wordml" xmlns:w16se="http://schemas.microsoft.com/office/word/2015/wordml/symex" xmlns:wpg="http://schemas.microsoft.com/office/word/2010/wordprocessingGroup" xmlns:wpi="http://schemas.microsoft.com/office/word/2010/wordprocessingInk" xmlns:wne="http://schemas.microsoft.com/office/word/2006/wordml" xmlns:wps="http://schemas.microsoft.com/office/word/2010/wordprocessingShape" mc:Ignorable="w14 w15 w16se wp14">
+<w:numbering xmlns:wpc="http://schemas.microsoft.com/office/word/2010/wordprocessingCanvas" xmlns:cx="http://schemas.microsoft.com/office/drawing/2014/chartex" xmlns:cx1="http://schemas.microsoft.com/office/drawing/2015/9/8/chartex" xmlns:cx2="http://schemas.microsoft.com/office/drawing/2015/10/21/chartex" xmlns:cx3="http://schemas.microsoft.com/office/drawing/2016/5/9/chartex" xmlns:cx4="http://schemas.microsoft.com/office/drawing/2016/5/10/chartex" xmlns:cx5="http://schemas.microsoft.com/office/drawing/2016/5/11/chartex" xmlns:mc="http://schemas.openxmlformats.org/markup-compatibility/2006" xmlns:o="urn:schemas-microsoft-com:office:office" xmlns:r="http://schemas.openxmlformats.org/officeDocument/2006/relationships" xmlns:m="http://schemas.openxmlformats.org/officeDocument/2006/math" xmlns:v="urn:schemas-microsoft-com:vml" xmlns:wp14="http://schemas.microsoft.com/office/word/2010/wordprocessingDrawing" xmlns:wp="http://schemas.openxmlformats.org/drawingml/2006/wordprocessingDrawing" xmlns:w10="urn:schemas-microsoft-com:office:word" xmlns:w="http://schemas.openxmlformats.org/wordprocessingml/2006/main" xmlns:w14="http://schemas.microsoft.com/office/word/2010/wordml" xmlns:w15="http://schemas.microsoft.com/office/word/2012/wordml" xmlns:w16se="http://schemas.microsoft.com/office/word/2015/wordml/symex" xmlns:wpg="http://schemas.microsoft.com/office/word/2010/wordprocessingGroup" xmlns:wpi="http://schemas.microsoft.com/office/word/2010/wordprocessingInk" xmlns:wne="http://schemas.microsoft.com/office/word/2006/wordml" xmlns:wps="http://schemas.microsoft.com/office/word/2010/wordprocessingShape" mc:Ignorable="w14 w15 w16se wp14">
   <w:abstractNum w:abstractNumId="0" w15:restartNumberingAfterBreak="0">
     <w:nsid w:val="4E013C19"/>
     <w:multiLevelType w:val="hybridMultilevel"/>

</xml_diff>

<commit_message>
grammar done on what has been completed so far
</commit_message>
<xml_diff>
--- a/RoSys Program Manual.docx
+++ b/RoSys Program Manual.docx
@@ -5,6 +5,7 @@
     <w:p>
       <w:pPr>
         <w:pStyle w:val="Title"/>
+        <w:ind w:firstLine="720"/>
         <w:rPr>
           <w:lang w:val="en-US"/>
         </w:rPr>
@@ -26,6 +27,7 @@
     </w:p>
     <w:p>
       <w:pPr>
+        <w:ind w:firstLine="720"/>
         <w:rPr>
           <w:lang w:val="en-US"/>
         </w:rPr>
@@ -34,6 +36,7 @@
     <w:p>
       <w:pPr>
         <w:pStyle w:val="Heading1"/>
+        <w:ind w:firstLine="720"/>
         <w:rPr>
           <w:lang w:val="en-US"/>
         </w:rPr>
@@ -47,6 +50,7 @@
     </w:p>
     <w:p>
       <w:pPr>
+        <w:ind w:firstLine="720"/>
         <w:rPr>
           <w:lang w:val="en-US"/>
         </w:rPr>
@@ -78,6 +82,7 @@
     </w:p>
     <w:p>
       <w:pPr>
+        <w:ind w:firstLine="720"/>
         <w:rPr>
           <w:lang w:val="en-US"/>
         </w:rPr>
@@ -133,6 +138,7 @@
     </w:p>
     <w:p>
       <w:pPr>
+        <w:ind w:firstLine="720"/>
         <w:rPr>
           <w:lang w:val="en-US"/>
         </w:rPr>
@@ -158,6 +164,7 @@
     </w:p>
     <w:p>
       <w:pPr>
+        <w:ind w:firstLine="720"/>
         <w:rPr>
           <w:lang w:val="en-US"/>
         </w:rPr>
@@ -262,27 +269,14 @@
                               <w:r>
                                 <w:t xml:space="preserve">Picture </w:t>
                               </w:r>
-                              <w:r>
-                                <w:fldChar w:fldCharType="begin"/>
-                              </w:r>
-                              <w:r>
-                                <w:instrText xml:space="preserve"> SEQ Picture \* ARABIC </w:instrText>
-                              </w:r>
-                              <w:r>
-                                <w:fldChar w:fldCharType="separate"/>
-                              </w:r>
-                              <w:r>
-                                <w:rPr>
-                                  <w:noProof/>
-                                </w:rPr>
-                                <w:t>1</w:t>
-                              </w:r>
-                              <w:r>
-                                <w:rPr>
-                                  <w:noProof/>
-                                </w:rPr>
-                                <w:fldChar w:fldCharType="end"/>
-                              </w:r>
+                              <w:fldSimple w:instr=" SEQ Picture \* ARABIC ">
+                                <w:r>
+                                  <w:rPr>
+                                    <w:noProof/>
+                                  </w:rPr>
+                                  <w:t>1</w:t>
+                                </w:r>
+                              </w:fldSimple>
                             </w:p>
                           </w:txbxContent>
                         </wps:txbx>
@@ -299,7 +293,7 @@
               </wp:anchor>
             </w:drawing>
           </mc:Choice>
-          <mc:Fallback xmlns:cx8="http://schemas.microsoft.com/office/drawing/2016/5/14/chartex" xmlns:cx7="http://schemas.microsoft.com/office/drawing/2016/5/13/chartex" xmlns:cx6="http://schemas.microsoft.com/office/drawing/2016/5/12/chartex">
+          <mc:Fallback xmlns:cx6="http://schemas.microsoft.com/office/drawing/2016/5/12/chartex" xmlns:cx7="http://schemas.microsoft.com/office/drawing/2016/5/13/chartex" xmlns:cx8="http://schemas.microsoft.com/office/drawing/2016/5/14/chartex">
             <w:pict>
               <v:group w14:anchorId="2B212A48" id="Group 12" o:spid="_x0000_s1026" style="position:absolute;margin-left:197.1pt;margin-top:32.3pt;width:283.2pt;height:187.8pt;z-index:251644928" coordsize="35966,23850" o:gfxdata="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">
                 <v:shapetype id="_x0000_t75" coordsize="21600,21600" o:spt="75" o:preferrelative="t" path="m@4@5l@4@11@9@11@9@5xe" filled="f" stroked="f">
@@ -382,6 +376,7 @@
     <w:p>
       <w:pPr>
         <w:pStyle w:val="Heading1"/>
+        <w:ind w:firstLine="720"/>
         <w:rPr>
           <w:lang w:val="en-US"/>
         </w:rPr>
@@ -395,6 +390,7 @@
     </w:p>
     <w:p>
       <w:pPr>
+        <w:ind w:firstLine="720"/>
         <w:rPr>
           <w:lang w:val="en-US"/>
         </w:rPr>
@@ -409,6 +405,7 @@
     </w:p>
     <w:p>
       <w:pPr>
+        <w:ind w:firstLine="720"/>
         <w:rPr>
           <w:lang w:val="en-US"/>
         </w:rPr>
@@ -417,6 +414,7 @@
     <w:p>
       <w:pPr>
         <w:pStyle w:val="Heading2"/>
+        <w:ind w:firstLine="720"/>
         <w:rPr>
           <w:lang w:val="en-US"/>
         </w:rPr>
@@ -430,6 +428,7 @@
     </w:p>
     <w:p>
       <w:pPr>
+        <w:ind w:firstLine="720"/>
         <w:rPr>
           <w:lang w:val="en-US"/>
         </w:rPr>
@@ -533,27 +532,14 @@
                               <w:r>
                                 <w:t xml:space="preserve">Picture </w:t>
                               </w:r>
-                              <w:r>
-                                <w:fldChar w:fldCharType="begin"/>
-                              </w:r>
-                              <w:r>
-                                <w:instrText xml:space="preserve"> SEQ Picture \* ARABIC </w:instrText>
-                              </w:r>
-                              <w:r>
-                                <w:fldChar w:fldCharType="separate"/>
-                              </w:r>
-                              <w:r>
-                                <w:rPr>
-                                  <w:noProof/>
-                                </w:rPr>
-                                <w:t>2</w:t>
-                              </w:r>
-                              <w:r>
-                                <w:rPr>
-                                  <w:noProof/>
-                                </w:rPr>
-                                <w:fldChar w:fldCharType="end"/>
-                              </w:r>
+                              <w:fldSimple w:instr=" SEQ Picture \* ARABIC ">
+                                <w:r>
+                                  <w:rPr>
+                                    <w:noProof/>
+                                  </w:rPr>
+                                  <w:t>2</w:t>
+                                </w:r>
+                              </w:fldSimple>
                             </w:p>
                           </w:txbxContent>
                         </wps:txbx>
@@ -570,7 +556,7 @@
               </wp:anchor>
             </w:drawing>
           </mc:Choice>
-          <mc:Fallback xmlns:cx8="http://schemas.microsoft.com/office/drawing/2016/5/14/chartex" xmlns:cx7="http://schemas.microsoft.com/office/drawing/2016/5/13/chartex" xmlns:cx6="http://schemas.microsoft.com/office/drawing/2016/5/12/chartex">
+          <mc:Fallback xmlns:cx6="http://schemas.microsoft.com/office/drawing/2016/5/12/chartex" xmlns:cx7="http://schemas.microsoft.com/office/drawing/2016/5/13/chartex" xmlns:cx8="http://schemas.microsoft.com/office/drawing/2016/5/14/chartex">
             <w:pict>
               <v:group w14:anchorId="71FB1495" id="Group 13" o:spid="_x0000_s1029" style="position:absolute;margin-left:196.8pt;margin-top:67.55pt;width:280.15pt;height:171.85pt;z-index:251648000" coordsize="35579,21826" o:gfxdata="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">
                 <v:shape id="Picture 2" o:spid="_x0000_s1030" type="#_x0000_t75" style="position:absolute;width:35579;height:19977;visibility:visible;mso-wrap-style:square" o:gfxdata="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" stroked="t" strokecolor="#0070c0">
@@ -689,6 +675,7 @@
     </w:p>
     <w:p>
       <w:pPr>
+        <w:ind w:firstLine="720"/>
         <w:rPr>
           <w:lang w:val="en-US"/>
         </w:rPr>
@@ -738,6 +725,7 @@
     </w:p>
     <w:p>
       <w:pPr>
+        <w:ind w:firstLine="720"/>
         <w:rPr>
           <w:lang w:val="en-US"/>
         </w:rPr>
@@ -811,6 +799,7 @@
     </w:p>
     <w:p>
       <w:pPr>
+        <w:ind w:firstLine="720"/>
         <w:rPr>
           <w:lang w:val="en-US"/>
         </w:rPr>
@@ -920,6 +909,7 @@
     </w:p>
     <w:p>
       <w:pPr>
+        <w:ind w:firstLine="720"/>
         <w:rPr>
           <w:lang w:val="en-US"/>
         </w:rPr>
@@ -1043,7 +1033,7 @@
               </wp:anchor>
             </w:drawing>
           </mc:Choice>
-          <mc:Fallback xmlns:cx8="http://schemas.microsoft.com/office/drawing/2016/5/14/chartex" xmlns:cx7="http://schemas.microsoft.com/office/drawing/2016/5/13/chartex" xmlns:cx6="http://schemas.microsoft.com/office/drawing/2016/5/12/chartex">
+          <mc:Fallback xmlns:cx6="http://schemas.microsoft.com/office/drawing/2016/5/12/chartex" xmlns:cx7="http://schemas.microsoft.com/office/drawing/2016/5/13/chartex" xmlns:cx8="http://schemas.microsoft.com/office/drawing/2016/5/14/chartex">
             <w:pict>
               <v:group w14:anchorId="09F6D082" id="Group 23" o:spid="_x0000_s1032" style="position:absolute;margin-left:304.35pt;margin-top:348.55pt;width:172.8pt;height:142.3pt;z-index:251667456" coordsize="21945,18072" o:gfxdata="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">
                 <v:shape id="Picture 18" o:spid="_x0000_s1033" type="#_x0000_t75" style="position:absolute;width:21945;height:15773;visibility:visible;mso-wrap-style:square" o:gfxdata="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" stroked="t" strokecolor="#4472c4 [3204]">
@@ -1194,7 +1184,7 @@
               </wp:anchor>
             </w:drawing>
           </mc:Choice>
-          <mc:Fallback xmlns:cx8="http://schemas.microsoft.com/office/drawing/2016/5/14/chartex" xmlns:cx7="http://schemas.microsoft.com/office/drawing/2016/5/13/chartex" xmlns:cx6="http://schemas.microsoft.com/office/drawing/2016/5/12/chartex">
+          <mc:Fallback xmlns:cx6="http://schemas.microsoft.com/office/drawing/2016/5/12/chartex" xmlns:cx7="http://schemas.microsoft.com/office/drawing/2016/5/13/chartex" xmlns:cx8="http://schemas.microsoft.com/office/drawing/2016/5/14/chartex">
             <w:pict>
               <v:group w14:anchorId="31D62CD9" id="Group 20" o:spid="_x0000_s1035" style="position:absolute;margin-left:199.6pt;margin-top:175.75pt;width:277.25pt;height:172.6pt;z-index:251663360" coordsize="35212,21920" o:gfxdata="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">
                 <v:shape id="Picture 15" o:spid="_x0000_s1036" type="#_x0000_t75" style="position:absolute;left:84;width:35128;height:19812;visibility:visible;mso-wrap-style:square" o:gfxdata="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" stroked="t" strokecolor="#4472c4 [3204]">
@@ -1345,7 +1335,7 @@
               </wp:anchor>
             </w:drawing>
           </mc:Choice>
-          <mc:Fallback xmlns:cx8="http://schemas.microsoft.com/office/drawing/2016/5/14/chartex" xmlns:cx7="http://schemas.microsoft.com/office/drawing/2016/5/13/chartex" xmlns:cx6="http://schemas.microsoft.com/office/drawing/2016/5/12/chartex">
+          <mc:Fallback xmlns:cx6="http://schemas.microsoft.com/office/drawing/2016/5/12/chartex" xmlns:cx7="http://schemas.microsoft.com/office/drawing/2016/5/13/chartex" xmlns:cx8="http://schemas.microsoft.com/office/drawing/2016/5/14/chartex">
             <w:pict>
               <v:group w14:anchorId="73CA1DE6" id="Group 14" o:spid="_x0000_s1038" style="position:absolute;margin-left:201.85pt;margin-top:1.5pt;width:275.85pt;height:168.25pt;z-index:251651072" coordsize="35033,21366" o:gfxdata="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">
                 <v:shape id="Picture 3" o:spid="_x0000_s1039" type="#_x0000_t75" style="position:absolute;width:35001;height:19659;visibility:visible;mso-wrap-style:square" o:gfxdata="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" stroked="t" strokecolor="#0070c0">
@@ -1759,6 +1749,7 @@
     </w:p>
     <w:p>
       <w:pPr>
+        <w:ind w:firstLine="720"/>
         <w:rPr>
           <w:lang w:val="en-US"/>
         </w:rPr>
@@ -1878,7 +1869,7 @@
               </wp:anchor>
             </w:drawing>
           </mc:Choice>
-          <mc:Fallback xmlns:cx8="http://schemas.microsoft.com/office/drawing/2016/5/14/chartex" xmlns:cx7="http://schemas.microsoft.com/office/drawing/2016/5/13/chartex" xmlns:cx6="http://schemas.microsoft.com/office/drawing/2016/5/12/chartex">
+          <mc:Fallback xmlns:cx6="http://schemas.microsoft.com/office/drawing/2016/5/12/chartex" xmlns:cx7="http://schemas.microsoft.com/office/drawing/2016/5/13/chartex" xmlns:cx8="http://schemas.microsoft.com/office/drawing/2016/5/14/chartex">
             <w:pict>
               <v:group w14:anchorId="6DC2F558" id="Group 24" o:spid="_x0000_s1041" style="position:absolute;margin-left:199.05pt;margin-top:90.45pt;width:277.2pt;height:181.2pt;z-index:251671552" coordsize="35204,23012" o:gfxdata="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">
                 <v:shape id="Picture 21" o:spid="_x0000_s1042" type="#_x0000_t75" style="position:absolute;width:35204;height:19824;visibility:visible;mso-wrap-style:square" o:gfxdata="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" stroked="t" strokecolor="#4472c4 [3204]">
@@ -2075,6 +2066,7 @@
     </w:p>
     <w:p>
       <w:pPr>
+        <w:ind w:firstLine="720"/>
         <w:rPr>
           <w:lang w:val="en-US"/>
         </w:rPr>
@@ -2215,7 +2207,14 @@
         <w:rPr>
           <w:lang w:val="en-US"/>
         </w:rPr>
-        <w:t>dmin also needs to select</w:t>
+        <w:t xml:space="preserve">dmin also needs to </w:t>
+      </w:r>
+      <w:r>
+        <w:rPr>
+          <w:lang w:val="en-US"/>
+        </w:rPr>
+        <w:lastRenderedPageBreak/>
+        <w:t>select</w:t>
       </w:r>
       <w:r>
         <w:rPr>
@@ -2251,7 +2250,6 @@
         <w:rPr>
           <w:lang w:val="en-US"/>
         </w:rPr>
-        <w:lastRenderedPageBreak/>
         <w:t>reservation to be in</w:t>
       </w:r>
       <w:r>
@@ -2268,7 +2266,7 @@
         <mc:AlternateContent>
           <mc:Choice Requires="wpg">
             <w:drawing>
-              <wp:anchor distT="0" distB="0" distL="114300" distR="114300" simplePos="0" relativeHeight="251675648" behindDoc="0" locked="0" layoutInCell="1" allowOverlap="1" wp14:anchorId="26596D8B" wp14:editId="7B18B525">
+              <wp:anchor distT="0" distB="0" distL="114300" distR="114300" simplePos="0" relativeHeight="251675648" behindDoc="0" locked="0" layoutInCell="1" allowOverlap="1" wp14:anchorId="26596D8B" wp14:editId="391F6787">
                 <wp:simplePos x="0" y="0"/>
                 <wp:positionH relativeFrom="column">
                   <wp:posOffset>3509010</wp:posOffset>
@@ -2375,13 +2373,36 @@
               </wp:anchor>
             </w:drawing>
           </mc:Choice>
-          <mc:Fallback xmlns:cx8="http://schemas.microsoft.com/office/drawing/2016/5/14/chartex" xmlns:cx7="http://schemas.microsoft.com/office/drawing/2016/5/13/chartex" xmlns:cx6="http://schemas.microsoft.com/office/drawing/2016/5/12/chartex">
+          <mc:Fallback>
             <w:pict>
-              <v:group w14:anchorId="26596D8B" id="Group 27" o:spid="_x0000_s1044" style="position:absolute;margin-left:276.3pt;margin-top:1.5pt;width:3in;height:139.8pt;z-index:251675648" coordsize="27432,17754" o:gfxdata="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">
+              <v:group w14:anchorId="26596D8B" id="Group 27" o:spid="_x0000_s1044" style="position:absolute;left:0;text-align:left;margin-left:276.3pt;margin-top:1.5pt;width:3in;height:139.8pt;z-index:251675648" coordsize="27432,17754" o:gfxdata="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">
+                <v:shapetype id="_x0000_t75" coordsize="21600,21600" o:spt="75" o:preferrelative="t" path="m@4@5l@4@11@9@11@9@5xe" filled="f" stroked="f">
+                  <v:stroke joinstyle="miter"/>
+                  <v:formulas>
+                    <v:f eqn="if lineDrawn pixelLineWidth 0"/>
+                    <v:f eqn="sum @0 1 0"/>
+                    <v:f eqn="sum 0 0 @1"/>
+                    <v:f eqn="prod @2 1 2"/>
+                    <v:f eqn="prod @3 21600 pixelWidth"/>
+                    <v:f eqn="prod @3 21600 pixelHeight"/>
+                    <v:f eqn="sum @0 0 1"/>
+                    <v:f eqn="prod @6 1 2"/>
+                    <v:f eqn="prod @7 21600 pixelWidth"/>
+                    <v:f eqn="sum @8 21600 0"/>
+                    <v:f eqn="prod @7 21600 pixelHeight"/>
+                    <v:f eqn="sum @10 21600 0"/>
+                  </v:formulas>
+                  <v:path o:extrusionok="f" gradientshapeok="t" o:connecttype="rect"/>
+                  <o:lock v:ext="edit" aspectratio="t"/>
+                </v:shapetype>
                 <v:shape id="Picture 25" o:spid="_x0000_s1045" type="#_x0000_t75" style="position:absolute;width:27432;height:15544;visibility:visible;mso-wrap-style:square" o:gfxdata="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" stroked="t" strokecolor="#4472c4 [3204]">
                   <v:imagedata r:id="rId18" o:title=""/>
                   <v:path arrowok="t"/>
                 </v:shape>
+                <v:shapetype id="_x0000_t202" coordsize="21600,21600" o:spt="202" path="m,l,21600r21600,l21600,xe">
+                  <v:stroke joinstyle="miter"/>
+                  <v:path gradientshapeok="t" o:connecttype="rect"/>
+                </v:shapetype>
                 <v:shape id="Text Box 26" o:spid="_x0000_s1046" type="#_x0000_t202" style="position:absolute;top:16078;width:27432;height:1676;visibility:visible;mso-wrap-style:square;v-text-anchor:top" o:gfxdata="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" stroked="f">
                   <v:textbox inset="0,0,0,0">
                     <w:txbxContent>
@@ -2425,13 +2446,13 @@
         <mc:AlternateContent>
           <mc:Choice Requires="wpg">
             <w:drawing>
-              <wp:anchor distT="0" distB="0" distL="114300" distR="114300" simplePos="0" relativeHeight="251679744" behindDoc="0" locked="0" layoutInCell="1" allowOverlap="1" wp14:anchorId="060C36E4" wp14:editId="7DEA3903">
+              <wp:anchor distT="0" distB="0" distL="114300" distR="114300" simplePos="0" relativeHeight="251679744" behindDoc="0" locked="0" layoutInCell="1" allowOverlap="1" wp14:anchorId="060C36E4" wp14:editId="14778925">
                 <wp:simplePos x="0" y="0"/>
                 <wp:positionH relativeFrom="column">
                   <wp:posOffset>-30480</wp:posOffset>
                 </wp:positionH>
                 <wp:positionV relativeFrom="paragraph">
-                  <wp:posOffset>499110</wp:posOffset>
+                  <wp:posOffset>590550</wp:posOffset>
                 </wp:positionV>
                 <wp:extent cx="3493770" cy="2186940"/>
                 <wp:effectExtent l="19050" t="19050" r="11430" b="3810"/>
@@ -2535,9 +2556,9 @@
               </wp:anchor>
             </w:drawing>
           </mc:Choice>
-          <mc:Fallback xmlns:cx8="http://schemas.microsoft.com/office/drawing/2016/5/14/chartex" xmlns:cx7="http://schemas.microsoft.com/office/drawing/2016/5/13/chartex" xmlns:cx6="http://schemas.microsoft.com/office/drawing/2016/5/12/chartex">
+          <mc:Fallback>
             <w:pict>
-              <v:group w14:anchorId="060C36E4" id="Group 30" o:spid="_x0000_s1047" style="position:absolute;margin-left:-2.4pt;margin-top:39.3pt;width:275.1pt;height:172.2pt;z-index:251679744" coordsize="34937,21869" o:gfxdata="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">
+              <v:group w14:anchorId="060C36E4" id="Group 30" o:spid="_x0000_s1047" style="position:absolute;left:0;text-align:left;margin-left:-2.4pt;margin-top:46.5pt;width:275.1pt;height:172.2pt;z-index:251679744" coordsize="34937,21869" o:gfxdata="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">
                 <v:shape id="Picture 28" o:spid="_x0000_s1048" type="#_x0000_t75" style="position:absolute;left:76;width:34861;height:19685;visibility:visible;mso-wrap-style:square" o:gfxdata="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" stroked="t" strokecolor="#4472c4 [3204]">
                   <v:imagedata r:id="rId20" o:title=""/>
                   <v:path arrowok="t"/>
@@ -2577,6 +2598,7 @@
     </w:p>
     <w:p>
       <w:pPr>
+        <w:ind w:firstLine="720"/>
         <w:rPr>
           <w:lang w:val="en-US"/>
         </w:rPr>
@@ -2589,13 +2611,13 @@
         <mc:AlternateContent>
           <mc:Choice Requires="wpg">
             <w:drawing>
-              <wp:anchor distT="0" distB="0" distL="114300" distR="114300" simplePos="0" relativeHeight="251683840" behindDoc="0" locked="0" layoutInCell="1" allowOverlap="1" wp14:anchorId="531F2998" wp14:editId="1D9A151D">
+              <wp:anchor distT="0" distB="0" distL="114300" distR="114300" simplePos="0" relativeHeight="251683840" behindDoc="0" locked="0" layoutInCell="1" allowOverlap="1" wp14:anchorId="531F2998" wp14:editId="16FD5497">
                 <wp:simplePos x="0" y="0"/>
                 <wp:positionH relativeFrom="column">
-                  <wp:posOffset>4556760</wp:posOffset>
+                  <wp:posOffset>4221480</wp:posOffset>
                 </wp:positionH>
                 <wp:positionV relativeFrom="paragraph">
-                  <wp:posOffset>1325880</wp:posOffset>
+                  <wp:posOffset>1139825</wp:posOffset>
                 </wp:positionV>
                 <wp:extent cx="1699260" cy="1813560"/>
                 <wp:effectExtent l="19050" t="19050" r="15240" b="0"/>
@@ -2696,9 +2718,9 @@
               </wp:anchor>
             </w:drawing>
           </mc:Choice>
-          <mc:Fallback xmlns:cx8="http://schemas.microsoft.com/office/drawing/2016/5/14/chartex" xmlns:cx7="http://schemas.microsoft.com/office/drawing/2016/5/13/chartex" xmlns:cx6="http://schemas.microsoft.com/office/drawing/2016/5/12/chartex">
+          <mc:Fallback>
             <w:pict>
-              <v:group w14:anchorId="531F2998" id="Group 33" o:spid="_x0000_s1050" style="position:absolute;margin-left:358.8pt;margin-top:104.4pt;width:133.8pt;height:142.8pt;z-index:251683840" coordsize="16992,18135" o:gfxdata="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">
+              <v:group w14:anchorId="531F2998" id="Group 33" o:spid="_x0000_s1050" style="position:absolute;left:0;text-align:left;margin-left:332.4pt;margin-top:89.75pt;width:133.8pt;height:142.8pt;z-index:251683840" coordsize="16992,18135" o:gfxdata="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">
                 <v:shape id="Picture 31" o:spid="_x0000_s1051" type="#_x0000_t75" style="position:absolute;width:16992;height:15849;visibility:visible;mso-wrap-style:square" o:gfxdata="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" stroked="t" strokecolor="#4472c4 [3204]">
                   <v:imagedata r:id="rId22" o:title=""/>
                   <v:path arrowok="t"/>
@@ -2729,6 +2751,7 @@
     </w:p>
     <w:p>
       <w:pPr>
+        <w:ind w:firstLine="720"/>
         <w:rPr>
           <w:lang w:val="en-US"/>
         </w:rPr>
@@ -2736,6 +2759,7 @@
     </w:p>
     <w:p>
       <w:pPr>
+        <w:ind w:firstLine="720"/>
         <w:rPr>
           <w:lang w:val="en-US"/>
         </w:rPr>
@@ -2743,6 +2767,7 @@
     </w:p>
     <w:p>
       <w:pPr>
+        <w:ind w:firstLine="720"/>
         <w:rPr>
           <w:lang w:val="en-US"/>
         </w:rPr>
@@ -2750,6 +2775,7 @@
     </w:p>
     <w:p>
       <w:pPr>
+        <w:ind w:firstLine="720"/>
         <w:rPr>
           <w:lang w:val="en-US"/>
         </w:rPr>
@@ -2758,7 +2784,43 @@
         <w:rPr>
           <w:lang w:val="en-US"/>
         </w:rPr>
-        <w:t xml:space="preserve">From menu in Picture 1 by pressing “Student” button pops up window </w:t>
+        <w:t>B</w:t>
+      </w:r>
+      <w:r>
+        <w:rPr>
+          <w:lang w:val="en-US"/>
+        </w:rPr>
+        <w:t>y pressing</w:t>
+      </w:r>
+      <w:r>
+        <w:rPr>
+          <w:lang w:val="en-US"/>
+        </w:rPr>
+        <w:t xml:space="preserve"> the</w:t>
+      </w:r>
+      <w:r>
+        <w:rPr>
+          <w:lang w:val="en-US"/>
+        </w:rPr>
+        <w:t xml:space="preserve"> “Student” button</w:t>
+      </w:r>
+      <w:r>
+        <w:rPr>
+          <w:lang w:val="en-US"/>
+        </w:rPr>
+        <w:t xml:space="preserve"> in the menu, Picture 1, the</w:t>
+      </w:r>
+      <w:r>
+        <w:rPr>
+          <w:lang w:val="en-US"/>
+        </w:rPr>
+        <w:t xml:space="preserve"> </w:t>
+      </w:r>
+      <w:r>
+        <w:rPr>
+          <w:lang w:val="en-US"/>
+        </w:rPr>
+        <w:t>“</w:t>
       </w:r>
       <w:proofErr w:type="spellStart"/>
       <w:r>
@@ -2772,7 +2834,19 @@
         <w:rPr>
           <w:lang w:val="en-US"/>
         </w:rPr>
-        <w:t xml:space="preserve">: Student, </w:t>
+        <w:t>: Student</w:t>
+      </w:r>
+      <w:r>
+        <w:rPr>
+          <w:lang w:val="en-US"/>
+        </w:rPr>
+        <w:t>” window pops up</w:t>
+      </w:r>
+      <w:r>
+        <w:rPr>
+          <w:lang w:val="en-US"/>
+        </w:rPr>
+        <w:t xml:space="preserve">, </w:t>
       </w:r>
       <w:r>
         <w:rPr>
@@ -2792,11 +2866,10 @@
         </w:rPr>
         <w:t>.</w:t>
       </w:r>
-      <w:bookmarkStart w:id="0" w:name="_GoBack"/>
-      <w:bookmarkEnd w:id="0"/>
     </w:p>
     <w:p>
       <w:pPr>
+        <w:ind w:firstLine="720"/>
         <w:rPr>
           <w:lang w:val="en-US"/>
         </w:rPr>
@@ -2916,7 +2989,7 @@
               </wp:anchor>
             </w:drawing>
           </mc:Choice>
-          <mc:Fallback xmlns:cx8="http://schemas.microsoft.com/office/drawing/2016/5/14/chartex" xmlns:cx7="http://schemas.microsoft.com/office/drawing/2016/5/13/chartex" xmlns:cx6="http://schemas.microsoft.com/office/drawing/2016/5/12/chartex">
+          <mc:Fallback xmlns:cx6="http://schemas.microsoft.com/office/drawing/2016/5/12/chartex" xmlns:cx7="http://schemas.microsoft.com/office/drawing/2016/5/13/chartex" xmlns:cx8="http://schemas.microsoft.com/office/drawing/2016/5/14/chartex">
             <w:pict>
               <v:group w14:anchorId="0E6CFE8E" id="Group 37" o:spid="_x0000_s1053" style="position:absolute;margin-left:216.9pt;margin-top:197.5pt;width:275.7pt;height:172.8pt;z-index:251689984" coordsize="35013,21945" o:gfxdata="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">
                 <v:shape id="Picture 10" o:spid="_x0000_s1054" type="#_x0000_t75" style="position:absolute;width:35013;height:19659;visibility:visible;mso-wrap-style:square" o:gfxdata="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" stroked="t" strokecolor="#0070c0">
@@ -3061,7 +3134,7 @@
               </wp:anchor>
             </w:drawing>
           </mc:Choice>
-          <mc:Fallback xmlns:cx8="http://schemas.microsoft.com/office/drawing/2016/5/14/chartex" xmlns:cx7="http://schemas.microsoft.com/office/drawing/2016/5/13/chartex" xmlns:cx6="http://schemas.microsoft.com/office/drawing/2016/5/12/chartex">
+          <mc:Fallback xmlns:cx6="http://schemas.microsoft.com/office/drawing/2016/5/12/chartex" xmlns:cx7="http://schemas.microsoft.com/office/drawing/2016/5/13/chartex" xmlns:cx8="http://schemas.microsoft.com/office/drawing/2016/5/14/chartex">
             <w:pict>
               <v:group w14:anchorId="22FEB52D" id="Group 35" o:spid="_x0000_s1056" style="position:absolute;margin-left:216.9pt;margin-top:22.3pt;width:276pt;height:172.2pt;z-index:251686912" coordsize="35052,21869" o:gfxdata="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">
                 <v:shape id="Picture 9" o:spid="_x0000_s1057" type="#_x0000_t75" style="position:absolute;width:35052;height:19697;visibility:visible;mso-wrap-style:square" o:gfxdata="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" stroked="t" strokecolor="#4472c4 [3204]">
@@ -3095,19 +3168,145 @@
         <w:rPr>
           <w:lang w:val="en-US"/>
         </w:rPr>
+        <w:t xml:space="preserve">The </w:t>
+      </w:r>
+      <w:r>
+        <w:rPr>
+          <w:lang w:val="en-US"/>
+        </w:rPr>
         <w:t xml:space="preserve">“Reserve Room” </w:t>
       </w:r>
       <w:r>
         <w:rPr>
           <w:lang w:val="en-US"/>
         </w:rPr>
-        <w:t>button opens page with four parameters to reserve room</w:t>
-      </w:r>
-      <w:r>
-        <w:rPr>
-          <w:lang w:val="en-US"/>
-        </w:rPr>
-        <w:t>: Number of people, Select a date, From, To</w:t>
+        <w:t>button opens</w:t>
+      </w:r>
+      <w:r>
+        <w:rPr>
+          <w:lang w:val="en-US"/>
+        </w:rPr>
+        <w:t xml:space="preserve"> a</w:t>
+      </w:r>
+      <w:r>
+        <w:rPr>
+          <w:lang w:val="en-US"/>
+        </w:rPr>
+        <w:t xml:space="preserve"> page with four parameters to reserve</w:t>
+      </w:r>
+      <w:r>
+        <w:rPr>
+          <w:lang w:val="en-US"/>
+        </w:rPr>
+        <w:t xml:space="preserve"> a</w:t>
+      </w:r>
+      <w:r>
+        <w:rPr>
+          <w:lang w:val="en-US"/>
+        </w:rPr>
+        <w:t xml:space="preserve"> room</w:t>
+      </w:r>
+      <w:r>
+        <w:rPr>
+          <w:lang w:val="en-US"/>
+        </w:rPr>
+        <w:t xml:space="preserve">: </w:t>
+      </w:r>
+      <w:r>
+        <w:rPr>
+          <w:lang w:val="en-US"/>
+        </w:rPr>
+        <w:t>“</w:t>
+      </w:r>
+      <w:r>
+        <w:rPr>
+          <w:lang w:val="en-US"/>
+        </w:rPr>
+        <w:t>Number of people</w:t>
+      </w:r>
+      <w:r>
+        <w:rPr>
+          <w:lang w:val="en-US"/>
+        </w:rPr>
+        <w:t>”</w:t>
+      </w:r>
+      <w:r>
+        <w:rPr>
+          <w:lang w:val="en-US"/>
+        </w:rPr>
+        <w:t xml:space="preserve">, </w:t>
+      </w:r>
+      <w:r>
+        <w:rPr>
+          <w:lang w:val="en-US"/>
+        </w:rPr>
+        <w:t>“</w:t>
+      </w:r>
+      <w:r>
+        <w:rPr>
+          <w:lang w:val="en-US"/>
+        </w:rPr>
+        <w:t>Select a date</w:t>
+      </w:r>
+      <w:r>
+        <w:rPr>
+          <w:lang w:val="en-US"/>
+        </w:rPr>
+        <w:t>”</w:t>
+      </w:r>
+      <w:r>
+        <w:rPr>
+          <w:lang w:val="en-US"/>
+        </w:rPr>
+        <w:t xml:space="preserve">, </w:t>
+      </w:r>
+      <w:r>
+        <w:rPr>
+          <w:lang w:val="en-US"/>
+        </w:rPr>
+        <w:t>“</w:t>
+      </w:r>
+      <w:r>
+        <w:rPr>
+          <w:lang w:val="en-US"/>
+        </w:rPr>
+        <w:t>From</w:t>
+      </w:r>
+      <w:r>
+        <w:rPr>
+          <w:lang w:val="en-US"/>
+        </w:rPr>
+        <w:t>”</w:t>
+      </w:r>
+      <w:r>
+        <w:rPr>
+          <w:lang w:val="en-US"/>
+        </w:rPr>
+        <w:t xml:space="preserve"> and</w:t>
+      </w:r>
+      <w:r>
+        <w:rPr>
+          <w:lang w:val="en-US"/>
+        </w:rPr>
+        <w:t xml:space="preserve"> </w:t>
+      </w:r>
+      <w:r>
+        <w:rPr>
+          <w:lang w:val="en-US"/>
+        </w:rPr>
+        <w:t>“</w:t>
+      </w:r>
+      <w:r>
+        <w:rPr>
+          <w:lang w:val="en-US"/>
+        </w:rPr>
+        <w:t>To</w:t>
+      </w:r>
+      <w:r>
+        <w:rPr>
+          <w:lang w:val="en-US"/>
+        </w:rPr>
+        <w:t>”</w:t>
       </w:r>
       <w:r>
         <w:rPr>
@@ -3119,7 +3318,43 @@
         <w:rPr>
           <w:lang w:val="en-US"/>
         </w:rPr>
-        <w:t xml:space="preserve"> The number of people that will be in the room are needed to be typed in the textbox. The “Select a date” automatically is set to be today if not changed</w:t>
+        <w:t xml:space="preserve"> The number of people tha</w:t>
+      </w:r>
+      <w:r>
+        <w:rPr>
+          <w:lang w:val="en-US"/>
+        </w:rPr>
+        <w:t>t will be in the room needs</w:t>
+      </w:r>
+      <w:r>
+        <w:rPr>
+          <w:lang w:val="en-US"/>
+        </w:rPr>
+        <w:t xml:space="preserve"> to be typed in the textbox. The “Select a date”</w:t>
+      </w:r>
+      <w:r>
+        <w:rPr>
+          <w:lang w:val="en-US"/>
+        </w:rPr>
+        <w:t xml:space="preserve"> box is automatically set to</w:t>
+      </w:r>
+      <w:r>
+        <w:rPr>
+          <w:lang w:val="en-US"/>
+        </w:rPr>
+        <w:t xml:space="preserve"> today</w:t>
+      </w:r>
+      <w:r>
+        <w:rPr>
+          <w:lang w:val="en-US"/>
+        </w:rPr>
+        <w:t>’s date</w:t>
+      </w:r>
+      <w:r>
+        <w:rPr>
+          <w:lang w:val="en-US"/>
+        </w:rPr>
+        <w:t xml:space="preserve"> if not changed</w:t>
       </w:r>
       <w:r>
         <w:rPr>
@@ -3143,49 +3378,121 @@
         <w:rPr>
           <w:lang w:val="en-US"/>
         </w:rPr>
-        <w:t xml:space="preserve"> a specific date.  “From” and “To” are made for selecting time from which reservation will start and to what time it will last. If one of empty fields are still empty an exception </w:t>
-      </w:r>
-      <w:r>
-        <w:rPr>
-          <w:lang w:val="en-US"/>
-        </w:rPr>
-        <w:t>should</w:t>
-      </w:r>
-      <w:r>
-        <w:rPr>
-          <w:lang w:val="en-US"/>
-        </w:rPr>
-        <w:t xml:space="preserve"> be thrown and </w:t>
-      </w:r>
-      <w:r>
-        <w:rPr>
-          <w:lang w:val="en-US"/>
-        </w:rPr>
-        <w:t>should</w:t>
-      </w:r>
-      <w:r>
-        <w:rPr>
-          <w:lang w:val="en-US"/>
-        </w:rPr>
-        <w:t xml:space="preserve"> show a </w:t>
-      </w:r>
-      <w:r>
-        <w:rPr>
-          <w:lang w:val="en-US"/>
-        </w:rPr>
-        <w:t>message, but for some reasons it doesn’t</w:t>
-      </w:r>
-      <w:r>
-        <w:rPr>
-          <w:lang w:val="en-US"/>
-        </w:rPr>
-        <w:t>. If a student user tries to reserve one more</w:t>
-      </w:r>
-      <w:r>
-        <w:rPr>
-          <w:lang w:val="en-US"/>
-        </w:rPr>
-        <w:t xml:space="preserve"> room at the same time and date, other exception will be thrown, </w:t>
+        <w:t xml:space="preserve"> a specific date.  </w:t>
+      </w:r>
+      <w:r>
+        <w:rPr>
+          <w:lang w:val="en-US"/>
+        </w:rPr>
+        <w:t xml:space="preserve">The </w:t>
+      </w:r>
+      <w:r>
+        <w:rPr>
+          <w:lang w:val="en-US"/>
+        </w:rPr>
+        <w:t>“From” and “To”</w:t>
+      </w:r>
+      <w:r>
+        <w:rPr>
+          <w:lang w:val="en-US"/>
+        </w:rPr>
+        <w:t xml:space="preserve"> drop downs are made to select the time that the </w:t>
+      </w:r>
+      <w:r>
+        <w:rPr>
+          <w:lang w:val="en-US"/>
+        </w:rPr>
+        <w:t>reservation will sta</w:t>
+      </w:r>
+      <w:r>
+        <w:rPr>
+          <w:lang w:val="en-US"/>
+        </w:rPr>
+        <w:t>rt and the time it will end</w:t>
+      </w:r>
+      <w:r>
+        <w:rPr>
+          <w:lang w:val="en-US"/>
+        </w:rPr>
+        <w:t>. If any</w:t>
+      </w:r>
+      <w:r>
+        <w:rPr>
+          <w:lang w:val="en-US"/>
+        </w:rPr>
+        <w:t xml:space="preserve"> of the</w:t>
+      </w:r>
+      <w:r>
+        <w:rPr>
+          <w:lang w:val="en-US"/>
+        </w:rPr>
+        <w:t xml:space="preserve"> fields are</w:t>
+      </w:r>
+      <w:r>
+        <w:rPr>
+          <w:lang w:val="en-US"/>
+        </w:rPr>
+        <w:t xml:space="preserve"> still empty</w:t>
+      </w:r>
+      <w:r>
+        <w:rPr>
+          <w:lang w:val="en-US"/>
+        </w:rPr>
+        <w:t>, then</w:t>
+      </w:r>
+      <w:r>
+        <w:rPr>
+          <w:lang w:val="en-US"/>
+        </w:rPr>
+        <w:t xml:space="preserve"> </w:t>
+      </w:r>
+      <w:r>
+        <w:rPr>
+          <w:lang w:val="en-US"/>
+        </w:rPr>
+        <w:t>a message should be shown</w:t>
+      </w:r>
+      <w:r>
+        <w:rPr>
+          <w:lang w:val="en-US"/>
+        </w:rPr>
+        <w:t>,</w:t>
+      </w:r>
+      <w:r>
+        <w:rPr>
+          <w:lang w:val="en-US"/>
+        </w:rPr>
+        <w:t xml:space="preserve"> but it has not been implemented yet</w:t>
+      </w:r>
+      <w:r>
+        <w:rPr>
+          <w:lang w:val="en-US"/>
+        </w:rPr>
+        <w:t>. If a student user tries to r</w:t>
+      </w:r>
+      <w:r>
+        <w:rPr>
+          <w:lang w:val="en-US"/>
+        </w:rPr>
+        <w:t>eserve another</w:t>
+      </w:r>
+      <w:r>
+        <w:rPr>
+          <w:lang w:val="en-US"/>
+        </w:rPr>
+        <w:t xml:space="preserve"> room </w:t>
+      </w:r>
+      <w:r>
+        <w:rPr>
+          <w:lang w:val="en-US"/>
+        </w:rPr>
+        <w:t>at the same time and date, the room will not be reserved and a message will be displayed</w:t>
+      </w:r>
+      <w:r>
+        <w:rPr>
+          <w:lang w:val="en-US"/>
+        </w:rPr>
+        <w:t xml:space="preserve">, </w:t>
       </w:r>
       <w:r>
         <w:rPr>
@@ -3209,13 +3516,91 @@
         <w:rPr>
           <w:lang w:val="en-US"/>
         </w:rPr>
-        <w:t xml:space="preserve"> If in the system there is free room with matching parameters as inputted</w:t>
-      </w:r>
-      <w:r>
-        <w:rPr>
-          <w:lang w:val="en-US"/>
-        </w:rPr>
-        <w:t xml:space="preserve">, a message will be displayed, saying that user has been assigned to room as shown in </w:t>
+        <w:t xml:space="preserve"> If there are available</w:t>
+      </w:r>
+      <w:r>
+        <w:rPr>
+          <w:lang w:val="en-US"/>
+        </w:rPr>
+        <w:t xml:space="preserve"> room</w:t>
+      </w:r>
+      <w:r>
+        <w:rPr>
+          <w:lang w:val="en-US"/>
+        </w:rPr>
+        <w:t>s</w:t>
+      </w:r>
+      <w:r>
+        <w:rPr>
+          <w:lang w:val="en-US"/>
+        </w:rPr>
+        <w:t xml:space="preserve"> with matching parameters as inputted</w:t>
+      </w:r>
+      <w:r>
+        <w:rPr>
+          <w:lang w:val="en-US"/>
+        </w:rPr>
+        <w:t>,</w:t>
+      </w:r>
+      <w:r>
+        <w:rPr>
+          <w:lang w:val="en-US"/>
+        </w:rPr>
+        <w:t xml:space="preserve"> then a message</w:t>
+      </w:r>
+      <w:r>
+        <w:rPr>
+          <w:lang w:val="en-US"/>
+        </w:rPr>
+        <w:t xml:space="preserve"> saying that</w:t>
+      </w:r>
+      <w:r>
+        <w:rPr>
+          <w:lang w:val="en-US"/>
+        </w:rPr>
+        <w:t xml:space="preserve"> the</w:t>
+      </w:r>
+      <w:r>
+        <w:rPr>
+          <w:lang w:val="en-US"/>
+        </w:rPr>
+        <w:t xml:space="preserve"> user has been assigned to</w:t>
+      </w:r>
+      <w:r>
+        <w:rPr>
+          <w:lang w:val="en-US"/>
+        </w:rPr>
+        <w:t xml:space="preserve"> a</w:t>
+      </w:r>
+      <w:r>
+        <w:rPr>
+          <w:lang w:val="en-US"/>
+        </w:rPr>
+        <w:t xml:space="preserve"> room</w:t>
+      </w:r>
+      <w:r>
+        <w:rPr>
+          <w:lang w:val="en-US"/>
+        </w:rPr>
+        <w:t>,</w:t>
+      </w:r>
+      <w:r>
+        <w:rPr>
+          <w:lang w:val="en-US"/>
+        </w:rPr>
+        <w:t xml:space="preserve"> as shown</w:t>
+      </w:r>
+      <w:r>
+        <w:rPr>
+          <w:lang w:val="en-US"/>
+        </w:rPr>
+        <w:t xml:space="preserve"> at the bottom of</w:t>
+      </w:r>
+      <w:r>
+        <w:rPr>
+          <w:lang w:val="en-US"/>
+        </w:rPr>
+        <w:t xml:space="preserve"> </w:t>
       </w:r>
       <w:r>
         <w:rPr>
@@ -3233,7 +3618,19 @@
         <w:rPr>
           <w:lang w:val="en-US"/>
         </w:rPr>
-        <w:t>, if not, a message will appear, that there are no free rooms</w:t>
+        <w:t>, if there are no available rooms</w:t>
+      </w:r>
+      <w:r>
+        <w:rPr>
+          <w:lang w:val="en-US"/>
+        </w:rPr>
+        <w:t>,</w:t>
+      </w:r>
+      <w:r>
+        <w:rPr>
+          <w:lang w:val="en-US"/>
+        </w:rPr>
+        <w:t xml:space="preserve"> then a message saying that there are no available rooms will appear</w:t>
       </w:r>
       <w:r>
         <w:rPr>
@@ -3250,6 +3647,7 @@
     </w:p>
     <w:p>
       <w:pPr>
+        <w:ind w:firstLine="720"/>
         <w:rPr>
           <w:lang w:val="en-US"/>
         </w:rPr>
@@ -3369,7 +3767,7 @@
               </wp:anchor>
             </w:drawing>
           </mc:Choice>
-          <mc:Fallback xmlns:cx8="http://schemas.microsoft.com/office/drawing/2016/5/14/chartex" xmlns:cx7="http://schemas.microsoft.com/office/drawing/2016/5/13/chartex" xmlns:cx6="http://schemas.microsoft.com/office/drawing/2016/5/12/chartex">
+          <mc:Fallback xmlns:cx6="http://schemas.microsoft.com/office/drawing/2016/5/12/chartex" xmlns:cx7="http://schemas.microsoft.com/office/drawing/2016/5/13/chartex" xmlns:cx8="http://schemas.microsoft.com/office/drawing/2016/5/14/chartex">
             <w:pict>
               <v:group w14:anchorId="6E9FC6E2" id="Group 39" o:spid="_x0000_s1059" style="position:absolute;margin-left:251.7pt;margin-top:61pt;width:241.2pt;height:43.8pt;z-index:251693056" coordsize="30632,5562" o:gfxdata="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">
                 <v:shape id="Picture 11" o:spid="_x0000_s1060" type="#_x0000_t75" style="position:absolute;left:76;width:30556;height:3733;visibility:visible;mso-wrap-style:square" o:gfxdata="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" stroked="t" strokecolor="#0070c0">
@@ -3403,7 +3801,55 @@
         <w:rPr>
           <w:lang w:val="en-US"/>
         </w:rPr>
-        <w:t xml:space="preserve">To see the reservation that student user has made he or she needs to press button </w:t>
+        <w:t>To see the reservatio</w:t>
+      </w:r>
+      <w:r>
+        <w:rPr>
+          <w:lang w:val="en-US"/>
+        </w:rPr>
+        <w:t>n the student user has made, he or she</w:t>
+      </w:r>
+      <w:r>
+        <w:rPr>
+          <w:lang w:val="en-US"/>
+        </w:rPr>
+        <w:t xml:space="preserve"> need</w:t>
+      </w:r>
+      <w:r>
+        <w:rPr>
+          <w:lang w:val="en-US"/>
+        </w:rPr>
+        <w:t>s</w:t>
+      </w:r>
+      <w:r>
+        <w:rPr>
+          <w:lang w:val="en-US"/>
+        </w:rPr>
+        <w:t xml:space="preserve"> to press</w:t>
+      </w:r>
+      <w:r>
+        <w:rPr>
+          <w:lang w:val="en-US"/>
+        </w:rPr>
+        <w:t xml:space="preserve"> the</w:t>
+      </w:r>
+      <w:r>
+        <w:rPr>
+          <w:lang w:val="en-US"/>
+        </w:rPr>
+        <w:t xml:space="preserve"> button</w:t>
+      </w:r>
+      <w:r>
+        <w:rPr>
+          <w:lang w:val="en-US"/>
+        </w:rPr>
+        <w:t>,</w:t>
+      </w:r>
+      <w:r>
+        <w:rPr>
+          <w:lang w:val="en-US"/>
+        </w:rPr>
+        <w:t xml:space="preserve"> </w:t>
       </w:r>
       <w:r>
         <w:rPr>
@@ -3433,14 +3879,80 @@
         <w:rPr>
           <w:lang w:val="en-US"/>
         </w:rPr>
-        <w:t xml:space="preserve">. One list item shows one reservation starting with room that’s reserved followed by date, hours and the username of the user who reserved room. If user </w:t>
+        <w:t>. One list item shows one reservation</w:t>
+      </w:r>
+      <w:r>
+        <w:rPr>
+          <w:lang w:val="en-US"/>
+        </w:rPr>
+        <w:t xml:space="preserve">. A reservation is shown </w:t>
       </w:r>
       <w:r>
         <w:rPr>
           <w:lang w:val="en-US"/>
         </w:rPr>
         <w:lastRenderedPageBreak/>
-        <w:t xml:space="preserve">doesn’t need reservation, he or she can select specific </w:t>
+        <w:t>as the room it is</w:t>
+      </w:r>
+      <w:r>
+        <w:rPr>
+          <w:lang w:val="en-US"/>
+        </w:rPr>
+        <w:t xml:space="preserve"> in, the date,</w:t>
+      </w:r>
+      <w:r>
+        <w:rPr>
+          <w:lang w:val="en-US"/>
+        </w:rPr>
+        <w:t xml:space="preserve"> </w:t>
+      </w:r>
+      <w:r>
+        <w:rPr>
+          <w:lang w:val="en-US"/>
+        </w:rPr>
+        <w:t>the time and the user who made the reservation.</w:t>
+      </w:r>
+      <w:r>
+        <w:rPr>
+          <w:lang w:val="en-US"/>
+        </w:rPr>
+        <w:t xml:space="preserve"> If </w:t>
+      </w:r>
+      <w:r>
+        <w:rPr>
+          <w:lang w:val="en-US"/>
+        </w:rPr>
+        <w:t>the user no longer</w:t>
+      </w:r>
+      <w:r>
+        <w:rPr>
+          <w:lang w:val="en-US"/>
+        </w:rPr>
+        <w:t xml:space="preserve"> need</w:t>
+      </w:r>
+      <w:r>
+        <w:rPr>
+          <w:lang w:val="en-US"/>
+        </w:rPr>
+        <w:t>s the</w:t>
+      </w:r>
+      <w:r>
+        <w:rPr>
+          <w:lang w:val="en-US"/>
+        </w:rPr>
+        <w:t xml:space="preserve"> reservation,</w:t>
+      </w:r>
+      <w:r>
+        <w:rPr>
+          <w:lang w:val="en-US"/>
+        </w:rPr>
+        <w:t xml:space="preserve"> then he or she can select a</w:t>
+      </w:r>
+      <w:r>
+        <w:rPr>
+          <w:lang w:val="en-US"/>
+        </w:rPr>
+        <w:t xml:space="preserve"> </w:t>
       </w:r>
       <w:r>
         <w:rPr>
@@ -3557,7 +4069,7 @@
               </wp:anchor>
             </w:drawing>
           </mc:Choice>
-          <mc:Fallback xmlns:cx8="http://schemas.microsoft.com/office/drawing/2016/5/14/chartex" xmlns:cx7="http://schemas.microsoft.com/office/drawing/2016/5/13/chartex" xmlns:cx6="http://schemas.microsoft.com/office/drawing/2016/5/12/chartex">
+          <mc:Fallback xmlns:cx6="http://schemas.microsoft.com/office/drawing/2016/5/12/chartex" xmlns:cx7="http://schemas.microsoft.com/office/drawing/2016/5/13/chartex" xmlns:cx8="http://schemas.microsoft.com/office/drawing/2016/5/14/chartex">
             <w:pict>
               <v:group w14:anchorId="3B0BA551" id="Group 42" o:spid="_x0000_s1062" style="position:absolute;margin-left:364.5pt;margin-top:1.95pt;width:115.8pt;height:44.4pt;z-index:251697152" coordsize="14706,5638" o:gfxdata="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">
                 <v:shape id="Picture 40" o:spid="_x0000_s1063" type="#_x0000_t75" style="position:absolute;left:76;width:14630;height:3505;visibility:visible;mso-wrap-style:square" o:gfxdata="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" stroked="t" strokecolor="#4472c4 [3204]">
@@ -3591,17 +4103,48 @@
         <w:rPr>
           <w:lang w:val="en-US"/>
         </w:rPr>
-        <w:t xml:space="preserve">reservation and press </w:t>
-      </w:r>
-      <w:r>
-        <w:rPr>
-          <w:lang w:val="en-US"/>
-        </w:rPr>
-        <w:t xml:space="preserve">button “Delete Reservation”, the reservation will be deleted from repository and database. </w:t>
+        <w:t>reservation and press</w:t>
+      </w:r>
+      <w:r>
+        <w:rPr>
+          <w:lang w:val="en-US"/>
+        </w:rPr>
+        <w:t xml:space="preserve"> the</w:t>
+      </w:r>
+      <w:r>
+        <w:rPr>
+          <w:lang w:val="en-US"/>
+        </w:rPr>
+        <w:t xml:space="preserve"> </w:t>
+      </w:r>
+      <w:r>
+        <w:rPr>
+          <w:lang w:val="en-US"/>
+        </w:rPr>
+        <w:t>button</w:t>
+      </w:r>
+      <w:r>
+        <w:rPr>
+          <w:lang w:val="en-US"/>
+        </w:rPr>
+        <w:t>,</w:t>
+      </w:r>
+      <w:r>
+        <w:rPr>
+          <w:lang w:val="en-US"/>
+        </w:rPr>
+        <w:t xml:space="preserve"> “Del</w:t>
+      </w:r>
+      <w:r>
+        <w:rPr>
+          <w:lang w:val="en-US"/>
+        </w:rPr>
+        <w:t>ete Reservation”. This will delete the reservation from the repository and database.</w:t>
       </w:r>
     </w:p>
     <w:p>
       <w:pPr>
+        <w:ind w:firstLine="720"/>
         <w:rPr>
           <w:lang w:val="en-US"/>
         </w:rPr>
@@ -3721,7 +4264,7 @@
               </wp:anchor>
             </w:drawing>
           </mc:Choice>
-          <mc:Fallback xmlns:cx8="http://schemas.microsoft.com/office/drawing/2016/5/14/chartex" xmlns:cx7="http://schemas.microsoft.com/office/drawing/2016/5/13/chartex" xmlns:cx6="http://schemas.microsoft.com/office/drawing/2016/5/12/chartex">
+          <mc:Fallback xmlns:cx6="http://schemas.microsoft.com/office/drawing/2016/5/12/chartex" xmlns:cx7="http://schemas.microsoft.com/office/drawing/2016/5/13/chartex" xmlns:cx8="http://schemas.microsoft.com/office/drawing/2016/5/14/chartex">
             <w:pict>
               <v:group w14:anchorId="1C7D3056" id="Group 44" o:spid="_x0000_s1065" style="position:absolute;margin-left:206.7pt;margin-top:12.95pt;width:276.5pt;height:174pt;z-index:251700224" coordsize="35115,22098" o:gfxdata="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">
                 <v:shape id="Picture 4" o:spid="_x0000_s1066" type="#_x0000_t75" style="position:absolute;left:76;width:35039;height:19735;visibility:visible;mso-wrap-style:square" o:gfxdata="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" stroked="t" strokecolor="#4472c4 [3204]">
@@ -3755,23 +4298,66 @@
         <w:rPr>
           <w:lang w:val="en-US"/>
         </w:rPr>
-        <w:t>Teacher user as we mentioned earlier has the same buttons and messages, only difference is that teachers can reserve rooms with teacher permission level, which users can</w:t>
-      </w:r>
-      <w:r>
-        <w:rPr>
-          <w:lang w:val="en-US"/>
-        </w:rPr>
-        <w:t>’</w:t>
-      </w:r>
-      <w:r>
-        <w:rPr>
-          <w:lang w:val="en-US"/>
-        </w:rPr>
-        <w:t xml:space="preserve">t as their level is smaller. </w:t>
+        <w:t>A</w:t>
+      </w:r>
+      <w:r>
+        <w:rPr>
+          <w:lang w:val="en-US"/>
+        </w:rPr>
+        <w:t>s we mentioned earlier</w:t>
+      </w:r>
+      <w:r>
+        <w:rPr>
+          <w:lang w:val="en-US"/>
+        </w:rPr>
+        <w:t>, the teacher user</w:t>
+      </w:r>
+      <w:r>
+        <w:rPr>
+          <w:lang w:val="en-US"/>
+        </w:rPr>
+        <w:t xml:space="preserve"> h</w:t>
+      </w:r>
+      <w:r>
+        <w:rPr>
+          <w:lang w:val="en-US"/>
+        </w:rPr>
+        <w:t>as the same functions as the student user</w:t>
+      </w:r>
+      <w:r>
+        <w:rPr>
+          <w:lang w:val="en-US"/>
+        </w:rPr>
+        <w:t>,</w:t>
+      </w:r>
+      <w:r>
+        <w:rPr>
+          <w:lang w:val="en-US"/>
+        </w:rPr>
+        <w:t xml:space="preserve"> but</w:t>
+      </w:r>
+      <w:r>
+        <w:rPr>
+          <w:lang w:val="en-US"/>
+        </w:rPr>
+        <w:t xml:space="preserve"> teachers can reserve rooms with t</w:t>
+      </w:r>
+      <w:r>
+        <w:rPr>
+          <w:lang w:val="en-US"/>
+        </w:rPr>
+        <w:t>eacher permission level, which student users are not able to reserve</w:t>
+      </w:r>
+      <w:r>
+        <w:rPr>
+          <w:lang w:val="en-US"/>
+        </w:rPr>
+        <w:t xml:space="preserve">. </w:t>
       </w:r>
     </w:p>
     <w:p>
       <w:pPr>
+        <w:ind w:firstLine="720"/>
         <w:rPr>
           <w:lang w:val="en-US"/>
         </w:rPr>
@@ -3780,7 +4366,13 @@
         <w:rPr>
           <w:lang w:val="en-US"/>
         </w:rPr>
-        <w:t xml:space="preserve">Every time there is reservation in 15 minutes a message box will appear with message saying that reservation will start after 15 minutes, </w:t>
+        <w:t>The system also notifies the user if they have a reservation in 15 minutes</w:t>
+      </w:r>
+      <w:r>
+        <w:rPr>
+          <w:lang w:val="en-US"/>
+        </w:rPr>
+        <w:t xml:space="preserve">, </w:t>
       </w:r>
       <w:r>
         <w:rPr>
@@ -3798,7 +4390,15 @@
         <w:rPr>
           <w:lang w:val="en-US"/>
         </w:rPr>
-        <w:t>. By pressing button “O</w:t>
+        <w:t>. By pressin</w:t>
+      </w:r>
+      <w:bookmarkStart w:id="0" w:name="_GoBack"/>
+      <w:bookmarkEnd w:id="0"/>
+      <w:r>
+        <w:rPr>
+          <w:lang w:val="en-US"/>
+        </w:rPr>
+        <w:t>g button “O</w:t>
       </w:r>
       <w:r>
         <w:rPr>
@@ -3815,6 +4415,7 @@
     </w:p>
     <w:p>
       <w:pPr>
+        <w:ind w:firstLine="720"/>
         <w:rPr>
           <w:rFonts w:asciiTheme="majorHAnsi" w:eastAsiaTheme="majorEastAsia" w:hAnsiTheme="majorHAnsi" w:cstheme="majorBidi"/>
           <w:color w:val="2F5496" w:themeColor="accent1" w:themeShade="BF"/>
@@ -3938,7 +4539,7 @@
               </wp:anchor>
             </w:drawing>
           </mc:Choice>
-          <mc:Fallback xmlns:cx8="http://schemas.microsoft.com/office/drawing/2016/5/14/chartex" xmlns:cx7="http://schemas.microsoft.com/office/drawing/2016/5/13/chartex" xmlns:cx6="http://schemas.microsoft.com/office/drawing/2016/5/12/chartex">
+          <mc:Fallback xmlns:cx6="http://schemas.microsoft.com/office/drawing/2016/5/12/chartex" xmlns:cx7="http://schemas.microsoft.com/office/drawing/2016/5/13/chartex" xmlns:cx8="http://schemas.microsoft.com/office/drawing/2016/5/14/chartex">
             <w:pict>
               <v:group w14:anchorId="00E32BFC" id="Group 46" o:spid="_x0000_s1068" style="position:absolute;margin-left:236.7pt;margin-top:29.55pt;width:245.4pt;height:142.2pt;z-index:251703296" coordsize="31165,18059" o:gfxdata="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">
                 <v:shape id="Picture 5" o:spid="_x0000_s1069" type="#_x0000_t75" style="position:absolute;width:31165;height:15849;visibility:visible;mso-wrap-style:square" o:gfxdata="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" stroked="t" strokecolor="#4472c4 [3204]">
@@ -3993,6 +4594,7 @@
     <w:p>
       <w:pPr>
         <w:pStyle w:val="Heading1"/>
+        <w:ind w:firstLine="720"/>
         <w:rPr>
           <w:lang w:val="en-US"/>
         </w:rPr>
@@ -4006,6 +4608,7 @@
     </w:p>
     <w:p>
       <w:pPr>
+        <w:ind w:firstLine="720"/>
         <w:rPr>
           <w:lang w:val="en-US"/>
         </w:rPr>
@@ -4019,6 +4622,7 @@
     </w:p>
     <w:p>
       <w:pPr>
+        <w:ind w:firstLine="720"/>
         <w:rPr>
           <w:lang w:val="en-US"/>
         </w:rPr>
@@ -4027,6 +4631,7 @@
     <w:p>
       <w:pPr>
         <w:pStyle w:val="Heading2"/>
+        <w:ind w:firstLine="720"/>
         <w:rPr>
           <w:lang w:val="en-US"/>
         </w:rPr>
@@ -4046,6 +4651,7 @@
     </w:p>
     <w:p>
       <w:pPr>
+        <w:ind w:firstLine="720"/>
         <w:rPr>
           <w:lang w:val="en-US"/>
         </w:rPr>
@@ -4059,6 +4665,7 @@
     </w:p>
     <w:p>
       <w:pPr>
+        <w:ind w:firstLine="720"/>
         <w:rPr>
           <w:lang w:val="en-US"/>
         </w:rPr>
@@ -4073,6 +4680,7 @@
     <w:p>
       <w:pPr>
         <w:pStyle w:val="Heading3"/>
+        <w:ind w:firstLine="720"/>
         <w:rPr>
           <w:lang w:val="en-US"/>
         </w:rPr>
@@ -4086,6 +4694,7 @@
     </w:p>
     <w:p>
       <w:pPr>
+        <w:ind w:firstLine="720"/>
         <w:rPr>
           <w:lang w:val="en-US"/>
         </w:rPr>
@@ -4099,6 +4708,7 @@
     </w:p>
     <w:p>
       <w:pPr>
+        <w:ind w:firstLine="720"/>
         <w:rPr>
           <w:lang w:val="en-US"/>
         </w:rPr>
@@ -4127,6 +4737,7 @@
     <w:p>
       <w:pPr>
         <w:pStyle w:val="Heading2"/>
+        <w:ind w:firstLine="720"/>
         <w:rPr>
           <w:lang w:val="en-US"/>
         </w:rPr>
@@ -4148,6 +4759,7 @@
     </w:p>
     <w:p>
       <w:pPr>
+        <w:ind w:firstLine="720"/>
         <w:rPr>
           <w:lang w:val="en-US"/>
         </w:rPr>
@@ -4161,6 +4773,7 @@
     </w:p>
     <w:p>
       <w:pPr>
+        <w:ind w:firstLine="720"/>
         <w:rPr>
           <w:lang w:val="en-US"/>
         </w:rPr>
@@ -4169,6 +4782,7 @@
     <w:p>
       <w:pPr>
         <w:pStyle w:val="Heading1"/>
+        <w:ind w:firstLine="720"/>
         <w:rPr>
           <w:lang w:val="en-US"/>
         </w:rPr>
@@ -4190,6 +4804,7 @@
     </w:p>
     <w:p>
       <w:pPr>
+        <w:ind w:firstLine="720"/>
         <w:rPr>
           <w:lang w:val="en-US"/>
         </w:rPr>
@@ -4203,6 +4818,7 @@
     </w:p>
     <w:p>
       <w:pPr>
+        <w:ind w:firstLine="720"/>
         <w:rPr>
           <w:lang w:val="en-US"/>
         </w:rPr>

</xml_diff>

<commit_message>
code stuff just started
</commit_message>
<xml_diff>
--- a/RoSys Program Manual.docx
+++ b/RoSys Program Manual.docx
@@ -5,7 +5,6 @@
     <w:p>
       <w:pPr>
         <w:pStyle w:val="Title"/>
-        <w:ind w:firstLine="720"/>
         <w:rPr>
           <w:lang w:val="en-US"/>
         </w:rPr>
@@ -27,7 +26,6 @@
     </w:p>
     <w:p>
       <w:pPr>
-        <w:ind w:firstLine="720"/>
         <w:rPr>
           <w:lang w:val="en-US"/>
         </w:rPr>
@@ -36,7 +34,6 @@
     <w:p>
       <w:pPr>
         <w:pStyle w:val="Heading1"/>
-        <w:ind w:firstLine="720"/>
         <w:rPr>
           <w:lang w:val="en-US"/>
         </w:rPr>
@@ -50,7 +47,6 @@
     </w:p>
     <w:p>
       <w:pPr>
-        <w:ind w:firstLine="720"/>
         <w:rPr>
           <w:lang w:val="en-US"/>
         </w:rPr>
@@ -82,7 +78,6 @@
     </w:p>
     <w:p>
       <w:pPr>
-        <w:ind w:firstLine="720"/>
         <w:rPr>
           <w:lang w:val="en-US"/>
         </w:rPr>
@@ -138,7 +133,6 @@
     </w:p>
     <w:p>
       <w:pPr>
-        <w:ind w:firstLine="720"/>
         <w:rPr>
           <w:lang w:val="en-US"/>
         </w:rPr>
@@ -164,7 +158,6 @@
     </w:p>
     <w:p>
       <w:pPr>
-        <w:ind w:firstLine="720"/>
         <w:rPr>
           <w:lang w:val="en-US"/>
         </w:rPr>
@@ -269,14 +262,27 @@
                               <w:r>
                                 <w:t xml:space="preserve">Picture </w:t>
                               </w:r>
-                              <w:fldSimple w:instr=" SEQ Picture \* ARABIC ">
-                                <w:r>
-                                  <w:rPr>
-                                    <w:noProof/>
-                                  </w:rPr>
-                                  <w:t>1</w:t>
-                                </w:r>
-                              </w:fldSimple>
+                              <w:r>
+                                <w:fldChar w:fldCharType="begin"/>
+                              </w:r>
+                              <w:r>
+                                <w:instrText xml:space="preserve"> SEQ Picture \* ARABIC </w:instrText>
+                              </w:r>
+                              <w:r>
+                                <w:fldChar w:fldCharType="separate"/>
+                              </w:r>
+                              <w:r>
+                                <w:rPr>
+                                  <w:noProof/>
+                                </w:rPr>
+                                <w:t>1</w:t>
+                              </w:r>
+                              <w:r>
+                                <w:rPr>
+                                  <w:noProof/>
+                                </w:rPr>
+                                <w:fldChar w:fldCharType="end"/>
+                              </w:r>
                             </w:p>
                           </w:txbxContent>
                         </wps:txbx>
@@ -293,7 +299,7 @@
               </wp:anchor>
             </w:drawing>
           </mc:Choice>
-          <mc:Fallback xmlns:cx6="http://schemas.microsoft.com/office/drawing/2016/5/12/chartex" xmlns:cx7="http://schemas.microsoft.com/office/drawing/2016/5/13/chartex" xmlns:cx8="http://schemas.microsoft.com/office/drawing/2016/5/14/chartex">
+          <mc:Fallback xmlns:cx8="http://schemas.microsoft.com/office/drawing/2016/5/14/chartex" xmlns:cx7="http://schemas.microsoft.com/office/drawing/2016/5/13/chartex" xmlns:cx6="http://schemas.microsoft.com/office/drawing/2016/5/12/chartex">
             <w:pict>
               <v:group w14:anchorId="2B212A48" id="Group 12" o:spid="_x0000_s1026" style="position:absolute;margin-left:197.1pt;margin-top:32.3pt;width:283.2pt;height:187.8pt;z-index:251644928" coordsize="35966,23850" o:gfxdata="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">
                 <v:shapetype id="_x0000_t75" coordsize="21600,21600" o:spt="75" o:preferrelative="t" path="m@4@5l@4@11@9@11@9@5xe" filled="f" stroked="f">
@@ -376,7 +382,6 @@
     <w:p>
       <w:pPr>
         <w:pStyle w:val="Heading1"/>
-        <w:ind w:firstLine="720"/>
         <w:rPr>
           <w:lang w:val="en-US"/>
         </w:rPr>
@@ -390,7 +395,6 @@
     </w:p>
     <w:p>
       <w:pPr>
-        <w:ind w:firstLine="720"/>
         <w:rPr>
           <w:lang w:val="en-US"/>
         </w:rPr>
@@ -405,7 +409,6 @@
     </w:p>
     <w:p>
       <w:pPr>
-        <w:ind w:firstLine="720"/>
         <w:rPr>
           <w:lang w:val="en-US"/>
         </w:rPr>
@@ -414,7 +417,6 @@
     <w:p>
       <w:pPr>
         <w:pStyle w:val="Heading2"/>
-        <w:ind w:firstLine="720"/>
         <w:rPr>
           <w:lang w:val="en-US"/>
         </w:rPr>
@@ -428,7 +430,6 @@
     </w:p>
     <w:p>
       <w:pPr>
-        <w:ind w:firstLine="720"/>
         <w:rPr>
           <w:lang w:val="en-US"/>
         </w:rPr>
@@ -532,14 +533,27 @@
                               <w:r>
                                 <w:t xml:space="preserve">Picture </w:t>
                               </w:r>
-                              <w:fldSimple w:instr=" SEQ Picture \* ARABIC ">
-                                <w:r>
-                                  <w:rPr>
-                                    <w:noProof/>
-                                  </w:rPr>
-                                  <w:t>2</w:t>
-                                </w:r>
-                              </w:fldSimple>
+                              <w:r>
+                                <w:fldChar w:fldCharType="begin"/>
+                              </w:r>
+                              <w:r>
+                                <w:instrText xml:space="preserve"> SEQ Picture \* ARABIC </w:instrText>
+                              </w:r>
+                              <w:r>
+                                <w:fldChar w:fldCharType="separate"/>
+                              </w:r>
+                              <w:r>
+                                <w:rPr>
+                                  <w:noProof/>
+                                </w:rPr>
+                                <w:t>2</w:t>
+                              </w:r>
+                              <w:r>
+                                <w:rPr>
+                                  <w:noProof/>
+                                </w:rPr>
+                                <w:fldChar w:fldCharType="end"/>
+                              </w:r>
                             </w:p>
                           </w:txbxContent>
                         </wps:txbx>
@@ -556,7 +570,7 @@
               </wp:anchor>
             </w:drawing>
           </mc:Choice>
-          <mc:Fallback xmlns:cx6="http://schemas.microsoft.com/office/drawing/2016/5/12/chartex" xmlns:cx7="http://schemas.microsoft.com/office/drawing/2016/5/13/chartex" xmlns:cx8="http://schemas.microsoft.com/office/drawing/2016/5/14/chartex">
+          <mc:Fallback xmlns:cx8="http://schemas.microsoft.com/office/drawing/2016/5/14/chartex" xmlns:cx7="http://schemas.microsoft.com/office/drawing/2016/5/13/chartex" xmlns:cx6="http://schemas.microsoft.com/office/drawing/2016/5/12/chartex">
             <w:pict>
               <v:group w14:anchorId="71FB1495" id="Group 13" o:spid="_x0000_s1029" style="position:absolute;margin-left:196.8pt;margin-top:67.55pt;width:280.15pt;height:171.85pt;z-index:251648000" coordsize="35579,21826" o:gfxdata="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">
                 <v:shape id="Picture 2" o:spid="_x0000_s1030" type="#_x0000_t75" style="position:absolute;width:35579;height:19977;visibility:visible;mso-wrap-style:square" o:gfxdata="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" stroked="t" strokecolor="#0070c0">
@@ -675,7 +689,6 @@
     </w:p>
     <w:p>
       <w:pPr>
-        <w:ind w:firstLine="720"/>
         <w:rPr>
           <w:lang w:val="en-US"/>
         </w:rPr>
@@ -725,7 +738,6 @@
     </w:p>
     <w:p>
       <w:pPr>
-        <w:ind w:firstLine="720"/>
         <w:rPr>
           <w:lang w:val="en-US"/>
         </w:rPr>
@@ -799,7 +811,6 @@
     </w:p>
     <w:p>
       <w:pPr>
-        <w:ind w:firstLine="720"/>
         <w:rPr>
           <w:lang w:val="en-US"/>
         </w:rPr>
@@ -909,7 +920,6 @@
     </w:p>
     <w:p>
       <w:pPr>
-        <w:ind w:firstLine="720"/>
         <w:rPr>
           <w:lang w:val="en-US"/>
         </w:rPr>
@@ -1033,7 +1043,7 @@
               </wp:anchor>
             </w:drawing>
           </mc:Choice>
-          <mc:Fallback xmlns:cx6="http://schemas.microsoft.com/office/drawing/2016/5/12/chartex" xmlns:cx7="http://schemas.microsoft.com/office/drawing/2016/5/13/chartex" xmlns:cx8="http://schemas.microsoft.com/office/drawing/2016/5/14/chartex">
+          <mc:Fallback xmlns:cx8="http://schemas.microsoft.com/office/drawing/2016/5/14/chartex" xmlns:cx7="http://schemas.microsoft.com/office/drawing/2016/5/13/chartex" xmlns:cx6="http://schemas.microsoft.com/office/drawing/2016/5/12/chartex">
             <w:pict>
               <v:group w14:anchorId="09F6D082" id="Group 23" o:spid="_x0000_s1032" style="position:absolute;margin-left:304.35pt;margin-top:348.55pt;width:172.8pt;height:142.3pt;z-index:251667456" coordsize="21945,18072" o:gfxdata="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">
                 <v:shape id="Picture 18" o:spid="_x0000_s1033" type="#_x0000_t75" style="position:absolute;width:21945;height:15773;visibility:visible;mso-wrap-style:square" o:gfxdata="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" stroked="t" strokecolor="#4472c4 [3204]">
@@ -1184,7 +1194,7 @@
               </wp:anchor>
             </w:drawing>
           </mc:Choice>
-          <mc:Fallback xmlns:cx6="http://schemas.microsoft.com/office/drawing/2016/5/12/chartex" xmlns:cx7="http://schemas.microsoft.com/office/drawing/2016/5/13/chartex" xmlns:cx8="http://schemas.microsoft.com/office/drawing/2016/5/14/chartex">
+          <mc:Fallback xmlns:cx8="http://schemas.microsoft.com/office/drawing/2016/5/14/chartex" xmlns:cx7="http://schemas.microsoft.com/office/drawing/2016/5/13/chartex" xmlns:cx6="http://schemas.microsoft.com/office/drawing/2016/5/12/chartex">
             <w:pict>
               <v:group w14:anchorId="31D62CD9" id="Group 20" o:spid="_x0000_s1035" style="position:absolute;margin-left:199.6pt;margin-top:175.75pt;width:277.25pt;height:172.6pt;z-index:251663360" coordsize="35212,21920" o:gfxdata="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">
                 <v:shape id="Picture 15" o:spid="_x0000_s1036" type="#_x0000_t75" style="position:absolute;left:84;width:35128;height:19812;visibility:visible;mso-wrap-style:square" o:gfxdata="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" stroked="t" strokecolor="#4472c4 [3204]">
@@ -1335,7 +1345,7 @@
               </wp:anchor>
             </w:drawing>
           </mc:Choice>
-          <mc:Fallback xmlns:cx6="http://schemas.microsoft.com/office/drawing/2016/5/12/chartex" xmlns:cx7="http://schemas.microsoft.com/office/drawing/2016/5/13/chartex" xmlns:cx8="http://schemas.microsoft.com/office/drawing/2016/5/14/chartex">
+          <mc:Fallback xmlns:cx8="http://schemas.microsoft.com/office/drawing/2016/5/14/chartex" xmlns:cx7="http://schemas.microsoft.com/office/drawing/2016/5/13/chartex" xmlns:cx6="http://schemas.microsoft.com/office/drawing/2016/5/12/chartex">
             <w:pict>
               <v:group w14:anchorId="73CA1DE6" id="Group 14" o:spid="_x0000_s1038" style="position:absolute;margin-left:201.85pt;margin-top:1.5pt;width:275.85pt;height:168.25pt;z-index:251651072" coordsize="35033,21366" o:gfxdata="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">
                 <v:shape id="Picture 3" o:spid="_x0000_s1039" type="#_x0000_t75" style="position:absolute;width:35001;height:19659;visibility:visible;mso-wrap-style:square" o:gfxdata="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" stroked="t" strokecolor="#0070c0">
@@ -1749,7 +1759,6 @@
     </w:p>
     <w:p>
       <w:pPr>
-        <w:ind w:firstLine="720"/>
         <w:rPr>
           <w:lang w:val="en-US"/>
         </w:rPr>
@@ -1869,7 +1878,7 @@
               </wp:anchor>
             </w:drawing>
           </mc:Choice>
-          <mc:Fallback xmlns:cx6="http://schemas.microsoft.com/office/drawing/2016/5/12/chartex" xmlns:cx7="http://schemas.microsoft.com/office/drawing/2016/5/13/chartex" xmlns:cx8="http://schemas.microsoft.com/office/drawing/2016/5/14/chartex">
+          <mc:Fallback xmlns:cx8="http://schemas.microsoft.com/office/drawing/2016/5/14/chartex" xmlns:cx7="http://schemas.microsoft.com/office/drawing/2016/5/13/chartex" xmlns:cx6="http://schemas.microsoft.com/office/drawing/2016/5/12/chartex">
             <w:pict>
               <v:group w14:anchorId="6DC2F558" id="Group 24" o:spid="_x0000_s1041" style="position:absolute;margin-left:199.05pt;margin-top:90.45pt;width:277.2pt;height:181.2pt;z-index:251671552" coordsize="35204,23012" o:gfxdata="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">
                 <v:shape id="Picture 21" o:spid="_x0000_s1042" type="#_x0000_t75" style="position:absolute;width:35204;height:19824;visibility:visible;mso-wrap-style:square" o:gfxdata="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" stroked="t" strokecolor="#4472c4 [3204]">
@@ -2066,7 +2075,6 @@
     </w:p>
     <w:p>
       <w:pPr>
-        <w:ind w:firstLine="720"/>
         <w:rPr>
           <w:lang w:val="en-US"/>
         </w:rPr>
@@ -2207,49 +2215,43 @@
         <w:rPr>
           <w:lang w:val="en-US"/>
         </w:rPr>
-        <w:t xml:space="preserve">dmin also needs to </w:t>
+        <w:t>dmin also needs to select</w:t>
+      </w:r>
+      <w:r>
+        <w:rPr>
+          <w:lang w:val="en-US"/>
+        </w:rPr>
+        <w:t xml:space="preserve"> which</w:t>
+      </w:r>
+      <w:r>
+        <w:rPr>
+          <w:lang w:val="en-US"/>
+        </w:rPr>
+        <w:t xml:space="preserve"> room </w:t>
+      </w:r>
+      <w:r>
+        <w:rPr>
+          <w:lang w:val="en-US"/>
+        </w:rPr>
+        <w:t>he wants</w:t>
+      </w:r>
+      <w:r>
+        <w:rPr>
+          <w:lang w:val="en-US"/>
+        </w:rPr>
+        <w:t xml:space="preserve"> the</w:t>
+      </w:r>
+      <w:r>
+        <w:rPr>
+          <w:lang w:val="en-US"/>
+        </w:rPr>
+        <w:t xml:space="preserve"> </w:t>
       </w:r>
       <w:r>
         <w:rPr>
           <w:lang w:val="en-US"/>
         </w:rPr>
         <w:lastRenderedPageBreak/>
-        <w:t>select</w:t>
-      </w:r>
-      <w:r>
-        <w:rPr>
-          <w:lang w:val="en-US"/>
-        </w:rPr>
-        <w:t xml:space="preserve"> which</w:t>
-      </w:r>
-      <w:r>
-        <w:rPr>
-          <w:lang w:val="en-US"/>
-        </w:rPr>
-        <w:t xml:space="preserve"> room </w:t>
-      </w:r>
-      <w:r>
-        <w:rPr>
-          <w:lang w:val="en-US"/>
-        </w:rPr>
-        <w:t>he wants</w:t>
-      </w:r>
-      <w:r>
-        <w:rPr>
-          <w:lang w:val="en-US"/>
-        </w:rPr>
-        <w:t xml:space="preserve"> the</w:t>
-      </w:r>
-      <w:r>
-        <w:rPr>
-          <w:lang w:val="en-US"/>
-        </w:rPr>
-        <w:t xml:space="preserve"> </w:t>
-      </w:r>
-      <w:r>
-        <w:rPr>
-          <w:lang w:val="en-US"/>
-        </w:rPr>
         <w:t>reservation to be in</w:t>
       </w:r>
       <w:r>
@@ -2598,7 +2600,6 @@
     </w:p>
     <w:p>
       <w:pPr>
-        <w:ind w:firstLine="720"/>
         <w:rPr>
           <w:lang w:val="en-US"/>
         </w:rPr>
@@ -2751,31 +2752,27 @@
     </w:p>
     <w:p>
       <w:pPr>
-        <w:ind w:firstLine="720"/>
-        <w:rPr>
-          <w:lang w:val="en-US"/>
-        </w:rPr>
-      </w:pPr>
-    </w:p>
-    <w:p>
-      <w:pPr>
-        <w:ind w:firstLine="720"/>
-        <w:rPr>
-          <w:lang w:val="en-US"/>
-        </w:rPr>
-      </w:pPr>
-    </w:p>
-    <w:p>
-      <w:pPr>
-        <w:ind w:firstLine="720"/>
-        <w:rPr>
-          <w:lang w:val="en-US"/>
-        </w:rPr>
-      </w:pPr>
-    </w:p>
-    <w:p>
-      <w:pPr>
-        <w:ind w:firstLine="720"/>
+        <w:rPr>
+          <w:lang w:val="en-US"/>
+        </w:rPr>
+      </w:pPr>
+    </w:p>
+    <w:p>
+      <w:pPr>
+        <w:rPr>
+          <w:lang w:val="en-US"/>
+        </w:rPr>
+      </w:pPr>
+    </w:p>
+    <w:p>
+      <w:pPr>
+        <w:rPr>
+          <w:lang w:val="en-US"/>
+        </w:rPr>
+      </w:pPr>
+    </w:p>
+    <w:p>
+      <w:pPr>
         <w:rPr>
           <w:lang w:val="en-US"/>
         </w:rPr>
@@ -2869,7 +2866,6 @@
     </w:p>
     <w:p>
       <w:pPr>
-        <w:ind w:firstLine="720"/>
         <w:rPr>
           <w:lang w:val="en-US"/>
         </w:rPr>
@@ -2989,7 +2985,7 @@
               </wp:anchor>
             </w:drawing>
           </mc:Choice>
-          <mc:Fallback xmlns:cx6="http://schemas.microsoft.com/office/drawing/2016/5/12/chartex" xmlns:cx7="http://schemas.microsoft.com/office/drawing/2016/5/13/chartex" xmlns:cx8="http://schemas.microsoft.com/office/drawing/2016/5/14/chartex">
+          <mc:Fallback xmlns:cx8="http://schemas.microsoft.com/office/drawing/2016/5/14/chartex" xmlns:cx7="http://schemas.microsoft.com/office/drawing/2016/5/13/chartex" xmlns:cx6="http://schemas.microsoft.com/office/drawing/2016/5/12/chartex">
             <w:pict>
               <v:group w14:anchorId="0E6CFE8E" id="Group 37" o:spid="_x0000_s1053" style="position:absolute;margin-left:216.9pt;margin-top:197.5pt;width:275.7pt;height:172.8pt;z-index:251689984" coordsize="35013,21945" o:gfxdata="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">
                 <v:shape id="Picture 10" o:spid="_x0000_s1054" type="#_x0000_t75" style="position:absolute;width:35013;height:19659;visibility:visible;mso-wrap-style:square" o:gfxdata="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" stroked="t" strokecolor="#0070c0">
@@ -3134,7 +3130,7 @@
               </wp:anchor>
             </w:drawing>
           </mc:Choice>
-          <mc:Fallback xmlns:cx6="http://schemas.microsoft.com/office/drawing/2016/5/12/chartex" xmlns:cx7="http://schemas.microsoft.com/office/drawing/2016/5/13/chartex" xmlns:cx8="http://schemas.microsoft.com/office/drawing/2016/5/14/chartex">
+          <mc:Fallback xmlns:cx8="http://schemas.microsoft.com/office/drawing/2016/5/14/chartex" xmlns:cx7="http://schemas.microsoft.com/office/drawing/2016/5/13/chartex" xmlns:cx6="http://schemas.microsoft.com/office/drawing/2016/5/12/chartex">
             <w:pict>
               <v:group w14:anchorId="22FEB52D" id="Group 35" o:spid="_x0000_s1056" style="position:absolute;margin-left:216.9pt;margin-top:22.3pt;width:276pt;height:172.2pt;z-index:251686912" coordsize="35052,21869" o:gfxdata="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">
                 <v:shape id="Picture 9" o:spid="_x0000_s1057" type="#_x0000_t75" style="position:absolute;width:35052;height:19697;visibility:visible;mso-wrap-style:square" o:gfxdata="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" stroked="t" strokecolor="#4472c4 [3204]">
@@ -3647,7 +3643,6 @@
     </w:p>
     <w:p>
       <w:pPr>
-        <w:ind w:firstLine="720"/>
         <w:rPr>
           <w:lang w:val="en-US"/>
         </w:rPr>
@@ -3767,7 +3762,7 @@
               </wp:anchor>
             </w:drawing>
           </mc:Choice>
-          <mc:Fallback xmlns:cx6="http://schemas.microsoft.com/office/drawing/2016/5/12/chartex" xmlns:cx7="http://schemas.microsoft.com/office/drawing/2016/5/13/chartex" xmlns:cx8="http://schemas.microsoft.com/office/drawing/2016/5/14/chartex">
+          <mc:Fallback xmlns:cx8="http://schemas.microsoft.com/office/drawing/2016/5/14/chartex" xmlns:cx7="http://schemas.microsoft.com/office/drawing/2016/5/13/chartex" xmlns:cx6="http://schemas.microsoft.com/office/drawing/2016/5/12/chartex">
             <w:pict>
               <v:group w14:anchorId="6E9FC6E2" id="Group 39" o:spid="_x0000_s1059" style="position:absolute;margin-left:251.7pt;margin-top:61pt;width:241.2pt;height:43.8pt;z-index:251693056" coordsize="30632,5562" o:gfxdata="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">
                 <v:shape id="Picture 11" o:spid="_x0000_s1060" type="#_x0000_t75" style="position:absolute;left:76;width:30556;height:3733;visibility:visible;mso-wrap-style:square" o:gfxdata="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" stroked="t" strokecolor="#0070c0">
@@ -3885,32 +3880,32 @@
         <w:rPr>
           <w:lang w:val="en-US"/>
         </w:rPr>
-        <w:t xml:space="preserve">. A reservation is shown </w:t>
+        <w:t>. A reservation is shown as the room it is</w:t>
+      </w:r>
+      <w:r>
+        <w:rPr>
+          <w:lang w:val="en-US"/>
+        </w:rPr>
+        <w:t xml:space="preserve"> in, the date,</w:t>
+      </w:r>
+      <w:r>
+        <w:rPr>
+          <w:lang w:val="en-US"/>
+        </w:rPr>
+        <w:t xml:space="preserve"> </w:t>
+      </w:r>
+      <w:r>
+        <w:rPr>
+          <w:lang w:val="en-US"/>
+        </w:rPr>
+        <w:t xml:space="preserve">the time and the user </w:t>
       </w:r>
       <w:r>
         <w:rPr>
           <w:lang w:val="en-US"/>
         </w:rPr>
         <w:lastRenderedPageBreak/>
-        <w:t>as the room it is</w:t>
-      </w:r>
-      <w:r>
-        <w:rPr>
-          <w:lang w:val="en-US"/>
-        </w:rPr>
-        <w:t xml:space="preserve"> in, the date,</w:t>
-      </w:r>
-      <w:r>
-        <w:rPr>
-          <w:lang w:val="en-US"/>
-        </w:rPr>
-        <w:t xml:space="preserve"> </w:t>
-      </w:r>
-      <w:r>
-        <w:rPr>
-          <w:lang w:val="en-US"/>
-        </w:rPr>
-        <w:t>the time and the user who made the reservation.</w:t>
+        <w:t>who made the reservation.</w:t>
       </w:r>
       <w:r>
         <w:rPr>
@@ -4069,7 +4064,7 @@
               </wp:anchor>
             </w:drawing>
           </mc:Choice>
-          <mc:Fallback xmlns:cx6="http://schemas.microsoft.com/office/drawing/2016/5/12/chartex" xmlns:cx7="http://schemas.microsoft.com/office/drawing/2016/5/13/chartex" xmlns:cx8="http://schemas.microsoft.com/office/drawing/2016/5/14/chartex">
+          <mc:Fallback xmlns:cx8="http://schemas.microsoft.com/office/drawing/2016/5/14/chartex" xmlns:cx7="http://schemas.microsoft.com/office/drawing/2016/5/13/chartex" xmlns:cx6="http://schemas.microsoft.com/office/drawing/2016/5/12/chartex">
             <w:pict>
               <v:group w14:anchorId="3B0BA551" id="Group 42" o:spid="_x0000_s1062" style="position:absolute;margin-left:364.5pt;margin-top:1.95pt;width:115.8pt;height:44.4pt;z-index:251697152" coordsize="14706,5638" o:gfxdata="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">
                 <v:shape id="Picture 40" o:spid="_x0000_s1063" type="#_x0000_t75" style="position:absolute;left:76;width:14630;height:3505;visibility:visible;mso-wrap-style:square" o:gfxdata="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" stroked="t" strokecolor="#4472c4 [3204]">
@@ -4144,7 +4139,6 @@
     </w:p>
     <w:p>
       <w:pPr>
-        <w:ind w:firstLine="720"/>
         <w:rPr>
           <w:lang w:val="en-US"/>
         </w:rPr>
@@ -4264,7 +4258,7 @@
               </wp:anchor>
             </w:drawing>
           </mc:Choice>
-          <mc:Fallback xmlns:cx6="http://schemas.microsoft.com/office/drawing/2016/5/12/chartex" xmlns:cx7="http://schemas.microsoft.com/office/drawing/2016/5/13/chartex" xmlns:cx8="http://schemas.microsoft.com/office/drawing/2016/5/14/chartex">
+          <mc:Fallback xmlns:cx8="http://schemas.microsoft.com/office/drawing/2016/5/14/chartex" xmlns:cx7="http://schemas.microsoft.com/office/drawing/2016/5/13/chartex" xmlns:cx6="http://schemas.microsoft.com/office/drawing/2016/5/12/chartex">
             <w:pict>
               <v:group w14:anchorId="1C7D3056" id="Group 44" o:spid="_x0000_s1065" style="position:absolute;margin-left:206.7pt;margin-top:12.95pt;width:276.5pt;height:174pt;z-index:251700224" coordsize="35115,22098" o:gfxdata="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">
                 <v:shape id="Picture 4" o:spid="_x0000_s1066" type="#_x0000_t75" style="position:absolute;left:76;width:35039;height:19735;visibility:visible;mso-wrap-style:square" o:gfxdata="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" stroked="t" strokecolor="#4472c4 [3204]">
@@ -4357,7 +4351,6 @@
     </w:p>
     <w:p>
       <w:pPr>
-        <w:ind w:firstLine="720"/>
         <w:rPr>
           <w:lang w:val="en-US"/>
         </w:rPr>
@@ -4390,15 +4383,7 @@
         <w:rPr>
           <w:lang w:val="en-US"/>
         </w:rPr>
-        <w:t>. By pressin</w:t>
-      </w:r>
-      <w:bookmarkStart w:id="0" w:name="_GoBack"/>
-      <w:bookmarkEnd w:id="0"/>
-      <w:r>
-        <w:rPr>
-          <w:lang w:val="en-US"/>
-        </w:rPr>
-        <w:t>g button “O</w:t>
+        <w:t>. By pressing button “O</w:t>
       </w:r>
       <w:r>
         <w:rPr>
@@ -4415,7 +4400,6 @@
     </w:p>
     <w:p>
       <w:pPr>
-        <w:ind w:firstLine="720"/>
         <w:rPr>
           <w:rFonts w:asciiTheme="majorHAnsi" w:eastAsiaTheme="majorEastAsia" w:hAnsiTheme="majorHAnsi" w:cstheme="majorBidi"/>
           <w:color w:val="2F5496" w:themeColor="accent1" w:themeShade="BF"/>
@@ -4432,13 +4416,13 @@
         <mc:AlternateContent>
           <mc:Choice Requires="wpg">
             <w:drawing>
-              <wp:anchor distT="0" distB="0" distL="114300" distR="114300" simplePos="0" relativeHeight="251703296" behindDoc="0" locked="0" layoutInCell="1" allowOverlap="1" wp14:anchorId="00E32BFC" wp14:editId="4F27CD80">
+              <wp:anchor distT="0" distB="0" distL="114300" distR="114300" simplePos="0" relativeHeight="251703296" behindDoc="0" locked="0" layoutInCell="1" allowOverlap="1" wp14:anchorId="00E32BFC" wp14:editId="695B3E28">
                 <wp:simplePos x="0" y="0"/>
                 <wp:positionH relativeFrom="column">
                   <wp:posOffset>3006090</wp:posOffset>
                 </wp:positionH>
                 <wp:positionV relativeFrom="paragraph">
-                  <wp:posOffset>375285</wp:posOffset>
+                  <wp:posOffset>550545</wp:posOffset>
                 </wp:positionV>
                 <wp:extent cx="3116580" cy="1805940"/>
                 <wp:effectExtent l="19050" t="19050" r="26670" b="3810"/>
@@ -4539,13 +4523,36 @@
               </wp:anchor>
             </w:drawing>
           </mc:Choice>
-          <mc:Fallback xmlns:cx6="http://schemas.microsoft.com/office/drawing/2016/5/12/chartex" xmlns:cx7="http://schemas.microsoft.com/office/drawing/2016/5/13/chartex" xmlns:cx8="http://schemas.microsoft.com/office/drawing/2016/5/14/chartex">
+          <mc:Fallback>
             <w:pict>
-              <v:group w14:anchorId="00E32BFC" id="Group 46" o:spid="_x0000_s1068" style="position:absolute;margin-left:236.7pt;margin-top:29.55pt;width:245.4pt;height:142.2pt;z-index:251703296" coordsize="31165,18059" o:gfxdata="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">
+              <v:group w14:anchorId="00E32BFC" id="Group 46" o:spid="_x0000_s1068" style="position:absolute;margin-left:236.7pt;margin-top:43.35pt;width:245.4pt;height:142.2pt;z-index:251703296" coordsize="31165,18059" o:gfxdata="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">
+                <v:shapetype id="_x0000_t75" coordsize="21600,21600" o:spt="75" o:preferrelative="t" path="m@4@5l@4@11@9@11@9@5xe" filled="f" stroked="f">
+                  <v:stroke joinstyle="miter"/>
+                  <v:formulas>
+                    <v:f eqn="if lineDrawn pixelLineWidth 0"/>
+                    <v:f eqn="sum @0 1 0"/>
+                    <v:f eqn="sum 0 0 @1"/>
+                    <v:f eqn="prod @2 1 2"/>
+                    <v:f eqn="prod @3 21600 pixelWidth"/>
+                    <v:f eqn="prod @3 21600 pixelHeight"/>
+                    <v:f eqn="sum @0 0 1"/>
+                    <v:f eqn="prod @6 1 2"/>
+                    <v:f eqn="prod @7 21600 pixelWidth"/>
+                    <v:f eqn="sum @8 21600 0"/>
+                    <v:f eqn="prod @7 21600 pixelHeight"/>
+                    <v:f eqn="sum @10 21600 0"/>
+                  </v:formulas>
+                  <v:path o:extrusionok="f" gradientshapeok="t" o:connecttype="rect"/>
+                  <o:lock v:ext="edit" aspectratio="t"/>
+                </v:shapetype>
                 <v:shape id="Picture 5" o:spid="_x0000_s1069" type="#_x0000_t75" style="position:absolute;width:31165;height:15849;visibility:visible;mso-wrap-style:square" o:gfxdata="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" stroked="t" strokecolor="#4472c4 [3204]">
                   <v:imagedata r:id="rId34" o:title=""/>
                   <v:path arrowok="t"/>
                 </v:shape>
+                <v:shapetype id="_x0000_t202" coordsize="21600,21600" o:spt="202" path="m,l,21600r21600,l21600,xe">
+                  <v:stroke joinstyle="miter"/>
+                  <v:path gradientshapeok="t" o:connecttype="rect"/>
+                </v:shapetype>
                 <v:shape id="Text Box 45" o:spid="_x0000_s1070" type="#_x0000_t202" style="position:absolute;top:16383;width:31165;height:1676;visibility:visible;mso-wrap-style:square;v-text-anchor:top" o:gfxdata="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" stroked="f">
                   <v:textbox inset="0,0,0,0">
                     <w:txbxContent>
@@ -4594,7 +4601,6 @@
     <w:p>
       <w:pPr>
         <w:pStyle w:val="Heading1"/>
-        <w:ind w:firstLine="720"/>
         <w:rPr>
           <w:lang w:val="en-US"/>
         </w:rPr>
@@ -4608,7 +4614,6 @@
     </w:p>
     <w:p>
       <w:pPr>
-        <w:ind w:firstLine="720"/>
         <w:rPr>
           <w:lang w:val="en-US"/>
         </w:rPr>
@@ -4622,7 +4627,6 @@
     </w:p>
     <w:p>
       <w:pPr>
-        <w:ind w:firstLine="720"/>
         <w:rPr>
           <w:lang w:val="en-US"/>
         </w:rPr>
@@ -4631,27 +4635,607 @@
     <w:p>
       <w:pPr>
         <w:pStyle w:val="Heading2"/>
-        <w:ind w:firstLine="720"/>
-        <w:rPr>
-          <w:lang w:val="en-US"/>
-        </w:rPr>
-      </w:pPr>
-      <w:r>
-        <w:rPr>
-          <w:lang w:val="en-US"/>
-        </w:rPr>
-        <w:t xml:space="preserve">Core: </w:t>
-      </w:r>
-      <w:r>
-        <w:rPr>
-          <w:lang w:val="en-US"/>
-        </w:rPr>
-        <w:t>System Settings</w:t>
-      </w:r>
-    </w:p>
-    <w:p>
-      <w:pPr>
-        <w:ind w:firstLine="720"/>
+        <w:rPr>
+          <w:lang w:val="en-US"/>
+        </w:rPr>
+      </w:pPr>
+      <w:r>
+        <w:rPr>
+          <w:lang w:val="en-US"/>
+        </w:rPr>
+        <w:t>Core: DAL Facade</w:t>
+      </w:r>
+    </w:p>
+    <w:p>
+      <w:pPr>
+        <w:rPr>
+          <w:lang w:val="en-US"/>
+        </w:rPr>
+      </w:pPr>
+      <w:r>
+        <w:rPr>
+          <w:lang w:val="en-US"/>
+        </w:rPr>
+        <w:t xml:space="preserve">This class is like a bridge between our DAL and Core. It also converts things from database strings into objects and other way around. </w:t>
+      </w:r>
+    </w:p>
+    <w:p>
+      <w:pPr>
+        <w:pStyle w:val="Heading3"/>
+        <w:ind w:left="567"/>
+        <w:rPr>
+          <w:lang w:val="en-US"/>
+        </w:rPr>
+      </w:pPr>
+      <w:r>
+        <w:rPr>
+          <w:lang w:val="en-US"/>
+        </w:rPr>
+        <w:t>Delete All Users, Delete All Rooms</w:t>
+      </w:r>
+    </w:p>
+    <w:p>
+      <w:pPr>
+        <w:ind w:left="567"/>
+        <w:rPr>
+          <w:lang w:val="en-US"/>
+        </w:rPr>
+      </w:pPr>
+      <w:r>
+        <w:rPr>
+          <w:lang w:val="en-US"/>
+        </w:rPr>
+        <w:t>Sends method in DAL users to delete all users.</w:t>
+      </w:r>
+    </w:p>
+    <w:p>
+      <w:pPr>
+        <w:pStyle w:val="Heading3"/>
+        <w:ind w:left="567"/>
+        <w:rPr>
+          <w:lang w:val="en-US"/>
+        </w:rPr>
+      </w:pPr>
+      <w:r>
+        <w:rPr>
+          <w:lang w:val="en-US"/>
+        </w:rPr>
+        <w:t>Insert Room, Insert User, Pass Reservation To DAL</w:t>
+      </w:r>
+    </w:p>
+    <w:p>
+      <w:pPr>
+        <w:ind w:left="567"/>
+        <w:rPr>
+          <w:lang w:val="en-US"/>
+        </w:rPr>
+      </w:pPr>
+      <w:r>
+        <w:rPr>
+          <w:lang w:val="en-US"/>
+        </w:rPr>
+        <w:t>Sends method in DAL rooms, users or reservations to insert this room, user or reservation in database.</w:t>
+      </w:r>
+    </w:p>
+    <w:p>
+      <w:pPr>
+        <w:pStyle w:val="Heading3"/>
+        <w:ind w:left="567"/>
+        <w:rPr>
+          <w:lang w:val="en-US"/>
+        </w:rPr>
+      </w:pPr>
+      <w:r>
+        <w:rPr>
+          <w:lang w:val="en-US"/>
+        </w:rPr>
+        <w:t>Get User, Get Room, Get Reservation</w:t>
+      </w:r>
+    </w:p>
+    <w:p>
+      <w:pPr>
+        <w:ind w:left="567"/>
+        <w:rPr>
+          <w:lang w:val="en-US"/>
+        </w:rPr>
+      </w:pPr>
+      <w:r>
+        <w:rPr>
+          <w:lang w:val="en-US"/>
+        </w:rPr>
+        <w:t xml:space="preserve">All three methods are same </w:t>
+      </w:r>
+      <w:proofErr w:type="gramStart"/>
+      <w:r>
+        <w:rPr>
+          <w:lang w:val="en-US"/>
+        </w:rPr>
+        <w:t>type,</w:t>
+      </w:r>
+      <w:proofErr w:type="gramEnd"/>
+      <w:r>
+        <w:rPr>
+          <w:lang w:val="en-US"/>
+        </w:rPr>
+        <w:t xml:space="preserve"> they just work with different types of objects. These methods </w:t>
+      </w:r>
+      <w:proofErr w:type="gramStart"/>
+      <w:r>
+        <w:rPr>
+          <w:lang w:val="en-US"/>
+        </w:rPr>
+        <w:t>is</w:t>
+      </w:r>
+      <w:proofErr w:type="gramEnd"/>
+      <w:r>
+        <w:rPr>
+          <w:lang w:val="en-US"/>
+        </w:rPr>
+        <w:t xml:space="preserve"> the ones that collects all needed data from other methods in DAL Facade and then returns user, room or reservation object to its caller.</w:t>
+      </w:r>
+    </w:p>
+    <w:p>
+      <w:pPr>
+        <w:pStyle w:val="Heading3"/>
+        <w:ind w:left="567"/>
+        <w:rPr>
+          <w:lang w:val="en-US"/>
+        </w:rPr>
+      </w:pPr>
+      <w:r>
+        <w:rPr>
+          <w:lang w:val="en-US"/>
+        </w:rPr>
+        <w:t>Get All Users, Get All Reservations, Get All Rooms</w:t>
+      </w:r>
+    </w:p>
+    <w:p>
+      <w:pPr>
+        <w:ind w:left="567"/>
+        <w:rPr>
+          <w:lang w:val="en-US"/>
+        </w:rPr>
+      </w:pPr>
+      <w:r>
+        <w:rPr>
+          <w:lang w:val="en-US"/>
+        </w:rPr>
+        <w:t>These three methods similar like previously are just combining information and then returning lists of user, room or reservation objects from database and DAL.</w:t>
+      </w:r>
+    </w:p>
+    <w:p>
+      <w:pPr>
+        <w:pStyle w:val="Heading3"/>
+        <w:ind w:left="567"/>
+        <w:rPr>
+          <w:lang w:val="en-US"/>
+        </w:rPr>
+      </w:pPr>
+      <w:r>
+        <w:rPr>
+          <w:lang w:val="en-US"/>
+        </w:rPr>
+        <w:t xml:space="preserve">Convert </w:t>
+      </w:r>
+      <w:proofErr w:type="gramStart"/>
+      <w:r>
+        <w:rPr>
+          <w:lang w:val="en-US"/>
+        </w:rPr>
+        <w:t>From</w:t>
+      </w:r>
+      <w:proofErr w:type="gramEnd"/>
+      <w:r>
+        <w:rPr>
+          <w:lang w:val="en-US"/>
+        </w:rPr>
+        <w:t xml:space="preserve"> Strings To User Objects</w:t>
+      </w:r>
+    </w:p>
+    <w:p>
+      <w:pPr>
+        <w:ind w:left="567"/>
+        <w:rPr>
+          <w:lang w:val="en-US"/>
+        </w:rPr>
+      </w:pPr>
+      <w:r>
+        <w:rPr>
+          <w:lang w:val="en-US"/>
+        </w:rPr>
+        <w:t xml:space="preserve">This method creates user objects from string dictionaries. It also before creating object converts string into integer number so in Helper Functions later this number could be converted into permission level. And adds them to list, which will be returned to caller. </w:t>
+      </w:r>
+    </w:p>
+    <w:p>
+      <w:pPr>
+        <w:pStyle w:val="Heading3"/>
+        <w:ind w:left="567"/>
+        <w:rPr>
+          <w:lang w:val="en-US"/>
+        </w:rPr>
+      </w:pPr>
+      <w:r>
+        <w:rPr>
+          <w:lang w:val="en-US"/>
+        </w:rPr>
+        <w:t xml:space="preserve">Convert </w:t>
+      </w:r>
+      <w:proofErr w:type="gramStart"/>
+      <w:r>
+        <w:rPr>
+          <w:lang w:val="en-US"/>
+        </w:rPr>
+        <w:t>From</w:t>
+      </w:r>
+      <w:proofErr w:type="gramEnd"/>
+      <w:r>
+        <w:rPr>
+          <w:lang w:val="en-US"/>
+        </w:rPr>
+        <w:t xml:space="preserve"> Strings To Room Objects</w:t>
+      </w:r>
+    </w:p>
+    <w:p>
+      <w:pPr>
+        <w:ind w:left="567"/>
+        <w:rPr>
+          <w:lang w:val="en-US"/>
+        </w:rPr>
+      </w:pPr>
+      <w:r>
+        <w:rPr>
+          <w:lang w:val="en-US"/>
+        </w:rPr>
+        <w:t xml:space="preserve">This method similar than previous also creates objects from strings, stores them in list and returns. As room parameters are mostly integers, they are needed to be converted. </w:t>
+      </w:r>
+      <w:proofErr w:type="gramStart"/>
+      <w:r>
+        <w:rPr>
+          <w:lang w:val="en-US"/>
+        </w:rPr>
+        <w:t>Also</w:t>
+      </w:r>
+      <w:proofErr w:type="gramEnd"/>
+      <w:r>
+        <w:rPr>
+          <w:lang w:val="en-US"/>
+        </w:rPr>
+        <w:t xml:space="preserve"> building names in Lillebaelt Academy are called by only one letter, so conversion is needed to be made from string to char.</w:t>
+      </w:r>
+    </w:p>
+    <w:p>
+      <w:pPr>
+        <w:pStyle w:val="Heading3"/>
+        <w:ind w:left="567"/>
+        <w:rPr>
+          <w:lang w:val="en-US"/>
+        </w:rPr>
+      </w:pPr>
+      <w:r>
+        <w:rPr>
+          <w:lang w:val="en-US"/>
+        </w:rPr>
+        <w:t xml:space="preserve">Convert </w:t>
+      </w:r>
+      <w:proofErr w:type="gramStart"/>
+      <w:r>
+        <w:rPr>
+          <w:lang w:val="en-US"/>
+        </w:rPr>
+        <w:t>From</w:t>
+      </w:r>
+      <w:proofErr w:type="gramEnd"/>
+      <w:r>
+        <w:rPr>
+          <w:lang w:val="en-US"/>
+        </w:rPr>
+        <w:t xml:space="preserve"> Strings To Reservation Objects</w:t>
+      </w:r>
+    </w:p>
+    <w:p>
+      <w:pPr>
+        <w:ind w:left="567"/>
+        <w:rPr>
+          <w:lang w:val="en-US"/>
+        </w:rPr>
+      </w:pPr>
+      <w:r>
+        <w:rPr>
+          <w:lang w:val="en-US"/>
+        </w:rPr>
+        <w:t>This method gets string of foreign keys from database – username and building, floor and number. As it doesn’t have any user or room object but reservations need them, we have created dummy room and dummy user. By checking foreign key strings with usernames and building Ids in repositorys (Equals methods) we can find the real room and user and together with other parameters ad them to reservations object and then to list.</w:t>
+      </w:r>
+    </w:p>
+    <w:p>
+      <w:pPr>
+        <w:pStyle w:val="Heading3"/>
+        <w:ind w:left="567"/>
+        <w:rPr>
+          <w:lang w:val="en-US"/>
+        </w:rPr>
+      </w:pPr>
+      <w:r>
+        <w:rPr>
+          <w:lang w:val="en-US"/>
+        </w:rPr>
+        <w:t>Delete Reservation, Delete Room, Delete User</w:t>
+      </w:r>
+    </w:p>
+    <w:p>
+      <w:pPr>
+        <w:ind w:left="567"/>
+        <w:rPr>
+          <w:lang w:val="en-US"/>
+        </w:rPr>
+      </w:pPr>
+      <w:r>
+        <w:rPr>
+          <w:lang w:val="en-US"/>
+        </w:rPr>
+        <w:t>Sends method in DAL users, rooms or reservations to delete user, room or reservation from database.</w:t>
+      </w:r>
+    </w:p>
+    <w:p>
+      <w:pPr>
+        <w:pStyle w:val="Heading3"/>
+        <w:ind w:left="567"/>
+        <w:rPr>
+          <w:lang w:val="en-US"/>
+        </w:rPr>
+      </w:pPr>
+    </w:p>
+    <w:p>
+      <w:pPr>
+        <w:ind w:left="567"/>
+        <w:rPr>
+          <w:lang w:val="en-US"/>
+        </w:rPr>
+      </w:pPr>
+    </w:p>
+    <w:p>
+      <w:pPr>
+        <w:pStyle w:val="Heading3"/>
+        <w:ind w:left="567"/>
+        <w:rPr>
+          <w:lang w:val="en-US"/>
+        </w:rPr>
+      </w:pPr>
+      <w:r>
+        <w:rPr>
+          <w:lang w:val="en-US"/>
+        </w:rPr>
+        <w:t xml:space="preserve">Convert </w:t>
+      </w:r>
+      <w:proofErr w:type="gramStart"/>
+      <w:r>
+        <w:rPr>
+          <w:lang w:val="en-US"/>
+        </w:rPr>
+        <w:t>From</w:t>
+      </w:r>
+      <w:proofErr w:type="gramEnd"/>
+      <w:r>
+        <w:rPr>
+          <w:lang w:val="en-US"/>
+        </w:rPr>
+        <w:t xml:space="preserve"> Reservation Object To Strings</w:t>
+      </w:r>
+    </w:p>
+    <w:p>
+      <w:pPr>
+        <w:ind w:left="567"/>
+        <w:rPr>
+          <w:lang w:val="en-US"/>
+        </w:rPr>
+      </w:pPr>
+    </w:p>
+    <w:p>
+      <w:pPr>
+        <w:ind w:left="567"/>
+        <w:rPr>
+          <w:lang w:val="en-US"/>
+        </w:rPr>
+      </w:pPr>
+    </w:p>
+    <w:p>
+      <w:pPr>
+        <w:pStyle w:val="Heading2"/>
+        <w:rPr>
+          <w:lang w:val="en-US"/>
+        </w:rPr>
+      </w:pPr>
+      <w:r>
+        <w:rPr>
+          <w:lang w:val="en-US"/>
+        </w:rPr>
+        <w:t>Core: Helper Functions</w:t>
+      </w:r>
+    </w:p>
+    <w:p>
+      <w:pPr>
+        <w:rPr>
+          <w:lang w:val="en-US"/>
+        </w:rPr>
+      </w:pPr>
+      <w:r>
+        <w:rPr>
+          <w:lang w:val="en-US"/>
+        </w:rPr>
+        <w:t>Used to keep various generic functions that are used throughout the core project.</w:t>
+      </w:r>
+    </w:p>
+    <w:p>
+      <w:pPr>
+        <w:pStyle w:val="Heading3"/>
+        <w:ind w:left="567"/>
+        <w:rPr>
+          <w:lang w:val="en-US"/>
+        </w:rPr>
+      </w:pPr>
+      <w:r>
+        <w:rPr>
+          <w:lang w:val="en-US"/>
+        </w:rPr>
+        <w:t>Convert Int To Permission</w:t>
+      </w:r>
+    </w:p>
+    <w:p>
+      <w:pPr>
+        <w:ind w:left="567"/>
+        <w:rPr>
+          <w:lang w:val="en-US"/>
+        </w:rPr>
+      </w:pPr>
+      <w:r>
+        <w:rPr>
+          <w:lang w:val="en-US"/>
+        </w:rPr>
+        <w:t>ConvertIntToPermission method converts with switch integers from database into permission level enums – Student, Teacher, Admin.</w:t>
+      </w:r>
+    </w:p>
+    <w:p>
+      <w:pPr>
+        <w:pStyle w:val="Heading3"/>
+        <w:ind w:left="567"/>
+        <w:rPr>
+          <w:lang w:val="en-US"/>
+        </w:rPr>
+      </w:pPr>
+      <w:r>
+        <w:rPr>
+          <w:lang w:val="en-US"/>
+        </w:rPr>
+        <w:t>Time Collides</w:t>
+      </w:r>
+    </w:p>
+    <w:p>
+      <w:pPr>
+        <w:ind w:left="567"/>
+        <w:rPr>
+          <w:lang w:val="en-US"/>
+        </w:rPr>
+      </w:pPr>
+      <w:r>
+        <w:rPr>
+          <w:lang w:val="en-US"/>
+        </w:rPr>
+        <w:t>Method checks if time from reservation collides with start or end time.</w:t>
+      </w:r>
+    </w:p>
+    <w:p>
+      <w:pPr>
+        <w:pStyle w:val="Heading2"/>
+        <w:rPr>
+          <w:lang w:val="en-US"/>
+        </w:rPr>
+      </w:pPr>
+      <w:r>
+        <w:rPr>
+          <w:lang w:val="en-US"/>
+        </w:rPr>
+        <w:t>Core: Initialize</w:t>
+      </w:r>
+    </w:p>
+    <w:p>
+      <w:pPr>
+        <w:pStyle w:val="Heading2"/>
+        <w:rPr>
+          <w:lang w:val="en-US"/>
+        </w:rPr>
+      </w:pPr>
+      <w:r>
+        <w:rPr>
+          <w:lang w:val="en-US"/>
+        </w:rPr>
+        <w:t>Core: Reservation</w:t>
+      </w:r>
+    </w:p>
+    <w:p>
+      <w:pPr>
+        <w:pStyle w:val="Heading2"/>
+        <w:rPr>
+          <w:lang w:val="en-US"/>
+        </w:rPr>
+      </w:pPr>
+      <w:r>
+        <w:rPr>
+          <w:lang w:val="en-US"/>
+        </w:rPr>
+        <w:t>Core: ReservationRepository</w:t>
+      </w:r>
+    </w:p>
+    <w:p>
+      <w:pPr>
+        <w:pStyle w:val="Heading2"/>
+        <w:rPr>
+          <w:lang w:val="en-US"/>
+        </w:rPr>
+      </w:pPr>
+      <w:r>
+        <w:rPr>
+          <w:lang w:val="en-US"/>
+        </w:rPr>
+        <w:t>Core: ReservationsObserver</w:t>
+      </w:r>
+    </w:p>
+    <w:p>
+      <w:pPr>
+        <w:pStyle w:val="Heading2"/>
+        <w:rPr>
+          <w:lang w:val="en-US"/>
+        </w:rPr>
+      </w:pPr>
+      <w:r>
+        <w:rPr>
+          <w:lang w:val="en-US"/>
+        </w:rPr>
+        <w:t>Core: Room</w:t>
+      </w:r>
+    </w:p>
+    <w:p>
+      <w:pPr>
+        <w:pStyle w:val="Heading2"/>
+        <w:rPr>
+          <w:lang w:val="en-US"/>
+        </w:rPr>
+      </w:pPr>
+      <w:r>
+        <w:rPr>
+          <w:lang w:val="en-US"/>
+        </w:rPr>
+        <w:t>Core: RoomRepository</w:t>
+      </w:r>
+    </w:p>
+    <w:p>
+      <w:pPr>
+        <w:pStyle w:val="Heading2"/>
+        <w:rPr>
+          <w:lang w:val="en-US"/>
+        </w:rPr>
+      </w:pPr>
+      <w:r>
+        <w:rPr>
+          <w:lang w:val="en-US"/>
+        </w:rPr>
+        <w:t>Core: RosysThreads</w:t>
+      </w:r>
+    </w:p>
+    <w:p>
+      <w:pPr>
+        <w:pStyle w:val="Heading2"/>
+        <w:rPr>
+          <w:lang w:val="en-US"/>
+        </w:rPr>
+      </w:pPr>
+      <w:r>
+        <w:rPr>
+          <w:lang w:val="en-US"/>
+        </w:rPr>
+        <w:t>Core: System Settings</w:t>
+      </w:r>
+    </w:p>
+    <w:p>
+      <w:pPr>
         <w:rPr>
           <w:lang w:val="en-US"/>
         </w:rPr>
@@ -4665,7 +5249,6 @@
     </w:p>
     <w:p>
       <w:pPr>
-        <w:ind w:firstLine="720"/>
         <w:rPr>
           <w:lang w:val="en-US"/>
         </w:rPr>
@@ -4680,7 +5263,7 @@
     <w:p>
       <w:pPr>
         <w:pStyle w:val="Heading3"/>
-        <w:ind w:firstLine="720"/>
+        <w:ind w:left="567"/>
         <w:rPr>
           <w:lang w:val="en-US"/>
         </w:rPr>
@@ -4694,86 +5277,55 @@
     </w:p>
     <w:p>
       <w:pPr>
-        <w:ind w:firstLine="720"/>
-        <w:rPr>
-          <w:lang w:val="en-US"/>
-        </w:rPr>
-      </w:pPr>
-      <w:r>
-        <w:rPr>
-          <w:lang w:val="en-US"/>
-        </w:rPr>
-        <w:t>This method updates the Environment Variable in the DAL.</w:t>
-      </w:r>
-    </w:p>
-    <w:p>
-      <w:pPr>
-        <w:ind w:firstLine="720"/>
-        <w:rPr>
-          <w:lang w:val="en-US"/>
-        </w:rPr>
-      </w:pPr>
-      <w:r>
-        <w:rPr>
-          <w:lang w:val="en-US"/>
-        </w:rPr>
-        <w:t xml:space="preserve">It is run when the </w:t>
-      </w:r>
-      <w:proofErr w:type="spellStart"/>
-      <w:r>
-        <w:rPr>
-          <w:lang w:val="en-US"/>
-        </w:rPr>
-        <w:t>Env</w:t>
-      </w:r>
-      <w:proofErr w:type="spellEnd"/>
-      <w:r>
-        <w:rPr>
-          <w:lang w:val="en-US"/>
-        </w:rPr>
-        <w:t xml:space="preserve"> property is set, and under Initialize. </w:t>
+        <w:ind w:left="567"/>
+        <w:rPr>
+          <w:lang w:val="en-US"/>
+        </w:rPr>
+      </w:pPr>
+      <w:r>
+        <w:rPr>
+          <w:lang w:val="en-US"/>
+        </w:rPr>
+        <w:t xml:space="preserve">This method updates the Environment Variable in the DAL. It is run when the Env property is set, and under Initialize. </w:t>
       </w:r>
     </w:p>
     <w:p>
       <w:pPr>
         <w:pStyle w:val="Heading2"/>
-        <w:ind w:firstLine="720"/>
-        <w:rPr>
-          <w:lang w:val="en-US"/>
-        </w:rPr>
-      </w:pPr>
-      <w:r>
-        <w:rPr>
-          <w:lang w:val="en-US"/>
-        </w:rPr>
-        <w:t xml:space="preserve">Core: </w:t>
-      </w:r>
-      <w:proofErr w:type="spellStart"/>
-      <w:r>
-        <w:rPr>
-          <w:lang w:val="en-US"/>
-        </w:rPr>
-        <w:t>HelperFunctions</w:t>
-      </w:r>
-      <w:proofErr w:type="spellEnd"/>
-    </w:p>
-    <w:p>
-      <w:pPr>
-        <w:ind w:firstLine="720"/>
-        <w:rPr>
-          <w:lang w:val="en-US"/>
-        </w:rPr>
-      </w:pPr>
-      <w:r>
-        <w:rPr>
-          <w:lang w:val="en-US"/>
-        </w:rPr>
-        <w:t>Used to keep various generic functions that are used throughout the core project.</w:t>
-      </w:r>
-    </w:p>
-    <w:p>
-      <w:pPr>
-        <w:ind w:firstLine="720"/>
+        <w:rPr>
+          <w:lang w:val="en-US"/>
+        </w:rPr>
+      </w:pPr>
+      <w:r>
+        <w:rPr>
+          <w:lang w:val="en-US"/>
+        </w:rPr>
+        <w:t>Core: User</w:t>
+      </w:r>
+    </w:p>
+    <w:p>
+      <w:pPr>
+        <w:pStyle w:val="Heading2"/>
+        <w:rPr>
+          <w:lang w:val="en-US"/>
+        </w:rPr>
+      </w:pPr>
+      <w:r>
+        <w:rPr>
+          <w:lang w:val="en-US"/>
+        </w:rPr>
+        <w:t>Core: UserRepository</w:t>
+      </w:r>
+    </w:p>
+    <w:p>
+      <w:pPr>
+        <w:rPr>
+          <w:lang w:val="en-US"/>
+        </w:rPr>
+      </w:pPr>
+    </w:p>
+    <w:p>
+      <w:pPr>
         <w:rPr>
           <w:lang w:val="en-US"/>
         </w:rPr>
@@ -4782,29 +5334,19 @@
     <w:p>
       <w:pPr>
         <w:pStyle w:val="Heading1"/>
-        <w:ind w:firstLine="720"/>
-        <w:rPr>
-          <w:lang w:val="en-US"/>
-        </w:rPr>
-      </w:pPr>
-      <w:r>
-        <w:rPr>
-          <w:lang w:val="en-US"/>
-        </w:rPr>
-        <w:t xml:space="preserve">UI.GUI: </w:t>
-      </w:r>
-      <w:proofErr w:type="spellStart"/>
-      <w:r>
-        <w:rPr>
-          <w:lang w:val="en-US"/>
-        </w:rPr>
-        <w:t>LoggedIn</w:t>
-      </w:r>
-      <w:proofErr w:type="spellEnd"/>
-    </w:p>
-    <w:p>
-      <w:pPr>
-        <w:ind w:firstLine="720"/>
+        <w:rPr>
+          <w:lang w:val="en-US"/>
+        </w:rPr>
+      </w:pPr>
+      <w:r>
+        <w:rPr>
+          <w:lang w:val="en-US"/>
+        </w:rPr>
+        <w:t>UI.GUI: LoggedIn</w:t>
+      </w:r>
+    </w:p>
+    <w:p>
+      <w:pPr>
         <w:rPr>
           <w:lang w:val="en-US"/>
         </w:rPr>
@@ -4818,11 +5360,12 @@
     </w:p>
     <w:p>
       <w:pPr>
-        <w:ind w:firstLine="720"/>
-        <w:rPr>
-          <w:lang w:val="en-US"/>
-        </w:rPr>
-      </w:pPr>
+        <w:rPr>
+          <w:lang w:val="en-US"/>
+        </w:rPr>
+      </w:pPr>
+      <w:bookmarkStart w:id="0" w:name="_GoBack"/>
+      <w:bookmarkEnd w:id="0"/>
     </w:p>
     <w:sectPr>
       <w:pgSz w:w="11906" w:h="16838"/>

</xml_diff>

<commit_message>
one method in code
</commit_message>
<xml_diff>
--- a/RoSys Program Manual.docx
+++ b/RoSys Program Manual.docx
@@ -6,13 +6,8 @@
       <w:pPr>
         <w:pStyle w:val="Title"/>
       </w:pPr>
-      <w:proofErr w:type="spellStart"/>
-      <w:r>
-        <w:t>RoSys</w:t>
-      </w:r>
-      <w:proofErr w:type="spellEnd"/>
-      <w:r>
-        <w:t xml:space="preserve"> Program Manual</w:t>
+      <w:r>
+        <w:t>RoSys Program Manual</w:t>
       </w:r>
     </w:p>
     <w:p/>
@@ -1468,13 +1463,8 @@
         <w:t xml:space="preserve"> a</w:t>
       </w:r>
       <w:r>
-        <w:t xml:space="preserve"> new room in </w:t>
-      </w:r>
-      <w:proofErr w:type="spellStart"/>
-      <w:r>
-        <w:t>RoSys</w:t>
-      </w:r>
-      <w:proofErr w:type="spellEnd"/>
+        <w:t xml:space="preserve"> new room in RoSys</w:t>
+      </w:r>
       <w:r>
         <w:t>,</w:t>
       </w:r>
@@ -2080,15 +2070,7 @@
     <w:p/>
     <w:p>
       <w:r>
-        <w:t xml:space="preserve">From menu in Picture 1 by pressing “Student” button pops up window </w:t>
-      </w:r>
-      <w:proofErr w:type="spellStart"/>
-      <w:r>
-        <w:t>RoSys</w:t>
-      </w:r>
-      <w:proofErr w:type="spellEnd"/>
-      <w:r>
-        <w:t xml:space="preserve">: Student, Picture </w:t>
+        <w:t xml:space="preserve">From menu in Picture 1 by pressing “Student” button pops up window RoSys: Student, Picture </w:t>
       </w:r>
       <w:r>
         <w:t>10</w:t>
@@ -3186,13 +3168,7 @@
         <w:ind w:left="567"/>
       </w:pPr>
       <w:r>
-        <w:t>Insert</w:t>
-      </w:r>
-      <w:r>
-        <w:t xml:space="preserve"> </w:t>
-      </w:r>
-      <w:r>
-        <w:t>Room</w:t>
+        <w:t>Insert Room</w:t>
       </w:r>
       <w:r>
         <w:t xml:space="preserve">, </w:t>
@@ -3218,19 +3194,13 @@
         <w:t>, users or reservations</w:t>
       </w:r>
       <w:r>
-        <w:t xml:space="preserve"> to </w:t>
-      </w:r>
-      <w:r>
-        <w:t>insert this room</w:t>
+        <w:t xml:space="preserve"> to insert this room</w:t>
       </w:r>
       <w:r>
         <w:t>, user or reservation</w:t>
       </w:r>
       <w:r>
-        <w:t xml:space="preserve"> in database</w:t>
-      </w:r>
-      <w:r>
-        <w:t>.</w:t>
+        <w:t xml:space="preserve"> in database.</w:t>
       </w:r>
     </w:p>
     <w:p>
@@ -3239,25 +3209,10 @@
         <w:ind w:left="567"/>
       </w:pPr>
       <w:r>
-        <w:t>Get</w:t>
-      </w:r>
-      <w:r>
-        <w:t xml:space="preserve"> </w:t>
-      </w:r>
-      <w:r>
-        <w:t>User</w:t>
-      </w:r>
-      <w:r>
-        <w:t xml:space="preserve">, </w:t>
-      </w:r>
-      <w:r>
-        <w:t>Get Room</w:t>
-      </w:r>
-      <w:r>
-        <w:t xml:space="preserve">, </w:t>
-      </w:r>
-      <w:r>
-        <w:t>Get Reservation</w:t>
+        <w:t>Get User</w:t>
+      </w:r>
+      <w:r>
+        <w:t>, Get Room, Get Reservation</w:t>
       </w:r>
     </w:p>
     <w:p>
@@ -3305,31 +3260,7 @@
         <w:ind w:left="567"/>
       </w:pPr>
       <w:r>
-        <w:t>Get</w:t>
-      </w:r>
-      <w:r>
-        <w:t xml:space="preserve"> </w:t>
-      </w:r>
-      <w:r>
-        <w:t>All</w:t>
-      </w:r>
-      <w:r>
-        <w:t xml:space="preserve"> </w:t>
-      </w:r>
-      <w:r>
-        <w:t>Users</w:t>
-      </w:r>
-      <w:r>
-        <w:t xml:space="preserve">, </w:t>
-      </w:r>
-      <w:r>
-        <w:t>Get All Reservations</w:t>
-      </w:r>
-      <w:r>
-        <w:t xml:space="preserve">, </w:t>
-      </w:r>
-      <w:r>
-        <w:t>Get All Rooms</w:t>
+        <w:t>Get All Users, Get All Reservations, Get All Rooms</w:t>
       </w:r>
     </w:p>
     <w:p>
@@ -3346,10 +3277,7 @@
         <w:ind w:left="567"/>
       </w:pPr>
       <w:r>
-        <w:t>Convert</w:t>
-      </w:r>
-      <w:r>
-        <w:t xml:space="preserve"> </w:t>
+        <w:t xml:space="preserve">Convert </w:t>
       </w:r>
       <w:proofErr w:type="gramStart"/>
       <w:r>
@@ -3357,28 +3285,7 @@
       </w:r>
       <w:proofErr w:type="gramEnd"/>
       <w:r>
-        <w:t xml:space="preserve"> </w:t>
-      </w:r>
-      <w:r>
-        <w:t>Strings</w:t>
-      </w:r>
-      <w:r>
-        <w:t xml:space="preserve"> </w:t>
-      </w:r>
-      <w:r>
-        <w:t>To</w:t>
-      </w:r>
-      <w:r>
-        <w:t xml:space="preserve"> </w:t>
-      </w:r>
-      <w:r>
-        <w:t>User</w:t>
-      </w:r>
-      <w:r>
-        <w:t xml:space="preserve"> </w:t>
-      </w:r>
-      <w:r>
-        <w:t>Objects</w:t>
+        <w:t xml:space="preserve"> Strings To User Objects</w:t>
       </w:r>
     </w:p>
     <w:p>
@@ -3398,10 +3305,7 @@
         <w:ind w:left="567"/>
       </w:pPr>
       <w:r>
-        <w:t>Convert</w:t>
-      </w:r>
-      <w:r>
-        <w:t xml:space="preserve"> </w:t>
+        <w:t xml:space="preserve">Convert </w:t>
       </w:r>
       <w:proofErr w:type="gramStart"/>
       <w:r>
@@ -3409,28 +3313,7 @@
       </w:r>
       <w:proofErr w:type="gramEnd"/>
       <w:r>
-        <w:t xml:space="preserve"> </w:t>
-      </w:r>
-      <w:r>
-        <w:t>Strings</w:t>
-      </w:r>
-      <w:r>
-        <w:t xml:space="preserve"> </w:t>
-      </w:r>
-      <w:r>
-        <w:t>To</w:t>
-      </w:r>
-      <w:r>
-        <w:t xml:space="preserve"> </w:t>
-      </w:r>
-      <w:r>
-        <w:t>Room</w:t>
-      </w:r>
-      <w:r>
-        <w:t xml:space="preserve"> </w:t>
-      </w:r>
-      <w:r>
-        <w:t>Objects</w:t>
+        <w:t xml:space="preserve"> Strings To Room Objects</w:t>
       </w:r>
     </w:p>
     <w:p>
@@ -3450,15 +3333,7 @@
         <w:t>s</w:t>
       </w:r>
       <w:r>
-        <w:t xml:space="preserve"> in </w:t>
-      </w:r>
-      <w:proofErr w:type="spellStart"/>
-      <w:r>
-        <w:t>Lillebaelt</w:t>
-      </w:r>
-      <w:proofErr w:type="spellEnd"/>
-      <w:r>
-        <w:t xml:space="preserve"> Academy</w:t>
+        <w:t xml:space="preserve"> in Lillebaelt Academy</w:t>
       </w:r>
       <w:r>
         <w:t xml:space="preserve"> </w:t>
@@ -3473,10 +3348,7 @@
         <w:ind w:left="567"/>
       </w:pPr>
       <w:r>
-        <w:t>Convert</w:t>
-      </w:r>
-      <w:r>
-        <w:t xml:space="preserve"> </w:t>
+        <w:t xml:space="preserve">Convert </w:t>
       </w:r>
       <w:proofErr w:type="gramStart"/>
       <w:r>
@@ -3484,28 +3356,7 @@
       </w:r>
       <w:proofErr w:type="gramEnd"/>
       <w:r>
-        <w:t xml:space="preserve"> </w:t>
-      </w:r>
-      <w:r>
-        <w:t>Strings</w:t>
-      </w:r>
-      <w:r>
-        <w:t xml:space="preserve"> </w:t>
-      </w:r>
-      <w:r>
-        <w:t>To</w:t>
-      </w:r>
-      <w:r>
-        <w:t xml:space="preserve"> </w:t>
-      </w:r>
-      <w:r>
-        <w:t>Reservation</w:t>
-      </w:r>
-      <w:r>
-        <w:t xml:space="preserve"> </w:t>
-      </w:r>
-      <w:r>
-        <w:t>Objects</w:t>
+        <w:t xml:space="preserve"> Strings To Reservation Objects</w:t>
       </w:r>
     </w:p>
     <w:p>
@@ -3513,15 +3364,7 @@
         <w:ind w:left="567"/>
       </w:pPr>
       <w:r>
-        <w:t xml:space="preserve">This method gets string of foreign keys from database – username and building, floor and number. As it doesn’t have any user or room object but reservations need them, we have created dummy room and dummy user. By checking foreign key strings with usernames and building Ids in </w:t>
-      </w:r>
-      <w:proofErr w:type="spellStart"/>
-      <w:r>
-        <w:t>repositorys</w:t>
-      </w:r>
-      <w:proofErr w:type="spellEnd"/>
-      <w:r>
-        <w:t xml:space="preserve"> (Equals methods) we can find the real room and user and together with other parameters ad them to reservations object and then to list.</w:t>
+        <w:t>This method gets string of foreign keys from database – username and building, floor and number. As it doesn’t have any user or room object but reservations need them, we have created dummy room and dummy user. By checking foreign key strings with usernames and building Ids in repositorys (Equals methods) we can find the real room and user and together with other parameters ad them to reservations object and then to list.</w:t>
       </w:r>
     </w:p>
     <w:p>
@@ -3530,13 +3373,7 @@
         <w:ind w:left="567"/>
       </w:pPr>
       <w:r>
-        <w:t>Delete</w:t>
-      </w:r>
-      <w:r>
-        <w:t xml:space="preserve"> </w:t>
-      </w:r>
-      <w:r>
-        <w:t>Reservation</w:t>
+        <w:t>Delete Reservation</w:t>
       </w:r>
       <w:r>
         <w:t xml:space="preserve">, </w:t>
@@ -3573,13 +3410,195 @@
         <w:pStyle w:val="Heading3"/>
         <w:ind w:left="567"/>
       </w:pPr>
+      <w:r>
+        <w:lastRenderedPageBreak/>
+        <w:t xml:space="preserve">Convert </w:t>
+      </w:r>
+      <w:proofErr w:type="gramStart"/>
+      <w:r>
+        <w:t>From</w:t>
+      </w:r>
+      <w:proofErr w:type="gramEnd"/>
+      <w:r>
+        <w:t xml:space="preserve"> Reservation Object To Strings</w:t>
+      </w:r>
+    </w:p>
+    <w:p>
+      <w:pPr>
+        <w:ind w:left="567"/>
+      </w:pPr>
+      <w:r>
+        <w:t xml:space="preserve">This method </w:t>
+      </w:r>
+      <w:proofErr w:type="gramStart"/>
+      <w:r>
+        <w:t>dose</w:t>
+      </w:r>
+      <w:proofErr w:type="gramEnd"/>
+      <w:r>
+        <w:t xml:space="preserve"> the opposite as </w:t>
+      </w:r>
+      <w:r>
+        <w:t>ConvertFromStringsToReservationObjects</w:t>
+      </w:r>
+      <w:r>
+        <w:t xml:space="preserve">. It </w:t>
+      </w:r>
+      <w:r>
+        <w:t>doesn’t need any</w:t>
+      </w:r>
+      <w:r>
+        <w:t xml:space="preserve"> </w:t>
+      </w:r>
+      <w:r>
+        <w:t>dummies</w:t>
+      </w:r>
+      <w:r>
+        <w:t xml:space="preserve">. </w:t>
+      </w:r>
+      <w:r>
+        <w:t>The hardest part for this method was to format dateTimes and then conwer them into strings.</w:t>
+      </w:r>
+    </w:p>
+    <w:p>
+      <w:pPr>
+        <w:pStyle w:val="Heading2"/>
+      </w:pPr>
+      <w:r>
+        <w:t>Core: Helper</w:t>
+      </w:r>
+      <w:r>
+        <w:t xml:space="preserve"> </w:t>
+      </w:r>
+      <w:r>
+        <w:t>Functions</w:t>
+      </w:r>
+    </w:p>
+    <w:p>
+      <w:r>
+        <w:t>Used to keep various generic functions that are used throughout the core project.</w:t>
+      </w:r>
+    </w:p>
+    <w:p>
+      <w:pPr>
+        <w:pStyle w:val="Heading3"/>
+        <w:ind w:left="567"/>
+      </w:pPr>
+      <w:r>
+        <w:t>Convert Int To Permission</w:t>
+      </w:r>
+    </w:p>
+    <w:p>
+      <w:pPr>
+        <w:ind w:left="567"/>
+      </w:pPr>
+      <w:r>
+        <w:t>ConvertIntToPermission method converts with switch integers from database into permission level</w:t>
+      </w:r>
+      <w:r>
+        <w:t xml:space="preserve"> enums</w:t>
+      </w:r>
+      <w:r>
+        <w:t xml:space="preserve"> – Student, Teacher, Admin</w:t>
+      </w:r>
+      <w:r>
+        <w:t>.</w:t>
+      </w:r>
+    </w:p>
+    <w:p>
+      <w:pPr>
+        <w:pStyle w:val="Heading3"/>
+        <w:ind w:left="567"/>
+      </w:pPr>
+      <w:r>
+        <w:t>Time Collides</w:t>
+      </w:r>
+    </w:p>
+    <w:p>
+      <w:pPr>
+        <w:ind w:left="567"/>
+      </w:pPr>
+      <w:r>
+        <w:t>Method checks if time from reservation collides with start or end time.</w:t>
+      </w:r>
+    </w:p>
+    <w:p>
+      <w:pPr>
+        <w:pStyle w:val="Heading2"/>
+      </w:pPr>
+      <w:r>
+        <w:t>Core: Initialize</w:t>
+      </w:r>
+    </w:p>
+    <w:p>
       <w:bookmarkStart w:id="0" w:name="_GoBack"/>
       <w:bookmarkEnd w:id="0"/>
     </w:p>
     <w:p>
       <w:pPr>
-        <w:ind w:left="567"/>
-      </w:pPr>
+        <w:pStyle w:val="Heading2"/>
+      </w:pPr>
+      <w:r>
+        <w:t>Core: Reservation</w:t>
+      </w:r>
+    </w:p>
+    <w:p>
+      <w:pPr>
+        <w:pStyle w:val="Heading2"/>
+      </w:pPr>
+      <w:r>
+        <w:t>Core: ReservationRepository</w:t>
+      </w:r>
+    </w:p>
+    <w:p>
+      <w:pPr>
+        <w:pStyle w:val="Heading2"/>
+      </w:pPr>
+      <w:r>
+        <w:t>Core: ReservationsObserver</w:t>
+      </w:r>
+    </w:p>
+    <w:p>
+      <w:pPr>
+        <w:pStyle w:val="Heading2"/>
+      </w:pPr>
+      <w:r>
+        <w:t>Core: Room</w:t>
+      </w:r>
+    </w:p>
+    <w:p>
+      <w:pPr>
+        <w:pStyle w:val="Heading2"/>
+      </w:pPr>
+      <w:r>
+        <w:t>Core: RoomRepository</w:t>
+      </w:r>
+    </w:p>
+    <w:p>
+      <w:pPr>
+        <w:pStyle w:val="Heading2"/>
+      </w:pPr>
+      <w:r>
+        <w:t>Core: RosysThreads</w:t>
+      </w:r>
+    </w:p>
+    <w:p>
+      <w:pPr>
+        <w:pStyle w:val="Heading2"/>
+      </w:pPr>
+      <w:r>
+        <w:t>Core: System Settings</w:t>
+      </w:r>
+    </w:p>
+    <w:p>
+      <w:r>
+        <w:t xml:space="preserve">The System Settings class, is currently used to define the “environment” the program runs in. </w:t>
+      </w:r>
+    </w:p>
+    <w:p>
+      <w:r>
+        <w:t xml:space="preserve">We set up 3 levels of environment, but only uses 2: Development and Production currently has no differences, but Test affects which database the connection runs to. </w:t>
+      </w:r>
     </w:p>
     <w:p>
       <w:pPr>
@@ -3587,141 +3606,23 @@
         <w:ind w:left="567"/>
       </w:pPr>
       <w:r>
-        <w:t>Convert</w:t>
-      </w:r>
-      <w:r>
-        <w:t xml:space="preserve"> </w:t>
-      </w:r>
-      <w:proofErr w:type="gramStart"/>
-      <w:r>
-        <w:t>From</w:t>
-      </w:r>
-      <w:proofErr w:type="gramEnd"/>
-      <w:r>
-        <w:t xml:space="preserve"> </w:t>
-      </w:r>
-      <w:r>
-        <w:t>Reservation</w:t>
-      </w:r>
-      <w:r>
-        <w:t xml:space="preserve"> </w:t>
-      </w:r>
-      <w:r>
-        <w:t>Object</w:t>
-      </w:r>
-      <w:r>
-        <w:t xml:space="preserve"> </w:t>
-      </w:r>
-      <w:r>
-        <w:t>To</w:t>
-      </w:r>
-      <w:r>
-        <w:t xml:space="preserve"> </w:t>
-      </w:r>
-      <w:r>
-        <w:t>Strings</w:t>
+        <w:t>Update System Environment</w:t>
       </w:r>
     </w:p>
     <w:p>
       <w:pPr>
         <w:ind w:left="567"/>
       </w:pPr>
-    </w:p>
-    <w:p>
-      <w:pPr>
-        <w:ind w:left="567"/>
-      </w:pPr>
+      <w:r>
+        <w:t xml:space="preserve">This method updates the Environment Variable in the DAL. It is run when the Env property is set, and under Initialize. </w:t>
+      </w:r>
     </w:p>
     <w:p>
       <w:pPr>
         <w:pStyle w:val="Heading2"/>
       </w:pPr>
       <w:r>
-        <w:t>Core: Helper</w:t>
-      </w:r>
-      <w:r>
-        <w:t xml:space="preserve"> </w:t>
-      </w:r>
-      <w:r>
-        <w:t>Functions</w:t>
-      </w:r>
-    </w:p>
-    <w:p>
-      <w:r>
-        <w:t>Used to keep various generic functions that are used throughout the core project.</w:t>
-      </w:r>
-    </w:p>
-    <w:p>
-      <w:pPr>
-        <w:pStyle w:val="Heading3"/>
-        <w:ind w:left="567"/>
-      </w:pPr>
-      <w:r>
-        <w:t>Convert</w:t>
-      </w:r>
-      <w:r>
-        <w:t xml:space="preserve"> </w:t>
-      </w:r>
-      <w:proofErr w:type="spellStart"/>
-      <w:r>
-        <w:t>Int</w:t>
-      </w:r>
-      <w:proofErr w:type="spellEnd"/>
-      <w:r>
-        <w:t xml:space="preserve"> </w:t>
-      </w:r>
-      <w:r>
-        <w:t>To</w:t>
-      </w:r>
-      <w:r>
-        <w:t xml:space="preserve"> </w:t>
-      </w:r>
-      <w:r>
-        <w:t>Permission</w:t>
-      </w:r>
-    </w:p>
-    <w:p>
-      <w:pPr>
-        <w:ind w:left="567"/>
-      </w:pPr>
-      <w:proofErr w:type="spellStart"/>
-      <w:r>
-        <w:t>ConvertIntToPermission</w:t>
-      </w:r>
-      <w:proofErr w:type="spellEnd"/>
-      <w:r>
-        <w:t xml:space="preserve"> method converts with switch integers from database into permission level</w:t>
-      </w:r>
-      <w:r>
-        <w:t xml:space="preserve"> </w:t>
-      </w:r>
-      <w:proofErr w:type="spellStart"/>
-      <w:r>
-        <w:t>enums</w:t>
-      </w:r>
-      <w:proofErr w:type="spellEnd"/>
-      <w:r>
-        <w:t xml:space="preserve"> – Student, Teacher, Admin</w:t>
-      </w:r>
-      <w:r>
-        <w:t>.</w:t>
-      </w:r>
-    </w:p>
-    <w:p>
-      <w:pPr>
-        <w:pStyle w:val="Heading3"/>
-        <w:ind w:left="567"/>
-      </w:pPr>
-      <w:r>
-        <w:t>Time Collides</w:t>
-      </w:r>
-    </w:p>
-    <w:p>
-      <w:pPr>
-        <w:ind w:left="567"/>
-      </w:pPr>
-      <w:r>
-        <w:t>Method checks if time from reservation collides with start or end time.</w:t>
+        <w:t>Core: User</w:t>
       </w:r>
     </w:p>
     <w:p>
@@ -3729,140 +3630,8 @@
         <w:pStyle w:val="Heading2"/>
       </w:pPr>
       <w:r>
-        <w:t>Core: Initialize</w:t>
-      </w:r>
-    </w:p>
-    <w:p>
-      <w:pPr>
-        <w:pStyle w:val="Heading2"/>
-      </w:pPr>
-      <w:r>
-        <w:t>Core: Reservation</w:t>
-      </w:r>
-    </w:p>
-    <w:p>
-      <w:pPr>
-        <w:pStyle w:val="Heading2"/>
-      </w:pPr>
-      <w:r>
-        <w:t xml:space="preserve">Core: </w:t>
-      </w:r>
-      <w:proofErr w:type="spellStart"/>
-      <w:r>
-        <w:t>ReservationRepository</w:t>
-      </w:r>
-      <w:proofErr w:type="spellEnd"/>
-    </w:p>
-    <w:p>
-      <w:pPr>
-        <w:pStyle w:val="Heading2"/>
-      </w:pPr>
-      <w:r>
-        <w:t xml:space="preserve">Core: </w:t>
-      </w:r>
-      <w:proofErr w:type="spellStart"/>
-      <w:r>
-        <w:t>ReservationsObserver</w:t>
-      </w:r>
-      <w:proofErr w:type="spellEnd"/>
-    </w:p>
-    <w:p>
-      <w:pPr>
-        <w:pStyle w:val="Heading2"/>
-      </w:pPr>
-      <w:r>
-        <w:t>Core: Room</w:t>
-      </w:r>
-    </w:p>
-    <w:p>
-      <w:pPr>
-        <w:pStyle w:val="Heading2"/>
-      </w:pPr>
-      <w:r>
-        <w:t xml:space="preserve">Core: </w:t>
-      </w:r>
-      <w:proofErr w:type="spellStart"/>
-      <w:r>
-        <w:t>RoomRepository</w:t>
-      </w:r>
-      <w:proofErr w:type="spellEnd"/>
-    </w:p>
-    <w:p>
-      <w:pPr>
-        <w:pStyle w:val="Heading2"/>
-      </w:pPr>
-      <w:r>
-        <w:t xml:space="preserve">Core: </w:t>
-      </w:r>
-      <w:proofErr w:type="spellStart"/>
-      <w:r>
-        <w:t>RosysThreads</w:t>
-      </w:r>
-      <w:proofErr w:type="spellEnd"/>
-    </w:p>
-    <w:p>
-      <w:pPr>
-        <w:pStyle w:val="Heading2"/>
-      </w:pPr>
-      <w:r>
-        <w:t>Core: System Settings</w:t>
-      </w:r>
-    </w:p>
-    <w:p>
-      <w:r>
-        <w:t xml:space="preserve">The System Settings class, is currently used to define the “environment” the program runs in. </w:t>
-      </w:r>
-    </w:p>
-    <w:p>
-      <w:r>
-        <w:t xml:space="preserve">We set up 3 levels of environment, but only uses 2: Development and Production currently has no differences, but Test affects which database the connection runs to. </w:t>
-      </w:r>
-    </w:p>
-    <w:p>
-      <w:pPr>
-        <w:pStyle w:val="Heading3"/>
-        <w:ind w:left="567"/>
-      </w:pPr>
-      <w:r>
-        <w:t>Update System Environment</w:t>
-      </w:r>
-    </w:p>
-    <w:p>
-      <w:pPr>
-        <w:ind w:left="567"/>
-      </w:pPr>
-      <w:r>
-        <w:t xml:space="preserve">This method updates the Environment Variable in the DAL. It is run when the </w:t>
-      </w:r>
-      <w:proofErr w:type="spellStart"/>
-      <w:r>
-        <w:t>Env</w:t>
-      </w:r>
-      <w:proofErr w:type="spellEnd"/>
-      <w:r>
-        <w:t xml:space="preserve"> property is set, and under Initialize. </w:t>
-      </w:r>
-    </w:p>
-    <w:p>
-      <w:pPr>
-        <w:pStyle w:val="Heading2"/>
-      </w:pPr>
-      <w:r>
-        <w:t>Core: User</w:t>
-      </w:r>
-    </w:p>
-    <w:p>
-      <w:pPr>
-        <w:pStyle w:val="Heading2"/>
-      </w:pPr>
-      <w:r>
-        <w:t xml:space="preserve">Core: </w:t>
-      </w:r>
-      <w:proofErr w:type="spellStart"/>
-      <w:r>
-        <w:t>UserRepository</w:t>
-      </w:r>
-      <w:proofErr w:type="spellEnd"/>
+        <w:t>Core: UserRepository</w:t>
+      </w:r>
     </w:p>
     <w:p/>
     <w:p/>
@@ -3871,13 +3640,8 @@
         <w:pStyle w:val="Heading1"/>
       </w:pPr>
       <w:r>
-        <w:t xml:space="preserve">UI.GUI: </w:t>
-      </w:r>
-      <w:proofErr w:type="spellStart"/>
-      <w:r>
-        <w:t>LoggedIn</w:t>
-      </w:r>
-      <w:proofErr w:type="spellEnd"/>
+        <w:t>UI.GUI: LoggedIn</w:t>
+      </w:r>
     </w:p>
     <w:p>
       <w:r>
@@ -4483,6 +4247,7 @@
   <w:style w:type="character" w:default="1" w:styleId="DefaultParagraphFont">
     <w:name w:val="Default Paragraph Font"/>
     <w:uiPriority w:val="1"/>
+    <w:semiHidden/>
     <w:unhideWhenUsed/>
   </w:style>
   <w:style w:type="table" w:default="1" w:styleId="TableNormal">

</xml_diff>

<commit_message>
finisht with the look
</commit_message>
<xml_diff>
--- a/RoSys Program Manual.docx
+++ b/RoSys Program Manual.docx
@@ -6253,12 +6253,272 @@
         </w:rPr>
         <w:t>DeleteReservationFromRepository</w:t>
       </w:r>
+    </w:p>
+    <w:p>
+      <w:pPr>
+        <w:ind w:left="1134"/>
+        <w:rPr>
+          <w:lang w:val="lv-LV"/>
+        </w:rPr>
+      </w:pPr>
+    </w:p>
+    <w:p>
+      <w:pPr>
+        <w:pStyle w:val="Heading3"/>
+        <w:ind w:left="1134"/>
+        <w:rPr>
+          <w:lang w:val="lv-LV"/>
+        </w:rPr>
+      </w:pPr>
+      <w:r>
+        <w:rPr>
+          <w:lang w:val="lv-LV"/>
+        </w:rPr>
+        <w:t>Subscribe</w:t>
+      </w:r>
+    </w:p>
+    <w:p>
+      <w:pPr>
+        <w:ind w:left="1134"/>
+        <w:rPr>
+          <w:lang w:val="lv-LV"/>
+        </w:rPr>
+      </w:pPr>
+    </w:p>
+    <w:p>
+      <w:pPr>
+        <w:pStyle w:val="Heading3"/>
+        <w:ind w:left="1134"/>
+        <w:rPr>
+          <w:lang w:val="lv-LV"/>
+        </w:rPr>
+      </w:pPr>
+      <w:r>
+        <w:rPr>
+          <w:lang w:val="lv-LV"/>
+        </w:rPr>
+        <w:t>Unsubscribe</w:t>
+      </w:r>
+    </w:p>
+    <w:p>
+      <w:pPr>
+        <w:ind w:left="1134"/>
+        <w:rPr>
+          <w:lang w:val="lv-LV"/>
+        </w:rPr>
+      </w:pPr>
+    </w:p>
+    <w:p>
+      <w:pPr>
+        <w:pStyle w:val="Heading3"/>
+        <w:ind w:left="1134"/>
+        <w:rPr>
+          <w:lang w:val="lv-LV"/>
+        </w:rPr>
+      </w:pPr>
+      <w:r>
+        <w:rPr>
+          <w:lang w:val="lv-LV"/>
+        </w:rPr>
+        <w:t>Notify</w:t>
+      </w:r>
+    </w:p>
+    <w:p>
+      <w:pPr>
+        <w:ind w:left="1134"/>
+        <w:rPr>
+          <w:lang w:val="lv-LV"/>
+        </w:rPr>
+      </w:pPr>
+    </w:p>
+    <w:p>
+      <w:pPr>
+        <w:pStyle w:val="Heading2"/>
+        <w:ind w:firstLine="567"/>
+        <w:rPr>
+          <w:lang w:val="en-US"/>
+        </w:rPr>
+      </w:pPr>
+      <w:r>
+        <w:rPr>
+          <w:lang w:val="en-US"/>
+        </w:rPr>
+        <w:t>Core</w:t>
+      </w:r>
+      <w:r>
+        <w:rPr>
+          <w:lang w:val="en-US"/>
+        </w:rPr>
+        <w:t>: System</w:t>
+      </w:r>
+      <w:r>
+        <w:rPr>
+          <w:lang w:val="en-US"/>
+        </w:rPr>
+        <w:t>Settings</w:t>
+      </w:r>
+    </w:p>
+    <w:p>
+      <w:pPr>
+        <w:ind w:firstLine="567"/>
+        <w:rPr>
+          <w:lang w:val="en-US"/>
+        </w:rPr>
+      </w:pPr>
+      <w:r>
+        <w:rPr>
+          <w:lang w:val="en-US"/>
+        </w:rPr>
+        <w:t xml:space="preserve">The System Settings class, is currently used to define the “environment” the program runs in. </w:t>
+      </w:r>
+    </w:p>
+    <w:p>
+      <w:pPr>
+        <w:ind w:firstLine="567"/>
+        <w:rPr>
+          <w:lang w:val="en-US"/>
+        </w:rPr>
+      </w:pPr>
+      <w:r>
+        <w:rPr>
+          <w:lang w:val="en-US"/>
+        </w:rPr>
+        <w:t xml:space="preserve">We set up 3 levels of environment, but only uses 2: Development and Production currently has no differences, but Test affects which database the connection runs to. </w:t>
+      </w:r>
+    </w:p>
+    <w:p>
+      <w:pPr>
+        <w:pStyle w:val="Heading3"/>
+        <w:ind w:left="567" w:firstLine="567"/>
+        <w:rPr>
+          <w:lang w:val="en-US"/>
+        </w:rPr>
+      </w:pPr>
+      <w:r>
+        <w:rPr>
+          <w:lang w:val="en-US"/>
+        </w:rPr>
+        <w:t>Update System Environment</w:t>
+      </w:r>
+    </w:p>
+    <w:p>
+      <w:pPr>
+        <w:ind w:left="567" w:firstLine="567"/>
+        <w:rPr>
+          <w:lang w:val="en-US"/>
+        </w:rPr>
+      </w:pPr>
+      <w:r>
+        <w:rPr>
+          <w:lang w:val="en-US"/>
+        </w:rPr>
+        <w:t xml:space="preserve">This method updates the Environment Variable in the DAL. It is run when the Env property is set, and under Initialize. </w:t>
+      </w:r>
+    </w:p>
+    <w:p>
+      <w:pPr>
+        <w:pStyle w:val="Heading2"/>
+        <w:ind w:firstLine="567"/>
+        <w:rPr>
+          <w:lang w:val="en-US"/>
+        </w:rPr>
+      </w:pPr>
+      <w:r>
+        <w:rPr>
+          <w:lang w:val="en-US"/>
+        </w:rPr>
+        <w:t>Core: User</w:t>
+      </w:r>
+    </w:p>
+    <w:p>
+      <w:pPr>
+        <w:pStyle w:val="Heading3"/>
+        <w:ind w:left="567" w:firstLine="567"/>
+        <w:rPr>
+          <w:lang w:val="lv-LV"/>
+        </w:rPr>
+      </w:pPr>
+      <w:r>
+        <w:rPr>
+          <w:lang w:val="lv-LV"/>
+        </w:rPr>
+        <w:t>Equals</w:t>
+      </w:r>
+    </w:p>
+    <w:p>
+      <w:pPr>
+        <w:ind w:left="567" w:firstLine="567"/>
+        <w:rPr>
+          <w:lang w:val="lv-LV"/>
+        </w:rPr>
+      </w:pPr>
+    </w:p>
+    <w:p>
+      <w:pPr>
+        <w:pStyle w:val="Heading3"/>
+        <w:ind w:left="567" w:firstLine="567"/>
+        <w:rPr>
+          <w:lang w:val="lv-LV"/>
+        </w:rPr>
+      </w:pPr>
+      <w:r>
+        <w:rPr>
+          <w:lang w:val="lv-LV"/>
+        </w:rPr>
+        <w:t>GetHashCode</w:t>
+      </w:r>
+    </w:p>
+    <w:p>
+      <w:pPr>
+        <w:ind w:left="567" w:firstLine="567"/>
+        <w:rPr>
+          <w:lang w:val="lv-LV"/>
+        </w:rPr>
+      </w:pPr>
+    </w:p>
+    <w:p>
+      <w:pPr>
+        <w:pStyle w:val="Heading3"/>
+        <w:ind w:left="567" w:firstLine="567"/>
+        <w:rPr>
+          <w:lang w:val="lv-LV"/>
+        </w:rPr>
+      </w:pPr>
+      <w:r>
+        <w:rPr>
+          <w:lang w:val="lv-LV"/>
+        </w:rPr>
+        <w:t>AddReservation</w:t>
+      </w:r>
+    </w:p>
+    <w:p>
+      <w:pPr>
+        <w:ind w:left="567" w:firstLine="567"/>
+        <w:rPr>
+          <w:lang w:val="lv-LV"/>
+        </w:rPr>
+      </w:pPr>
+    </w:p>
+    <w:p>
+      <w:pPr>
+        <w:pStyle w:val="Heading3"/>
+        <w:ind w:left="567" w:firstLine="567"/>
+        <w:rPr>
+          <w:lang w:val="lv-LV"/>
+        </w:rPr>
+      </w:pPr>
+      <w:r>
+        <w:rPr>
+          <w:lang w:val="lv-LV"/>
+        </w:rPr>
+        <w:t>DeleteReservation</w:t>
+      </w:r>
       <w:bookmarkStart w:id="0" w:name="_GoBack"/>
       <w:bookmarkEnd w:id="0"/>
     </w:p>
     <w:p>
       <w:pPr>
-        <w:ind w:left="1134"/>
+        <w:ind w:left="567" w:firstLine="567"/>
         <w:rPr>
           <w:lang w:val="lv-LV"/>
         </w:rPr>
@@ -6267,67 +6527,21 @@
     <w:p>
       <w:pPr>
         <w:pStyle w:val="Heading3"/>
-        <w:ind w:left="1134"/>
-        <w:rPr>
-          <w:lang w:val="lv-LV"/>
-        </w:rPr>
-      </w:pPr>
-      <w:r>
-        <w:rPr>
-          <w:lang w:val="lv-LV"/>
-        </w:rPr>
-        <w:t>Subscribe</w:t>
-      </w:r>
-    </w:p>
-    <w:p>
-      <w:pPr>
-        <w:ind w:left="1134"/>
-        <w:rPr>
-          <w:lang w:val="lv-LV"/>
-        </w:rPr>
-      </w:pPr>
-    </w:p>
-    <w:p>
-      <w:pPr>
-        <w:pStyle w:val="Heading3"/>
-        <w:ind w:left="1134"/>
-        <w:rPr>
-          <w:lang w:val="lv-LV"/>
-        </w:rPr>
-      </w:pPr>
-      <w:r>
-        <w:rPr>
-          <w:lang w:val="lv-LV"/>
-        </w:rPr>
-        <w:t>Unsubscribe</w:t>
-      </w:r>
-    </w:p>
-    <w:p>
-      <w:pPr>
-        <w:ind w:left="1134"/>
-        <w:rPr>
-          <w:lang w:val="lv-LV"/>
-        </w:rPr>
-      </w:pPr>
-    </w:p>
-    <w:p>
-      <w:pPr>
-        <w:pStyle w:val="Heading3"/>
-        <w:ind w:left="1134"/>
-        <w:rPr>
-          <w:lang w:val="lv-LV"/>
-        </w:rPr>
-      </w:pPr>
-      <w:r>
-        <w:rPr>
-          <w:lang w:val="lv-LV"/>
-        </w:rPr>
-        <w:t>Notify</w:t>
-      </w:r>
-    </w:p>
-    <w:p>
-      <w:pPr>
-        <w:ind w:left="1134"/>
+        <w:ind w:left="567" w:firstLine="567"/>
+        <w:rPr>
+          <w:lang w:val="lv-LV"/>
+        </w:rPr>
+      </w:pPr>
+      <w:r>
+        <w:rPr>
+          <w:lang w:val="lv-LV"/>
+        </w:rPr>
+        <w:t>HasReservation</w:t>
+      </w:r>
+    </w:p>
+    <w:p>
+      <w:pPr>
+        <w:ind w:left="567" w:firstLine="567"/>
         <w:rPr>
           <w:lang w:val="lv-LV"/>
         </w:rPr>
@@ -6345,47 +6559,7 @@
         <w:rPr>
           <w:lang w:val="en-US"/>
         </w:rPr>
-        <w:t>Core</w:t>
-      </w:r>
-      <w:r>
-        <w:rPr>
-          <w:lang w:val="en-US"/>
-        </w:rPr>
-        <w:t>: System</w:t>
-      </w:r>
-      <w:r>
-        <w:rPr>
-          <w:lang w:val="en-US"/>
-        </w:rPr>
-        <w:t>Settings</w:t>
-      </w:r>
-    </w:p>
-    <w:p>
-      <w:pPr>
-        <w:ind w:firstLine="567"/>
-        <w:rPr>
-          <w:lang w:val="en-US"/>
-        </w:rPr>
-      </w:pPr>
-      <w:r>
-        <w:rPr>
-          <w:lang w:val="en-US"/>
-        </w:rPr>
-        <w:t xml:space="preserve">The System Settings class, is currently used to define the “environment” the program runs in. </w:t>
-      </w:r>
-    </w:p>
-    <w:p>
-      <w:pPr>
-        <w:ind w:firstLine="567"/>
-        <w:rPr>
-          <w:lang w:val="en-US"/>
-        </w:rPr>
-      </w:pPr>
-      <w:r>
-        <w:rPr>
-          <w:lang w:val="en-US"/>
-        </w:rPr>
-        <w:t xml:space="preserve">We set up 3 levels of environment, but only uses 2: Development and Production currently has no differences, but Test affects which database the connection runs to. </w:t>
+        <w:t>Core: UserRepository</w:t>
       </w:r>
     </w:p>
     <w:p>
@@ -6393,73 +6567,137 @@
         <w:pStyle w:val="Heading3"/>
         <w:ind w:left="567" w:firstLine="567"/>
         <w:rPr>
-          <w:lang w:val="en-US"/>
-        </w:rPr>
-      </w:pPr>
-      <w:r>
-        <w:rPr>
-          <w:lang w:val="en-US"/>
-        </w:rPr>
-        <w:t>Update System Environment</w:t>
+          <w:lang w:val="lv-LV"/>
+        </w:rPr>
+      </w:pPr>
+      <w:r>
+        <w:rPr>
+          <w:lang w:val="lv-LV"/>
+        </w:rPr>
+        <w:t>Clear</w:t>
       </w:r>
     </w:p>
     <w:p>
       <w:pPr>
         <w:ind w:left="567" w:firstLine="567"/>
         <w:rPr>
-          <w:lang w:val="en-US"/>
-        </w:rPr>
-      </w:pPr>
-      <w:r>
-        <w:rPr>
-          <w:lang w:val="en-US"/>
-        </w:rPr>
-        <w:t xml:space="preserve">This method updates the Environment Variable in the DAL. It is run when the Env property is set, and under Initialize. </w:t>
-      </w:r>
-    </w:p>
-    <w:p>
-      <w:pPr>
-        <w:pStyle w:val="Heading2"/>
-        <w:ind w:firstLine="567"/>
-        <w:rPr>
-          <w:lang w:val="en-US"/>
-        </w:rPr>
-      </w:pPr>
-      <w:r>
-        <w:rPr>
-          <w:lang w:val="en-US"/>
-        </w:rPr>
-        <w:t>Core: User</w:t>
-      </w:r>
-    </w:p>
-    <w:p>
-      <w:pPr>
-        <w:pStyle w:val="Heading2"/>
-        <w:ind w:firstLine="567"/>
-        <w:rPr>
-          <w:lang w:val="en-US"/>
-        </w:rPr>
-      </w:pPr>
-      <w:r>
-        <w:rPr>
-          <w:lang w:val="en-US"/>
-        </w:rPr>
-        <w:t>Core: UserRepository</w:t>
-      </w:r>
-    </w:p>
-    <w:p>
-      <w:pPr>
-        <w:ind w:firstLine="567"/>
-        <w:rPr>
-          <w:lang w:val="en-US"/>
-        </w:rPr>
-      </w:pPr>
-    </w:p>
-    <w:p>
-      <w:pPr>
-        <w:ind w:firstLine="567"/>
-        <w:rPr>
-          <w:lang w:val="en-US"/>
+          <w:lang w:val="lv-LV"/>
+        </w:rPr>
+      </w:pPr>
+    </w:p>
+    <w:p>
+      <w:pPr>
+        <w:pStyle w:val="Heading3"/>
+        <w:ind w:left="567" w:firstLine="567"/>
+        <w:rPr>
+          <w:lang w:val="lv-LV"/>
+        </w:rPr>
+      </w:pPr>
+      <w:r>
+        <w:rPr>
+          <w:lang w:val="lv-LV"/>
+        </w:rPr>
+        <w:t>Add</w:t>
+      </w:r>
+    </w:p>
+    <w:p>
+      <w:pPr>
+        <w:ind w:left="567" w:firstLine="567"/>
+        <w:rPr>
+          <w:lang w:val="lv-LV"/>
+        </w:rPr>
+      </w:pPr>
+    </w:p>
+    <w:p>
+      <w:pPr>
+        <w:pStyle w:val="Heading3"/>
+        <w:ind w:left="567" w:firstLine="567"/>
+        <w:rPr>
+          <w:lang w:val="lv-LV"/>
+        </w:rPr>
+      </w:pPr>
+      <w:r>
+        <w:rPr>
+          <w:lang w:val="lv-LV"/>
+        </w:rPr>
+        <w:t>LoadFromDatabase</w:t>
+      </w:r>
+    </w:p>
+    <w:p>
+      <w:pPr>
+        <w:ind w:left="567" w:firstLine="567"/>
+        <w:rPr>
+          <w:lang w:val="lv-LV"/>
+        </w:rPr>
+      </w:pPr>
+    </w:p>
+    <w:p>
+      <w:pPr>
+        <w:pStyle w:val="Heading3"/>
+        <w:ind w:left="567" w:firstLine="567"/>
+        <w:rPr>
+          <w:lang w:val="lv-LV"/>
+        </w:rPr>
+      </w:pPr>
+      <w:r>
+        <w:rPr>
+          <w:lang w:val="lv-LV"/>
+        </w:rPr>
+        <w:lastRenderedPageBreak/>
+        <w:t>DeleteFromRepository</w:t>
+      </w:r>
+    </w:p>
+    <w:p>
+      <w:pPr>
+        <w:ind w:left="567" w:firstLine="567"/>
+        <w:rPr>
+          <w:lang w:val="lv-LV"/>
+        </w:rPr>
+      </w:pPr>
+    </w:p>
+    <w:p>
+      <w:pPr>
+        <w:pStyle w:val="Heading3"/>
+        <w:ind w:left="567" w:firstLine="567"/>
+        <w:rPr>
+          <w:lang w:val="lv-LV"/>
+        </w:rPr>
+      </w:pPr>
+      <w:r>
+        <w:rPr>
+          <w:lang w:val="lv-LV"/>
+        </w:rPr>
+        <w:t>Get</w:t>
+      </w:r>
+    </w:p>
+    <w:p>
+      <w:pPr>
+        <w:ind w:left="567" w:firstLine="567"/>
+        <w:rPr>
+          <w:lang w:val="lv-LV"/>
+        </w:rPr>
+      </w:pPr>
+    </w:p>
+    <w:p>
+      <w:pPr>
+        <w:pStyle w:val="Heading3"/>
+        <w:ind w:left="567" w:firstLine="567"/>
+        <w:rPr>
+          <w:lang w:val="lv-LV"/>
+        </w:rPr>
+      </w:pPr>
+      <w:r>
+        <w:rPr>
+          <w:lang w:val="lv-LV"/>
+        </w:rPr>
+        <w:t>Delete</w:t>
+      </w:r>
+    </w:p>
+    <w:p>
+      <w:pPr>
+        <w:ind w:left="567" w:firstLine="567"/>
+        <w:rPr>
+          <w:lang w:val="lv-LV"/>
         </w:rPr>
       </w:pPr>
     </w:p>

</xml_diff>

<commit_message>
handing it to matt
</commit_message>
<xml_diff>
--- a/RoSys Program Manual.docx
+++ b/RoSys Program Manual.docx
@@ -1,6 +1,6 @@
 
 <file path=word/document.xml><?xml version="1.0" encoding="utf-8"?>
-<w:document xmlns:wpc="http://schemas.microsoft.com/office/word/2010/wordprocessingCanvas" xmlns:cx="http://schemas.microsoft.com/office/drawing/2014/chartex" xmlns:cx1="http://schemas.microsoft.com/office/drawing/2015/9/8/chartex" xmlns:cx2="http://schemas.microsoft.com/office/drawing/2015/10/21/chartex" xmlns:cx3="http://schemas.microsoft.com/office/drawing/2016/5/9/chartex" xmlns:cx4="http://schemas.microsoft.com/office/drawing/2016/5/10/chartex" xmlns:cx5="http://schemas.microsoft.com/office/drawing/2016/5/11/chartex" xmlns:mc="http://schemas.openxmlformats.org/markup-compatibility/2006" xmlns:o="urn:schemas-microsoft-com:office:office" xmlns:r="http://schemas.openxmlformats.org/officeDocument/2006/relationships" xmlns:m="http://schemas.openxmlformats.org/officeDocument/2006/math" xmlns:v="urn:schemas-microsoft-com:vml" xmlns:wp14="http://schemas.microsoft.com/office/word/2010/wordprocessingDrawing" xmlns:wp="http://schemas.openxmlformats.org/drawingml/2006/wordprocessingDrawing" xmlns:w10="urn:schemas-microsoft-com:office:word" xmlns:w="http://schemas.openxmlformats.org/wordprocessingml/2006/main" xmlns:w14="http://schemas.microsoft.com/office/word/2010/wordml" xmlns:w15="http://schemas.microsoft.com/office/word/2012/wordml" xmlns:w16se="http://schemas.microsoft.com/office/word/2015/wordml/symex" xmlns:wpg="http://schemas.microsoft.com/office/word/2010/wordprocessingGroup" xmlns:wpi="http://schemas.microsoft.com/office/word/2010/wordprocessingInk" xmlns:wne="http://schemas.microsoft.com/office/word/2006/wordml" xmlns:wps="http://schemas.microsoft.com/office/word/2010/wordprocessingShape" mc:Ignorable="w14 w15 w16se wp14">
+<w:document xmlns:wpc="http://schemas.microsoft.com/office/word/2010/wordprocessingCanvas" xmlns:cx="http://schemas.microsoft.com/office/drawing/2014/chartex" xmlns:cx1="http://schemas.microsoft.com/office/drawing/2015/9/8/chartex" xmlns:cx2="http://schemas.microsoft.com/office/drawing/2015/10/21/chartex" xmlns:cx3="http://schemas.microsoft.com/office/drawing/2016/5/9/chartex" xmlns:cx4="http://schemas.microsoft.com/office/drawing/2016/5/10/chartex" xmlns:cx5="http://schemas.microsoft.com/office/drawing/2016/5/11/chartex" xmlns:cx6="http://schemas.microsoft.com/office/drawing/2016/5/12/chartex" xmlns:cx7="http://schemas.microsoft.com/office/drawing/2016/5/13/chartex" xmlns:cx8="http://schemas.microsoft.com/office/drawing/2016/5/14/chartex" xmlns:mc="http://schemas.openxmlformats.org/markup-compatibility/2006" xmlns:aink="http://schemas.microsoft.com/office/drawing/2016/ink" xmlns:o="urn:schemas-microsoft-com:office:office" xmlns:r="http://schemas.openxmlformats.org/officeDocument/2006/relationships" xmlns:m="http://schemas.openxmlformats.org/officeDocument/2006/math" xmlns:v="urn:schemas-microsoft-com:vml" xmlns:wp14="http://schemas.microsoft.com/office/word/2010/wordprocessingDrawing" xmlns:wp="http://schemas.openxmlformats.org/drawingml/2006/wordprocessingDrawing" xmlns:w10="urn:schemas-microsoft-com:office:word" xmlns:w="http://schemas.openxmlformats.org/wordprocessingml/2006/main" xmlns:w14="http://schemas.microsoft.com/office/word/2010/wordml" xmlns:w15="http://schemas.microsoft.com/office/word/2012/wordml" xmlns:w16se="http://schemas.microsoft.com/office/word/2015/wordml/symex" xmlns:wpg="http://schemas.microsoft.com/office/word/2010/wordprocessingGroup" xmlns:wpi="http://schemas.microsoft.com/office/word/2010/wordprocessingInk" xmlns:wne="http://schemas.microsoft.com/office/word/2006/wordml" xmlns:wps="http://schemas.microsoft.com/office/word/2010/wordprocessingShape" mc:Ignorable="w14 w15 w16se wp14">
   <w:body>
     <w:p>
       <w:pPr>
@@ -269,27 +269,14 @@
                               <w:r>
                                 <w:t xml:space="preserve">Picture </w:t>
                               </w:r>
-                              <w:r>
-                                <w:fldChar w:fldCharType="begin"/>
-                              </w:r>
-                              <w:r>
-                                <w:instrText xml:space="preserve"> SEQ Picture \* ARABIC </w:instrText>
-                              </w:r>
-                              <w:r>
-                                <w:fldChar w:fldCharType="separate"/>
-                              </w:r>
-                              <w:r>
-                                <w:rPr>
-                                  <w:noProof/>
-                                </w:rPr>
-                                <w:t>1</w:t>
-                              </w:r>
-                              <w:r>
-                                <w:rPr>
-                                  <w:noProof/>
-                                </w:rPr>
-                                <w:fldChar w:fldCharType="end"/>
-                              </w:r>
+                              <w:fldSimple w:instr=" SEQ Picture \* ARABIC ">
+                                <w:r>
+                                  <w:rPr>
+                                    <w:noProof/>
+                                  </w:rPr>
+                                  <w:t>1</w:t>
+                                </w:r>
+                              </w:fldSimple>
                             </w:p>
                           </w:txbxContent>
                         </wps:txbx>
@@ -306,7 +293,7 @@
               </wp:anchor>
             </w:drawing>
           </mc:Choice>
-          <mc:Fallback xmlns:aink="http://schemas.microsoft.com/office/drawing/2016/ink" xmlns:cx8="http://schemas.microsoft.com/office/drawing/2016/5/14/chartex" xmlns:cx7="http://schemas.microsoft.com/office/drawing/2016/5/13/chartex" xmlns:cx6="http://schemas.microsoft.com/office/drawing/2016/5/12/chartex">
+          <mc:Fallback>
             <w:pict>
               <v:group w14:anchorId="2B212A48" id="Group 12" o:spid="_x0000_s1026" style="position:absolute;left:0;text-align:left;margin-left:197.1pt;margin-top:32.3pt;width:283.2pt;height:187.8pt;z-index:251644928" coordsize="35966,23850" o:gfxdata="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">
                 <v:shapetype id="_x0000_t75" coordsize="21600,21600" o:spt="75" o:preferrelative="t" path="m@4@5l@4@11@9@11@9@5xe" filled="f" stroked="f">
@@ -544,27 +531,14 @@
                               <w:r>
                                 <w:t xml:space="preserve">Picture </w:t>
                               </w:r>
-                              <w:r>
-                                <w:fldChar w:fldCharType="begin"/>
-                              </w:r>
-                              <w:r>
-                                <w:instrText xml:space="preserve"> SEQ Picture \* ARABIC </w:instrText>
-                              </w:r>
-                              <w:r>
-                                <w:fldChar w:fldCharType="separate"/>
-                              </w:r>
-                              <w:r>
-                                <w:rPr>
-                                  <w:noProof/>
-                                </w:rPr>
-                                <w:t>2</w:t>
-                              </w:r>
-                              <w:r>
-                                <w:rPr>
-                                  <w:noProof/>
-                                </w:rPr>
-                                <w:fldChar w:fldCharType="end"/>
-                              </w:r>
+                              <w:fldSimple w:instr=" SEQ Picture \* ARABIC ">
+                                <w:r>
+                                  <w:rPr>
+                                    <w:noProof/>
+                                  </w:rPr>
+                                  <w:t>2</w:t>
+                                </w:r>
+                              </w:fldSimple>
                             </w:p>
                           </w:txbxContent>
                         </wps:txbx>
@@ -581,7 +555,7 @@
               </wp:anchor>
             </w:drawing>
           </mc:Choice>
-          <mc:Fallback xmlns:aink="http://schemas.microsoft.com/office/drawing/2016/ink" xmlns:cx8="http://schemas.microsoft.com/office/drawing/2016/5/14/chartex" xmlns:cx7="http://schemas.microsoft.com/office/drawing/2016/5/13/chartex" xmlns:cx6="http://schemas.microsoft.com/office/drawing/2016/5/12/chartex">
+          <mc:Fallback>
             <w:pict>
               <v:group w14:anchorId="71FB1495" id="Group 13" o:spid="_x0000_s1029" style="position:absolute;left:0;text-align:left;margin-left:196.8pt;margin-top:67.55pt;width:280.15pt;height:171.85pt;z-index:251648000" coordsize="35579,21826" o:gfxdata="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">
                 <v:shape id="Picture 2" o:spid="_x0000_s1030" type="#_x0000_t75" style="position:absolute;width:35579;height:19977;visibility:visible;mso-wrap-style:square" o:gfxdata="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" stroked="t" strokecolor="#0070c0">
@@ -1058,7 +1032,7 @@
               </wp:anchor>
             </w:drawing>
           </mc:Choice>
-          <mc:Fallback xmlns:aink="http://schemas.microsoft.com/office/drawing/2016/ink" xmlns:cx8="http://schemas.microsoft.com/office/drawing/2016/5/14/chartex" xmlns:cx7="http://schemas.microsoft.com/office/drawing/2016/5/13/chartex" xmlns:cx6="http://schemas.microsoft.com/office/drawing/2016/5/12/chartex">
+          <mc:Fallback>
             <w:pict>
               <v:group w14:anchorId="09F6D082" id="Group 23" o:spid="_x0000_s1032" style="position:absolute;left:0;text-align:left;margin-left:304.35pt;margin-top:348.55pt;width:172.8pt;height:142.3pt;z-index:251667456" coordsize="21945,18072" o:gfxdata="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">
                 <v:shape id="Picture 18" o:spid="_x0000_s1033" type="#_x0000_t75" style="position:absolute;width:21945;height:15773;visibility:visible;mso-wrap-style:square" o:gfxdata="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" stroked="t" strokecolor="#4472c4 [3204]">
@@ -1209,7 +1183,7 @@
               </wp:anchor>
             </w:drawing>
           </mc:Choice>
-          <mc:Fallback xmlns:aink="http://schemas.microsoft.com/office/drawing/2016/ink" xmlns:cx8="http://schemas.microsoft.com/office/drawing/2016/5/14/chartex" xmlns:cx7="http://schemas.microsoft.com/office/drawing/2016/5/13/chartex" xmlns:cx6="http://schemas.microsoft.com/office/drawing/2016/5/12/chartex">
+          <mc:Fallback>
             <w:pict>
               <v:group w14:anchorId="31D62CD9" id="Group 20" o:spid="_x0000_s1035" style="position:absolute;left:0;text-align:left;margin-left:199.6pt;margin-top:175.75pt;width:277.25pt;height:172.6pt;z-index:251663360" coordsize="35212,21920" o:gfxdata="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">
                 <v:shape id="Picture 15" o:spid="_x0000_s1036" type="#_x0000_t75" style="position:absolute;left:84;width:35128;height:19812;visibility:visible;mso-wrap-style:square" o:gfxdata="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" stroked="t" strokecolor="#4472c4 [3204]">
@@ -1360,7 +1334,7 @@
               </wp:anchor>
             </w:drawing>
           </mc:Choice>
-          <mc:Fallback xmlns:aink="http://schemas.microsoft.com/office/drawing/2016/ink" xmlns:cx8="http://schemas.microsoft.com/office/drawing/2016/5/14/chartex" xmlns:cx7="http://schemas.microsoft.com/office/drawing/2016/5/13/chartex" xmlns:cx6="http://schemas.microsoft.com/office/drawing/2016/5/12/chartex">
+          <mc:Fallback>
             <w:pict>
               <v:group w14:anchorId="73CA1DE6" id="Group 14" o:spid="_x0000_s1038" style="position:absolute;left:0;text-align:left;margin-left:201.85pt;margin-top:1.5pt;width:275.85pt;height:168.25pt;z-index:251651072" coordsize="35033,21366" o:gfxdata="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">
                 <v:shape id="Picture 3" o:spid="_x0000_s1039" type="#_x0000_t75" style="position:absolute;width:35001;height:19659;visibility:visible;mso-wrap-style:square" o:gfxdata="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" stroked="t" strokecolor="#0070c0">
@@ -1894,7 +1868,7 @@
               </wp:anchor>
             </w:drawing>
           </mc:Choice>
-          <mc:Fallback xmlns:aink="http://schemas.microsoft.com/office/drawing/2016/ink" xmlns:cx8="http://schemas.microsoft.com/office/drawing/2016/5/14/chartex" xmlns:cx7="http://schemas.microsoft.com/office/drawing/2016/5/13/chartex" xmlns:cx6="http://schemas.microsoft.com/office/drawing/2016/5/12/chartex">
+          <mc:Fallback>
             <w:pict>
               <v:group w14:anchorId="6DC2F558" id="Group 24" o:spid="_x0000_s1041" style="position:absolute;left:0;text-align:left;margin-left:199.05pt;margin-top:90.45pt;width:277.2pt;height:181.2pt;z-index:251671552" coordsize="35204,23012" o:gfxdata="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